<commit_message>
Iniciada documentação de use case
</commit_message>
<xml_diff>
--- a/documentacao/DMS.docx
+++ b/documentacao/DMS.docx
@@ -144,6 +144,7 @@
           <w:color w:val="000000"/>
           <w:sz w:val="56"/>
           <w:szCs w:val="56"/>
+          <w:lang w:val="en-US"/>
         </w:rPr>
       </w:pPr>
       <w:r>
@@ -152,6 +153,7 @@
           <w:color w:val="000000"/>
           <w:sz w:val="56"/>
           <w:szCs w:val="56"/>
+          <w:lang w:val="en-US"/>
         </w:rPr>
         <w:t>AGOODFIT</w:t>
       </w:r>
@@ -172,6 +174,7 @@
           <w:color w:val="4F81BD"/>
           <w:sz w:val="18"/>
           <w:szCs w:val="18"/>
+          <w:lang w:val="en-US"/>
         </w:rPr>
       </w:pPr>
     </w:p>
@@ -191,6 +194,7 @@
           <w:color w:val="000000"/>
           <w:sz w:val="18"/>
           <w:szCs w:val="18"/>
+          <w:lang w:val="en-US"/>
         </w:rPr>
       </w:pPr>
     </w:p>
@@ -210,6 +214,7 @@
           <w:color w:val="000000"/>
           <w:sz w:val="18"/>
           <w:szCs w:val="18"/>
+          <w:lang w:val="en-US"/>
         </w:rPr>
       </w:pPr>
     </w:p>
@@ -229,6 +234,7 @@
           <w:color w:val="000000"/>
           <w:sz w:val="18"/>
           <w:szCs w:val="18"/>
+          <w:lang w:val="en-US"/>
         </w:rPr>
       </w:pPr>
     </w:p>
@@ -248,6 +254,7 @@
           <w:color w:val="000000"/>
           <w:sz w:val="18"/>
           <w:szCs w:val="18"/>
+          <w:lang w:val="en-US"/>
         </w:rPr>
       </w:pPr>
     </w:p>
@@ -267,6 +274,7 @@
           <w:color w:val="000000"/>
           <w:sz w:val="18"/>
           <w:szCs w:val="18"/>
+          <w:lang w:val="en-US"/>
         </w:rPr>
       </w:pPr>
     </w:p>
@@ -285,6 +293,7 @@
           <w:color w:val="000000"/>
           <w:sz w:val="36"/>
           <w:szCs w:val="36"/>
+          <w:lang w:val="en-US"/>
         </w:rPr>
       </w:pPr>
       <w:r>
@@ -294,6 +303,7 @@
           <w:color w:val="000000"/>
           <w:sz w:val="36"/>
           <w:szCs w:val="36"/>
+          <w:lang w:val="en-US"/>
         </w:rPr>
         <w:t>NEW VISION</w:t>
       </w:r>
@@ -314,6 +324,7 @@
           <w:color w:val="000000"/>
           <w:sz w:val="18"/>
           <w:szCs w:val="18"/>
+          <w:lang w:val="en-US"/>
         </w:rPr>
       </w:pPr>
     </w:p>
@@ -332,6 +343,7 @@
           <w:color w:val="000000"/>
           <w:sz w:val="28"/>
           <w:szCs w:val="28"/>
+          <w:lang w:val="en-US"/>
         </w:rPr>
       </w:pPr>
       <w:r>
@@ -341,6 +353,7 @@
           <w:color w:val="000000"/>
           <w:sz w:val="28"/>
           <w:szCs w:val="28"/>
+          <w:lang w:val="en-US"/>
         </w:rPr>
         <w:t>SISTEMAS PARA INTERNET - 1TINR</w:t>
       </w:r>
@@ -361,6 +374,7 @@
           <w:color w:val="000000"/>
           <w:sz w:val="18"/>
           <w:szCs w:val="18"/>
+          <w:lang w:val="en-US"/>
         </w:rPr>
       </w:pPr>
     </w:p>
@@ -380,6 +394,7 @@
           <w:color w:val="000000"/>
           <w:sz w:val="18"/>
           <w:szCs w:val="18"/>
+          <w:lang w:val="en-US"/>
         </w:rPr>
       </w:pPr>
     </w:p>
@@ -399,6 +414,7 @@
           <w:color w:val="000000"/>
           <w:sz w:val="18"/>
           <w:szCs w:val="18"/>
+          <w:lang w:val="en-US"/>
         </w:rPr>
       </w:pPr>
     </w:p>
@@ -418,6 +434,7 @@
           <w:color w:val="000000"/>
           <w:sz w:val="18"/>
           <w:szCs w:val="18"/>
+          <w:lang w:val="en-US"/>
         </w:rPr>
       </w:pPr>
     </w:p>
@@ -437,6 +454,7 @@
           <w:color w:val="000000"/>
           <w:sz w:val="18"/>
           <w:szCs w:val="18"/>
+          <w:lang w:val="en-US"/>
         </w:rPr>
       </w:pPr>
     </w:p>
@@ -456,6 +474,7 @@
           <w:color w:val="000000"/>
           <w:sz w:val="18"/>
           <w:szCs w:val="18"/>
+          <w:lang w:val="en-US"/>
         </w:rPr>
       </w:pPr>
     </w:p>
@@ -3652,6 +3671,56 @@
     <w:p>
       <w:pPr>
         <w:pStyle w:val="ListParagraph"/>
+        <w:pBdr>
+          <w:top w:val="nil"/>
+          <w:left w:val="nil"/>
+          <w:bottom w:val="nil"/>
+          <w:right w:val="nil"/>
+          <w:between w:val="nil"/>
+        </w:pBdr>
+        <w:spacing w:line="360" w:lineRule="auto"/>
+        <w:ind w:left="792"/>
+        <w:rPr>
+          <w:rFonts w:ascii="Calibri" w:hAnsi="Calibri" w:cs="Calibri"/>
+          <w:color w:val="000000"/>
+        </w:rPr>
+      </w:pPr>
+      <w:r>
+        <w:rPr>
+          <w:rFonts w:ascii="Calibri" w:hAnsi="Calibri" w:cs="Calibri"/>
+          <w:color w:val="000000"/>
+        </w:rPr>
+        <w:t>3.1.1 Descrição dos Atores</w:t>
+      </w:r>
+    </w:p>
+    <w:p>
+      <w:pPr>
+        <w:pStyle w:val="ListParagraph"/>
+        <w:pBdr>
+          <w:top w:val="nil"/>
+          <w:left w:val="nil"/>
+          <w:bottom w:val="nil"/>
+          <w:right w:val="nil"/>
+          <w:between w:val="nil"/>
+        </w:pBdr>
+        <w:spacing w:line="360" w:lineRule="auto"/>
+        <w:ind w:left="792"/>
+        <w:rPr>
+          <w:rFonts w:ascii="Calibri" w:hAnsi="Calibri" w:cs="Calibri"/>
+          <w:color w:val="000000"/>
+        </w:rPr>
+      </w:pPr>
+      <w:r>
+        <w:rPr>
+          <w:rFonts w:ascii="Calibri" w:hAnsi="Calibri" w:cs="Calibri"/>
+          <w:color w:val="000000"/>
+        </w:rPr>
+        <w:t>3.1.2 Documentação de Caso de Uso</w:t>
+      </w:r>
+    </w:p>
+    <w:p>
+      <w:pPr>
+        <w:pStyle w:val="ListParagraph"/>
         <w:numPr>
           <w:ilvl w:val="1"/>
           <w:numId w:val="5"/>
@@ -6012,48 +6081,17 @@
           <w:sz w:val="28"/>
           <w:szCs w:val="28"/>
         </w:rPr>
-        <w:t>.</w:t>
-      </w:r>
-      <w:r>
-        <w:rPr>
-          <w:rFonts w:ascii="Calibri" w:hAnsi="Calibri" w:cs="Calibri"/>
-          <w:b/>
-          <w:smallCaps/>
+        <w:t xml:space="preserve">.2 </w:t>
+      </w:r>
+      <w:r>
+        <w:rPr>
+          <w:rFonts w:ascii="Calibri" w:hAnsi="Calibri" w:cs="Calibri"/>
+          <w:b/>
           <w:color w:val="000000"/>
           <w:sz w:val="28"/>
           <w:szCs w:val="28"/>
         </w:rPr>
-        <w:t xml:space="preserve">2 </w:t>
-      </w:r>
-      <w:r>
-        <w:rPr>
-          <w:rFonts w:ascii="Calibri" w:hAnsi="Calibri" w:cs="Calibri"/>
-          <w:b/>
-          <w:color w:val="000000"/>
-          <w:sz w:val="28"/>
-          <w:szCs w:val="28"/>
-        </w:rPr>
-        <w:t>Requisitos</w:t>
-      </w:r>
-      <w:r>
-        <w:rPr>
-          <w:rFonts w:ascii="Calibri" w:hAnsi="Calibri" w:cs="Calibri"/>
-          <w:b/>
-          <w:color w:val="000000"/>
-          <w:sz w:val="28"/>
-          <w:szCs w:val="28"/>
-        </w:rPr>
-        <w:t xml:space="preserve"> </w:t>
-      </w:r>
-      <w:r>
-        <w:rPr>
-          <w:rFonts w:ascii="Calibri" w:hAnsi="Calibri" w:cs="Calibri"/>
-          <w:b/>
-          <w:color w:val="000000"/>
-          <w:sz w:val="28"/>
-          <w:szCs w:val="28"/>
-        </w:rPr>
-        <w:t>Funcionais</w:t>
+        <w:t>Requisitos Funcionais</w:t>
       </w:r>
     </w:p>
     <w:p>
@@ -7504,21 +7542,7 @@
           <w:rFonts w:ascii="Calibri" w:hAnsi="Calibri" w:cs="Calibri"/>
           <w:color w:val="000000"/>
         </w:rPr>
-        <w:t xml:space="preserve">O sistema verifica no momento do cadastro se o CNPJ (empresa) ou o CPF (usuário) são válidos. Além disso, também verifica se o email informado já não </w:t>
-      </w:r>
-      <w:r>
-        <w:rPr>
-          <w:rFonts w:ascii="Calibri" w:hAnsi="Calibri" w:cs="Calibri"/>
-          <w:color w:val="000000"/>
-        </w:rPr>
-        <w:t>está cadastrado</w:t>
-      </w:r>
-      <w:r>
-        <w:rPr>
-          <w:rFonts w:ascii="Calibri" w:hAnsi="Calibri" w:cs="Calibri"/>
-          <w:color w:val="000000"/>
-        </w:rPr>
-        <w:t>.</w:t>
+        <w:t>O sistema verifica no momento do cadastro se o CNPJ (empresa) ou o CPF (usuário) são válidos. Além disso, também verifica se o email informado já não está cadastrado.</w:t>
       </w:r>
     </w:p>
     <w:p>
@@ -7562,47 +7586,7 @@
           <w:b/>
           <w:color w:val="000000"/>
         </w:rPr>
-        <w:t>NF0</w:t>
-      </w:r>
-      <w:r>
-        <w:rPr>
-          <w:rFonts w:ascii="Calibri" w:hAnsi="Calibri" w:cs="Calibri"/>
-          <w:b/>
-          <w:color w:val="000000"/>
-        </w:rPr>
-        <w:t>4</w:t>
-      </w:r>
-      <w:r>
-        <w:rPr>
-          <w:rFonts w:ascii="Calibri" w:hAnsi="Calibri" w:cs="Calibri"/>
-          <w:b/>
-          <w:color w:val="000000"/>
-        </w:rPr>
-        <w:t xml:space="preserve"> </w:t>
-      </w:r>
-      <w:r>
-        <w:rPr>
-          <w:rFonts w:ascii="Calibri" w:hAnsi="Calibri" w:cs="Calibri"/>
-          <w:b/>
-          <w:color w:val="000000"/>
-        </w:rPr>
-        <w:t>–</w:t>
-      </w:r>
-      <w:r>
-        <w:rPr>
-          <w:rFonts w:ascii="Calibri" w:hAnsi="Calibri" w:cs="Calibri"/>
-          <w:b/>
-          <w:color w:val="000000"/>
-        </w:rPr>
-        <w:t xml:space="preserve"> </w:t>
-      </w:r>
-      <w:r>
-        <w:rPr>
-          <w:rFonts w:ascii="Calibri" w:hAnsi="Calibri" w:cs="Calibri"/>
-          <w:b/>
-          <w:color w:val="000000"/>
-        </w:rPr>
-        <w:t>QR Code</w:t>
+        <w:t>NF04 – QR Code</w:t>
       </w:r>
     </w:p>
     <w:p>
@@ -8141,15 +8125,480 @@
         </w:tabs>
         <w:rPr>
           <w:rFonts w:ascii="Calibri" w:hAnsi="Calibri" w:cs="Calibri"/>
-          <w:b/>
-          <w:smallCaps/>
+          <w:bCs/>
+        </w:rPr>
+      </w:pPr>
+      <w:r>
+        <w:rPr>
+          <w:rFonts w:ascii="Calibri" w:hAnsi="Calibri" w:cs="Calibri"/>
+          <w:bCs/>
+        </w:rPr>
+        <w:t>Descreve as principais funcionalidades do sistema do ponto de vista do usuário (ator).</w:t>
+      </w:r>
+    </w:p>
+    <w:p>
+      <w:pPr>
+        <w:pBdr>
+          <w:top w:val="nil"/>
+          <w:left w:val="nil"/>
+          <w:bottom w:val="nil"/>
+          <w:right w:val="nil"/>
+          <w:between w:val="nil"/>
+        </w:pBdr>
+        <w:tabs>
+          <w:tab w:val="left" w:pos="800"/>
+          <w:tab w:val="right" w:pos="8640"/>
+        </w:tabs>
+        <w:rPr>
+          <w:rFonts w:ascii="Calibri" w:hAnsi="Calibri" w:cs="Calibri"/>
+          <w:bCs/>
+        </w:rPr>
+      </w:pPr>
+    </w:p>
+    <w:p>
+      <w:pPr>
+        <w:keepNext/>
+        <w:spacing w:after="160" w:line="259" w:lineRule="auto"/>
+      </w:pPr>
+      <w:r>
+        <w:rPr>
+          <w:rFonts w:ascii="Calibri" w:hAnsi="Calibri" w:cs="Calibri"/>
+          <w:bCs/>
+          <w:noProof/>
+        </w:rPr>
+        <w:drawing>
+          <wp:inline distT="0" distB="0" distL="0" distR="0">
+            <wp:extent cx="5612130" cy="3843020"/>
+            <wp:effectExtent l="0" t="0" r="7620" b="5080"/>
+            <wp:docPr id="2" name="Picture 2"/>
+            <wp:cNvGraphicFramePr>
+              <a:graphicFrameLocks xmlns:a="http://schemas.openxmlformats.org/drawingml/2006/main" noChangeAspect="1"/>
+            </wp:cNvGraphicFramePr>
+            <a:graphic xmlns:a="http://schemas.openxmlformats.org/drawingml/2006/main">
+              <a:graphicData uri="http://schemas.openxmlformats.org/drawingml/2006/picture">
+                <pic:pic xmlns:pic="http://schemas.openxmlformats.org/drawingml/2006/picture">
+                  <pic:nvPicPr>
+                    <pic:cNvPr id="2" name="caso de uso - GoodFit.png"/>
+                    <pic:cNvPicPr/>
+                  </pic:nvPicPr>
+                  <pic:blipFill>
+                    <a:blip r:embed="rId9">
+                      <a:extLst>
+                        <a:ext uri="{28A0092B-C50C-407E-A947-70E740481C1C}">
+                          <a14:useLocalDpi xmlns:a14="http://schemas.microsoft.com/office/drawing/2010/main" val="0"/>
+                        </a:ext>
+                      </a:extLst>
+                    </a:blip>
+                    <a:stretch>
+                      <a:fillRect/>
+                    </a:stretch>
+                  </pic:blipFill>
+                  <pic:spPr>
+                    <a:xfrm>
+                      <a:off x="0" y="0"/>
+                      <a:ext cx="5612130" cy="3843020"/>
+                    </a:xfrm>
+                    <a:prstGeom prst="rect">
+                      <a:avLst/>
+                    </a:prstGeom>
+                  </pic:spPr>
+                </pic:pic>
+              </a:graphicData>
+            </a:graphic>
+          </wp:inline>
+        </w:drawing>
+      </w:r>
+      <w:bookmarkStart w:id="5" w:name="_GoBack"/>
+      <w:bookmarkEnd w:id="5"/>
+    </w:p>
+    <w:p>
+      <w:pPr>
+        <w:pStyle w:val="Caption"/>
+        <w:rPr>
+          <w:rFonts w:ascii="Calibri" w:hAnsi="Calibri" w:cs="Calibri"/>
+          <w:bCs/>
+        </w:rPr>
+      </w:pPr>
+      <w:r>
+        <w:t>Cenário geral</w:t>
+      </w:r>
+    </w:p>
+    <w:p>
+      <w:pPr>
+        <w:spacing w:after="160" w:line="259" w:lineRule="auto"/>
+        <w:rPr>
+          <w:rFonts w:ascii="Calibri" w:hAnsi="Calibri" w:cs="Calibri"/>
+          <w:bCs/>
+        </w:rPr>
+      </w:pPr>
+    </w:p>
+    <w:p>
+      <w:pPr>
+        <w:spacing w:after="160" w:line="259" w:lineRule="auto"/>
+        <w:rPr>
+          <w:rFonts w:ascii="Calibri" w:hAnsi="Calibri" w:cs="Calibri"/>
+          <w:b/>
           <w:color w:val="000000"/>
           <w:sz w:val="28"/>
           <w:szCs w:val="28"/>
         </w:rPr>
       </w:pPr>
-      <w:bookmarkStart w:id="5" w:name="_GoBack"/>
-      <w:bookmarkEnd w:id="5"/>
+      <w:r>
+        <w:rPr>
+          <w:rFonts w:ascii="Calibri" w:hAnsi="Calibri" w:cs="Calibri"/>
+          <w:b/>
+          <w:bCs/>
+          <w:sz w:val="28"/>
+        </w:rPr>
+        <w:t>3.1.1</w:t>
+      </w:r>
+      <w:r>
+        <w:rPr>
+          <w:rFonts w:ascii="Calibri" w:hAnsi="Calibri" w:cs="Calibri"/>
+          <w:bCs/>
+        </w:rPr>
+        <w:t xml:space="preserve"> </w:t>
+      </w:r>
+      <w:r>
+        <w:rPr>
+          <w:rFonts w:ascii="Calibri" w:hAnsi="Calibri" w:cs="Calibri"/>
+          <w:b/>
+          <w:color w:val="000000"/>
+          <w:sz w:val="28"/>
+          <w:szCs w:val="28"/>
+        </w:rPr>
+        <w:t>Descrição dos Atores</w:t>
+      </w:r>
+    </w:p>
+    <w:p>
+      <w:pPr>
+        <w:spacing w:after="160" w:line="259" w:lineRule="auto"/>
+        <w:rPr>
+          <w:rFonts w:ascii="Calibri" w:hAnsi="Calibri" w:cs="Calibri"/>
+          <w:b/>
+          <w:color w:val="000000"/>
+          <w:szCs w:val="28"/>
+        </w:rPr>
+      </w:pPr>
+      <w:r>
+        <w:rPr>
+          <w:rFonts w:ascii="Calibri" w:hAnsi="Calibri" w:cs="Calibri"/>
+          <w:b/>
+          <w:color w:val="000000"/>
+          <w:szCs w:val="28"/>
+        </w:rPr>
+        <w:t>Candidato</w:t>
+      </w:r>
+    </w:p>
+    <w:p>
+      <w:pPr>
+        <w:spacing w:after="160" w:line="259" w:lineRule="auto"/>
+        <w:rPr>
+          <w:rFonts w:ascii="Calibri" w:hAnsi="Calibri" w:cs="Calibri"/>
+          <w:color w:val="000000"/>
+          <w:szCs w:val="28"/>
+        </w:rPr>
+      </w:pPr>
+      <w:r>
+        <w:rPr>
+          <w:rFonts w:ascii="Calibri" w:hAnsi="Calibri" w:cs="Calibri"/>
+          <w:color w:val="000000"/>
+          <w:szCs w:val="28"/>
+        </w:rPr>
+        <w:t>Indivíduo</w:t>
+      </w:r>
+      <w:r>
+        <w:rPr>
+          <w:rFonts w:ascii="Calibri" w:hAnsi="Calibri" w:cs="Calibri"/>
+          <w:color w:val="000000"/>
+          <w:szCs w:val="28"/>
+        </w:rPr>
+        <w:t xml:space="preserve"> que possui um currículo</w:t>
+      </w:r>
+      <w:r>
+        <w:rPr>
+          <w:rFonts w:ascii="Calibri" w:hAnsi="Calibri" w:cs="Calibri"/>
+          <w:color w:val="000000"/>
+          <w:szCs w:val="28"/>
+        </w:rPr>
+        <w:t xml:space="preserve"> e está interessado em se inscrever em vagas</w:t>
+      </w:r>
+      <w:r>
+        <w:rPr>
+          <w:rFonts w:ascii="Calibri" w:hAnsi="Calibri" w:cs="Calibri"/>
+          <w:color w:val="000000"/>
+          <w:szCs w:val="28"/>
+        </w:rPr>
+        <w:t>.</w:t>
+      </w:r>
+    </w:p>
+    <w:p>
+      <w:pPr>
+        <w:spacing w:after="160" w:line="259" w:lineRule="auto"/>
+        <w:rPr>
+          <w:rFonts w:ascii="Calibri" w:hAnsi="Calibri" w:cs="Calibri"/>
+          <w:color w:val="000000"/>
+          <w:szCs w:val="28"/>
+        </w:rPr>
+      </w:pPr>
+    </w:p>
+    <w:p>
+      <w:pPr>
+        <w:spacing w:after="160" w:line="259" w:lineRule="auto"/>
+        <w:rPr>
+          <w:rFonts w:ascii="Calibri" w:hAnsi="Calibri" w:cs="Calibri"/>
+          <w:b/>
+          <w:color w:val="000000"/>
+          <w:szCs w:val="28"/>
+        </w:rPr>
+      </w:pPr>
+      <w:r>
+        <w:rPr>
+          <w:rFonts w:ascii="Calibri" w:hAnsi="Calibri" w:cs="Calibri"/>
+          <w:b/>
+          <w:color w:val="000000"/>
+          <w:szCs w:val="28"/>
+        </w:rPr>
+        <w:t>Empresa</w:t>
+      </w:r>
+    </w:p>
+    <w:p>
+      <w:pPr>
+        <w:spacing w:after="160" w:line="259" w:lineRule="auto"/>
+        <w:rPr>
+          <w:rFonts w:ascii="Calibri" w:hAnsi="Calibri" w:cs="Calibri"/>
+          <w:color w:val="000000"/>
+          <w:szCs w:val="28"/>
+        </w:rPr>
+      </w:pPr>
+      <w:r>
+        <w:rPr>
+          <w:rFonts w:ascii="Calibri" w:hAnsi="Calibri" w:cs="Calibri"/>
+          <w:color w:val="000000"/>
+          <w:szCs w:val="28"/>
+        </w:rPr>
+        <w:t>Indivíduo</w:t>
+      </w:r>
+      <w:r>
+        <w:rPr>
+          <w:rFonts w:ascii="Calibri" w:hAnsi="Calibri" w:cs="Calibri"/>
+          <w:color w:val="000000"/>
+          <w:szCs w:val="28"/>
+        </w:rPr>
+        <w:t xml:space="preserve"> </w:t>
+      </w:r>
+      <w:r>
+        <w:rPr>
+          <w:rFonts w:ascii="Calibri" w:hAnsi="Calibri" w:cs="Calibri"/>
+          <w:color w:val="000000"/>
+          <w:szCs w:val="28"/>
+        </w:rPr>
+        <w:t>que disponibiliza vagas no sistema e aprova ou recusa candidatos</w:t>
+      </w:r>
+      <w:r>
+        <w:rPr>
+          <w:rFonts w:ascii="Calibri" w:hAnsi="Calibri" w:cs="Calibri"/>
+          <w:color w:val="000000"/>
+          <w:szCs w:val="28"/>
+        </w:rPr>
+        <w:t>.</w:t>
+      </w:r>
+    </w:p>
+    <w:p>
+      <w:pPr>
+        <w:spacing w:after="160" w:line="259" w:lineRule="auto"/>
+        <w:rPr>
+          <w:rFonts w:ascii="Calibri" w:hAnsi="Calibri" w:cs="Calibri"/>
+          <w:bCs/>
+        </w:rPr>
+      </w:pPr>
+    </w:p>
+    <w:p>
+      <w:pPr>
+        <w:spacing w:after="160" w:line="259" w:lineRule="auto"/>
+        <w:rPr>
+          <w:rFonts w:ascii="Calibri" w:hAnsi="Calibri" w:cs="Calibri"/>
+          <w:b/>
+          <w:bCs/>
+        </w:rPr>
+      </w:pPr>
+      <w:r>
+        <w:rPr>
+          <w:rFonts w:ascii="Calibri" w:hAnsi="Calibri" w:cs="Calibri"/>
+          <w:b/>
+          <w:bCs/>
+        </w:rPr>
+        <w:t>Moderador</w:t>
+      </w:r>
+    </w:p>
+    <w:p>
+      <w:pPr>
+        <w:spacing w:after="160" w:line="259" w:lineRule="auto"/>
+        <w:rPr>
+          <w:rFonts w:ascii="Calibri" w:hAnsi="Calibri" w:cs="Calibri"/>
+          <w:bCs/>
+        </w:rPr>
+      </w:pPr>
+      <w:r>
+        <w:rPr>
+          <w:rFonts w:ascii="Calibri" w:hAnsi="Calibri" w:cs="Calibri"/>
+          <w:color w:val="000000"/>
+          <w:szCs w:val="28"/>
+        </w:rPr>
+        <w:lastRenderedPageBreak/>
+        <w:t>Indivíduo</w:t>
+      </w:r>
+      <w:r>
+        <w:rPr>
+          <w:rFonts w:ascii="Calibri" w:hAnsi="Calibri" w:cs="Calibri"/>
+          <w:color w:val="000000"/>
+          <w:szCs w:val="28"/>
+        </w:rPr>
+        <w:t xml:space="preserve"> </w:t>
+      </w:r>
+      <w:r>
+        <w:rPr>
+          <w:rFonts w:ascii="Calibri" w:hAnsi="Calibri" w:cs="Calibri"/>
+          <w:bCs/>
+        </w:rPr>
+        <w:t>com funções gerenciais no sistema</w:t>
+      </w:r>
+      <w:r>
+        <w:rPr>
+          <w:rFonts w:ascii="Calibri" w:hAnsi="Calibri" w:cs="Calibri"/>
+          <w:bCs/>
+        </w:rPr>
+        <w:t>.</w:t>
+      </w:r>
+    </w:p>
+    <w:p>
+      <w:pPr>
+        <w:spacing w:after="160" w:line="259" w:lineRule="auto"/>
+        <w:rPr>
+          <w:rFonts w:ascii="Calibri" w:hAnsi="Calibri" w:cs="Calibri"/>
+          <w:bCs/>
+        </w:rPr>
+      </w:pPr>
+    </w:p>
+    <w:p>
+      <w:pPr>
+        <w:spacing w:after="160" w:line="259" w:lineRule="auto"/>
+        <w:rPr>
+          <w:rFonts w:ascii="Calibri" w:hAnsi="Calibri" w:cs="Calibri"/>
+          <w:b/>
+          <w:bCs/>
+        </w:rPr>
+      </w:pPr>
+      <w:r>
+        <w:rPr>
+          <w:rFonts w:ascii="Calibri" w:hAnsi="Calibri" w:cs="Calibri"/>
+          <w:b/>
+          <w:bCs/>
+        </w:rPr>
+        <w:t>Sistema</w:t>
+      </w:r>
+    </w:p>
+    <w:p>
+      <w:pPr>
+        <w:spacing w:after="160" w:line="259" w:lineRule="auto"/>
+        <w:rPr>
+          <w:rFonts w:ascii="Calibri" w:hAnsi="Calibri" w:cs="Calibri"/>
+          <w:color w:val="000000"/>
+          <w:szCs w:val="28"/>
+        </w:rPr>
+      </w:pPr>
+      <w:r>
+        <w:rPr>
+          <w:rFonts w:ascii="Calibri" w:hAnsi="Calibri" w:cs="Calibri"/>
+          <w:color w:val="000000"/>
+          <w:szCs w:val="28"/>
+        </w:rPr>
+        <w:t>Sistema que fornece funções para que os indivíduos exerçam seus papéis.</w:t>
+      </w:r>
+    </w:p>
+    <w:p>
+      <w:pPr>
+        <w:spacing w:after="160" w:line="259" w:lineRule="auto"/>
+        <w:rPr>
+          <w:rFonts w:ascii="Calibri" w:hAnsi="Calibri" w:cs="Calibri"/>
+          <w:b/>
+          <w:bCs/>
+        </w:rPr>
+      </w:pPr>
+    </w:p>
+    <w:p>
+      <w:pPr>
+        <w:spacing w:after="160" w:line="259" w:lineRule="auto"/>
+        <w:rPr>
+          <w:rFonts w:ascii="Calibri" w:hAnsi="Calibri" w:cs="Calibri"/>
+          <w:b/>
+          <w:bCs/>
+        </w:rPr>
+      </w:pPr>
+      <w:r>
+        <w:rPr>
+          <w:rFonts w:ascii="Calibri" w:hAnsi="Calibri" w:cs="Calibri"/>
+          <w:b/>
+          <w:bCs/>
+          <w:sz w:val="28"/>
+        </w:rPr>
+        <w:t>3.1.</w:t>
+      </w:r>
+      <w:r>
+        <w:rPr>
+          <w:rFonts w:ascii="Calibri" w:hAnsi="Calibri" w:cs="Calibri"/>
+          <w:b/>
+          <w:bCs/>
+          <w:sz w:val="28"/>
+        </w:rPr>
+        <w:t>2</w:t>
+      </w:r>
+      <w:r>
+        <w:rPr>
+          <w:rFonts w:ascii="Calibri" w:hAnsi="Calibri" w:cs="Calibri"/>
+          <w:bCs/>
+        </w:rPr>
+        <w:t xml:space="preserve"> </w:t>
+      </w:r>
+      <w:r>
+        <w:rPr>
+          <w:rFonts w:ascii="Calibri" w:hAnsi="Calibri" w:cs="Calibri"/>
+          <w:b/>
+          <w:color w:val="000000"/>
+          <w:sz w:val="28"/>
+          <w:szCs w:val="28"/>
+        </w:rPr>
+        <w:t>Documentação</w:t>
+      </w:r>
+      <w:r>
+        <w:rPr>
+          <w:rFonts w:ascii="Calibri" w:hAnsi="Calibri" w:cs="Calibri"/>
+          <w:b/>
+          <w:color w:val="000000"/>
+          <w:sz w:val="28"/>
+          <w:szCs w:val="28"/>
+        </w:rPr>
+        <w:t xml:space="preserve"> </w:t>
+      </w:r>
+      <w:r>
+        <w:rPr>
+          <w:rFonts w:ascii="Calibri" w:hAnsi="Calibri" w:cs="Calibri"/>
+          <w:b/>
+          <w:color w:val="000000"/>
+          <w:sz w:val="28"/>
+          <w:szCs w:val="28"/>
+        </w:rPr>
+        <w:t>de Caso de Uso</w:t>
+      </w:r>
+    </w:p>
+    <w:p>
+      <w:pPr>
+        <w:spacing w:after="160" w:line="259" w:lineRule="auto"/>
+        <w:rPr>
+          <w:rFonts w:ascii="Calibri" w:hAnsi="Calibri" w:cs="Calibri"/>
+          <w:bCs/>
+        </w:rPr>
+      </w:pPr>
       <w:r>
         <w:rPr>
           <w:rFonts w:ascii="Calibri" w:hAnsi="Calibri" w:cs="Calibri"/>
@@ -8166,13 +8615,40 @@
           <w:bCs/>
         </w:rPr>
       </w:pPr>
-      <w:r>
-        <w:rPr>
-          <w:rFonts w:ascii="Calibri" w:hAnsi="Calibri" w:cs="Calibri"/>
-          <w:b/>
-          <w:color w:val="000000"/>
-        </w:rPr>
-        <w:lastRenderedPageBreak/>
+    </w:p>
+    <w:p>
+      <w:pPr>
+        <w:pBdr>
+          <w:top w:val="nil"/>
+          <w:left w:val="nil"/>
+          <w:bottom w:val="nil"/>
+          <w:right w:val="nil"/>
+          <w:between w:val="nil"/>
+        </w:pBdr>
+        <w:tabs>
+          <w:tab w:val="left" w:pos="800"/>
+          <w:tab w:val="right" w:pos="8640"/>
+        </w:tabs>
+        <w:rPr>
+          <w:rFonts w:ascii="Calibri" w:hAnsi="Calibri" w:cs="Calibri"/>
+          <w:bCs/>
+        </w:rPr>
+      </w:pPr>
+    </w:p>
+    <w:p>
+      <w:pPr>
+        <w:spacing w:after="160" w:line="259" w:lineRule="auto"/>
+        <w:rPr>
+          <w:rFonts w:ascii="Calibri" w:hAnsi="Calibri" w:cs="Calibri"/>
+          <w:bCs/>
+        </w:rPr>
+      </w:pPr>
+      <w:r>
+        <w:rPr>
+          <w:rFonts w:ascii="Calibri" w:hAnsi="Calibri" w:cs="Calibri"/>
+          <w:b/>
+          <w:color w:val="000000"/>
+        </w:rPr>
         <w:t>Bibliografia</w:t>
       </w:r>
     </w:p>
@@ -8632,7 +9108,7 @@
           <w:color w:val="000000"/>
         </w:rPr>
       </w:pPr>
-      <w:hyperlink r:id="rId9">
+      <w:hyperlink r:id="rId10">
         <w:r>
           <w:rPr>
             <w:rFonts w:ascii="Calibri" w:hAnsi="Calibri" w:cs="Calibri"/>
@@ -8651,10 +9127,10 @@
       </w:pPr>
     </w:p>
     <w:sectPr>
-      <w:headerReference w:type="default" r:id="rId10"/>
-      <w:footerReference w:type="default" r:id="rId11"/>
-      <w:headerReference w:type="first" r:id="rId12"/>
-      <w:footerReference w:type="first" r:id="rId13"/>
+      <w:headerReference w:type="default" r:id="rId11"/>
+      <w:footerReference w:type="default" r:id="rId12"/>
+      <w:headerReference w:type="first" r:id="rId13"/>
+      <w:footerReference w:type="first" r:id="rId14"/>
       <w:pgSz w:w="12240" w:h="15840"/>
       <w:pgMar w:top="1417" w:right="1701" w:bottom="1417" w:left="1701" w:header="284" w:footer="708" w:gutter="0"/>
       <w:pgNumType w:start="1"/>
@@ -10451,6 +10927,25 @@
       <w:contextualSpacing/>
     </w:pPr>
   </w:style>
+  <w:style w:type="paragraph" w:styleId="Caption">
+    <w:name w:val="caption"/>
+    <w:basedOn w:val="Normal"/>
+    <w:next w:val="Normal"/>
+    <w:uiPriority w:val="35"/>
+    <w:unhideWhenUsed/>
+    <w:qFormat/>
+    <w:rsid w:val="009160EC"/>
+    <w:pPr>
+      <w:spacing w:after="200"/>
+    </w:pPr>
+    <w:rPr>
+      <w:i/>
+      <w:iCs/>
+      <w:color w:val="44546A" w:themeColor="text2"/>
+      <w:sz w:val="18"/>
+      <w:szCs w:val="18"/>
+    </w:rPr>
+  </w:style>
 </w:styles>
 </file>
 

</xml_diff>

<commit_message>
Adicionada documentação dos use case candidatar-se, qr code com login, manter candidaturas e manter currículo
</commit_message>
<xml_diff>
--- a/documentacao/DMS.docx
+++ b/documentacao/DMS.docx
@@ -8208,413 +8208,3123 @@
           </wp:inline>
         </w:drawing>
       </w:r>
+    </w:p>
+    <w:p>
+      <w:pPr>
+        <w:pStyle w:val="Caption"/>
+        <w:rPr>
+          <w:rFonts w:ascii="Calibri" w:hAnsi="Calibri" w:cs="Calibri"/>
+          <w:bCs/>
+        </w:rPr>
+      </w:pPr>
+      <w:r>
+        <w:t>Cenário geral</w:t>
+      </w:r>
+    </w:p>
+    <w:p>
+      <w:pPr>
+        <w:spacing w:after="160" w:line="259" w:lineRule="auto"/>
+        <w:rPr>
+          <w:rFonts w:ascii="Calibri" w:hAnsi="Calibri" w:cs="Calibri"/>
+          <w:bCs/>
+        </w:rPr>
+      </w:pPr>
+    </w:p>
+    <w:p>
+      <w:pPr>
+        <w:spacing w:after="160" w:line="259" w:lineRule="auto"/>
+        <w:rPr>
+          <w:rFonts w:ascii="Calibri" w:hAnsi="Calibri" w:cs="Calibri"/>
+          <w:bCs/>
+        </w:rPr>
+      </w:pPr>
+      <w:r>
+        <w:rPr>
+          <w:rFonts w:ascii="Calibri" w:hAnsi="Calibri" w:cs="Calibri"/>
+          <w:bCs/>
+        </w:rPr>
+        <w:t>**Se candidatar aq</w:t>
+      </w:r>
+    </w:p>
+    <w:p>
+      <w:pPr>
+        <w:spacing w:after="160" w:line="259" w:lineRule="auto"/>
+        <w:rPr>
+          <w:rFonts w:ascii="Calibri" w:hAnsi="Calibri" w:cs="Calibri"/>
+          <w:bCs/>
+        </w:rPr>
+      </w:pPr>
+      <w:r>
+        <w:rPr>
+          <w:rFonts w:ascii="Calibri" w:hAnsi="Calibri" w:cs="Calibri"/>
+          <w:bCs/>
+        </w:rPr>
+        <w:t>**QR Code login aq</w:t>
+      </w:r>
+    </w:p>
+    <w:p>
+      <w:pPr>
+        <w:spacing w:after="160" w:line="259" w:lineRule="auto"/>
+        <w:rPr>
+          <w:rFonts w:ascii="Calibri" w:hAnsi="Calibri" w:cs="Calibri"/>
+          <w:bCs/>
+        </w:rPr>
+      </w:pPr>
+      <w:r>
+        <w:rPr>
+          <w:rFonts w:ascii="Calibri" w:hAnsi="Calibri" w:cs="Calibri"/>
+          <w:bCs/>
+        </w:rPr>
+        <w:t>**Manter candidaturas aq</w:t>
+      </w:r>
+    </w:p>
+    <w:p>
+      <w:pPr>
+        <w:spacing w:after="160" w:line="259" w:lineRule="auto"/>
+        <w:rPr>
+          <w:rFonts w:ascii="Calibri" w:hAnsi="Calibri" w:cs="Calibri"/>
+          <w:bCs/>
+        </w:rPr>
+      </w:pPr>
+      <w:r>
+        <w:rPr>
+          <w:rFonts w:ascii="Calibri" w:hAnsi="Calibri" w:cs="Calibri"/>
+          <w:bCs/>
+        </w:rPr>
+        <w:t>**Manter currículo</w:t>
+      </w:r>
+    </w:p>
+    <w:p>
+      <w:pPr>
+        <w:spacing w:after="160" w:line="259" w:lineRule="auto"/>
+        <w:rPr>
+          <w:rFonts w:ascii="Calibri" w:hAnsi="Calibri" w:cs="Calibri"/>
+          <w:bCs/>
+        </w:rPr>
+      </w:pPr>
+    </w:p>
+    <w:p>
+      <w:pPr>
+        <w:spacing w:after="160" w:line="259" w:lineRule="auto"/>
+        <w:rPr>
+          <w:rFonts w:ascii="Calibri" w:hAnsi="Calibri" w:cs="Calibri"/>
+          <w:b/>
+          <w:color w:val="000000"/>
+          <w:sz w:val="28"/>
+          <w:szCs w:val="28"/>
+        </w:rPr>
+      </w:pPr>
+      <w:r>
+        <w:rPr>
+          <w:rFonts w:ascii="Calibri" w:hAnsi="Calibri" w:cs="Calibri"/>
+          <w:b/>
+          <w:bCs/>
+          <w:sz w:val="28"/>
+        </w:rPr>
+        <w:t>3.1.1</w:t>
+      </w:r>
+      <w:r>
+        <w:rPr>
+          <w:rFonts w:ascii="Calibri" w:hAnsi="Calibri" w:cs="Calibri"/>
+          <w:bCs/>
+        </w:rPr>
+        <w:t xml:space="preserve"> </w:t>
+      </w:r>
+      <w:r>
+        <w:rPr>
+          <w:rFonts w:ascii="Calibri" w:hAnsi="Calibri" w:cs="Calibri"/>
+          <w:b/>
+          <w:color w:val="000000"/>
+          <w:sz w:val="28"/>
+          <w:szCs w:val="28"/>
+        </w:rPr>
+        <w:t>Descrição dos Atores</w:t>
+      </w:r>
+    </w:p>
+    <w:p>
+      <w:pPr>
+        <w:spacing w:after="160" w:line="259" w:lineRule="auto"/>
+        <w:rPr>
+          <w:rFonts w:ascii="Calibri" w:hAnsi="Calibri" w:cs="Calibri"/>
+          <w:b/>
+          <w:color w:val="000000"/>
+          <w:szCs w:val="28"/>
+        </w:rPr>
+      </w:pPr>
+      <w:r>
+        <w:rPr>
+          <w:rFonts w:ascii="Calibri" w:hAnsi="Calibri" w:cs="Calibri"/>
+          <w:b/>
+          <w:color w:val="000000"/>
+          <w:szCs w:val="28"/>
+        </w:rPr>
+        <w:t>Candidato</w:t>
+      </w:r>
+    </w:p>
+    <w:p>
+      <w:pPr>
+        <w:spacing w:after="160" w:line="259" w:lineRule="auto"/>
+        <w:rPr>
+          <w:rFonts w:ascii="Calibri" w:hAnsi="Calibri" w:cs="Calibri"/>
+          <w:color w:val="000000"/>
+          <w:szCs w:val="28"/>
+        </w:rPr>
+      </w:pPr>
+      <w:r>
+        <w:rPr>
+          <w:rFonts w:ascii="Calibri" w:hAnsi="Calibri" w:cs="Calibri"/>
+          <w:color w:val="000000"/>
+          <w:szCs w:val="28"/>
+        </w:rPr>
+        <w:t>Indivíduo</w:t>
+      </w:r>
+      <w:r>
+        <w:rPr>
+          <w:rFonts w:ascii="Calibri" w:hAnsi="Calibri" w:cs="Calibri"/>
+          <w:color w:val="000000"/>
+          <w:szCs w:val="28"/>
+        </w:rPr>
+        <w:t xml:space="preserve"> que possui um currículo</w:t>
+      </w:r>
+      <w:r>
+        <w:rPr>
+          <w:rFonts w:ascii="Calibri" w:hAnsi="Calibri" w:cs="Calibri"/>
+          <w:color w:val="000000"/>
+          <w:szCs w:val="28"/>
+        </w:rPr>
+        <w:t xml:space="preserve"> e está interessado em se inscrever em vagas</w:t>
+      </w:r>
+      <w:r>
+        <w:rPr>
+          <w:rFonts w:ascii="Calibri" w:hAnsi="Calibri" w:cs="Calibri"/>
+          <w:color w:val="000000"/>
+          <w:szCs w:val="28"/>
+        </w:rPr>
+        <w:t>.</w:t>
+      </w:r>
+    </w:p>
+    <w:p>
+      <w:pPr>
+        <w:spacing w:after="160" w:line="259" w:lineRule="auto"/>
+        <w:rPr>
+          <w:rFonts w:ascii="Calibri" w:hAnsi="Calibri" w:cs="Calibri"/>
+          <w:color w:val="000000"/>
+          <w:szCs w:val="28"/>
+        </w:rPr>
+      </w:pPr>
+    </w:p>
+    <w:p>
+      <w:pPr>
+        <w:spacing w:after="160" w:line="259" w:lineRule="auto"/>
+        <w:rPr>
+          <w:rFonts w:ascii="Calibri" w:hAnsi="Calibri" w:cs="Calibri"/>
+          <w:b/>
+          <w:color w:val="000000"/>
+          <w:szCs w:val="28"/>
+        </w:rPr>
+      </w:pPr>
+      <w:r>
+        <w:rPr>
+          <w:rFonts w:ascii="Calibri" w:hAnsi="Calibri" w:cs="Calibri"/>
+          <w:b/>
+          <w:color w:val="000000"/>
+          <w:szCs w:val="28"/>
+        </w:rPr>
+        <w:t>Empresa</w:t>
+      </w:r>
+    </w:p>
+    <w:p>
+      <w:pPr>
+        <w:spacing w:after="160" w:line="259" w:lineRule="auto"/>
+        <w:rPr>
+          <w:rFonts w:ascii="Calibri" w:hAnsi="Calibri" w:cs="Calibri"/>
+          <w:color w:val="000000"/>
+          <w:szCs w:val="28"/>
+        </w:rPr>
+      </w:pPr>
+      <w:r>
+        <w:rPr>
+          <w:rFonts w:ascii="Calibri" w:hAnsi="Calibri" w:cs="Calibri"/>
+          <w:color w:val="000000"/>
+          <w:szCs w:val="28"/>
+        </w:rPr>
+        <w:t>Indivíduo</w:t>
+      </w:r>
+      <w:r>
+        <w:rPr>
+          <w:rFonts w:ascii="Calibri" w:hAnsi="Calibri" w:cs="Calibri"/>
+          <w:color w:val="000000"/>
+          <w:szCs w:val="28"/>
+        </w:rPr>
+        <w:t xml:space="preserve"> </w:t>
+      </w:r>
+      <w:r>
+        <w:rPr>
+          <w:rFonts w:ascii="Calibri" w:hAnsi="Calibri" w:cs="Calibri"/>
+          <w:color w:val="000000"/>
+          <w:szCs w:val="28"/>
+        </w:rPr>
+        <w:t>que disponibiliza vagas no sistema e aprova ou recusa candidatos</w:t>
+      </w:r>
+      <w:r>
+        <w:rPr>
+          <w:rFonts w:ascii="Calibri" w:hAnsi="Calibri" w:cs="Calibri"/>
+          <w:color w:val="000000"/>
+          <w:szCs w:val="28"/>
+        </w:rPr>
+        <w:t>.</w:t>
+      </w:r>
+    </w:p>
+    <w:p>
+      <w:pPr>
+        <w:spacing w:after="160" w:line="259" w:lineRule="auto"/>
+        <w:rPr>
+          <w:rFonts w:ascii="Calibri" w:hAnsi="Calibri" w:cs="Calibri"/>
+          <w:bCs/>
+        </w:rPr>
+      </w:pPr>
+    </w:p>
+    <w:p>
+      <w:pPr>
+        <w:spacing w:after="160" w:line="259" w:lineRule="auto"/>
+        <w:rPr>
+          <w:rFonts w:ascii="Calibri" w:hAnsi="Calibri" w:cs="Calibri"/>
+          <w:b/>
+          <w:bCs/>
+        </w:rPr>
+      </w:pPr>
+      <w:r>
+        <w:rPr>
+          <w:rFonts w:ascii="Calibri" w:hAnsi="Calibri" w:cs="Calibri"/>
+          <w:b/>
+          <w:bCs/>
+        </w:rPr>
+        <w:t>Moderador</w:t>
+      </w:r>
+    </w:p>
+    <w:p>
+      <w:pPr>
+        <w:spacing w:after="160" w:line="259" w:lineRule="auto"/>
+        <w:rPr>
+          <w:rFonts w:ascii="Calibri" w:hAnsi="Calibri" w:cs="Calibri"/>
+          <w:bCs/>
+        </w:rPr>
+      </w:pPr>
+      <w:r>
+        <w:rPr>
+          <w:rFonts w:ascii="Calibri" w:hAnsi="Calibri" w:cs="Calibri"/>
+          <w:color w:val="000000"/>
+          <w:szCs w:val="28"/>
+        </w:rPr>
+        <w:t>Indivíduo</w:t>
+      </w:r>
+      <w:r>
+        <w:rPr>
+          <w:rFonts w:ascii="Calibri" w:hAnsi="Calibri" w:cs="Calibri"/>
+          <w:color w:val="000000"/>
+          <w:szCs w:val="28"/>
+        </w:rPr>
+        <w:t xml:space="preserve"> </w:t>
+      </w:r>
+      <w:r>
+        <w:rPr>
+          <w:rFonts w:ascii="Calibri" w:hAnsi="Calibri" w:cs="Calibri"/>
+          <w:bCs/>
+        </w:rPr>
+        <w:t>com funções gerenciais no sistema</w:t>
+      </w:r>
+      <w:r>
+        <w:rPr>
+          <w:rFonts w:ascii="Calibri" w:hAnsi="Calibri" w:cs="Calibri"/>
+          <w:bCs/>
+        </w:rPr>
+        <w:t>.</w:t>
+      </w:r>
+    </w:p>
+    <w:p>
+      <w:pPr>
+        <w:spacing w:after="160" w:line="259" w:lineRule="auto"/>
+        <w:rPr>
+          <w:rFonts w:ascii="Calibri" w:hAnsi="Calibri" w:cs="Calibri"/>
+          <w:bCs/>
+        </w:rPr>
+      </w:pPr>
+    </w:p>
+    <w:p>
+      <w:pPr>
+        <w:spacing w:after="160" w:line="259" w:lineRule="auto"/>
+        <w:rPr>
+          <w:rFonts w:ascii="Calibri" w:hAnsi="Calibri" w:cs="Calibri"/>
+          <w:b/>
+          <w:bCs/>
+        </w:rPr>
+      </w:pPr>
+      <w:r>
+        <w:rPr>
+          <w:rFonts w:ascii="Calibri" w:hAnsi="Calibri" w:cs="Calibri"/>
+          <w:b/>
+          <w:bCs/>
+        </w:rPr>
+        <w:t>Sistema</w:t>
+      </w:r>
+    </w:p>
+    <w:p>
+      <w:pPr>
+        <w:spacing w:after="160" w:line="259" w:lineRule="auto"/>
+        <w:rPr>
+          <w:rFonts w:ascii="Calibri" w:hAnsi="Calibri" w:cs="Calibri"/>
+          <w:color w:val="000000"/>
+          <w:szCs w:val="28"/>
+        </w:rPr>
+      </w:pPr>
+      <w:r>
+        <w:rPr>
+          <w:rFonts w:ascii="Calibri" w:hAnsi="Calibri" w:cs="Calibri"/>
+          <w:color w:val="000000"/>
+          <w:szCs w:val="28"/>
+        </w:rPr>
+        <w:t>Sistema que fornece funções para que os indivíduos exerçam seus papéis.</w:t>
+      </w:r>
+    </w:p>
+    <w:p>
+      <w:pPr>
+        <w:spacing w:after="160" w:line="259" w:lineRule="auto"/>
+        <w:rPr>
+          <w:rFonts w:ascii="Calibri" w:hAnsi="Calibri" w:cs="Calibri"/>
+          <w:b/>
+          <w:bCs/>
+        </w:rPr>
+      </w:pPr>
+    </w:p>
+    <w:p>
+      <w:pPr>
+        <w:spacing w:after="160" w:line="259" w:lineRule="auto"/>
+        <w:rPr>
+          <w:rFonts w:ascii="Calibri" w:hAnsi="Calibri" w:cs="Calibri"/>
+          <w:b/>
+          <w:bCs/>
+        </w:rPr>
+      </w:pPr>
+      <w:r>
+        <w:rPr>
+          <w:rFonts w:ascii="Calibri" w:hAnsi="Calibri" w:cs="Calibri"/>
+          <w:b/>
+          <w:bCs/>
+          <w:sz w:val="28"/>
+        </w:rPr>
+        <w:t>3.1.</w:t>
+      </w:r>
+      <w:r>
+        <w:rPr>
+          <w:rFonts w:ascii="Calibri" w:hAnsi="Calibri" w:cs="Calibri"/>
+          <w:b/>
+          <w:bCs/>
+          <w:sz w:val="28"/>
+        </w:rPr>
+        <w:t>2</w:t>
+      </w:r>
+      <w:r>
+        <w:rPr>
+          <w:rFonts w:ascii="Calibri" w:hAnsi="Calibri" w:cs="Calibri"/>
+          <w:bCs/>
+        </w:rPr>
+        <w:t xml:space="preserve"> </w:t>
+      </w:r>
+      <w:r>
+        <w:rPr>
+          <w:rFonts w:ascii="Calibri" w:hAnsi="Calibri" w:cs="Calibri"/>
+          <w:b/>
+          <w:color w:val="000000"/>
+          <w:sz w:val="28"/>
+          <w:szCs w:val="28"/>
+        </w:rPr>
+        <w:t>Documentação</w:t>
+      </w:r>
+      <w:r>
+        <w:rPr>
+          <w:rFonts w:ascii="Calibri" w:hAnsi="Calibri" w:cs="Calibri"/>
+          <w:b/>
+          <w:color w:val="000000"/>
+          <w:sz w:val="28"/>
+          <w:szCs w:val="28"/>
+        </w:rPr>
+        <w:t xml:space="preserve"> </w:t>
+      </w:r>
+      <w:r>
+        <w:rPr>
+          <w:rFonts w:ascii="Calibri" w:hAnsi="Calibri" w:cs="Calibri"/>
+          <w:b/>
+          <w:color w:val="000000"/>
+          <w:sz w:val="28"/>
+          <w:szCs w:val="28"/>
+        </w:rPr>
+        <w:t>de Caso de Uso</w:t>
+      </w:r>
+    </w:p>
+    <w:p>
+      <w:pPr>
+        <w:spacing w:after="160" w:line="259" w:lineRule="auto"/>
+        <w:rPr>
+          <w:rFonts w:ascii="Calibri" w:hAnsi="Calibri" w:cs="Calibri"/>
+          <w:b/>
+          <w:bCs/>
+        </w:rPr>
+      </w:pPr>
+    </w:p>
+    <w:p>
+      <w:pPr>
+        <w:spacing w:after="160" w:line="259" w:lineRule="auto"/>
+        <w:rPr>
+          <w:rFonts w:ascii="Calibri" w:hAnsi="Calibri" w:cs="Calibri"/>
+          <w:b/>
+          <w:bCs/>
+          <w:sz w:val="26"/>
+          <w:szCs w:val="26"/>
+        </w:rPr>
+      </w:pPr>
+      <w:r>
+        <w:rPr>
+          <w:rFonts w:ascii="Calibri" w:hAnsi="Calibri" w:cs="Calibri"/>
+          <w:b/>
+          <w:bCs/>
+          <w:sz w:val="26"/>
+          <w:szCs w:val="26"/>
+        </w:rPr>
+        <w:t xml:space="preserve">1. </w:t>
+      </w:r>
+      <w:r>
+        <w:rPr>
+          <w:rFonts w:ascii="Calibri" w:hAnsi="Calibri" w:cs="Calibri"/>
+          <w:b/>
+          <w:bCs/>
+          <w:szCs w:val="26"/>
+        </w:rPr>
+        <w:t>Candidatar-se a uma vaga</w:t>
+      </w:r>
+    </w:p>
+    <w:p>
+      <w:pPr>
+        <w:spacing w:after="160" w:line="259" w:lineRule="auto"/>
+        <w:rPr>
+          <w:rFonts w:ascii="Calibri" w:hAnsi="Calibri" w:cs="Calibri"/>
+          <w:bCs/>
+        </w:rPr>
+      </w:pPr>
+      <w:r>
+        <w:rPr>
+          <w:rFonts w:ascii="Calibri" w:hAnsi="Calibri" w:cs="Calibri"/>
+          <w:bCs/>
+        </w:rPr>
+        <w:t>Este caso de uso serve para se candidatar a uma vaga.</w:t>
+      </w:r>
+    </w:p>
+    <w:p>
+      <w:pPr>
+        <w:spacing w:after="160" w:line="259" w:lineRule="auto"/>
+        <w:ind w:firstLine="708"/>
+        <w:rPr>
+          <w:rFonts w:ascii="Calibri" w:hAnsi="Calibri" w:cs="Calibri"/>
+          <w:bCs/>
+        </w:rPr>
+      </w:pPr>
+    </w:p>
+    <w:p>
+      <w:pPr>
+        <w:spacing w:after="160" w:line="259" w:lineRule="auto"/>
+        <w:ind w:firstLine="708"/>
+        <w:rPr>
+          <w:rFonts w:ascii="Calibri" w:hAnsi="Calibri" w:cs="Calibri"/>
+          <w:b/>
+          <w:bCs/>
+        </w:rPr>
+      </w:pPr>
+      <w:r>
+        <w:rPr>
+          <w:rFonts w:ascii="Calibri" w:hAnsi="Calibri" w:cs="Calibri"/>
+          <w:b/>
+          <w:bCs/>
+        </w:rPr>
+        <w:t>Atores envolvidos</w:t>
+      </w:r>
+    </w:p>
+    <w:p>
+      <w:pPr>
+        <w:spacing w:after="160" w:line="259" w:lineRule="auto"/>
+        <w:ind w:firstLine="708"/>
+        <w:rPr>
+          <w:rFonts w:ascii="Calibri" w:hAnsi="Calibri" w:cs="Calibri"/>
+          <w:bCs/>
+        </w:rPr>
+      </w:pPr>
+      <w:r>
+        <w:rPr>
+          <w:rFonts w:ascii="Calibri" w:hAnsi="Calibri" w:cs="Calibri"/>
+          <w:bCs/>
+        </w:rPr>
+        <w:t>Candidato (primário), empresa e sistema (secundários).</w:t>
+      </w:r>
+    </w:p>
+    <w:p>
+      <w:pPr>
+        <w:spacing w:after="160" w:line="259" w:lineRule="auto"/>
+        <w:ind w:firstLine="708"/>
+        <w:rPr>
+          <w:rFonts w:ascii="Calibri" w:hAnsi="Calibri" w:cs="Calibri"/>
+          <w:bCs/>
+        </w:rPr>
+      </w:pPr>
+    </w:p>
+    <w:p>
+      <w:pPr>
+        <w:spacing w:after="160" w:line="259" w:lineRule="auto"/>
+        <w:ind w:firstLine="708"/>
+        <w:rPr>
+          <w:rFonts w:ascii="Calibri" w:hAnsi="Calibri" w:cs="Calibri"/>
+          <w:b/>
+          <w:bCs/>
+        </w:rPr>
+      </w:pPr>
+      <w:r>
+        <w:rPr>
+          <w:rFonts w:ascii="Calibri" w:hAnsi="Calibri" w:cs="Calibri"/>
+          <w:b/>
+          <w:bCs/>
+        </w:rPr>
+        <w:t>Pré-condição</w:t>
+      </w:r>
+    </w:p>
+    <w:p>
+      <w:pPr>
+        <w:spacing w:after="160" w:line="259" w:lineRule="auto"/>
+        <w:ind w:left="709" w:hanging="1"/>
+        <w:rPr>
+          <w:rFonts w:ascii="Calibri" w:hAnsi="Calibri" w:cs="Calibri"/>
+          <w:bCs/>
+        </w:rPr>
+      </w:pPr>
+      <w:r>
+        <w:rPr>
+          <w:rFonts w:ascii="Calibri" w:hAnsi="Calibri" w:cs="Calibri"/>
+          <w:bCs/>
+        </w:rPr>
+        <w:t>O candidato deve ser identificado pelo sistema, ter seu currículo cadastrado e compatível com as vagas que serão exibidas.</w:t>
+      </w:r>
+    </w:p>
+    <w:p>
+      <w:pPr>
+        <w:spacing w:after="160" w:line="259" w:lineRule="auto"/>
+        <w:ind w:left="709" w:hanging="1"/>
+        <w:rPr>
+          <w:rFonts w:ascii="Calibri" w:hAnsi="Calibri" w:cs="Calibri"/>
+          <w:bCs/>
+        </w:rPr>
+      </w:pPr>
+    </w:p>
+    <w:p>
+      <w:pPr>
+        <w:spacing w:after="160" w:line="259" w:lineRule="auto"/>
+        <w:ind w:left="709" w:hanging="1"/>
+        <w:rPr>
+          <w:rFonts w:ascii="Calibri" w:hAnsi="Calibri" w:cs="Calibri"/>
+          <w:b/>
+          <w:bCs/>
+        </w:rPr>
+      </w:pPr>
+      <w:r>
+        <w:rPr>
+          <w:rFonts w:ascii="Calibri" w:hAnsi="Calibri" w:cs="Calibri"/>
+          <w:b/>
+          <w:bCs/>
+        </w:rPr>
+        <w:t>Pós-condição</w:t>
+      </w:r>
+    </w:p>
+    <w:p>
+      <w:pPr>
+        <w:spacing w:after="160" w:line="259" w:lineRule="auto"/>
+        <w:ind w:left="709" w:hanging="1"/>
+        <w:rPr>
+          <w:rFonts w:ascii="Calibri" w:hAnsi="Calibri" w:cs="Calibri"/>
+          <w:bCs/>
+        </w:rPr>
+      </w:pPr>
+      <w:r>
+        <w:rPr>
+          <w:rFonts w:ascii="Calibri" w:hAnsi="Calibri" w:cs="Calibri"/>
+          <w:bCs/>
+        </w:rPr>
+        <w:t>Após a inscrição em uma vaga, ela deverá ser listada nas vagas inscritas com status “Em análise”.</w:t>
+      </w:r>
+    </w:p>
+    <w:p>
+      <w:pPr>
+        <w:spacing w:after="160" w:line="259" w:lineRule="auto"/>
+        <w:ind w:left="709" w:hanging="1"/>
+        <w:rPr>
+          <w:rFonts w:ascii="Calibri" w:hAnsi="Calibri" w:cs="Calibri"/>
+          <w:bCs/>
+        </w:rPr>
+      </w:pPr>
+    </w:p>
+    <w:p>
+      <w:pPr>
+        <w:spacing w:after="160" w:line="259" w:lineRule="auto"/>
+        <w:ind w:left="709" w:hanging="1"/>
+        <w:rPr>
+          <w:rFonts w:ascii="Calibri" w:hAnsi="Calibri" w:cs="Calibri"/>
+          <w:b/>
+          <w:bCs/>
+        </w:rPr>
+      </w:pPr>
+      <w:r>
+        <w:rPr>
+          <w:rFonts w:ascii="Calibri" w:hAnsi="Calibri" w:cs="Calibri"/>
+          <w:b/>
+          <w:bCs/>
+        </w:rPr>
+        <w:t xml:space="preserve">Fluxo </w:t>
+      </w:r>
+      <w:r>
+        <w:rPr>
+          <w:rFonts w:ascii="Calibri" w:hAnsi="Calibri" w:cs="Calibri"/>
+          <w:b/>
+          <w:bCs/>
+        </w:rPr>
+        <w:t>de tarefas</w:t>
+      </w:r>
+    </w:p>
+    <w:p>
+      <w:pPr>
+        <w:pStyle w:val="ListParagraph"/>
+        <w:numPr>
+          <w:ilvl w:val="0"/>
+          <w:numId w:val="10"/>
+        </w:numPr>
+        <w:spacing w:after="160" w:line="259" w:lineRule="auto"/>
+        <w:rPr>
+          <w:rFonts w:ascii="Calibri" w:hAnsi="Calibri" w:cs="Calibri"/>
+          <w:bCs/>
+        </w:rPr>
+      </w:pPr>
+      <w:r>
+        <w:rPr>
+          <w:rFonts w:ascii="Calibri" w:hAnsi="Calibri" w:cs="Calibri"/>
+          <w:bCs/>
+        </w:rPr>
+        <w:t>Uma empresa cadastra uma vaga;</w:t>
+      </w:r>
+    </w:p>
+    <w:p>
+      <w:pPr>
+        <w:pStyle w:val="ListParagraph"/>
+        <w:numPr>
+          <w:ilvl w:val="0"/>
+          <w:numId w:val="10"/>
+        </w:numPr>
+        <w:spacing w:after="160" w:line="259" w:lineRule="auto"/>
+        <w:rPr>
+          <w:rFonts w:ascii="Calibri" w:hAnsi="Calibri" w:cs="Calibri"/>
+          <w:bCs/>
+        </w:rPr>
+      </w:pPr>
+      <w:r>
+        <w:rPr>
+          <w:rFonts w:ascii="Calibri" w:hAnsi="Calibri" w:cs="Calibri"/>
+          <w:bCs/>
+        </w:rPr>
+        <w:lastRenderedPageBreak/>
+        <w:t xml:space="preserve">O usuário </w:t>
+      </w:r>
+      <w:r>
+        <w:rPr>
+          <w:rFonts w:ascii="Calibri" w:hAnsi="Calibri" w:cs="Calibri"/>
+          <w:bCs/>
+        </w:rPr>
+        <w:t>cadastra seu currículo;</w:t>
+      </w:r>
+    </w:p>
+    <w:p>
+      <w:pPr>
+        <w:pStyle w:val="ListParagraph"/>
+        <w:numPr>
+          <w:ilvl w:val="0"/>
+          <w:numId w:val="10"/>
+        </w:numPr>
+        <w:spacing w:after="160" w:line="259" w:lineRule="auto"/>
+        <w:rPr>
+          <w:rFonts w:ascii="Calibri" w:hAnsi="Calibri" w:cs="Calibri"/>
+          <w:bCs/>
+        </w:rPr>
+      </w:pPr>
+      <w:r>
+        <w:rPr>
+          <w:rFonts w:ascii="Calibri" w:hAnsi="Calibri" w:cs="Calibri"/>
+          <w:bCs/>
+        </w:rPr>
+        <w:t>O usuário é redirecionado para página de vagas;</w:t>
+      </w:r>
+    </w:p>
+    <w:p>
+      <w:pPr>
+        <w:pStyle w:val="ListParagraph"/>
+        <w:numPr>
+          <w:ilvl w:val="0"/>
+          <w:numId w:val="10"/>
+        </w:numPr>
+        <w:spacing w:after="160" w:line="259" w:lineRule="auto"/>
+        <w:rPr>
+          <w:rFonts w:ascii="Calibri" w:hAnsi="Calibri" w:cs="Calibri"/>
+          <w:bCs/>
+        </w:rPr>
+      </w:pPr>
+      <w:r>
+        <w:rPr>
+          <w:rFonts w:ascii="Calibri" w:hAnsi="Calibri" w:cs="Calibri"/>
+          <w:bCs/>
+        </w:rPr>
+        <w:t>O sistema lista as vagas de acordo com o currículo cadastrado;</w:t>
+      </w:r>
+    </w:p>
+    <w:p>
+      <w:pPr>
+        <w:pStyle w:val="ListParagraph"/>
+        <w:numPr>
+          <w:ilvl w:val="0"/>
+          <w:numId w:val="10"/>
+        </w:numPr>
+        <w:spacing w:after="160" w:line="259" w:lineRule="auto"/>
+        <w:rPr>
+          <w:rFonts w:ascii="Calibri" w:hAnsi="Calibri" w:cs="Calibri"/>
+          <w:bCs/>
+        </w:rPr>
+      </w:pPr>
+      <w:r>
+        <w:rPr>
+          <w:rFonts w:ascii="Calibri" w:hAnsi="Calibri" w:cs="Calibri"/>
+          <w:bCs/>
+        </w:rPr>
+        <w:t>O usuário escolhe uma vaga e clica em “Inscrever-se”</w:t>
+      </w:r>
+      <w:r>
+        <w:rPr>
+          <w:rFonts w:ascii="Calibri" w:hAnsi="Calibri" w:cs="Calibri"/>
+          <w:bCs/>
+        </w:rPr>
+        <w:t>;</w:t>
+      </w:r>
+    </w:p>
+    <w:p>
+      <w:pPr>
+        <w:pStyle w:val="ListParagraph"/>
+        <w:numPr>
+          <w:ilvl w:val="0"/>
+          <w:numId w:val="10"/>
+        </w:numPr>
+        <w:spacing w:after="160" w:line="259" w:lineRule="auto"/>
+        <w:rPr>
+          <w:rFonts w:ascii="Calibri" w:hAnsi="Calibri" w:cs="Calibri"/>
+          <w:bCs/>
+        </w:rPr>
+      </w:pPr>
+      <w:r>
+        <w:rPr>
+          <w:rFonts w:ascii="Calibri" w:hAnsi="Calibri" w:cs="Calibri"/>
+          <w:bCs/>
+        </w:rPr>
+        <w:t>O uso de caso é finalizado.</w:t>
+      </w:r>
+    </w:p>
+    <w:p>
+      <w:pPr>
+        <w:spacing w:after="160" w:line="259" w:lineRule="auto"/>
+        <w:rPr>
+          <w:rFonts w:ascii="Calibri" w:hAnsi="Calibri" w:cs="Calibri"/>
+          <w:bCs/>
+        </w:rPr>
+      </w:pPr>
+    </w:p>
+    <w:p>
+      <w:pPr>
+        <w:pStyle w:val="ListParagraph"/>
+        <w:numPr>
+          <w:ilvl w:val="0"/>
+          <w:numId w:val="6"/>
+        </w:numPr>
+        <w:spacing w:after="160" w:line="259" w:lineRule="auto"/>
+        <w:rPr>
+          <w:rFonts w:ascii="Calibri" w:hAnsi="Calibri" w:cs="Calibri"/>
+          <w:bCs/>
+        </w:rPr>
+      </w:pPr>
+      <w:r>
+        <w:rPr>
+          <w:rFonts w:ascii="Calibri" w:hAnsi="Calibri" w:cs="Calibri"/>
+          <w:b/>
+          <w:bCs/>
+        </w:rPr>
+        <w:t>Realizar login com QR Code</w:t>
+      </w:r>
+    </w:p>
+    <w:p>
+      <w:pPr>
+        <w:spacing w:after="160" w:line="259" w:lineRule="auto"/>
+        <w:rPr>
+          <w:rFonts w:ascii="Calibri" w:hAnsi="Calibri" w:cs="Calibri"/>
+          <w:bCs/>
+        </w:rPr>
+      </w:pPr>
+      <w:r>
+        <w:rPr>
+          <w:rFonts w:ascii="Calibri" w:hAnsi="Calibri" w:cs="Calibri"/>
+          <w:bCs/>
+        </w:rPr>
+        <w:t>Este caso de uso serve para realizar login com QR Code.</w:t>
+      </w:r>
+    </w:p>
+    <w:p>
+      <w:pPr>
+        <w:spacing w:after="160" w:line="259" w:lineRule="auto"/>
+        <w:rPr>
+          <w:rFonts w:ascii="Calibri" w:hAnsi="Calibri" w:cs="Calibri"/>
+          <w:bCs/>
+        </w:rPr>
+      </w:pPr>
+    </w:p>
+    <w:p>
+      <w:pPr>
+        <w:spacing w:after="160" w:line="259" w:lineRule="auto"/>
+        <w:ind w:firstLine="708"/>
+        <w:rPr>
+          <w:rFonts w:ascii="Calibri" w:hAnsi="Calibri" w:cs="Calibri"/>
+          <w:b/>
+          <w:bCs/>
+        </w:rPr>
+      </w:pPr>
+      <w:r>
+        <w:rPr>
+          <w:rFonts w:ascii="Calibri" w:hAnsi="Calibri" w:cs="Calibri"/>
+          <w:b/>
+          <w:bCs/>
+        </w:rPr>
+        <w:t>Atores envolvidos</w:t>
+      </w:r>
+    </w:p>
+    <w:p>
+      <w:pPr>
+        <w:spacing w:after="160" w:line="259" w:lineRule="auto"/>
+        <w:ind w:firstLine="708"/>
+        <w:rPr>
+          <w:rFonts w:ascii="Calibri" w:hAnsi="Calibri" w:cs="Calibri"/>
+          <w:bCs/>
+        </w:rPr>
+      </w:pPr>
+      <w:r>
+        <w:rPr>
+          <w:rFonts w:ascii="Calibri" w:hAnsi="Calibri" w:cs="Calibri"/>
+          <w:bCs/>
+        </w:rPr>
+        <w:t xml:space="preserve">Candidato (primário), </w:t>
+      </w:r>
+      <w:r>
+        <w:rPr>
+          <w:rFonts w:ascii="Calibri" w:hAnsi="Calibri" w:cs="Calibri"/>
+          <w:bCs/>
+        </w:rPr>
+        <w:t>moderador</w:t>
+      </w:r>
+      <w:r>
+        <w:rPr>
+          <w:rFonts w:ascii="Calibri" w:hAnsi="Calibri" w:cs="Calibri"/>
+          <w:bCs/>
+        </w:rPr>
+        <w:t xml:space="preserve"> e sistema (secundários).</w:t>
+      </w:r>
+    </w:p>
+    <w:p>
+      <w:pPr>
+        <w:spacing w:after="160" w:line="259" w:lineRule="auto"/>
+        <w:ind w:firstLine="708"/>
+        <w:rPr>
+          <w:rFonts w:ascii="Calibri" w:hAnsi="Calibri" w:cs="Calibri"/>
+          <w:bCs/>
+        </w:rPr>
+      </w:pPr>
+    </w:p>
+    <w:p>
+      <w:pPr>
+        <w:spacing w:after="160" w:line="259" w:lineRule="auto"/>
+        <w:ind w:firstLine="708"/>
+        <w:rPr>
+          <w:rFonts w:ascii="Calibri" w:hAnsi="Calibri" w:cs="Calibri"/>
+          <w:b/>
+          <w:bCs/>
+        </w:rPr>
+      </w:pPr>
+      <w:r>
+        <w:rPr>
+          <w:rFonts w:ascii="Calibri" w:hAnsi="Calibri" w:cs="Calibri"/>
+          <w:b/>
+          <w:bCs/>
+        </w:rPr>
+        <w:t>Pré-condição</w:t>
+      </w:r>
+    </w:p>
+    <w:p>
+      <w:pPr>
+        <w:spacing w:after="160" w:line="259" w:lineRule="auto"/>
+        <w:ind w:left="709" w:hanging="1"/>
+        <w:rPr>
+          <w:rFonts w:ascii="Calibri" w:hAnsi="Calibri" w:cs="Calibri"/>
+          <w:bCs/>
+        </w:rPr>
+      </w:pPr>
+      <w:r>
+        <w:rPr>
+          <w:rFonts w:ascii="Calibri" w:hAnsi="Calibri" w:cs="Calibri"/>
+          <w:bCs/>
+        </w:rPr>
+        <w:t>O moderador deve possuir os dados do candidato.</w:t>
+      </w:r>
+    </w:p>
+    <w:p>
+      <w:pPr>
+        <w:spacing w:after="160" w:line="259" w:lineRule="auto"/>
+        <w:ind w:left="709" w:hanging="1"/>
+        <w:rPr>
+          <w:rFonts w:ascii="Calibri" w:hAnsi="Calibri" w:cs="Calibri"/>
+          <w:bCs/>
+        </w:rPr>
+      </w:pPr>
+    </w:p>
+    <w:p>
+      <w:pPr>
+        <w:spacing w:after="160" w:line="259" w:lineRule="auto"/>
+        <w:ind w:left="709" w:hanging="1"/>
+        <w:rPr>
+          <w:rFonts w:ascii="Calibri" w:hAnsi="Calibri" w:cs="Calibri"/>
+          <w:b/>
+          <w:bCs/>
+        </w:rPr>
+      </w:pPr>
+      <w:r>
+        <w:rPr>
+          <w:rFonts w:ascii="Calibri" w:hAnsi="Calibri" w:cs="Calibri"/>
+          <w:b/>
+          <w:bCs/>
+        </w:rPr>
+        <w:t>Pós-condição</w:t>
+      </w:r>
+    </w:p>
+    <w:p>
+      <w:pPr>
+        <w:spacing w:after="160" w:line="259" w:lineRule="auto"/>
+        <w:ind w:left="709" w:hanging="1"/>
+        <w:rPr>
+          <w:rFonts w:ascii="Calibri" w:hAnsi="Calibri" w:cs="Calibri"/>
+          <w:bCs/>
+        </w:rPr>
+      </w:pPr>
+      <w:r>
+        <w:rPr>
+          <w:rFonts w:ascii="Calibri" w:hAnsi="Calibri" w:cs="Calibri"/>
+          <w:bCs/>
+        </w:rPr>
+        <w:t>Após o QR Code ser gerado, é guardada uma chave no banco de dados relacionada com o candidato recém-cadastrado.</w:t>
+      </w:r>
+    </w:p>
+    <w:p>
+      <w:pPr>
+        <w:spacing w:after="160" w:line="259" w:lineRule="auto"/>
+        <w:ind w:left="709" w:hanging="1"/>
+        <w:rPr>
+          <w:rFonts w:ascii="Calibri" w:hAnsi="Calibri" w:cs="Calibri"/>
+          <w:bCs/>
+        </w:rPr>
+      </w:pPr>
+    </w:p>
+    <w:p>
+      <w:pPr>
+        <w:spacing w:after="160" w:line="259" w:lineRule="auto"/>
+        <w:ind w:left="709" w:hanging="1"/>
+        <w:rPr>
+          <w:rFonts w:ascii="Calibri" w:hAnsi="Calibri" w:cs="Calibri"/>
+          <w:b/>
+          <w:bCs/>
+        </w:rPr>
+      </w:pPr>
+      <w:r>
+        <w:rPr>
+          <w:rFonts w:ascii="Calibri" w:hAnsi="Calibri" w:cs="Calibri"/>
+          <w:b/>
+          <w:bCs/>
+        </w:rPr>
+        <w:t xml:space="preserve">Fluxo </w:t>
+      </w:r>
+      <w:r>
+        <w:rPr>
+          <w:rFonts w:ascii="Calibri" w:hAnsi="Calibri" w:cs="Calibri"/>
+          <w:b/>
+          <w:bCs/>
+        </w:rPr>
+        <w:t>principal</w:t>
+      </w:r>
+    </w:p>
+    <w:p>
+      <w:pPr>
+        <w:pStyle w:val="ListParagraph"/>
+        <w:numPr>
+          <w:ilvl w:val="0"/>
+          <w:numId w:val="11"/>
+        </w:numPr>
+        <w:spacing w:after="160" w:line="259" w:lineRule="auto"/>
+        <w:rPr>
+          <w:rFonts w:ascii="Calibri" w:hAnsi="Calibri" w:cs="Calibri"/>
+          <w:bCs/>
+        </w:rPr>
+      </w:pPr>
+      <w:r>
+        <w:rPr>
+          <w:rFonts w:ascii="Calibri" w:hAnsi="Calibri" w:cs="Calibri"/>
+          <w:bCs/>
+        </w:rPr>
+        <w:t>Um moderador cadastra um candidato;</w:t>
+      </w:r>
+    </w:p>
+    <w:p>
+      <w:pPr>
+        <w:pStyle w:val="ListParagraph"/>
+        <w:numPr>
+          <w:ilvl w:val="0"/>
+          <w:numId w:val="11"/>
+        </w:numPr>
+        <w:spacing w:after="160" w:line="259" w:lineRule="auto"/>
+        <w:rPr>
+          <w:rFonts w:ascii="Calibri" w:hAnsi="Calibri" w:cs="Calibri"/>
+          <w:bCs/>
+        </w:rPr>
+      </w:pPr>
+      <w:r>
+        <w:rPr>
+          <w:rFonts w:ascii="Calibri" w:hAnsi="Calibri" w:cs="Calibri"/>
+          <w:bCs/>
+        </w:rPr>
+        <w:t>O sistema gera um QR Code;</w:t>
+      </w:r>
+    </w:p>
+    <w:p>
+      <w:pPr>
+        <w:pStyle w:val="ListParagraph"/>
+        <w:numPr>
+          <w:ilvl w:val="0"/>
+          <w:numId w:val="11"/>
+        </w:numPr>
+        <w:spacing w:after="160" w:line="259" w:lineRule="auto"/>
+        <w:rPr>
+          <w:rFonts w:ascii="Calibri" w:hAnsi="Calibri" w:cs="Calibri"/>
+          <w:bCs/>
+        </w:rPr>
+      </w:pPr>
+      <w:r>
+        <w:rPr>
+          <w:rFonts w:ascii="Calibri" w:hAnsi="Calibri" w:cs="Calibri"/>
+          <w:bCs/>
+        </w:rPr>
+        <w:t xml:space="preserve">O </w:t>
+      </w:r>
+      <w:r>
+        <w:rPr>
+          <w:rFonts w:ascii="Calibri" w:hAnsi="Calibri" w:cs="Calibri"/>
+          <w:bCs/>
+        </w:rPr>
+        <w:t>moderador disponibiliza esse QR Code para o candidato;</w:t>
+      </w:r>
+    </w:p>
+    <w:p>
+      <w:pPr>
+        <w:pStyle w:val="ListParagraph"/>
+        <w:numPr>
+          <w:ilvl w:val="0"/>
+          <w:numId w:val="11"/>
+        </w:numPr>
+        <w:spacing w:after="160" w:line="259" w:lineRule="auto"/>
+        <w:rPr>
+          <w:rFonts w:ascii="Calibri" w:hAnsi="Calibri" w:cs="Calibri"/>
+          <w:bCs/>
+        </w:rPr>
+      </w:pPr>
+      <w:r>
+        <w:rPr>
+          <w:rFonts w:ascii="Calibri" w:hAnsi="Calibri" w:cs="Calibri"/>
+          <w:bCs/>
+        </w:rPr>
+        <w:t>O candidato clica em “Login com QR Code”</w:t>
+      </w:r>
+    </w:p>
+    <w:p>
+      <w:pPr>
+        <w:pStyle w:val="ListParagraph"/>
+        <w:numPr>
+          <w:ilvl w:val="0"/>
+          <w:numId w:val="11"/>
+        </w:numPr>
+        <w:spacing w:after="160" w:line="259" w:lineRule="auto"/>
+        <w:rPr>
+          <w:rFonts w:ascii="Calibri" w:hAnsi="Calibri" w:cs="Calibri"/>
+          <w:bCs/>
+        </w:rPr>
+      </w:pPr>
+      <w:r>
+        <w:rPr>
+          <w:rFonts w:ascii="Calibri" w:hAnsi="Calibri" w:cs="Calibri"/>
+          <w:bCs/>
+        </w:rPr>
+        <w:t>O candidato aponta a câmera para o QR Code;</w:t>
+      </w:r>
+    </w:p>
+    <w:p>
+      <w:pPr>
+        <w:pStyle w:val="ListParagraph"/>
+        <w:numPr>
+          <w:ilvl w:val="0"/>
+          <w:numId w:val="11"/>
+        </w:numPr>
+        <w:spacing w:after="160" w:line="259" w:lineRule="auto"/>
+        <w:rPr>
+          <w:rFonts w:ascii="Calibri" w:hAnsi="Calibri" w:cs="Calibri"/>
+          <w:bCs/>
+        </w:rPr>
+      </w:pPr>
+      <w:r>
+        <w:rPr>
+          <w:rFonts w:ascii="Calibri" w:hAnsi="Calibri" w:cs="Calibri"/>
+          <w:bCs/>
+        </w:rPr>
+        <w:t>O sistema autentica o usuário e loga o candidato</w:t>
+      </w:r>
+      <w:r>
+        <w:rPr>
+          <w:rFonts w:ascii="Calibri" w:hAnsi="Calibri" w:cs="Calibri"/>
+          <w:bCs/>
+        </w:rPr>
+        <w:t>;</w:t>
+      </w:r>
+    </w:p>
+    <w:p>
+      <w:pPr>
+        <w:pStyle w:val="ListParagraph"/>
+        <w:numPr>
+          <w:ilvl w:val="0"/>
+          <w:numId w:val="11"/>
+        </w:numPr>
+        <w:spacing w:after="160" w:line="259" w:lineRule="auto"/>
+        <w:rPr>
+          <w:rFonts w:ascii="Calibri" w:hAnsi="Calibri" w:cs="Calibri"/>
+          <w:bCs/>
+        </w:rPr>
+      </w:pPr>
+      <w:r>
+        <w:rPr>
+          <w:rFonts w:ascii="Calibri" w:hAnsi="Calibri" w:cs="Calibri"/>
+          <w:bCs/>
+        </w:rPr>
+        <w:t>O uso de caso é finalizado.</w:t>
+      </w:r>
+    </w:p>
+    <w:p>
+      <w:pPr>
+        <w:spacing w:after="160" w:line="259" w:lineRule="auto"/>
+        <w:ind w:left="708"/>
+        <w:rPr>
+          <w:rFonts w:ascii="Calibri" w:hAnsi="Calibri" w:cs="Calibri"/>
+          <w:bCs/>
+        </w:rPr>
+      </w:pPr>
+    </w:p>
+    <w:p>
+      <w:pPr>
+        <w:spacing w:after="160" w:line="259" w:lineRule="auto"/>
+        <w:ind w:left="708"/>
+        <w:rPr>
+          <w:rFonts w:ascii="Calibri" w:hAnsi="Calibri" w:cs="Calibri"/>
+          <w:b/>
+          <w:bCs/>
+        </w:rPr>
+      </w:pPr>
+      <w:r>
+        <w:rPr>
+          <w:rFonts w:ascii="Calibri" w:hAnsi="Calibri" w:cs="Calibri"/>
+          <w:b/>
+          <w:bCs/>
+        </w:rPr>
+        <w:t>Fluxo de exceção</w:t>
+      </w:r>
+    </w:p>
+    <w:p>
+      <w:pPr>
+        <w:pStyle w:val="ListParagraph"/>
+        <w:numPr>
+          <w:ilvl w:val="0"/>
+          <w:numId w:val="12"/>
+        </w:numPr>
+        <w:spacing w:after="160" w:line="259" w:lineRule="auto"/>
+        <w:rPr>
+          <w:rFonts w:ascii="Calibri" w:hAnsi="Calibri" w:cs="Calibri"/>
+          <w:bCs/>
+        </w:rPr>
+      </w:pPr>
+      <w:r>
+        <w:rPr>
+          <w:rFonts w:ascii="Calibri" w:hAnsi="Calibri" w:cs="Calibri"/>
+          <w:bCs/>
+        </w:rPr>
+        <w:t>Um moderador cadastra um candidato;</w:t>
+      </w:r>
+    </w:p>
+    <w:p>
+      <w:pPr>
+        <w:pStyle w:val="ListParagraph"/>
+        <w:numPr>
+          <w:ilvl w:val="0"/>
+          <w:numId w:val="12"/>
+        </w:numPr>
+        <w:spacing w:after="160" w:line="259" w:lineRule="auto"/>
+        <w:rPr>
+          <w:rFonts w:ascii="Calibri" w:hAnsi="Calibri" w:cs="Calibri"/>
+          <w:bCs/>
+        </w:rPr>
+      </w:pPr>
+      <w:r>
+        <w:rPr>
+          <w:rFonts w:ascii="Calibri" w:hAnsi="Calibri" w:cs="Calibri"/>
+          <w:bCs/>
+        </w:rPr>
+        <w:t>O sistema gera um QR Code;</w:t>
+      </w:r>
+    </w:p>
+    <w:p>
+      <w:pPr>
+        <w:pStyle w:val="ListParagraph"/>
+        <w:numPr>
+          <w:ilvl w:val="0"/>
+          <w:numId w:val="12"/>
+        </w:numPr>
+        <w:spacing w:after="160" w:line="259" w:lineRule="auto"/>
+        <w:rPr>
+          <w:rFonts w:ascii="Calibri" w:hAnsi="Calibri" w:cs="Calibri"/>
+          <w:bCs/>
+        </w:rPr>
+      </w:pPr>
+      <w:r>
+        <w:rPr>
+          <w:rFonts w:ascii="Calibri" w:hAnsi="Calibri" w:cs="Calibri"/>
+          <w:bCs/>
+        </w:rPr>
+        <w:t>O moderador disponibiliza esse QR Code para o candidato;</w:t>
+      </w:r>
+    </w:p>
+    <w:p>
+      <w:pPr>
+        <w:pStyle w:val="ListParagraph"/>
+        <w:numPr>
+          <w:ilvl w:val="0"/>
+          <w:numId w:val="12"/>
+        </w:numPr>
+        <w:spacing w:after="160" w:line="259" w:lineRule="auto"/>
+        <w:rPr>
+          <w:rFonts w:ascii="Calibri" w:hAnsi="Calibri" w:cs="Calibri"/>
+          <w:bCs/>
+        </w:rPr>
+      </w:pPr>
+      <w:r>
+        <w:rPr>
+          <w:rFonts w:ascii="Calibri" w:hAnsi="Calibri" w:cs="Calibri"/>
+          <w:bCs/>
+        </w:rPr>
+        <w:lastRenderedPageBreak/>
+        <w:t>O candidato clica em “Login com QR Code”</w:t>
+      </w:r>
+    </w:p>
+    <w:p>
+      <w:pPr>
+        <w:pStyle w:val="ListParagraph"/>
+        <w:numPr>
+          <w:ilvl w:val="0"/>
+          <w:numId w:val="12"/>
+        </w:numPr>
+        <w:spacing w:after="160" w:line="259" w:lineRule="auto"/>
+        <w:rPr>
+          <w:rFonts w:ascii="Calibri" w:hAnsi="Calibri" w:cs="Calibri"/>
+          <w:bCs/>
+        </w:rPr>
+      </w:pPr>
+      <w:r>
+        <w:rPr>
+          <w:rFonts w:ascii="Calibri" w:hAnsi="Calibri" w:cs="Calibri"/>
+          <w:bCs/>
+        </w:rPr>
+        <w:t>O candidato aponta a câmera para o QR Code;</w:t>
+      </w:r>
+    </w:p>
+    <w:p>
+      <w:pPr>
+        <w:pStyle w:val="ListParagraph"/>
+        <w:numPr>
+          <w:ilvl w:val="0"/>
+          <w:numId w:val="12"/>
+        </w:numPr>
+        <w:spacing w:after="160" w:line="259" w:lineRule="auto"/>
+        <w:rPr>
+          <w:rFonts w:ascii="Calibri" w:hAnsi="Calibri" w:cs="Calibri"/>
+          <w:bCs/>
+        </w:rPr>
+      </w:pPr>
+      <w:r>
+        <w:rPr>
+          <w:rFonts w:ascii="Calibri" w:hAnsi="Calibri" w:cs="Calibri"/>
+          <w:bCs/>
+        </w:rPr>
+        <w:t>O sistema não reconhece o cadastro;</w:t>
+      </w:r>
+    </w:p>
+    <w:p>
+      <w:pPr>
+        <w:pStyle w:val="ListParagraph"/>
+        <w:numPr>
+          <w:ilvl w:val="0"/>
+          <w:numId w:val="12"/>
+        </w:numPr>
+        <w:spacing w:after="160" w:line="259" w:lineRule="auto"/>
+        <w:rPr>
+          <w:rFonts w:ascii="Calibri" w:hAnsi="Calibri" w:cs="Calibri"/>
+          <w:bCs/>
+        </w:rPr>
+      </w:pPr>
+      <w:r>
+        <w:rPr>
+          <w:rFonts w:ascii="Calibri" w:hAnsi="Calibri" w:cs="Calibri"/>
+          <w:bCs/>
+        </w:rPr>
+        <w:t>O sistema exibe um erro para o candidato e envia um email para o moderador informando o ocorrido</w:t>
+      </w:r>
+      <w:r>
+        <w:rPr>
+          <w:rFonts w:ascii="Calibri" w:hAnsi="Calibri" w:cs="Calibri"/>
+          <w:bCs/>
+        </w:rPr>
+        <w:t>;</w:t>
+      </w:r>
+    </w:p>
+    <w:p>
+      <w:pPr>
+        <w:pStyle w:val="ListParagraph"/>
+        <w:numPr>
+          <w:ilvl w:val="0"/>
+          <w:numId w:val="12"/>
+        </w:numPr>
+        <w:spacing w:after="160" w:line="259" w:lineRule="auto"/>
+        <w:rPr>
+          <w:rFonts w:ascii="Calibri" w:hAnsi="Calibri" w:cs="Calibri"/>
+          <w:bCs/>
+        </w:rPr>
+      </w:pPr>
+      <w:r>
+        <w:rPr>
+          <w:rFonts w:ascii="Calibri" w:hAnsi="Calibri" w:cs="Calibri"/>
+          <w:bCs/>
+        </w:rPr>
+        <w:t>O uso de caso é finalizado.</w:t>
+      </w:r>
+    </w:p>
+    <w:p>
+      <w:pPr>
+        <w:spacing w:after="160" w:line="259" w:lineRule="auto"/>
+        <w:rPr>
+          <w:rFonts w:ascii="Calibri" w:hAnsi="Calibri" w:cs="Calibri"/>
+          <w:bCs/>
+        </w:rPr>
+      </w:pPr>
+    </w:p>
+    <w:p>
+      <w:pPr>
+        <w:pStyle w:val="ListParagraph"/>
+        <w:numPr>
+          <w:ilvl w:val="0"/>
+          <w:numId w:val="6"/>
+        </w:numPr>
+        <w:spacing w:after="160" w:line="259" w:lineRule="auto"/>
+        <w:rPr>
+          <w:rFonts w:ascii="Calibri" w:hAnsi="Calibri" w:cs="Calibri"/>
+          <w:bCs/>
+        </w:rPr>
+      </w:pPr>
+      <w:r>
+        <w:rPr>
+          <w:rFonts w:ascii="Calibri" w:hAnsi="Calibri" w:cs="Calibri"/>
+          <w:b/>
+          <w:bCs/>
+        </w:rPr>
+        <w:t>Manter candidaturas</w:t>
+      </w:r>
+    </w:p>
+    <w:p>
+      <w:pPr>
+        <w:spacing w:after="160" w:line="259" w:lineRule="auto"/>
+        <w:rPr>
+          <w:rFonts w:ascii="Calibri" w:hAnsi="Calibri" w:cs="Calibri"/>
+          <w:bCs/>
+        </w:rPr>
+      </w:pPr>
+      <w:r>
+        <w:rPr>
+          <w:rFonts w:ascii="Calibri" w:hAnsi="Calibri" w:cs="Calibri"/>
+          <w:bCs/>
+        </w:rPr>
+        <w:t xml:space="preserve">Este caso de uso serve para </w:t>
+      </w:r>
+      <w:r>
+        <w:rPr>
+          <w:rFonts w:ascii="Calibri" w:hAnsi="Calibri" w:cs="Calibri"/>
+          <w:bCs/>
+        </w:rPr>
+        <w:t>a empresa gerenciar as candidaturas que receber.</w:t>
+      </w:r>
+    </w:p>
+    <w:p>
+      <w:pPr>
+        <w:spacing w:after="160" w:line="259" w:lineRule="auto"/>
+        <w:rPr>
+          <w:rFonts w:ascii="Calibri" w:hAnsi="Calibri" w:cs="Calibri"/>
+          <w:bCs/>
+        </w:rPr>
+      </w:pPr>
+    </w:p>
+    <w:p>
+      <w:pPr>
+        <w:spacing w:after="160" w:line="259" w:lineRule="auto"/>
+        <w:ind w:firstLine="708"/>
+        <w:rPr>
+          <w:rFonts w:ascii="Calibri" w:hAnsi="Calibri" w:cs="Calibri"/>
+          <w:b/>
+          <w:bCs/>
+        </w:rPr>
+      </w:pPr>
+      <w:r>
+        <w:rPr>
+          <w:rFonts w:ascii="Calibri" w:hAnsi="Calibri" w:cs="Calibri"/>
+          <w:b/>
+          <w:bCs/>
+        </w:rPr>
+        <w:t>Atores envolvidos</w:t>
+      </w:r>
+    </w:p>
+    <w:p>
+      <w:pPr>
+        <w:spacing w:after="160" w:line="259" w:lineRule="auto"/>
+        <w:ind w:firstLine="708"/>
+        <w:rPr>
+          <w:rFonts w:ascii="Calibri" w:hAnsi="Calibri" w:cs="Calibri"/>
+          <w:bCs/>
+        </w:rPr>
+      </w:pPr>
+      <w:r>
+        <w:rPr>
+          <w:rFonts w:ascii="Calibri" w:hAnsi="Calibri" w:cs="Calibri"/>
+          <w:bCs/>
+        </w:rPr>
+        <w:t>Empresa</w:t>
+      </w:r>
+      <w:r>
+        <w:rPr>
+          <w:rFonts w:ascii="Calibri" w:hAnsi="Calibri" w:cs="Calibri"/>
+          <w:bCs/>
+        </w:rPr>
+        <w:t xml:space="preserve"> (primário)</w:t>
+      </w:r>
+      <w:r>
+        <w:rPr>
+          <w:rFonts w:ascii="Calibri" w:hAnsi="Calibri" w:cs="Calibri"/>
+          <w:bCs/>
+        </w:rPr>
+        <w:t xml:space="preserve"> </w:t>
+      </w:r>
+      <w:r>
+        <w:rPr>
+          <w:rFonts w:ascii="Calibri" w:hAnsi="Calibri" w:cs="Calibri"/>
+          <w:bCs/>
+        </w:rPr>
+        <w:t xml:space="preserve">e </w:t>
+      </w:r>
+      <w:r>
+        <w:rPr>
+          <w:rFonts w:ascii="Calibri" w:hAnsi="Calibri" w:cs="Calibri"/>
+          <w:bCs/>
+        </w:rPr>
+        <w:t>sistema</w:t>
+      </w:r>
+      <w:r>
+        <w:rPr>
+          <w:rFonts w:ascii="Calibri" w:hAnsi="Calibri" w:cs="Calibri"/>
+          <w:bCs/>
+        </w:rPr>
+        <w:t>(secundário).</w:t>
+      </w:r>
+    </w:p>
+    <w:p>
+      <w:pPr>
+        <w:spacing w:after="160" w:line="259" w:lineRule="auto"/>
+        <w:ind w:firstLine="708"/>
+        <w:rPr>
+          <w:rFonts w:ascii="Calibri" w:hAnsi="Calibri" w:cs="Calibri"/>
+          <w:bCs/>
+        </w:rPr>
+      </w:pPr>
+    </w:p>
+    <w:p>
+      <w:pPr>
+        <w:spacing w:after="160" w:line="259" w:lineRule="auto"/>
+        <w:ind w:firstLine="708"/>
+        <w:rPr>
+          <w:rFonts w:ascii="Calibri" w:hAnsi="Calibri" w:cs="Calibri"/>
+          <w:b/>
+          <w:bCs/>
+        </w:rPr>
+      </w:pPr>
+      <w:r>
+        <w:rPr>
+          <w:rFonts w:ascii="Calibri" w:hAnsi="Calibri" w:cs="Calibri"/>
+          <w:b/>
+          <w:bCs/>
+        </w:rPr>
+        <w:t>Pré-condição</w:t>
+      </w:r>
+    </w:p>
+    <w:p>
+      <w:pPr>
+        <w:spacing w:after="160" w:line="259" w:lineRule="auto"/>
+        <w:ind w:left="709" w:hanging="1"/>
+        <w:rPr>
+          <w:rFonts w:ascii="Calibri" w:hAnsi="Calibri" w:cs="Calibri"/>
+          <w:bCs/>
+        </w:rPr>
+      </w:pPr>
+      <w:r>
+        <w:rPr>
+          <w:rFonts w:ascii="Calibri" w:hAnsi="Calibri" w:cs="Calibri"/>
+          <w:bCs/>
+        </w:rPr>
+        <w:t>A empresa deve ser autenticada pelo sistema</w:t>
+      </w:r>
+      <w:r>
+        <w:rPr>
+          <w:rFonts w:ascii="Calibri" w:hAnsi="Calibri" w:cs="Calibri"/>
+          <w:bCs/>
+        </w:rPr>
+        <w:t>,</w:t>
+      </w:r>
+      <w:r>
+        <w:rPr>
+          <w:rFonts w:ascii="Calibri" w:hAnsi="Calibri" w:cs="Calibri"/>
+          <w:bCs/>
+        </w:rPr>
+        <w:t xml:space="preserve"> </w:t>
+      </w:r>
+      <w:r>
+        <w:rPr>
+          <w:rFonts w:ascii="Calibri" w:hAnsi="Calibri" w:cs="Calibri"/>
+          <w:bCs/>
+        </w:rPr>
+        <w:t xml:space="preserve">existir vagas cadastradas e existir </w:t>
+      </w:r>
+      <w:r>
+        <w:rPr>
+          <w:rFonts w:ascii="Calibri" w:hAnsi="Calibri" w:cs="Calibri"/>
+          <w:bCs/>
+        </w:rPr>
+        <w:t xml:space="preserve">candidaturas para </w:t>
+      </w:r>
+      <w:r>
+        <w:rPr>
+          <w:rFonts w:ascii="Calibri" w:hAnsi="Calibri" w:cs="Calibri"/>
+          <w:bCs/>
+        </w:rPr>
+        <w:t>as vagas</w:t>
+      </w:r>
+      <w:r>
+        <w:rPr>
+          <w:rFonts w:ascii="Calibri" w:hAnsi="Calibri" w:cs="Calibri"/>
+          <w:bCs/>
+        </w:rPr>
+        <w:t>.</w:t>
+      </w:r>
+    </w:p>
+    <w:p>
+      <w:pPr>
+        <w:spacing w:after="160" w:line="259" w:lineRule="auto"/>
+        <w:ind w:left="709" w:hanging="1"/>
+        <w:rPr>
+          <w:rFonts w:ascii="Calibri" w:hAnsi="Calibri" w:cs="Calibri"/>
+          <w:bCs/>
+        </w:rPr>
+      </w:pPr>
+    </w:p>
+    <w:p>
+      <w:pPr>
+        <w:spacing w:after="160" w:line="259" w:lineRule="auto"/>
+        <w:ind w:left="709" w:hanging="1"/>
+        <w:rPr>
+          <w:rFonts w:ascii="Calibri" w:hAnsi="Calibri" w:cs="Calibri"/>
+          <w:b/>
+          <w:bCs/>
+        </w:rPr>
+      </w:pPr>
+      <w:r>
+        <w:rPr>
+          <w:rFonts w:ascii="Calibri" w:hAnsi="Calibri" w:cs="Calibri"/>
+          <w:b/>
+          <w:bCs/>
+        </w:rPr>
+        <w:t>Pós-condição</w:t>
+      </w:r>
+    </w:p>
+    <w:p>
+      <w:pPr>
+        <w:spacing w:after="160" w:line="259" w:lineRule="auto"/>
+        <w:ind w:left="709" w:hanging="1"/>
+        <w:rPr>
+          <w:rFonts w:ascii="Calibri" w:hAnsi="Calibri" w:cs="Calibri"/>
+          <w:bCs/>
+        </w:rPr>
+      </w:pPr>
+      <w:r>
+        <w:rPr>
+          <w:rFonts w:ascii="Calibri" w:hAnsi="Calibri" w:cs="Calibri"/>
+          <w:bCs/>
+        </w:rPr>
+        <w:t>O candidato é aprovado e se aquela for a única vaga restante, todos os outros são recusados automaticamente.</w:t>
+      </w:r>
+    </w:p>
+    <w:p>
+      <w:pPr>
+        <w:spacing w:after="160" w:line="259" w:lineRule="auto"/>
+        <w:ind w:left="709" w:hanging="1"/>
+        <w:rPr>
+          <w:rFonts w:ascii="Calibri" w:hAnsi="Calibri" w:cs="Calibri"/>
+          <w:bCs/>
+        </w:rPr>
+      </w:pPr>
+      <w:r>
+        <w:rPr>
+          <w:rFonts w:ascii="Calibri" w:hAnsi="Calibri" w:cs="Calibri"/>
+          <w:bCs/>
+        </w:rPr>
+        <w:t>Quando o candidato for aprovado ou reprovado, um email é enviado para ele informando o status da candidatura.</w:t>
+      </w:r>
+    </w:p>
+    <w:p>
+      <w:pPr>
+        <w:spacing w:after="160" w:line="259" w:lineRule="auto"/>
+        <w:ind w:left="709" w:hanging="1"/>
+        <w:rPr>
+          <w:rFonts w:ascii="Calibri" w:hAnsi="Calibri" w:cs="Calibri"/>
+          <w:bCs/>
+        </w:rPr>
+      </w:pPr>
+    </w:p>
+    <w:p>
+      <w:pPr>
+        <w:spacing w:after="160" w:line="259" w:lineRule="auto"/>
+        <w:ind w:left="709" w:hanging="1"/>
+        <w:rPr>
+          <w:rFonts w:ascii="Calibri" w:hAnsi="Calibri" w:cs="Calibri"/>
+          <w:b/>
+          <w:bCs/>
+        </w:rPr>
+      </w:pPr>
+      <w:r>
+        <w:rPr>
+          <w:rFonts w:ascii="Calibri" w:hAnsi="Calibri" w:cs="Calibri"/>
+          <w:b/>
+          <w:bCs/>
+        </w:rPr>
+        <w:t>Fluxo principal</w:t>
+      </w:r>
+    </w:p>
+    <w:p>
+      <w:pPr>
+        <w:pStyle w:val="ListParagraph"/>
+        <w:numPr>
+          <w:ilvl w:val="0"/>
+          <w:numId w:val="13"/>
+        </w:numPr>
+        <w:spacing w:after="160" w:line="259" w:lineRule="auto"/>
+        <w:rPr>
+          <w:rFonts w:ascii="Calibri" w:hAnsi="Calibri" w:cs="Calibri"/>
+          <w:bCs/>
+        </w:rPr>
+      </w:pPr>
+      <w:r>
+        <w:rPr>
+          <w:rFonts w:ascii="Calibri" w:hAnsi="Calibri" w:cs="Calibri"/>
+          <w:bCs/>
+        </w:rPr>
+        <w:t>A empresa clica em “Candidaturas”;</w:t>
+      </w:r>
+    </w:p>
+    <w:p>
+      <w:pPr>
+        <w:pStyle w:val="ListParagraph"/>
+        <w:numPr>
+          <w:ilvl w:val="0"/>
+          <w:numId w:val="13"/>
+        </w:numPr>
+        <w:spacing w:after="160" w:line="259" w:lineRule="auto"/>
+        <w:rPr>
+          <w:rFonts w:ascii="Calibri" w:hAnsi="Calibri" w:cs="Calibri"/>
+          <w:bCs/>
+        </w:rPr>
+      </w:pPr>
+      <w:r>
+        <w:rPr>
+          <w:rFonts w:ascii="Calibri" w:hAnsi="Calibri" w:cs="Calibri"/>
+          <w:bCs/>
+        </w:rPr>
+        <w:t xml:space="preserve">O sistema </w:t>
+      </w:r>
+      <w:r>
+        <w:rPr>
+          <w:rFonts w:ascii="Calibri" w:hAnsi="Calibri" w:cs="Calibri"/>
+          <w:bCs/>
+        </w:rPr>
+        <w:t>exibe as vagas cadastradas;</w:t>
+      </w:r>
+    </w:p>
+    <w:p>
+      <w:pPr>
+        <w:pStyle w:val="ListParagraph"/>
+        <w:numPr>
+          <w:ilvl w:val="0"/>
+          <w:numId w:val="13"/>
+        </w:numPr>
+        <w:spacing w:after="160" w:line="259" w:lineRule="auto"/>
+        <w:rPr>
+          <w:rFonts w:ascii="Calibri" w:hAnsi="Calibri" w:cs="Calibri"/>
+          <w:bCs/>
+        </w:rPr>
+      </w:pPr>
+      <w:r>
+        <w:rPr>
+          <w:rFonts w:ascii="Calibri" w:hAnsi="Calibri" w:cs="Calibri"/>
+          <w:bCs/>
+        </w:rPr>
+        <w:t>A empresa escolhe uma vaga;</w:t>
+      </w:r>
+    </w:p>
+    <w:p>
+      <w:pPr>
+        <w:pStyle w:val="ListParagraph"/>
+        <w:numPr>
+          <w:ilvl w:val="0"/>
+          <w:numId w:val="13"/>
+        </w:numPr>
+        <w:spacing w:after="160" w:line="259" w:lineRule="auto"/>
+        <w:rPr>
+          <w:rFonts w:ascii="Calibri" w:hAnsi="Calibri" w:cs="Calibri"/>
+          <w:bCs/>
+        </w:rPr>
+      </w:pPr>
+      <w:r>
+        <w:rPr>
+          <w:rFonts w:ascii="Calibri" w:hAnsi="Calibri" w:cs="Calibri"/>
+          <w:bCs/>
+        </w:rPr>
+        <w:t>O sistema exibe as candidaturas para aquela vaga;</w:t>
+      </w:r>
+    </w:p>
+    <w:p>
+      <w:pPr>
+        <w:pStyle w:val="ListParagraph"/>
+        <w:numPr>
+          <w:ilvl w:val="0"/>
+          <w:numId w:val="13"/>
+        </w:numPr>
+        <w:spacing w:after="160" w:line="259" w:lineRule="auto"/>
+        <w:rPr>
+          <w:rFonts w:ascii="Calibri" w:hAnsi="Calibri" w:cs="Calibri"/>
+          <w:bCs/>
+        </w:rPr>
+      </w:pPr>
+      <w:r>
+        <w:rPr>
+          <w:rFonts w:ascii="Calibri" w:hAnsi="Calibri" w:cs="Calibri"/>
+          <w:bCs/>
+        </w:rPr>
+        <w:t>A empresa clica em um candidato;</w:t>
+      </w:r>
+    </w:p>
+    <w:p>
+      <w:pPr>
+        <w:pStyle w:val="ListParagraph"/>
+        <w:numPr>
+          <w:ilvl w:val="0"/>
+          <w:numId w:val="13"/>
+        </w:numPr>
+        <w:spacing w:after="160" w:line="259" w:lineRule="auto"/>
+        <w:rPr>
+          <w:rFonts w:ascii="Calibri" w:hAnsi="Calibri" w:cs="Calibri"/>
+          <w:bCs/>
+        </w:rPr>
+      </w:pPr>
+      <w:r>
+        <w:rPr>
+          <w:rFonts w:ascii="Calibri" w:hAnsi="Calibri" w:cs="Calibri"/>
+          <w:bCs/>
+        </w:rPr>
+        <w:t>A empresa aprova aquele candidato;</w:t>
+      </w:r>
+    </w:p>
+    <w:p>
+      <w:pPr>
+        <w:pStyle w:val="ListParagraph"/>
+        <w:numPr>
+          <w:ilvl w:val="0"/>
+          <w:numId w:val="13"/>
+        </w:numPr>
+        <w:spacing w:after="160" w:line="259" w:lineRule="auto"/>
+        <w:rPr>
+          <w:rFonts w:ascii="Calibri" w:hAnsi="Calibri" w:cs="Calibri"/>
+          <w:bCs/>
+        </w:rPr>
+      </w:pPr>
+      <w:r>
+        <w:rPr>
+          <w:rFonts w:ascii="Calibri" w:hAnsi="Calibri" w:cs="Calibri"/>
+          <w:bCs/>
+        </w:rPr>
+        <w:t>O uso de caso é finalizado.</w:t>
+      </w:r>
+    </w:p>
+    <w:p>
+      <w:pPr>
+        <w:spacing w:after="160" w:line="259" w:lineRule="auto"/>
+        <w:ind w:left="708"/>
+        <w:rPr>
+          <w:rFonts w:ascii="Calibri" w:hAnsi="Calibri" w:cs="Calibri"/>
+          <w:bCs/>
+        </w:rPr>
+      </w:pPr>
+    </w:p>
+    <w:p>
+      <w:pPr>
+        <w:spacing w:after="160" w:line="259" w:lineRule="auto"/>
+        <w:ind w:left="708"/>
+        <w:rPr>
+          <w:rFonts w:ascii="Calibri" w:hAnsi="Calibri" w:cs="Calibri"/>
+          <w:b/>
+          <w:bCs/>
+        </w:rPr>
+      </w:pPr>
+      <w:r>
+        <w:rPr>
+          <w:rFonts w:ascii="Calibri" w:hAnsi="Calibri" w:cs="Calibri"/>
+          <w:b/>
+          <w:bCs/>
+        </w:rPr>
+        <w:lastRenderedPageBreak/>
+        <w:t>Fluxo alternativo</w:t>
+      </w:r>
+    </w:p>
+    <w:p>
+      <w:pPr>
+        <w:pStyle w:val="ListParagraph"/>
+        <w:numPr>
+          <w:ilvl w:val="0"/>
+          <w:numId w:val="14"/>
+        </w:numPr>
+        <w:spacing w:after="160" w:line="259" w:lineRule="auto"/>
+        <w:rPr>
+          <w:rFonts w:ascii="Calibri" w:hAnsi="Calibri" w:cs="Calibri"/>
+          <w:bCs/>
+        </w:rPr>
+      </w:pPr>
+      <w:r>
+        <w:rPr>
+          <w:rFonts w:ascii="Calibri" w:hAnsi="Calibri" w:cs="Calibri"/>
+          <w:bCs/>
+        </w:rPr>
+        <w:t>A empresa clica em “Candidaturas”;</w:t>
+      </w:r>
+    </w:p>
+    <w:p>
+      <w:pPr>
+        <w:pStyle w:val="ListParagraph"/>
+        <w:numPr>
+          <w:ilvl w:val="0"/>
+          <w:numId w:val="14"/>
+        </w:numPr>
+        <w:spacing w:after="160" w:line="259" w:lineRule="auto"/>
+        <w:rPr>
+          <w:rFonts w:ascii="Calibri" w:hAnsi="Calibri" w:cs="Calibri"/>
+          <w:bCs/>
+        </w:rPr>
+      </w:pPr>
+      <w:r>
+        <w:rPr>
+          <w:rFonts w:ascii="Calibri" w:hAnsi="Calibri" w:cs="Calibri"/>
+          <w:bCs/>
+        </w:rPr>
+        <w:t>O sistema exibe as vagas cadastradas;</w:t>
+      </w:r>
+    </w:p>
+    <w:p>
+      <w:pPr>
+        <w:pStyle w:val="ListParagraph"/>
+        <w:numPr>
+          <w:ilvl w:val="0"/>
+          <w:numId w:val="14"/>
+        </w:numPr>
+        <w:spacing w:after="160" w:line="259" w:lineRule="auto"/>
+        <w:rPr>
+          <w:rFonts w:ascii="Calibri" w:hAnsi="Calibri" w:cs="Calibri"/>
+          <w:bCs/>
+        </w:rPr>
+      </w:pPr>
+      <w:r>
+        <w:rPr>
+          <w:rFonts w:ascii="Calibri" w:hAnsi="Calibri" w:cs="Calibri"/>
+          <w:bCs/>
+        </w:rPr>
+        <w:t>A empresa escolhe uma vaga;</w:t>
+      </w:r>
+    </w:p>
+    <w:p>
+      <w:pPr>
+        <w:pStyle w:val="ListParagraph"/>
+        <w:numPr>
+          <w:ilvl w:val="0"/>
+          <w:numId w:val="14"/>
+        </w:numPr>
+        <w:spacing w:after="160" w:line="259" w:lineRule="auto"/>
+        <w:rPr>
+          <w:rFonts w:ascii="Calibri" w:hAnsi="Calibri" w:cs="Calibri"/>
+          <w:bCs/>
+        </w:rPr>
+      </w:pPr>
+      <w:r>
+        <w:rPr>
+          <w:rFonts w:ascii="Calibri" w:hAnsi="Calibri" w:cs="Calibri"/>
+          <w:bCs/>
+        </w:rPr>
+        <w:t>O sistema exibe as candidaturas para aquela vaga;</w:t>
+      </w:r>
+    </w:p>
+    <w:p>
+      <w:pPr>
+        <w:pStyle w:val="ListParagraph"/>
+        <w:numPr>
+          <w:ilvl w:val="0"/>
+          <w:numId w:val="14"/>
+        </w:numPr>
+        <w:spacing w:after="160" w:line="259" w:lineRule="auto"/>
+        <w:rPr>
+          <w:rFonts w:ascii="Calibri" w:hAnsi="Calibri" w:cs="Calibri"/>
+          <w:bCs/>
+        </w:rPr>
+      </w:pPr>
+      <w:r>
+        <w:rPr>
+          <w:rFonts w:ascii="Calibri" w:hAnsi="Calibri" w:cs="Calibri"/>
+          <w:bCs/>
+        </w:rPr>
+        <w:t>A empresa clica em um candidato;</w:t>
+      </w:r>
+    </w:p>
+    <w:p>
+      <w:pPr>
+        <w:pStyle w:val="ListParagraph"/>
+        <w:numPr>
+          <w:ilvl w:val="0"/>
+          <w:numId w:val="14"/>
+        </w:numPr>
+        <w:spacing w:after="160" w:line="259" w:lineRule="auto"/>
+        <w:rPr>
+          <w:rFonts w:ascii="Calibri" w:hAnsi="Calibri" w:cs="Calibri"/>
+          <w:bCs/>
+        </w:rPr>
+      </w:pPr>
+      <w:r>
+        <w:rPr>
+          <w:rFonts w:ascii="Calibri" w:hAnsi="Calibri" w:cs="Calibri"/>
+          <w:bCs/>
+        </w:rPr>
+        <w:t xml:space="preserve">A empresa </w:t>
+      </w:r>
+      <w:r>
+        <w:rPr>
+          <w:rFonts w:ascii="Calibri" w:hAnsi="Calibri" w:cs="Calibri"/>
+          <w:bCs/>
+        </w:rPr>
+        <w:t>re</w:t>
+      </w:r>
+      <w:r>
+        <w:rPr>
+          <w:rFonts w:ascii="Calibri" w:hAnsi="Calibri" w:cs="Calibri"/>
+          <w:bCs/>
+        </w:rPr>
+        <w:t>prova aquele candidato;</w:t>
+      </w:r>
+    </w:p>
+    <w:p>
+      <w:pPr>
+        <w:pStyle w:val="ListParagraph"/>
+        <w:numPr>
+          <w:ilvl w:val="0"/>
+          <w:numId w:val="14"/>
+        </w:numPr>
+        <w:spacing w:after="160" w:line="259" w:lineRule="auto"/>
+        <w:rPr>
+          <w:rFonts w:ascii="Calibri" w:hAnsi="Calibri" w:cs="Calibri"/>
+          <w:bCs/>
+        </w:rPr>
+      </w:pPr>
+      <w:r>
+        <w:rPr>
+          <w:rFonts w:ascii="Calibri" w:hAnsi="Calibri" w:cs="Calibri"/>
+          <w:bCs/>
+        </w:rPr>
+        <w:t>O uso de caso é finalizado.</w:t>
+      </w:r>
+    </w:p>
+    <w:p>
+      <w:pPr>
+        <w:spacing w:after="160" w:line="259" w:lineRule="auto"/>
+        <w:rPr>
+          <w:rFonts w:ascii="Calibri" w:hAnsi="Calibri" w:cs="Calibri"/>
+          <w:b/>
+          <w:bCs/>
+        </w:rPr>
+      </w:pPr>
+    </w:p>
+    <w:p>
+      <w:pPr>
+        <w:pStyle w:val="ListParagraph"/>
+        <w:numPr>
+          <w:ilvl w:val="0"/>
+          <w:numId w:val="6"/>
+        </w:numPr>
+        <w:spacing w:after="160" w:line="259" w:lineRule="auto"/>
+        <w:rPr>
+          <w:rFonts w:ascii="Calibri" w:hAnsi="Calibri" w:cs="Calibri"/>
+          <w:bCs/>
+        </w:rPr>
+      </w:pPr>
+      <w:r>
+        <w:rPr>
+          <w:rFonts w:ascii="Calibri" w:hAnsi="Calibri" w:cs="Calibri"/>
+          <w:b/>
+          <w:bCs/>
+        </w:rPr>
+        <w:t xml:space="preserve">Manter </w:t>
+      </w:r>
+      <w:r>
+        <w:rPr>
+          <w:rFonts w:ascii="Calibri" w:hAnsi="Calibri" w:cs="Calibri"/>
+          <w:b/>
+          <w:bCs/>
+        </w:rPr>
+        <w:t>curriculo</w:t>
+      </w:r>
+    </w:p>
+    <w:p>
+      <w:pPr>
+        <w:spacing w:after="160" w:line="259" w:lineRule="auto"/>
+        <w:rPr>
+          <w:rFonts w:ascii="Calibri" w:hAnsi="Calibri" w:cs="Calibri"/>
+          <w:bCs/>
+        </w:rPr>
+      </w:pPr>
+      <w:r>
+        <w:rPr>
+          <w:rFonts w:ascii="Calibri" w:hAnsi="Calibri" w:cs="Calibri"/>
+          <w:bCs/>
+        </w:rPr>
+        <w:t>Este caso de uso serve para</w:t>
+      </w:r>
+      <w:r>
+        <w:rPr>
+          <w:rFonts w:ascii="Calibri" w:hAnsi="Calibri" w:cs="Calibri"/>
+          <w:bCs/>
+        </w:rPr>
+        <w:t xml:space="preserve"> permitir que candidatos cadastrem, editem, visualizem e excluam seu currículo</w:t>
+      </w:r>
+      <w:r>
+        <w:rPr>
+          <w:rFonts w:ascii="Calibri" w:hAnsi="Calibri" w:cs="Calibri"/>
+          <w:bCs/>
+        </w:rPr>
+        <w:t>.</w:t>
+      </w:r>
+    </w:p>
+    <w:p>
+      <w:pPr>
+        <w:spacing w:after="160" w:line="259" w:lineRule="auto"/>
+        <w:rPr>
+          <w:rFonts w:ascii="Calibri" w:hAnsi="Calibri" w:cs="Calibri"/>
+          <w:bCs/>
+        </w:rPr>
+      </w:pPr>
+    </w:p>
+    <w:p>
+      <w:pPr>
+        <w:spacing w:after="160" w:line="259" w:lineRule="auto"/>
+        <w:ind w:firstLine="708"/>
+        <w:rPr>
+          <w:rFonts w:ascii="Calibri" w:hAnsi="Calibri" w:cs="Calibri"/>
+          <w:b/>
+          <w:bCs/>
+        </w:rPr>
+      </w:pPr>
+      <w:r>
+        <w:rPr>
+          <w:rFonts w:ascii="Calibri" w:hAnsi="Calibri" w:cs="Calibri"/>
+          <w:b/>
+          <w:bCs/>
+        </w:rPr>
+        <w:t>Atores envolvidos</w:t>
+      </w:r>
+    </w:p>
+    <w:p>
+      <w:pPr>
+        <w:spacing w:after="160" w:line="259" w:lineRule="auto"/>
+        <w:ind w:firstLine="708"/>
+        <w:rPr>
+          <w:rFonts w:ascii="Calibri" w:hAnsi="Calibri" w:cs="Calibri"/>
+          <w:bCs/>
+        </w:rPr>
+      </w:pPr>
+      <w:r>
+        <w:rPr>
+          <w:rFonts w:ascii="Calibri" w:hAnsi="Calibri" w:cs="Calibri"/>
+          <w:bCs/>
+        </w:rPr>
+        <w:t>Candidato</w:t>
+      </w:r>
+      <w:r>
+        <w:rPr>
+          <w:rFonts w:ascii="Calibri" w:hAnsi="Calibri" w:cs="Calibri"/>
+          <w:bCs/>
+        </w:rPr>
+        <w:t xml:space="preserve"> (primário) e sistema(secundário).</w:t>
+      </w:r>
+    </w:p>
+    <w:p>
+      <w:pPr>
+        <w:spacing w:after="160" w:line="259" w:lineRule="auto"/>
+        <w:ind w:firstLine="708"/>
+        <w:rPr>
+          <w:rFonts w:ascii="Calibri" w:hAnsi="Calibri" w:cs="Calibri"/>
+          <w:bCs/>
+        </w:rPr>
+      </w:pPr>
+    </w:p>
+    <w:p>
+      <w:pPr>
+        <w:spacing w:after="160" w:line="259" w:lineRule="auto"/>
+        <w:ind w:firstLine="708"/>
+        <w:rPr>
+          <w:rFonts w:ascii="Calibri" w:hAnsi="Calibri" w:cs="Calibri"/>
+          <w:b/>
+          <w:bCs/>
+        </w:rPr>
+      </w:pPr>
+      <w:r>
+        <w:rPr>
+          <w:rFonts w:ascii="Calibri" w:hAnsi="Calibri" w:cs="Calibri"/>
+          <w:b/>
+          <w:bCs/>
+        </w:rPr>
+        <w:t>Pré-condição</w:t>
+      </w:r>
+    </w:p>
+    <w:p>
+      <w:pPr>
+        <w:spacing w:after="160" w:line="259" w:lineRule="auto"/>
+        <w:ind w:left="709" w:hanging="1"/>
+        <w:rPr>
+          <w:rFonts w:ascii="Calibri" w:hAnsi="Calibri" w:cs="Calibri"/>
+          <w:bCs/>
+        </w:rPr>
+      </w:pPr>
+      <w:r>
+        <w:rPr>
+          <w:rFonts w:ascii="Calibri" w:hAnsi="Calibri" w:cs="Calibri"/>
+          <w:bCs/>
+        </w:rPr>
+        <w:t xml:space="preserve">O usuário </w:t>
+      </w:r>
+      <w:r>
+        <w:rPr>
+          <w:rFonts w:ascii="Calibri" w:hAnsi="Calibri" w:cs="Calibri"/>
+          <w:bCs/>
+        </w:rPr>
+        <w:t>deve ser autenticada pelo sistema</w:t>
+      </w:r>
+      <w:r>
+        <w:rPr>
+          <w:rFonts w:ascii="Calibri" w:hAnsi="Calibri" w:cs="Calibri"/>
+          <w:bCs/>
+        </w:rPr>
+        <w:t xml:space="preserve"> e ainda não possuir um currículo</w:t>
+      </w:r>
+      <w:r>
+        <w:rPr>
+          <w:rFonts w:ascii="Calibri" w:hAnsi="Calibri" w:cs="Calibri"/>
+          <w:bCs/>
+        </w:rPr>
+        <w:t>.</w:t>
+      </w:r>
+    </w:p>
+    <w:p>
+      <w:pPr>
+        <w:spacing w:after="160" w:line="259" w:lineRule="auto"/>
+        <w:ind w:left="709" w:hanging="1"/>
+        <w:rPr>
+          <w:rFonts w:ascii="Calibri" w:hAnsi="Calibri" w:cs="Calibri"/>
+          <w:bCs/>
+        </w:rPr>
+      </w:pPr>
+    </w:p>
+    <w:p>
+      <w:pPr>
+        <w:spacing w:after="160" w:line="259" w:lineRule="auto"/>
+        <w:ind w:left="709" w:hanging="1"/>
+        <w:rPr>
+          <w:rFonts w:ascii="Calibri" w:hAnsi="Calibri" w:cs="Calibri"/>
+          <w:b/>
+          <w:bCs/>
+        </w:rPr>
+      </w:pPr>
+      <w:r>
+        <w:rPr>
+          <w:rFonts w:ascii="Calibri" w:hAnsi="Calibri" w:cs="Calibri"/>
+          <w:b/>
+          <w:bCs/>
+        </w:rPr>
+        <w:t>Pós-condição</w:t>
+      </w:r>
+    </w:p>
+    <w:p>
+      <w:pPr>
+        <w:spacing w:after="160" w:line="259" w:lineRule="auto"/>
+        <w:ind w:left="709" w:hanging="1"/>
+        <w:rPr>
+          <w:rFonts w:ascii="Calibri" w:hAnsi="Calibri" w:cs="Calibri"/>
+          <w:bCs/>
+        </w:rPr>
+      </w:pPr>
+      <w:r>
+        <w:rPr>
+          <w:rFonts w:ascii="Calibri" w:hAnsi="Calibri" w:cs="Calibri"/>
+          <w:bCs/>
+        </w:rPr>
+        <w:t>Após o cadastro do currículo, o usuário será redirecionado para a página de vagas e este ficará disponível para download em modo visual e textual.</w:t>
+      </w:r>
+    </w:p>
+    <w:p>
+      <w:pPr>
+        <w:spacing w:after="160" w:line="259" w:lineRule="auto"/>
+        <w:ind w:left="709" w:hanging="1"/>
+        <w:rPr>
+          <w:rFonts w:ascii="Calibri" w:hAnsi="Calibri" w:cs="Calibri"/>
+          <w:bCs/>
+        </w:rPr>
+      </w:pPr>
+    </w:p>
+    <w:p>
+      <w:pPr>
+        <w:spacing w:after="160" w:line="259" w:lineRule="auto"/>
+        <w:ind w:left="709" w:hanging="1"/>
+        <w:rPr>
+          <w:rFonts w:ascii="Calibri" w:hAnsi="Calibri" w:cs="Calibri"/>
+          <w:b/>
+          <w:bCs/>
+        </w:rPr>
+      </w:pPr>
+      <w:r>
+        <w:rPr>
+          <w:rFonts w:ascii="Calibri" w:hAnsi="Calibri" w:cs="Calibri"/>
+          <w:b/>
+          <w:bCs/>
+        </w:rPr>
+        <w:t>Fluxo principal</w:t>
+      </w:r>
+    </w:p>
+    <w:p>
+      <w:pPr>
+        <w:pStyle w:val="ListParagraph"/>
+        <w:numPr>
+          <w:ilvl w:val="0"/>
+          <w:numId w:val="15"/>
+        </w:numPr>
+        <w:spacing w:after="160" w:line="259" w:lineRule="auto"/>
+        <w:rPr>
+          <w:rFonts w:ascii="Calibri" w:hAnsi="Calibri" w:cs="Calibri"/>
+          <w:bCs/>
+        </w:rPr>
+      </w:pPr>
+      <w:r>
+        <w:rPr>
+          <w:rFonts w:ascii="Calibri" w:hAnsi="Calibri" w:cs="Calibri"/>
+          <w:bCs/>
+        </w:rPr>
+        <w:t>O candidato realiza login;</w:t>
+      </w:r>
+    </w:p>
+    <w:p>
+      <w:pPr>
+        <w:pStyle w:val="ListParagraph"/>
+        <w:numPr>
+          <w:ilvl w:val="0"/>
+          <w:numId w:val="15"/>
+        </w:numPr>
+        <w:spacing w:after="160" w:line="259" w:lineRule="auto"/>
+        <w:rPr>
+          <w:rFonts w:ascii="Calibri" w:hAnsi="Calibri" w:cs="Calibri"/>
+          <w:bCs/>
+        </w:rPr>
+      </w:pPr>
+      <w:r>
+        <w:rPr>
+          <w:rFonts w:ascii="Calibri" w:hAnsi="Calibri" w:cs="Calibri"/>
+          <w:bCs/>
+        </w:rPr>
+        <w:t xml:space="preserve">O sistema </w:t>
+      </w:r>
+      <w:r>
+        <w:rPr>
+          <w:rFonts w:ascii="Calibri" w:hAnsi="Calibri" w:cs="Calibri"/>
+          <w:bCs/>
+        </w:rPr>
+        <w:t>disponibiliza a primeira etapa para cadastro d</w:t>
+      </w:r>
+      <w:r>
+        <w:rPr>
+          <w:rFonts w:ascii="Calibri" w:hAnsi="Calibri" w:cs="Calibri"/>
+          <w:bCs/>
+        </w:rPr>
+        <w:t>e</w:t>
+      </w:r>
+      <w:r>
+        <w:rPr>
+          <w:rFonts w:ascii="Calibri" w:hAnsi="Calibri" w:cs="Calibri"/>
+          <w:bCs/>
+        </w:rPr>
+        <w:t xml:space="preserve"> currículo, que contém as informações:</w:t>
+      </w:r>
+    </w:p>
+    <w:p>
+      <w:pPr>
+        <w:pStyle w:val="ListParagraph"/>
+        <w:numPr>
+          <w:ilvl w:val="1"/>
+          <w:numId w:val="15"/>
+        </w:numPr>
+        <w:spacing w:after="160" w:line="259" w:lineRule="auto"/>
+        <w:rPr>
+          <w:rFonts w:ascii="Calibri" w:hAnsi="Calibri" w:cs="Calibri"/>
+          <w:bCs/>
+        </w:rPr>
+      </w:pPr>
+      <w:r>
+        <w:rPr>
+          <w:rFonts w:ascii="Calibri" w:hAnsi="Calibri" w:cs="Calibri"/>
+          <w:bCs/>
+        </w:rPr>
+        <w:t>Descrição por vídeo (campo de upload de arquivo);</w:t>
+      </w:r>
+    </w:p>
+    <w:p>
+      <w:pPr>
+        <w:pStyle w:val="ListParagraph"/>
+        <w:numPr>
+          <w:ilvl w:val="1"/>
+          <w:numId w:val="15"/>
+        </w:numPr>
+        <w:spacing w:after="160" w:line="259" w:lineRule="auto"/>
+        <w:rPr>
+          <w:rFonts w:ascii="Calibri" w:hAnsi="Calibri" w:cs="Calibri"/>
+          <w:bCs/>
+        </w:rPr>
+      </w:pPr>
+      <w:r>
+        <w:rPr>
+          <w:rFonts w:ascii="Calibri" w:hAnsi="Calibri" w:cs="Calibri"/>
+          <w:bCs/>
+        </w:rPr>
+        <w:t>Descrição por texto (campo editável);</w:t>
+      </w:r>
+    </w:p>
+    <w:p>
+      <w:pPr>
+        <w:pStyle w:val="ListParagraph"/>
+        <w:numPr>
+          <w:ilvl w:val="1"/>
+          <w:numId w:val="15"/>
+        </w:numPr>
+        <w:spacing w:after="160" w:line="259" w:lineRule="auto"/>
+        <w:rPr>
+          <w:rFonts w:ascii="Calibri" w:hAnsi="Calibri" w:cs="Calibri"/>
+          <w:bCs/>
+        </w:rPr>
+      </w:pPr>
+      <w:r>
+        <w:rPr>
+          <w:rFonts w:ascii="Calibri" w:hAnsi="Calibri" w:cs="Calibri"/>
+          <w:bCs/>
+        </w:rPr>
+        <w:t>A opção “Avançar”.</w:t>
+      </w:r>
+    </w:p>
+    <w:p>
+      <w:pPr>
+        <w:pStyle w:val="ListParagraph"/>
+        <w:numPr>
+          <w:ilvl w:val="0"/>
+          <w:numId w:val="15"/>
+        </w:numPr>
+        <w:spacing w:after="160" w:line="259" w:lineRule="auto"/>
+        <w:rPr>
+          <w:rFonts w:ascii="Calibri" w:hAnsi="Calibri" w:cs="Calibri"/>
+          <w:bCs/>
+        </w:rPr>
+      </w:pPr>
+      <w:r>
+        <w:rPr>
+          <w:rFonts w:ascii="Calibri" w:hAnsi="Calibri" w:cs="Calibri"/>
+          <w:bCs/>
+        </w:rPr>
+        <w:t>O candidato preenche corretamente as informações</w:t>
+      </w:r>
+      <w:r>
+        <w:rPr>
+          <w:rFonts w:ascii="Calibri" w:hAnsi="Calibri" w:cs="Calibri"/>
+          <w:bCs/>
+        </w:rPr>
+        <w:t>;</w:t>
+      </w:r>
+    </w:p>
+    <w:p>
+      <w:pPr>
+        <w:pStyle w:val="ListParagraph"/>
+        <w:numPr>
+          <w:ilvl w:val="0"/>
+          <w:numId w:val="15"/>
+        </w:numPr>
+        <w:spacing w:after="160" w:line="259" w:lineRule="auto"/>
+        <w:rPr>
+          <w:rFonts w:ascii="Calibri" w:hAnsi="Calibri" w:cs="Calibri"/>
+          <w:bCs/>
+        </w:rPr>
+      </w:pPr>
+      <w:r>
+        <w:rPr>
+          <w:rFonts w:ascii="Calibri" w:hAnsi="Calibri" w:cs="Calibri"/>
+          <w:bCs/>
+        </w:rPr>
+        <w:t xml:space="preserve">O </w:t>
+      </w:r>
+      <w:r>
+        <w:rPr>
+          <w:rFonts w:ascii="Calibri" w:hAnsi="Calibri" w:cs="Calibri"/>
+          <w:bCs/>
+        </w:rPr>
+        <w:t>candidato clica em “Avançar”</w:t>
+      </w:r>
+      <w:r>
+        <w:rPr>
+          <w:rFonts w:ascii="Calibri" w:hAnsi="Calibri" w:cs="Calibri"/>
+          <w:bCs/>
+        </w:rPr>
+        <w:t>;</w:t>
+      </w:r>
+    </w:p>
+    <w:p>
+      <w:pPr>
+        <w:pStyle w:val="ListParagraph"/>
+        <w:numPr>
+          <w:ilvl w:val="0"/>
+          <w:numId w:val="15"/>
+        </w:numPr>
+        <w:spacing w:after="160" w:line="259" w:lineRule="auto"/>
+        <w:rPr>
+          <w:rFonts w:ascii="Calibri" w:hAnsi="Calibri" w:cs="Calibri"/>
+          <w:bCs/>
+        </w:rPr>
+      </w:pPr>
+      <w:r>
+        <w:rPr>
+          <w:rFonts w:ascii="Calibri" w:hAnsi="Calibri" w:cs="Calibri"/>
+          <w:bCs/>
+        </w:rPr>
+        <w:lastRenderedPageBreak/>
+        <w:t xml:space="preserve">O sistema disponibiliza a </w:t>
+      </w:r>
+      <w:r>
+        <w:rPr>
+          <w:rFonts w:ascii="Calibri" w:hAnsi="Calibri" w:cs="Calibri"/>
+          <w:bCs/>
+        </w:rPr>
+        <w:t>segunda</w:t>
+      </w:r>
+      <w:r>
+        <w:rPr>
+          <w:rFonts w:ascii="Calibri" w:hAnsi="Calibri" w:cs="Calibri"/>
+          <w:bCs/>
+        </w:rPr>
+        <w:t xml:space="preserve"> etapa para cadastro d</w:t>
+      </w:r>
+      <w:r>
+        <w:rPr>
+          <w:rFonts w:ascii="Calibri" w:hAnsi="Calibri" w:cs="Calibri"/>
+          <w:bCs/>
+        </w:rPr>
+        <w:t>e</w:t>
+      </w:r>
+      <w:r>
+        <w:rPr>
+          <w:rFonts w:ascii="Calibri" w:hAnsi="Calibri" w:cs="Calibri"/>
+          <w:bCs/>
+        </w:rPr>
+        <w:t xml:space="preserve"> currículo, que contém as informações</w:t>
+      </w:r>
+      <w:r>
+        <w:rPr>
+          <w:rFonts w:ascii="Calibri" w:hAnsi="Calibri" w:cs="Calibri"/>
+          <w:bCs/>
+        </w:rPr>
+        <w:t>:</w:t>
+      </w:r>
+    </w:p>
+    <w:p>
+      <w:pPr>
+        <w:pStyle w:val="ListParagraph"/>
+        <w:numPr>
+          <w:ilvl w:val="1"/>
+          <w:numId w:val="15"/>
+        </w:numPr>
+        <w:spacing w:after="160" w:line="259" w:lineRule="auto"/>
+        <w:rPr>
+          <w:rFonts w:ascii="Calibri" w:hAnsi="Calibri" w:cs="Calibri"/>
+          <w:bCs/>
+        </w:rPr>
+      </w:pPr>
+      <w:r>
+        <w:rPr>
+          <w:rFonts w:ascii="Calibri" w:hAnsi="Calibri" w:cs="Calibri"/>
+          <w:bCs/>
+        </w:rPr>
+        <w:t>Nível de Escolaridade (campo selecionável);</w:t>
+      </w:r>
+    </w:p>
+    <w:p>
+      <w:pPr>
+        <w:pStyle w:val="ListParagraph"/>
+        <w:numPr>
+          <w:ilvl w:val="1"/>
+          <w:numId w:val="15"/>
+        </w:numPr>
+        <w:spacing w:after="160" w:line="259" w:lineRule="auto"/>
+        <w:rPr>
+          <w:rFonts w:ascii="Calibri" w:hAnsi="Calibri" w:cs="Calibri"/>
+          <w:bCs/>
+        </w:rPr>
+      </w:pPr>
+      <w:r>
+        <w:rPr>
+          <w:rFonts w:ascii="Calibri" w:hAnsi="Calibri" w:cs="Calibri"/>
+          <w:bCs/>
+        </w:rPr>
+        <w:t>Nível de Alfabetização (campo selecionável);</w:t>
+      </w:r>
+    </w:p>
+    <w:p>
+      <w:pPr>
+        <w:pStyle w:val="ListParagraph"/>
+        <w:numPr>
+          <w:ilvl w:val="1"/>
+          <w:numId w:val="15"/>
+        </w:numPr>
+        <w:spacing w:after="160" w:line="259" w:lineRule="auto"/>
+        <w:rPr>
+          <w:rFonts w:ascii="Calibri" w:hAnsi="Calibri" w:cs="Calibri"/>
+          <w:bCs/>
+        </w:rPr>
+      </w:pPr>
+      <w:r>
+        <w:rPr>
+          <w:rFonts w:ascii="Calibri" w:hAnsi="Calibri" w:cs="Calibri"/>
+          <w:bCs/>
+        </w:rPr>
+        <w:t>As opções “Voltar” e “Avançar”.</w:t>
+      </w:r>
+    </w:p>
+    <w:p>
+      <w:pPr>
+        <w:pStyle w:val="ListParagraph"/>
+        <w:numPr>
+          <w:ilvl w:val="0"/>
+          <w:numId w:val="15"/>
+        </w:numPr>
+        <w:spacing w:after="160" w:line="259" w:lineRule="auto"/>
+        <w:rPr>
+          <w:rFonts w:ascii="Calibri" w:hAnsi="Calibri" w:cs="Calibri"/>
+          <w:bCs/>
+        </w:rPr>
+      </w:pPr>
+      <w:r>
+        <w:rPr>
+          <w:rFonts w:ascii="Calibri" w:hAnsi="Calibri" w:cs="Calibri"/>
+          <w:bCs/>
+        </w:rPr>
+        <w:t>O candidato preenche as informações corretamente;</w:t>
+      </w:r>
+    </w:p>
+    <w:p>
+      <w:pPr>
+        <w:pStyle w:val="ListParagraph"/>
+        <w:numPr>
+          <w:ilvl w:val="0"/>
+          <w:numId w:val="15"/>
+        </w:numPr>
+        <w:spacing w:after="160" w:line="259" w:lineRule="auto"/>
+        <w:rPr>
+          <w:rFonts w:ascii="Calibri" w:hAnsi="Calibri" w:cs="Calibri"/>
+          <w:bCs/>
+        </w:rPr>
+      </w:pPr>
+      <w:r>
+        <w:rPr>
+          <w:rFonts w:ascii="Calibri" w:hAnsi="Calibri" w:cs="Calibri"/>
+          <w:bCs/>
+        </w:rPr>
+        <w:t>O candidato clica em “Avançar”;</w:t>
+      </w:r>
+    </w:p>
+    <w:p>
+      <w:pPr>
+        <w:pStyle w:val="ListParagraph"/>
+        <w:numPr>
+          <w:ilvl w:val="0"/>
+          <w:numId w:val="15"/>
+        </w:numPr>
+        <w:spacing w:after="160" w:line="259" w:lineRule="auto"/>
+        <w:rPr>
+          <w:rFonts w:ascii="Calibri" w:hAnsi="Calibri" w:cs="Calibri"/>
+          <w:bCs/>
+        </w:rPr>
+      </w:pPr>
+      <w:r>
+        <w:rPr>
+          <w:rFonts w:ascii="Calibri" w:hAnsi="Calibri" w:cs="Calibri"/>
+          <w:bCs/>
+        </w:rPr>
+        <w:t>O sistema disponibiliza a terceira etapa para cadastro de currículo, que contém as informações:</w:t>
+      </w:r>
+    </w:p>
+    <w:p>
+      <w:pPr>
+        <w:pStyle w:val="ListParagraph"/>
+        <w:numPr>
+          <w:ilvl w:val="1"/>
+          <w:numId w:val="15"/>
+        </w:numPr>
+        <w:spacing w:after="160" w:line="259" w:lineRule="auto"/>
+        <w:rPr>
+          <w:rFonts w:ascii="Calibri" w:hAnsi="Calibri" w:cs="Calibri"/>
+          <w:bCs/>
+        </w:rPr>
+      </w:pPr>
+      <w:r>
+        <w:rPr>
+          <w:rFonts w:ascii="Calibri" w:hAnsi="Calibri" w:cs="Calibri"/>
+          <w:bCs/>
+        </w:rPr>
+        <w:t>Habilidades</w:t>
+      </w:r>
+      <w:r>
+        <w:rPr>
+          <w:rFonts w:ascii="Calibri" w:hAnsi="Calibri" w:cs="Calibri"/>
+          <w:bCs/>
+        </w:rPr>
+        <w:t xml:space="preserve"> (</w:t>
+      </w:r>
+      <w:r>
+        <w:rPr>
+          <w:rFonts w:ascii="Calibri" w:hAnsi="Calibri" w:cs="Calibri"/>
+          <w:bCs/>
+        </w:rPr>
+        <w:t>caixas de múltipla escolha</w:t>
+      </w:r>
+      <w:r>
+        <w:rPr>
+          <w:rFonts w:ascii="Calibri" w:hAnsi="Calibri" w:cs="Calibri"/>
+          <w:bCs/>
+        </w:rPr>
+        <w:t>);</w:t>
+      </w:r>
+    </w:p>
+    <w:p>
+      <w:pPr>
+        <w:pStyle w:val="ListParagraph"/>
+        <w:numPr>
+          <w:ilvl w:val="1"/>
+          <w:numId w:val="15"/>
+        </w:numPr>
+        <w:spacing w:after="160" w:line="259" w:lineRule="auto"/>
+        <w:rPr>
+          <w:rFonts w:ascii="Calibri" w:hAnsi="Calibri" w:cs="Calibri"/>
+          <w:bCs/>
+        </w:rPr>
+      </w:pPr>
+      <w:r>
+        <w:rPr>
+          <w:rFonts w:ascii="Calibri" w:hAnsi="Calibri" w:cs="Calibri"/>
+          <w:bCs/>
+        </w:rPr>
+        <w:t>As opções “Voltar” e “Avançar”.</w:t>
+      </w:r>
+    </w:p>
+    <w:p>
+      <w:pPr>
+        <w:pStyle w:val="ListParagraph"/>
+        <w:numPr>
+          <w:ilvl w:val="0"/>
+          <w:numId w:val="15"/>
+        </w:numPr>
+        <w:spacing w:after="160" w:line="259" w:lineRule="auto"/>
+        <w:rPr>
+          <w:rFonts w:ascii="Calibri" w:hAnsi="Calibri" w:cs="Calibri"/>
+          <w:bCs/>
+        </w:rPr>
+      </w:pPr>
+      <w:r>
+        <w:rPr>
+          <w:rFonts w:ascii="Calibri" w:hAnsi="Calibri" w:cs="Calibri"/>
+          <w:bCs/>
+        </w:rPr>
+        <w:t>O candidato escolhe ao menos uma habilidade;</w:t>
+      </w:r>
+    </w:p>
+    <w:p>
+      <w:pPr>
+        <w:pStyle w:val="ListParagraph"/>
+        <w:numPr>
+          <w:ilvl w:val="0"/>
+          <w:numId w:val="15"/>
+        </w:numPr>
+        <w:spacing w:after="160" w:line="259" w:lineRule="auto"/>
+        <w:rPr>
+          <w:rFonts w:ascii="Calibri" w:hAnsi="Calibri" w:cs="Calibri"/>
+          <w:bCs/>
+        </w:rPr>
+      </w:pPr>
+      <w:r>
+        <w:rPr>
+          <w:rFonts w:ascii="Calibri" w:hAnsi="Calibri" w:cs="Calibri"/>
+          <w:bCs/>
+        </w:rPr>
+        <w:t>O sistema disponibiliza a última etapa para cadastro de currículo, que contém as informações:</w:t>
+      </w:r>
+    </w:p>
+    <w:p>
+      <w:pPr>
+        <w:pStyle w:val="ListParagraph"/>
+        <w:numPr>
+          <w:ilvl w:val="1"/>
+          <w:numId w:val="15"/>
+        </w:numPr>
+        <w:spacing w:after="160" w:line="259" w:lineRule="auto"/>
+        <w:rPr>
+          <w:rFonts w:ascii="Calibri" w:hAnsi="Calibri" w:cs="Calibri"/>
+          <w:bCs/>
+        </w:rPr>
+      </w:pPr>
+      <w:r>
+        <w:rPr>
+          <w:rFonts w:ascii="Calibri" w:hAnsi="Calibri" w:cs="Calibri"/>
+          <w:bCs/>
+        </w:rPr>
+        <w:t xml:space="preserve">Objetivo Profissional </w:t>
+      </w:r>
+      <w:r>
+        <w:rPr>
+          <w:rFonts w:ascii="Calibri" w:hAnsi="Calibri" w:cs="Calibri"/>
+          <w:bCs/>
+        </w:rPr>
+        <w:t>(</w:t>
+      </w:r>
+      <w:r>
+        <w:rPr>
+          <w:rFonts w:ascii="Calibri" w:hAnsi="Calibri" w:cs="Calibri"/>
+          <w:bCs/>
+        </w:rPr>
+        <w:t>caixas de múltipla escolha</w:t>
+      </w:r>
+      <w:r>
+        <w:rPr>
+          <w:rFonts w:ascii="Calibri" w:hAnsi="Calibri" w:cs="Calibri"/>
+          <w:bCs/>
+        </w:rPr>
+        <w:t>);</w:t>
+      </w:r>
+    </w:p>
+    <w:p>
+      <w:pPr>
+        <w:pStyle w:val="ListParagraph"/>
+        <w:numPr>
+          <w:ilvl w:val="1"/>
+          <w:numId w:val="15"/>
+        </w:numPr>
+        <w:spacing w:after="160" w:line="259" w:lineRule="auto"/>
+        <w:rPr>
+          <w:rFonts w:ascii="Calibri" w:hAnsi="Calibri" w:cs="Calibri"/>
+          <w:bCs/>
+        </w:rPr>
+      </w:pPr>
+      <w:r>
+        <w:rPr>
+          <w:rFonts w:ascii="Calibri" w:hAnsi="Calibri" w:cs="Calibri"/>
+          <w:bCs/>
+        </w:rPr>
+        <w:t>As opções “Voltar” e “</w:t>
+      </w:r>
+      <w:r>
+        <w:rPr>
+          <w:rFonts w:ascii="Calibri" w:hAnsi="Calibri" w:cs="Calibri"/>
+          <w:bCs/>
+        </w:rPr>
+        <w:t>Concluir</w:t>
+      </w:r>
+      <w:r>
+        <w:rPr>
+          <w:rFonts w:ascii="Calibri" w:hAnsi="Calibri" w:cs="Calibri"/>
+          <w:bCs/>
+        </w:rPr>
+        <w:t>”.</w:t>
+      </w:r>
+    </w:p>
+    <w:p>
+      <w:pPr>
+        <w:pStyle w:val="ListParagraph"/>
+        <w:numPr>
+          <w:ilvl w:val="0"/>
+          <w:numId w:val="15"/>
+        </w:numPr>
+        <w:spacing w:after="160" w:line="259" w:lineRule="auto"/>
+        <w:rPr>
+          <w:rFonts w:ascii="Calibri" w:hAnsi="Calibri" w:cs="Calibri"/>
+          <w:bCs/>
+        </w:rPr>
+      </w:pPr>
+      <w:r>
+        <w:rPr>
+          <w:rFonts w:ascii="Calibri" w:hAnsi="Calibri" w:cs="Calibri"/>
+          <w:bCs/>
+        </w:rPr>
+        <w:t>O candidato escolhe ao menos um objetivo profissional;</w:t>
+      </w:r>
+    </w:p>
+    <w:p>
+      <w:pPr>
+        <w:pStyle w:val="ListParagraph"/>
+        <w:numPr>
+          <w:ilvl w:val="0"/>
+          <w:numId w:val="15"/>
+        </w:numPr>
+        <w:spacing w:after="160" w:line="259" w:lineRule="auto"/>
+        <w:rPr>
+          <w:rFonts w:ascii="Calibri" w:hAnsi="Calibri" w:cs="Calibri"/>
+          <w:bCs/>
+        </w:rPr>
+      </w:pPr>
+      <w:r>
+        <w:rPr>
+          <w:rFonts w:ascii="Calibri" w:hAnsi="Calibri" w:cs="Calibri"/>
+          <w:bCs/>
+        </w:rPr>
+        <w:t>O candidado clica em “Concluir”;</w:t>
+      </w:r>
+    </w:p>
+    <w:p>
+      <w:pPr>
+        <w:pStyle w:val="ListParagraph"/>
+        <w:numPr>
+          <w:ilvl w:val="0"/>
+          <w:numId w:val="15"/>
+        </w:numPr>
+        <w:spacing w:after="160" w:line="259" w:lineRule="auto"/>
+        <w:rPr>
+          <w:rFonts w:ascii="Calibri" w:hAnsi="Calibri" w:cs="Calibri"/>
+          <w:bCs/>
+        </w:rPr>
+      </w:pPr>
+      <w:r>
+        <w:rPr>
+          <w:rFonts w:ascii="Calibri" w:hAnsi="Calibri" w:cs="Calibri"/>
+          <w:bCs/>
+        </w:rPr>
+        <w:t>O uso de caso é finalizado;</w:t>
+      </w:r>
+    </w:p>
+    <w:p>
+      <w:pPr>
+        <w:spacing w:after="160" w:line="259" w:lineRule="auto"/>
+        <w:rPr>
+          <w:rFonts w:ascii="Calibri" w:hAnsi="Calibri" w:cs="Calibri"/>
+          <w:bCs/>
+        </w:rPr>
+      </w:pPr>
+    </w:p>
+    <w:p>
+      <w:pPr>
+        <w:spacing w:after="160" w:line="259" w:lineRule="auto"/>
+        <w:ind w:left="709" w:hanging="1"/>
+        <w:rPr>
+          <w:rFonts w:ascii="Calibri" w:hAnsi="Calibri" w:cs="Calibri"/>
+          <w:b/>
+          <w:bCs/>
+        </w:rPr>
+      </w:pPr>
+      <w:r>
+        <w:rPr>
+          <w:rFonts w:ascii="Calibri" w:hAnsi="Calibri" w:cs="Calibri"/>
+          <w:b/>
+          <w:bCs/>
+        </w:rPr>
+        <w:t xml:space="preserve">Fluxo </w:t>
+      </w:r>
+      <w:r>
+        <w:rPr>
+          <w:rFonts w:ascii="Calibri" w:hAnsi="Calibri" w:cs="Calibri"/>
+          <w:b/>
+          <w:bCs/>
+        </w:rPr>
+        <w:t>de exceção</w:t>
+      </w:r>
+    </w:p>
+    <w:p>
+      <w:pPr>
+        <w:pStyle w:val="ListParagraph"/>
+        <w:numPr>
+          <w:ilvl w:val="0"/>
+          <w:numId w:val="17"/>
+        </w:numPr>
+        <w:spacing w:after="160" w:line="259" w:lineRule="auto"/>
+        <w:rPr>
+          <w:rFonts w:ascii="Calibri" w:hAnsi="Calibri" w:cs="Calibri"/>
+          <w:bCs/>
+        </w:rPr>
+      </w:pPr>
+      <w:r>
+        <w:rPr>
+          <w:rFonts w:ascii="Calibri" w:hAnsi="Calibri" w:cs="Calibri"/>
+          <w:bCs/>
+        </w:rPr>
+        <w:t>O candidato realiza login;</w:t>
+      </w:r>
+    </w:p>
+    <w:p>
+      <w:pPr>
+        <w:pStyle w:val="ListParagraph"/>
+        <w:numPr>
+          <w:ilvl w:val="0"/>
+          <w:numId w:val="17"/>
+        </w:numPr>
+        <w:spacing w:after="160" w:line="259" w:lineRule="auto"/>
+        <w:rPr>
+          <w:rFonts w:ascii="Calibri" w:hAnsi="Calibri" w:cs="Calibri"/>
+          <w:bCs/>
+        </w:rPr>
+      </w:pPr>
+      <w:r>
+        <w:rPr>
+          <w:rFonts w:ascii="Calibri" w:hAnsi="Calibri" w:cs="Calibri"/>
+          <w:bCs/>
+        </w:rPr>
+        <w:t xml:space="preserve">O sistema disponibiliza </w:t>
+      </w:r>
+      <w:r>
+        <w:rPr>
+          <w:rFonts w:ascii="Calibri" w:hAnsi="Calibri" w:cs="Calibri"/>
+          <w:bCs/>
+        </w:rPr>
+        <w:t>o formulário para cadastro do currículo;</w:t>
+      </w:r>
+    </w:p>
+    <w:p>
+      <w:pPr>
+        <w:pStyle w:val="ListParagraph"/>
+        <w:numPr>
+          <w:ilvl w:val="0"/>
+          <w:numId w:val="17"/>
+        </w:numPr>
+        <w:spacing w:after="160" w:line="259" w:lineRule="auto"/>
+        <w:rPr>
+          <w:rFonts w:ascii="Calibri" w:hAnsi="Calibri" w:cs="Calibri"/>
+          <w:bCs/>
+        </w:rPr>
+      </w:pPr>
+      <w:r>
+        <w:rPr>
+          <w:rFonts w:ascii="Calibri" w:hAnsi="Calibri" w:cs="Calibri"/>
+          <w:bCs/>
+        </w:rPr>
+        <w:t>O candidato não preenche as informações corretamente;</w:t>
+      </w:r>
+    </w:p>
+    <w:p>
+      <w:pPr>
+        <w:pStyle w:val="ListParagraph"/>
+        <w:numPr>
+          <w:ilvl w:val="0"/>
+          <w:numId w:val="17"/>
+        </w:numPr>
+        <w:spacing w:after="160" w:line="259" w:lineRule="auto"/>
+        <w:rPr>
+          <w:rFonts w:ascii="Calibri" w:hAnsi="Calibri" w:cs="Calibri"/>
+          <w:bCs/>
+        </w:rPr>
+      </w:pPr>
+      <w:r>
+        <w:rPr>
+          <w:rFonts w:ascii="Calibri" w:hAnsi="Calibri" w:cs="Calibri"/>
+          <w:bCs/>
+        </w:rPr>
+        <w:t>O sistema exibe uma mensagem de erro apontando onde a informação informada está incorreta.</w:t>
+      </w:r>
       <w:bookmarkStart w:id="5" w:name="_GoBack"/>
       <w:bookmarkEnd w:id="5"/>
     </w:p>
     <w:p>
       <w:pPr>
-        <w:pStyle w:val="Caption"/>
-        <w:rPr>
-          <w:rFonts w:ascii="Calibri" w:hAnsi="Calibri" w:cs="Calibri"/>
-          <w:bCs/>
-        </w:rPr>
-      </w:pPr>
-      <w:r>
-        <w:t>Cenário geral</w:t>
-      </w:r>
-    </w:p>
-    <w:p>
-      <w:pPr>
-        <w:spacing w:after="160" w:line="259" w:lineRule="auto"/>
-        <w:rPr>
-          <w:rFonts w:ascii="Calibri" w:hAnsi="Calibri" w:cs="Calibri"/>
-          <w:bCs/>
-        </w:rPr>
-      </w:pPr>
-    </w:p>
-    <w:p>
-      <w:pPr>
-        <w:spacing w:after="160" w:line="259" w:lineRule="auto"/>
-        <w:rPr>
-          <w:rFonts w:ascii="Calibri" w:hAnsi="Calibri" w:cs="Calibri"/>
-          <w:b/>
-          <w:color w:val="000000"/>
-          <w:sz w:val="28"/>
-          <w:szCs w:val="28"/>
-        </w:rPr>
-      </w:pPr>
-      <w:r>
-        <w:rPr>
-          <w:rFonts w:ascii="Calibri" w:hAnsi="Calibri" w:cs="Calibri"/>
-          <w:b/>
-          <w:bCs/>
-          <w:sz w:val="28"/>
-        </w:rPr>
-        <w:t>3.1.1</w:t>
-      </w:r>
-      <w:r>
-        <w:rPr>
-          <w:rFonts w:ascii="Calibri" w:hAnsi="Calibri" w:cs="Calibri"/>
-          <w:bCs/>
-        </w:rPr>
-        <w:t xml:space="preserve"> </w:t>
-      </w:r>
-      <w:r>
-        <w:rPr>
-          <w:rFonts w:ascii="Calibri" w:hAnsi="Calibri" w:cs="Calibri"/>
-          <w:b/>
-          <w:color w:val="000000"/>
-          <w:sz w:val="28"/>
-          <w:szCs w:val="28"/>
-        </w:rPr>
-        <w:t>Descrição dos Atores</w:t>
-      </w:r>
-    </w:p>
-    <w:p>
-      <w:pPr>
-        <w:spacing w:after="160" w:line="259" w:lineRule="auto"/>
-        <w:rPr>
-          <w:rFonts w:ascii="Calibri" w:hAnsi="Calibri" w:cs="Calibri"/>
-          <w:b/>
-          <w:color w:val="000000"/>
-          <w:szCs w:val="28"/>
-        </w:rPr>
-      </w:pPr>
-      <w:r>
-        <w:rPr>
-          <w:rFonts w:ascii="Calibri" w:hAnsi="Calibri" w:cs="Calibri"/>
-          <w:b/>
-          <w:color w:val="000000"/>
-          <w:szCs w:val="28"/>
-        </w:rPr>
-        <w:t>Candidato</w:t>
-      </w:r>
-    </w:p>
-    <w:p>
-      <w:pPr>
-        <w:spacing w:after="160" w:line="259" w:lineRule="auto"/>
-        <w:rPr>
-          <w:rFonts w:ascii="Calibri" w:hAnsi="Calibri" w:cs="Calibri"/>
-          <w:color w:val="000000"/>
-          <w:szCs w:val="28"/>
-        </w:rPr>
-      </w:pPr>
-      <w:r>
-        <w:rPr>
-          <w:rFonts w:ascii="Calibri" w:hAnsi="Calibri" w:cs="Calibri"/>
-          <w:color w:val="000000"/>
-          <w:szCs w:val="28"/>
-        </w:rPr>
-        <w:t>Indivíduo</w:t>
-      </w:r>
-      <w:r>
-        <w:rPr>
-          <w:rFonts w:ascii="Calibri" w:hAnsi="Calibri" w:cs="Calibri"/>
-          <w:color w:val="000000"/>
-          <w:szCs w:val="28"/>
-        </w:rPr>
-        <w:t xml:space="preserve"> que possui um currículo</w:t>
-      </w:r>
-      <w:r>
-        <w:rPr>
-          <w:rFonts w:ascii="Calibri" w:hAnsi="Calibri" w:cs="Calibri"/>
-          <w:color w:val="000000"/>
-          <w:szCs w:val="28"/>
-        </w:rPr>
-        <w:t xml:space="preserve"> e está interessado em se inscrever em vagas</w:t>
-      </w:r>
-      <w:r>
-        <w:rPr>
-          <w:rFonts w:ascii="Calibri" w:hAnsi="Calibri" w:cs="Calibri"/>
-          <w:color w:val="000000"/>
-          <w:szCs w:val="28"/>
-        </w:rPr>
-        <w:t>.</w:t>
-      </w:r>
-    </w:p>
-    <w:p>
-      <w:pPr>
-        <w:spacing w:after="160" w:line="259" w:lineRule="auto"/>
-        <w:rPr>
-          <w:rFonts w:ascii="Calibri" w:hAnsi="Calibri" w:cs="Calibri"/>
-          <w:color w:val="000000"/>
-          <w:szCs w:val="28"/>
-        </w:rPr>
-      </w:pPr>
-    </w:p>
-    <w:p>
-      <w:pPr>
-        <w:spacing w:after="160" w:line="259" w:lineRule="auto"/>
-        <w:rPr>
-          <w:rFonts w:ascii="Calibri" w:hAnsi="Calibri" w:cs="Calibri"/>
-          <w:b/>
-          <w:color w:val="000000"/>
-          <w:szCs w:val="28"/>
-        </w:rPr>
-      </w:pPr>
-      <w:r>
-        <w:rPr>
-          <w:rFonts w:ascii="Calibri" w:hAnsi="Calibri" w:cs="Calibri"/>
-          <w:b/>
-          <w:color w:val="000000"/>
-          <w:szCs w:val="28"/>
-        </w:rPr>
-        <w:t>Empresa</w:t>
-      </w:r>
-    </w:p>
-    <w:p>
-      <w:pPr>
-        <w:spacing w:after="160" w:line="259" w:lineRule="auto"/>
-        <w:rPr>
-          <w:rFonts w:ascii="Calibri" w:hAnsi="Calibri" w:cs="Calibri"/>
-          <w:color w:val="000000"/>
-          <w:szCs w:val="28"/>
-        </w:rPr>
-      </w:pPr>
-      <w:r>
-        <w:rPr>
-          <w:rFonts w:ascii="Calibri" w:hAnsi="Calibri" w:cs="Calibri"/>
-          <w:color w:val="000000"/>
-          <w:szCs w:val="28"/>
-        </w:rPr>
-        <w:t>Indivíduo</w:t>
-      </w:r>
-      <w:r>
-        <w:rPr>
-          <w:rFonts w:ascii="Calibri" w:hAnsi="Calibri" w:cs="Calibri"/>
-          <w:color w:val="000000"/>
-          <w:szCs w:val="28"/>
-        </w:rPr>
-        <w:t xml:space="preserve"> </w:t>
-      </w:r>
-      <w:r>
-        <w:rPr>
-          <w:rFonts w:ascii="Calibri" w:hAnsi="Calibri" w:cs="Calibri"/>
-          <w:color w:val="000000"/>
-          <w:szCs w:val="28"/>
-        </w:rPr>
-        <w:t>que disponibiliza vagas no sistema e aprova ou recusa candidatos</w:t>
-      </w:r>
-      <w:r>
-        <w:rPr>
-          <w:rFonts w:ascii="Calibri" w:hAnsi="Calibri" w:cs="Calibri"/>
-          <w:color w:val="000000"/>
-          <w:szCs w:val="28"/>
-        </w:rPr>
-        <w:t>.</w:t>
-      </w:r>
-    </w:p>
-    <w:p>
-      <w:pPr>
-        <w:spacing w:after="160" w:line="259" w:lineRule="auto"/>
-        <w:rPr>
-          <w:rFonts w:ascii="Calibri" w:hAnsi="Calibri" w:cs="Calibri"/>
-          <w:bCs/>
-        </w:rPr>
-      </w:pPr>
-    </w:p>
-    <w:p>
-      <w:pPr>
-        <w:spacing w:after="160" w:line="259" w:lineRule="auto"/>
-        <w:rPr>
-          <w:rFonts w:ascii="Calibri" w:hAnsi="Calibri" w:cs="Calibri"/>
-          <w:b/>
-          <w:bCs/>
-        </w:rPr>
-      </w:pPr>
-      <w:r>
-        <w:rPr>
-          <w:rFonts w:ascii="Calibri" w:hAnsi="Calibri" w:cs="Calibri"/>
-          <w:b/>
-          <w:bCs/>
-        </w:rPr>
-        <w:t>Moderador</w:t>
-      </w:r>
-    </w:p>
-    <w:p>
-      <w:pPr>
-        <w:spacing w:after="160" w:line="259" w:lineRule="auto"/>
-        <w:rPr>
-          <w:rFonts w:ascii="Calibri" w:hAnsi="Calibri" w:cs="Calibri"/>
-          <w:bCs/>
-        </w:rPr>
-      </w:pPr>
-      <w:r>
-        <w:rPr>
-          <w:rFonts w:ascii="Calibri" w:hAnsi="Calibri" w:cs="Calibri"/>
-          <w:color w:val="000000"/>
-          <w:szCs w:val="28"/>
-        </w:rPr>
-        <w:lastRenderedPageBreak/>
-        <w:t>Indivíduo</w:t>
-      </w:r>
-      <w:r>
-        <w:rPr>
-          <w:rFonts w:ascii="Calibri" w:hAnsi="Calibri" w:cs="Calibri"/>
-          <w:color w:val="000000"/>
-          <w:szCs w:val="28"/>
-        </w:rPr>
-        <w:t xml:space="preserve"> </w:t>
-      </w:r>
-      <w:r>
-        <w:rPr>
-          <w:rFonts w:ascii="Calibri" w:hAnsi="Calibri" w:cs="Calibri"/>
-          <w:bCs/>
-        </w:rPr>
-        <w:t>com funções gerenciais no sistema</w:t>
-      </w:r>
-      <w:r>
-        <w:rPr>
-          <w:rFonts w:ascii="Calibri" w:hAnsi="Calibri" w:cs="Calibri"/>
-          <w:bCs/>
-        </w:rPr>
-        <w:t>.</w:t>
-      </w:r>
-    </w:p>
-    <w:p>
-      <w:pPr>
-        <w:spacing w:after="160" w:line="259" w:lineRule="auto"/>
-        <w:rPr>
-          <w:rFonts w:ascii="Calibri" w:hAnsi="Calibri" w:cs="Calibri"/>
-          <w:bCs/>
-        </w:rPr>
-      </w:pPr>
-    </w:p>
-    <w:p>
-      <w:pPr>
-        <w:spacing w:after="160" w:line="259" w:lineRule="auto"/>
-        <w:rPr>
-          <w:rFonts w:ascii="Calibri" w:hAnsi="Calibri" w:cs="Calibri"/>
-          <w:b/>
-          <w:bCs/>
-        </w:rPr>
-      </w:pPr>
-      <w:r>
-        <w:rPr>
-          <w:rFonts w:ascii="Calibri" w:hAnsi="Calibri" w:cs="Calibri"/>
-          <w:b/>
-          <w:bCs/>
-        </w:rPr>
-        <w:t>Sistema</w:t>
-      </w:r>
-    </w:p>
-    <w:p>
-      <w:pPr>
-        <w:spacing w:after="160" w:line="259" w:lineRule="auto"/>
-        <w:rPr>
-          <w:rFonts w:ascii="Calibri" w:hAnsi="Calibri" w:cs="Calibri"/>
-          <w:color w:val="000000"/>
-          <w:szCs w:val="28"/>
-        </w:rPr>
-      </w:pPr>
-      <w:r>
-        <w:rPr>
-          <w:rFonts w:ascii="Calibri" w:hAnsi="Calibri" w:cs="Calibri"/>
-          <w:color w:val="000000"/>
-          <w:szCs w:val="28"/>
-        </w:rPr>
-        <w:t>Sistema que fornece funções para que os indivíduos exerçam seus papéis.</w:t>
-      </w:r>
-    </w:p>
-    <w:p>
-      <w:pPr>
-        <w:spacing w:after="160" w:line="259" w:lineRule="auto"/>
-        <w:rPr>
-          <w:rFonts w:ascii="Calibri" w:hAnsi="Calibri" w:cs="Calibri"/>
-          <w:b/>
-          <w:bCs/>
-        </w:rPr>
-      </w:pPr>
-    </w:p>
-    <w:p>
-      <w:pPr>
-        <w:spacing w:after="160" w:line="259" w:lineRule="auto"/>
-        <w:rPr>
-          <w:rFonts w:ascii="Calibri" w:hAnsi="Calibri" w:cs="Calibri"/>
-          <w:b/>
-          <w:bCs/>
-        </w:rPr>
-      </w:pPr>
-      <w:r>
-        <w:rPr>
-          <w:rFonts w:ascii="Calibri" w:hAnsi="Calibri" w:cs="Calibri"/>
-          <w:b/>
-          <w:bCs/>
-          <w:sz w:val="28"/>
-        </w:rPr>
-        <w:t>3.1.</w:t>
-      </w:r>
-      <w:r>
-        <w:rPr>
-          <w:rFonts w:ascii="Calibri" w:hAnsi="Calibri" w:cs="Calibri"/>
-          <w:b/>
-          <w:bCs/>
-          <w:sz w:val="28"/>
-        </w:rPr>
-        <w:t>2</w:t>
-      </w:r>
-      <w:r>
-        <w:rPr>
-          <w:rFonts w:ascii="Calibri" w:hAnsi="Calibri" w:cs="Calibri"/>
-          <w:bCs/>
-        </w:rPr>
-        <w:t xml:space="preserve"> </w:t>
-      </w:r>
-      <w:r>
-        <w:rPr>
-          <w:rFonts w:ascii="Calibri" w:hAnsi="Calibri" w:cs="Calibri"/>
-          <w:b/>
-          <w:color w:val="000000"/>
-          <w:sz w:val="28"/>
-          <w:szCs w:val="28"/>
-        </w:rPr>
-        <w:t>Documentação</w:t>
-      </w:r>
-      <w:r>
-        <w:rPr>
-          <w:rFonts w:ascii="Calibri" w:hAnsi="Calibri" w:cs="Calibri"/>
-          <w:b/>
-          <w:color w:val="000000"/>
-          <w:sz w:val="28"/>
-          <w:szCs w:val="28"/>
-        </w:rPr>
-        <w:t xml:space="preserve"> </w:t>
-      </w:r>
-      <w:r>
-        <w:rPr>
-          <w:rFonts w:ascii="Calibri" w:hAnsi="Calibri" w:cs="Calibri"/>
-          <w:b/>
-          <w:color w:val="000000"/>
-          <w:sz w:val="28"/>
-          <w:szCs w:val="28"/>
-        </w:rPr>
-        <w:t>de Caso de Uso</w:t>
-      </w:r>
-    </w:p>
-    <w:p>
-      <w:pPr>
-        <w:spacing w:after="160" w:line="259" w:lineRule="auto"/>
-        <w:rPr>
-          <w:rFonts w:ascii="Calibri" w:hAnsi="Calibri" w:cs="Calibri"/>
-          <w:bCs/>
-        </w:rPr>
-      </w:pPr>
-      <w:r>
-        <w:rPr>
-          <w:rFonts w:ascii="Calibri" w:hAnsi="Calibri" w:cs="Calibri"/>
+        <w:pStyle w:val="ListParagraph"/>
+        <w:numPr>
+          <w:ilvl w:val="0"/>
+          <w:numId w:val="17"/>
+        </w:numPr>
+        <w:spacing w:after="160" w:line="259" w:lineRule="auto"/>
+        <w:rPr>
+          <w:rFonts w:ascii="Calibri" w:hAnsi="Calibri" w:cs="Calibri"/>
+          <w:bCs/>
+        </w:rPr>
+      </w:pPr>
+      <w:r>
+        <w:rPr>
+          <w:rFonts w:ascii="Calibri" w:hAnsi="Calibri" w:cs="Calibri"/>
+          <w:b/>
           <w:bCs/>
         </w:rPr>
         <w:br w:type="page"/>
       </w:r>
-    </w:p>
-    <w:p>
-      <w:pPr>
-        <w:spacing w:after="160" w:line="259" w:lineRule="auto"/>
-        <w:rPr>
-          <w:rFonts w:ascii="Calibri" w:hAnsi="Calibri" w:cs="Calibri"/>
-          <w:bCs/>
-        </w:rPr>
-      </w:pPr>
     </w:p>
     <w:p>
       <w:pPr>
@@ -9348,7 +12058,7 @@
       <w:lvlText w:val="%1"/>
       <w:lvlJc w:val="left"/>
       <w:pPr>
-        <w:ind w:left="600" w:hanging="600"/>
+        <w:ind w:left="525" w:hanging="600"/>
       </w:pPr>
       <w:rPr>
         <w:rFonts w:hint="default"/>
@@ -9361,7 +12071,7 @@
       <w:lvlText w:val="%1.%2"/>
       <w:lvlJc w:val="left"/>
       <w:pPr>
-        <w:ind w:left="600" w:hanging="600"/>
+        <w:ind w:left="525" w:hanging="600"/>
       </w:pPr>
       <w:rPr>
         <w:rFonts w:hint="default"/>
@@ -9374,7 +12084,7 @@
       <w:lvlText w:val="%1.%2.%3"/>
       <w:lvlJc w:val="left"/>
       <w:pPr>
-        <w:ind w:left="720" w:hanging="720"/>
+        <w:ind w:left="645" w:hanging="720"/>
       </w:pPr>
       <w:rPr>
         <w:rFonts w:hint="default"/>
@@ -9387,7 +12097,7 @@
       <w:lvlText w:val="%1.%2.%3.%4"/>
       <w:lvlJc w:val="left"/>
       <w:pPr>
-        <w:ind w:left="720" w:hanging="720"/>
+        <w:ind w:left="645" w:hanging="720"/>
       </w:pPr>
       <w:rPr>
         <w:rFonts w:hint="default"/>
@@ -9400,7 +12110,7 @@
       <w:lvlText w:val="%1.%2.%3.%4.%5"/>
       <w:lvlJc w:val="left"/>
       <w:pPr>
-        <w:ind w:left="1080" w:hanging="1080"/>
+        <w:ind w:left="1005" w:hanging="1080"/>
       </w:pPr>
       <w:rPr>
         <w:rFonts w:hint="default"/>
@@ -9413,7 +12123,7 @@
       <w:lvlText w:val="%1.%2.%3.%4.%5.%6"/>
       <w:lvlJc w:val="left"/>
       <w:pPr>
-        <w:ind w:left="1080" w:hanging="1080"/>
+        <w:ind w:left="1005" w:hanging="1080"/>
       </w:pPr>
       <w:rPr>
         <w:rFonts w:hint="default"/>
@@ -9426,7 +12136,7 @@
       <w:lvlText w:val="%1.%2.%3.%4.%5.%6.%7"/>
       <w:lvlJc w:val="left"/>
       <w:pPr>
-        <w:ind w:left="1440" w:hanging="1440"/>
+        <w:ind w:left="1365" w:hanging="1440"/>
       </w:pPr>
       <w:rPr>
         <w:rFonts w:hint="default"/>
@@ -9439,7 +12149,7 @@
       <w:lvlText w:val="%1.%2.%3.%4.%5.%6.%7.%8"/>
       <w:lvlJc w:val="left"/>
       <w:pPr>
-        <w:ind w:left="1440" w:hanging="1440"/>
+        <w:ind w:left="1365" w:hanging="1440"/>
       </w:pPr>
       <w:rPr>
         <w:rFonts w:hint="default"/>
@@ -9452,7 +12162,7 @@
       <w:lvlText w:val="%1.%2.%3.%4.%5.%6.%7.%8.%9"/>
       <w:lvlJc w:val="left"/>
       <w:pPr>
-        <w:ind w:left="1800" w:hanging="1800"/>
+        <w:ind w:left="1725" w:hanging="1800"/>
       </w:pPr>
       <w:rPr>
         <w:rFonts w:hint="default"/>
@@ -9461,6 +12171,184 @@
     </w:lvl>
   </w:abstractNum>
   <w:abstractNum w:abstractNumId="1" w15:restartNumberingAfterBreak="0">
+    <w:nsid w:val="04961572"/>
+    <w:multiLevelType w:val="hybridMultilevel"/>
+    <w:tmpl w:val="06A4FE10"/>
+    <w:lvl w:ilvl="0" w:tplc="0B701CCA">
+      <w:start w:val="1"/>
+      <w:numFmt w:val="decimal"/>
+      <w:lvlText w:val="%1."/>
+      <w:lvlJc w:val="left"/>
+      <w:pPr>
+        <w:ind w:left="1068" w:hanging="360"/>
+      </w:pPr>
+      <w:rPr>
+        <w:rFonts w:hint="default"/>
+      </w:rPr>
+    </w:lvl>
+    <w:lvl w:ilvl="1" w:tplc="04160019" w:tentative="1">
+      <w:start w:val="1"/>
+      <w:numFmt w:val="lowerLetter"/>
+      <w:lvlText w:val="%2."/>
+      <w:lvlJc w:val="left"/>
+      <w:pPr>
+        <w:ind w:left="1788" w:hanging="360"/>
+      </w:pPr>
+    </w:lvl>
+    <w:lvl w:ilvl="2" w:tplc="0416001B" w:tentative="1">
+      <w:start w:val="1"/>
+      <w:numFmt w:val="lowerRoman"/>
+      <w:lvlText w:val="%3."/>
+      <w:lvlJc w:val="right"/>
+      <w:pPr>
+        <w:ind w:left="2508" w:hanging="180"/>
+      </w:pPr>
+    </w:lvl>
+    <w:lvl w:ilvl="3" w:tplc="0416000F" w:tentative="1">
+      <w:start w:val="1"/>
+      <w:numFmt w:val="decimal"/>
+      <w:lvlText w:val="%4."/>
+      <w:lvlJc w:val="left"/>
+      <w:pPr>
+        <w:ind w:left="3228" w:hanging="360"/>
+      </w:pPr>
+    </w:lvl>
+    <w:lvl w:ilvl="4" w:tplc="04160019" w:tentative="1">
+      <w:start w:val="1"/>
+      <w:numFmt w:val="lowerLetter"/>
+      <w:lvlText w:val="%5."/>
+      <w:lvlJc w:val="left"/>
+      <w:pPr>
+        <w:ind w:left="3948" w:hanging="360"/>
+      </w:pPr>
+    </w:lvl>
+    <w:lvl w:ilvl="5" w:tplc="0416001B" w:tentative="1">
+      <w:start w:val="1"/>
+      <w:numFmt w:val="lowerRoman"/>
+      <w:lvlText w:val="%6."/>
+      <w:lvlJc w:val="right"/>
+      <w:pPr>
+        <w:ind w:left="4668" w:hanging="180"/>
+      </w:pPr>
+    </w:lvl>
+    <w:lvl w:ilvl="6" w:tplc="0416000F" w:tentative="1">
+      <w:start w:val="1"/>
+      <w:numFmt w:val="decimal"/>
+      <w:lvlText w:val="%7."/>
+      <w:lvlJc w:val="left"/>
+      <w:pPr>
+        <w:ind w:left="5388" w:hanging="360"/>
+      </w:pPr>
+    </w:lvl>
+    <w:lvl w:ilvl="7" w:tplc="04160019" w:tentative="1">
+      <w:start w:val="1"/>
+      <w:numFmt w:val="lowerLetter"/>
+      <w:lvlText w:val="%8."/>
+      <w:lvlJc w:val="left"/>
+      <w:pPr>
+        <w:ind w:left="6108" w:hanging="360"/>
+      </w:pPr>
+    </w:lvl>
+    <w:lvl w:ilvl="8" w:tplc="0416001B" w:tentative="1">
+      <w:start w:val="1"/>
+      <w:numFmt w:val="lowerRoman"/>
+      <w:lvlText w:val="%9."/>
+      <w:lvlJc w:val="right"/>
+      <w:pPr>
+        <w:ind w:left="6828" w:hanging="180"/>
+      </w:pPr>
+    </w:lvl>
+  </w:abstractNum>
+  <w:abstractNum w:abstractNumId="2" w15:restartNumberingAfterBreak="0">
+    <w:nsid w:val="10AF2D8D"/>
+    <w:multiLevelType w:val="hybridMultilevel"/>
+    <w:tmpl w:val="DDBC2CF2"/>
+    <w:lvl w:ilvl="0" w:tplc="1196E8BA">
+      <w:start w:val="1"/>
+      <w:numFmt w:val="decimal"/>
+      <w:lvlText w:val="%1."/>
+      <w:lvlJc w:val="left"/>
+      <w:pPr>
+        <w:ind w:left="1428" w:hanging="360"/>
+      </w:pPr>
+      <w:rPr>
+        <w:rFonts w:hint="default"/>
+      </w:rPr>
+    </w:lvl>
+    <w:lvl w:ilvl="1" w:tplc="04160019" w:tentative="1">
+      <w:start w:val="1"/>
+      <w:numFmt w:val="lowerLetter"/>
+      <w:lvlText w:val="%2."/>
+      <w:lvlJc w:val="left"/>
+      <w:pPr>
+        <w:ind w:left="2148" w:hanging="360"/>
+      </w:pPr>
+    </w:lvl>
+    <w:lvl w:ilvl="2" w:tplc="0416001B" w:tentative="1">
+      <w:start w:val="1"/>
+      <w:numFmt w:val="lowerRoman"/>
+      <w:lvlText w:val="%3."/>
+      <w:lvlJc w:val="right"/>
+      <w:pPr>
+        <w:ind w:left="2868" w:hanging="180"/>
+      </w:pPr>
+    </w:lvl>
+    <w:lvl w:ilvl="3" w:tplc="0416000F" w:tentative="1">
+      <w:start w:val="1"/>
+      <w:numFmt w:val="decimal"/>
+      <w:lvlText w:val="%4."/>
+      <w:lvlJc w:val="left"/>
+      <w:pPr>
+        <w:ind w:left="3588" w:hanging="360"/>
+      </w:pPr>
+    </w:lvl>
+    <w:lvl w:ilvl="4" w:tplc="04160019" w:tentative="1">
+      <w:start w:val="1"/>
+      <w:numFmt w:val="lowerLetter"/>
+      <w:lvlText w:val="%5."/>
+      <w:lvlJc w:val="left"/>
+      <w:pPr>
+        <w:ind w:left="4308" w:hanging="360"/>
+      </w:pPr>
+    </w:lvl>
+    <w:lvl w:ilvl="5" w:tplc="0416001B" w:tentative="1">
+      <w:start w:val="1"/>
+      <w:numFmt w:val="lowerRoman"/>
+      <w:lvlText w:val="%6."/>
+      <w:lvlJc w:val="right"/>
+      <w:pPr>
+        <w:ind w:left="5028" w:hanging="180"/>
+      </w:pPr>
+    </w:lvl>
+    <w:lvl w:ilvl="6" w:tplc="0416000F" w:tentative="1">
+      <w:start w:val="1"/>
+      <w:numFmt w:val="decimal"/>
+      <w:lvlText w:val="%7."/>
+      <w:lvlJc w:val="left"/>
+      <w:pPr>
+        <w:ind w:left="5748" w:hanging="360"/>
+      </w:pPr>
+    </w:lvl>
+    <w:lvl w:ilvl="7" w:tplc="04160019" w:tentative="1">
+      <w:start w:val="1"/>
+      <w:numFmt w:val="lowerLetter"/>
+      <w:lvlText w:val="%8."/>
+      <w:lvlJc w:val="left"/>
+      <w:pPr>
+        <w:ind w:left="6468" w:hanging="360"/>
+      </w:pPr>
+    </w:lvl>
+    <w:lvl w:ilvl="8" w:tplc="0416001B" w:tentative="1">
+      <w:start w:val="1"/>
+      <w:numFmt w:val="lowerRoman"/>
+      <w:lvlText w:val="%9."/>
+      <w:lvlJc w:val="right"/>
+      <w:pPr>
+        <w:ind w:left="7188" w:hanging="180"/>
+      </w:pPr>
+    </w:lvl>
+  </w:abstractNum>
+  <w:abstractNum w:abstractNumId="3" w15:restartNumberingAfterBreak="0">
     <w:nsid w:val="12D65E1A"/>
     <w:multiLevelType w:val="multilevel"/>
     <w:tmpl w:val="BFBAB92E"/>
@@ -9600,7 +12488,7 @@
       </w:rPr>
     </w:lvl>
   </w:abstractNum>
-  <w:abstractNum w:abstractNumId="2" w15:restartNumberingAfterBreak="0">
+  <w:abstractNum w:abstractNumId="4" w15:restartNumberingAfterBreak="0">
     <w:nsid w:val="167A0CCE"/>
     <w:multiLevelType w:val="hybridMultilevel"/>
     <w:tmpl w:val="FADEBD98"/>
@@ -9714,7 +12602,7 @@
       </w:rPr>
     </w:lvl>
   </w:abstractNum>
-  <w:abstractNum w:abstractNumId="3" w15:restartNumberingAfterBreak="0">
+  <w:abstractNum w:abstractNumId="5" w15:restartNumberingAfterBreak="0">
     <w:nsid w:val="16CD7033"/>
     <w:multiLevelType w:val="multilevel"/>
     <w:tmpl w:val="6D420D38"/>
@@ -9877,7 +12765,99 @@
       </w:rPr>
     </w:lvl>
   </w:abstractNum>
-  <w:abstractNum w:abstractNumId="4" w15:restartNumberingAfterBreak="0">
+  <w:abstractNum w:abstractNumId="6" w15:restartNumberingAfterBreak="0">
+    <w:nsid w:val="193F33B6"/>
+    <w:multiLevelType w:val="hybridMultilevel"/>
+    <w:tmpl w:val="26ACDF1E"/>
+    <w:lvl w:ilvl="0" w:tplc="1196E8BA">
+      <w:start w:val="1"/>
+      <w:numFmt w:val="decimal"/>
+      <w:lvlText w:val="%1."/>
+      <w:lvlJc w:val="left"/>
+      <w:pPr>
+        <w:ind w:left="1428" w:hanging="360"/>
+      </w:pPr>
+      <w:rPr>
+        <w:rFonts w:hint="default"/>
+      </w:rPr>
+    </w:lvl>
+    <w:lvl w:ilvl="1" w:tplc="3272BE7C">
+      <w:start w:val="1"/>
+      <w:numFmt w:val="bullet"/>
+      <w:lvlText w:val=""/>
+      <w:lvlJc w:val="left"/>
+      <w:pPr>
+        <w:ind w:left="2148" w:hanging="360"/>
+      </w:pPr>
+      <w:rPr>
+        <w:rFonts w:ascii="Symbol" w:hAnsi="Symbol" w:hint="default"/>
+      </w:rPr>
+    </w:lvl>
+    <w:lvl w:ilvl="2" w:tplc="0416001B" w:tentative="1">
+      <w:start w:val="1"/>
+      <w:numFmt w:val="lowerRoman"/>
+      <w:lvlText w:val="%3."/>
+      <w:lvlJc w:val="right"/>
+      <w:pPr>
+        <w:ind w:left="2868" w:hanging="180"/>
+      </w:pPr>
+    </w:lvl>
+    <w:lvl w:ilvl="3" w:tplc="0416000F" w:tentative="1">
+      <w:start w:val="1"/>
+      <w:numFmt w:val="decimal"/>
+      <w:lvlText w:val="%4."/>
+      <w:lvlJc w:val="left"/>
+      <w:pPr>
+        <w:ind w:left="3588" w:hanging="360"/>
+      </w:pPr>
+    </w:lvl>
+    <w:lvl w:ilvl="4" w:tplc="04160019" w:tentative="1">
+      <w:start w:val="1"/>
+      <w:numFmt w:val="lowerLetter"/>
+      <w:lvlText w:val="%5."/>
+      <w:lvlJc w:val="left"/>
+      <w:pPr>
+        <w:ind w:left="4308" w:hanging="360"/>
+      </w:pPr>
+    </w:lvl>
+    <w:lvl w:ilvl="5" w:tplc="0416001B" w:tentative="1">
+      <w:start w:val="1"/>
+      <w:numFmt w:val="lowerRoman"/>
+      <w:lvlText w:val="%6."/>
+      <w:lvlJc w:val="right"/>
+      <w:pPr>
+        <w:ind w:left="5028" w:hanging="180"/>
+      </w:pPr>
+    </w:lvl>
+    <w:lvl w:ilvl="6" w:tplc="0416000F" w:tentative="1">
+      <w:start w:val="1"/>
+      <w:numFmt w:val="decimal"/>
+      <w:lvlText w:val="%7."/>
+      <w:lvlJc w:val="left"/>
+      <w:pPr>
+        <w:ind w:left="5748" w:hanging="360"/>
+      </w:pPr>
+    </w:lvl>
+    <w:lvl w:ilvl="7" w:tplc="04160019" w:tentative="1">
+      <w:start w:val="1"/>
+      <w:numFmt w:val="lowerLetter"/>
+      <w:lvlText w:val="%8."/>
+      <w:lvlJc w:val="left"/>
+      <w:pPr>
+        <w:ind w:left="6468" w:hanging="360"/>
+      </w:pPr>
+    </w:lvl>
+    <w:lvl w:ilvl="8" w:tplc="0416001B" w:tentative="1">
+      <w:start w:val="1"/>
+      <w:numFmt w:val="lowerRoman"/>
+      <w:lvlText w:val="%9."/>
+      <w:lvlJc w:val="right"/>
+      <w:pPr>
+        <w:ind w:left="7188" w:hanging="180"/>
+      </w:pPr>
+    </w:lvl>
+  </w:abstractNum>
+  <w:abstractNum w:abstractNumId="7" w15:restartNumberingAfterBreak="0">
     <w:nsid w:val="1C812620"/>
     <w:multiLevelType w:val="multilevel"/>
     <w:tmpl w:val="A2869AE8"/>
@@ -10017,7 +12997,7 @@
       </w:rPr>
     </w:lvl>
   </w:abstractNum>
-  <w:abstractNum w:abstractNumId="5" w15:restartNumberingAfterBreak="0">
+  <w:abstractNum w:abstractNumId="8" w15:restartNumberingAfterBreak="0">
     <w:nsid w:val="2CDD461E"/>
     <w:multiLevelType w:val="multilevel"/>
     <w:tmpl w:val="724AF254"/>
@@ -10166,7 +13146,390 @@
       </w:rPr>
     </w:lvl>
   </w:abstractNum>
-  <w:abstractNum w:abstractNumId="6" w15:restartNumberingAfterBreak="0">
+  <w:abstractNum w:abstractNumId="9" w15:restartNumberingAfterBreak="0">
+    <w:nsid w:val="2D2F0D69"/>
+    <w:multiLevelType w:val="hybridMultilevel"/>
+    <w:tmpl w:val="DDBC2CF2"/>
+    <w:lvl w:ilvl="0" w:tplc="1196E8BA">
+      <w:start w:val="1"/>
+      <w:numFmt w:val="decimal"/>
+      <w:lvlText w:val="%1."/>
+      <w:lvlJc w:val="left"/>
+      <w:pPr>
+        <w:ind w:left="1428" w:hanging="360"/>
+      </w:pPr>
+      <w:rPr>
+        <w:rFonts w:hint="default"/>
+      </w:rPr>
+    </w:lvl>
+    <w:lvl w:ilvl="1" w:tplc="04160019" w:tentative="1">
+      <w:start w:val="1"/>
+      <w:numFmt w:val="lowerLetter"/>
+      <w:lvlText w:val="%2."/>
+      <w:lvlJc w:val="left"/>
+      <w:pPr>
+        <w:ind w:left="2148" w:hanging="360"/>
+      </w:pPr>
+    </w:lvl>
+    <w:lvl w:ilvl="2" w:tplc="0416001B" w:tentative="1">
+      <w:start w:val="1"/>
+      <w:numFmt w:val="lowerRoman"/>
+      <w:lvlText w:val="%3."/>
+      <w:lvlJc w:val="right"/>
+      <w:pPr>
+        <w:ind w:left="2868" w:hanging="180"/>
+      </w:pPr>
+    </w:lvl>
+    <w:lvl w:ilvl="3" w:tplc="0416000F" w:tentative="1">
+      <w:start w:val="1"/>
+      <w:numFmt w:val="decimal"/>
+      <w:lvlText w:val="%4."/>
+      <w:lvlJc w:val="left"/>
+      <w:pPr>
+        <w:ind w:left="3588" w:hanging="360"/>
+      </w:pPr>
+    </w:lvl>
+    <w:lvl w:ilvl="4" w:tplc="04160019" w:tentative="1">
+      <w:start w:val="1"/>
+      <w:numFmt w:val="lowerLetter"/>
+      <w:lvlText w:val="%5."/>
+      <w:lvlJc w:val="left"/>
+      <w:pPr>
+        <w:ind w:left="4308" w:hanging="360"/>
+      </w:pPr>
+    </w:lvl>
+    <w:lvl w:ilvl="5" w:tplc="0416001B" w:tentative="1">
+      <w:start w:val="1"/>
+      <w:numFmt w:val="lowerRoman"/>
+      <w:lvlText w:val="%6."/>
+      <w:lvlJc w:val="right"/>
+      <w:pPr>
+        <w:ind w:left="5028" w:hanging="180"/>
+      </w:pPr>
+    </w:lvl>
+    <w:lvl w:ilvl="6" w:tplc="0416000F" w:tentative="1">
+      <w:start w:val="1"/>
+      <w:numFmt w:val="decimal"/>
+      <w:lvlText w:val="%7."/>
+      <w:lvlJc w:val="left"/>
+      <w:pPr>
+        <w:ind w:left="5748" w:hanging="360"/>
+      </w:pPr>
+    </w:lvl>
+    <w:lvl w:ilvl="7" w:tplc="04160019" w:tentative="1">
+      <w:start w:val="1"/>
+      <w:numFmt w:val="lowerLetter"/>
+      <w:lvlText w:val="%8."/>
+      <w:lvlJc w:val="left"/>
+      <w:pPr>
+        <w:ind w:left="6468" w:hanging="360"/>
+      </w:pPr>
+    </w:lvl>
+    <w:lvl w:ilvl="8" w:tplc="0416001B" w:tentative="1">
+      <w:start w:val="1"/>
+      <w:numFmt w:val="lowerRoman"/>
+      <w:lvlText w:val="%9."/>
+      <w:lvlJc w:val="right"/>
+      <w:pPr>
+        <w:ind w:left="7188" w:hanging="180"/>
+      </w:pPr>
+    </w:lvl>
+  </w:abstractNum>
+  <w:abstractNum w:abstractNumId="10" w15:restartNumberingAfterBreak="0">
+    <w:nsid w:val="33D06C6C"/>
+    <w:multiLevelType w:val="hybridMultilevel"/>
+    <w:tmpl w:val="DDBC2CF2"/>
+    <w:lvl w:ilvl="0" w:tplc="1196E8BA">
+      <w:start w:val="1"/>
+      <w:numFmt w:val="decimal"/>
+      <w:lvlText w:val="%1."/>
+      <w:lvlJc w:val="left"/>
+      <w:pPr>
+        <w:ind w:left="1428" w:hanging="360"/>
+      </w:pPr>
+      <w:rPr>
+        <w:rFonts w:hint="default"/>
+      </w:rPr>
+    </w:lvl>
+    <w:lvl w:ilvl="1" w:tplc="04160019" w:tentative="1">
+      <w:start w:val="1"/>
+      <w:numFmt w:val="lowerLetter"/>
+      <w:lvlText w:val="%2."/>
+      <w:lvlJc w:val="left"/>
+      <w:pPr>
+        <w:ind w:left="2148" w:hanging="360"/>
+      </w:pPr>
+    </w:lvl>
+    <w:lvl w:ilvl="2" w:tplc="0416001B" w:tentative="1">
+      <w:start w:val="1"/>
+      <w:numFmt w:val="lowerRoman"/>
+      <w:lvlText w:val="%3."/>
+      <w:lvlJc w:val="right"/>
+      <w:pPr>
+        <w:ind w:left="2868" w:hanging="180"/>
+      </w:pPr>
+    </w:lvl>
+    <w:lvl w:ilvl="3" w:tplc="0416000F" w:tentative="1">
+      <w:start w:val="1"/>
+      <w:numFmt w:val="decimal"/>
+      <w:lvlText w:val="%4."/>
+      <w:lvlJc w:val="left"/>
+      <w:pPr>
+        <w:ind w:left="3588" w:hanging="360"/>
+      </w:pPr>
+    </w:lvl>
+    <w:lvl w:ilvl="4" w:tplc="04160019" w:tentative="1">
+      <w:start w:val="1"/>
+      <w:numFmt w:val="lowerLetter"/>
+      <w:lvlText w:val="%5."/>
+      <w:lvlJc w:val="left"/>
+      <w:pPr>
+        <w:ind w:left="4308" w:hanging="360"/>
+      </w:pPr>
+    </w:lvl>
+    <w:lvl w:ilvl="5" w:tplc="0416001B" w:tentative="1">
+      <w:start w:val="1"/>
+      <w:numFmt w:val="lowerRoman"/>
+      <w:lvlText w:val="%6."/>
+      <w:lvlJc w:val="right"/>
+      <w:pPr>
+        <w:ind w:left="5028" w:hanging="180"/>
+      </w:pPr>
+    </w:lvl>
+    <w:lvl w:ilvl="6" w:tplc="0416000F" w:tentative="1">
+      <w:start w:val="1"/>
+      <w:numFmt w:val="decimal"/>
+      <w:lvlText w:val="%7."/>
+      <w:lvlJc w:val="left"/>
+      <w:pPr>
+        <w:ind w:left="5748" w:hanging="360"/>
+      </w:pPr>
+    </w:lvl>
+    <w:lvl w:ilvl="7" w:tplc="04160019" w:tentative="1">
+      <w:start w:val="1"/>
+      <w:numFmt w:val="lowerLetter"/>
+      <w:lvlText w:val="%8."/>
+      <w:lvlJc w:val="left"/>
+      <w:pPr>
+        <w:ind w:left="6468" w:hanging="360"/>
+      </w:pPr>
+    </w:lvl>
+    <w:lvl w:ilvl="8" w:tplc="0416001B" w:tentative="1">
+      <w:start w:val="1"/>
+      <w:numFmt w:val="lowerRoman"/>
+      <w:lvlText w:val="%9."/>
+      <w:lvlJc w:val="right"/>
+      <w:pPr>
+        <w:ind w:left="7188" w:hanging="180"/>
+      </w:pPr>
+    </w:lvl>
+  </w:abstractNum>
+  <w:abstractNum w:abstractNumId="11" w15:restartNumberingAfterBreak="0">
+    <w:nsid w:val="420278D0"/>
+    <w:multiLevelType w:val="hybridMultilevel"/>
+    <w:tmpl w:val="26ACDF1E"/>
+    <w:lvl w:ilvl="0" w:tplc="1196E8BA">
+      <w:start w:val="1"/>
+      <w:numFmt w:val="decimal"/>
+      <w:lvlText w:val="%1."/>
+      <w:lvlJc w:val="left"/>
+      <w:pPr>
+        <w:ind w:left="1428" w:hanging="360"/>
+      </w:pPr>
+      <w:rPr>
+        <w:rFonts w:hint="default"/>
+      </w:rPr>
+    </w:lvl>
+    <w:lvl w:ilvl="1" w:tplc="3272BE7C">
+      <w:start w:val="1"/>
+      <w:numFmt w:val="bullet"/>
+      <w:lvlText w:val=""/>
+      <w:lvlJc w:val="left"/>
+      <w:pPr>
+        <w:ind w:left="2148" w:hanging="360"/>
+      </w:pPr>
+      <w:rPr>
+        <w:rFonts w:ascii="Symbol" w:hAnsi="Symbol" w:hint="default"/>
+      </w:rPr>
+    </w:lvl>
+    <w:lvl w:ilvl="2" w:tplc="0416001B" w:tentative="1">
+      <w:start w:val="1"/>
+      <w:numFmt w:val="lowerRoman"/>
+      <w:lvlText w:val="%3."/>
+      <w:lvlJc w:val="right"/>
+      <w:pPr>
+        <w:ind w:left="2868" w:hanging="180"/>
+      </w:pPr>
+    </w:lvl>
+    <w:lvl w:ilvl="3" w:tplc="0416000F" w:tentative="1">
+      <w:start w:val="1"/>
+      <w:numFmt w:val="decimal"/>
+      <w:lvlText w:val="%4."/>
+      <w:lvlJc w:val="left"/>
+      <w:pPr>
+        <w:ind w:left="3588" w:hanging="360"/>
+      </w:pPr>
+    </w:lvl>
+    <w:lvl w:ilvl="4" w:tplc="04160019" w:tentative="1">
+      <w:start w:val="1"/>
+      <w:numFmt w:val="lowerLetter"/>
+      <w:lvlText w:val="%5."/>
+      <w:lvlJc w:val="left"/>
+      <w:pPr>
+        <w:ind w:left="4308" w:hanging="360"/>
+      </w:pPr>
+    </w:lvl>
+    <w:lvl w:ilvl="5" w:tplc="0416001B" w:tentative="1">
+      <w:start w:val="1"/>
+      <w:numFmt w:val="lowerRoman"/>
+      <w:lvlText w:val="%6."/>
+      <w:lvlJc w:val="right"/>
+      <w:pPr>
+        <w:ind w:left="5028" w:hanging="180"/>
+      </w:pPr>
+    </w:lvl>
+    <w:lvl w:ilvl="6" w:tplc="0416000F" w:tentative="1">
+      <w:start w:val="1"/>
+      <w:numFmt w:val="decimal"/>
+      <w:lvlText w:val="%7."/>
+      <w:lvlJc w:val="left"/>
+      <w:pPr>
+        <w:ind w:left="5748" w:hanging="360"/>
+      </w:pPr>
+    </w:lvl>
+    <w:lvl w:ilvl="7" w:tplc="04160019" w:tentative="1">
+      <w:start w:val="1"/>
+      <w:numFmt w:val="lowerLetter"/>
+      <w:lvlText w:val="%8."/>
+      <w:lvlJc w:val="left"/>
+      <w:pPr>
+        <w:ind w:left="6468" w:hanging="360"/>
+      </w:pPr>
+    </w:lvl>
+    <w:lvl w:ilvl="8" w:tplc="0416001B" w:tentative="1">
+      <w:start w:val="1"/>
+      <w:numFmt w:val="lowerRoman"/>
+      <w:lvlText w:val="%9."/>
+      <w:lvlJc w:val="right"/>
+      <w:pPr>
+        <w:ind w:left="7188" w:hanging="180"/>
+      </w:pPr>
+    </w:lvl>
+  </w:abstractNum>
+  <w:abstractNum w:abstractNumId="12" w15:restartNumberingAfterBreak="0">
+    <w:nsid w:val="553E6AF0"/>
+    <w:multiLevelType w:val="hybridMultilevel"/>
+    <w:tmpl w:val="69C07F22"/>
+    <w:lvl w:ilvl="0" w:tplc="3272BE7C">
+      <w:start w:val="1"/>
+      <w:numFmt w:val="bullet"/>
+      <w:lvlText w:val=""/>
+      <w:lvlJc w:val="left"/>
+      <w:pPr>
+        <w:ind w:left="4272" w:hanging="360"/>
+      </w:pPr>
+      <w:rPr>
+        <w:rFonts w:ascii="Symbol" w:hAnsi="Symbol" w:hint="default"/>
+      </w:rPr>
+    </w:lvl>
+    <w:lvl w:ilvl="1" w:tplc="04160003" w:tentative="1">
+      <w:start w:val="1"/>
+      <w:numFmt w:val="bullet"/>
+      <w:lvlText w:val="o"/>
+      <w:lvlJc w:val="left"/>
+      <w:pPr>
+        <w:ind w:left="3564" w:hanging="360"/>
+      </w:pPr>
+      <w:rPr>
+        <w:rFonts w:ascii="Courier New" w:hAnsi="Courier New" w:cs="Courier New" w:hint="default"/>
+      </w:rPr>
+    </w:lvl>
+    <w:lvl w:ilvl="2" w:tplc="04160005" w:tentative="1">
+      <w:start w:val="1"/>
+      <w:numFmt w:val="bullet"/>
+      <w:lvlText w:val=""/>
+      <w:lvlJc w:val="left"/>
+      <w:pPr>
+        <w:ind w:left="4284" w:hanging="360"/>
+      </w:pPr>
+      <w:rPr>
+        <w:rFonts w:ascii="Wingdings" w:hAnsi="Wingdings" w:hint="default"/>
+      </w:rPr>
+    </w:lvl>
+    <w:lvl w:ilvl="3" w:tplc="04160001">
+      <w:start w:val="1"/>
+      <w:numFmt w:val="bullet"/>
+      <w:lvlText w:val=""/>
+      <w:lvlJc w:val="left"/>
+      <w:pPr>
+        <w:ind w:left="5004" w:hanging="360"/>
+      </w:pPr>
+      <w:rPr>
+        <w:rFonts w:ascii="Symbol" w:hAnsi="Symbol" w:hint="default"/>
+      </w:rPr>
+    </w:lvl>
+    <w:lvl w:ilvl="4" w:tplc="04160003" w:tentative="1">
+      <w:start w:val="1"/>
+      <w:numFmt w:val="bullet"/>
+      <w:lvlText w:val="o"/>
+      <w:lvlJc w:val="left"/>
+      <w:pPr>
+        <w:ind w:left="5724" w:hanging="360"/>
+      </w:pPr>
+      <w:rPr>
+        <w:rFonts w:ascii="Courier New" w:hAnsi="Courier New" w:cs="Courier New" w:hint="default"/>
+      </w:rPr>
+    </w:lvl>
+    <w:lvl w:ilvl="5" w:tplc="04160005" w:tentative="1">
+      <w:start w:val="1"/>
+      <w:numFmt w:val="bullet"/>
+      <w:lvlText w:val=""/>
+      <w:lvlJc w:val="left"/>
+      <w:pPr>
+        <w:ind w:left="6444" w:hanging="360"/>
+      </w:pPr>
+      <w:rPr>
+        <w:rFonts w:ascii="Wingdings" w:hAnsi="Wingdings" w:hint="default"/>
+      </w:rPr>
+    </w:lvl>
+    <w:lvl w:ilvl="6" w:tplc="04160001" w:tentative="1">
+      <w:start w:val="1"/>
+      <w:numFmt w:val="bullet"/>
+      <w:lvlText w:val=""/>
+      <w:lvlJc w:val="left"/>
+      <w:pPr>
+        <w:ind w:left="7164" w:hanging="360"/>
+      </w:pPr>
+      <w:rPr>
+        <w:rFonts w:ascii="Symbol" w:hAnsi="Symbol" w:hint="default"/>
+      </w:rPr>
+    </w:lvl>
+    <w:lvl w:ilvl="7" w:tplc="04160003" w:tentative="1">
+      <w:start w:val="1"/>
+      <w:numFmt w:val="bullet"/>
+      <w:lvlText w:val="o"/>
+      <w:lvlJc w:val="left"/>
+      <w:pPr>
+        <w:ind w:left="7884" w:hanging="360"/>
+      </w:pPr>
+      <w:rPr>
+        <w:rFonts w:ascii="Courier New" w:hAnsi="Courier New" w:cs="Courier New" w:hint="default"/>
+      </w:rPr>
+    </w:lvl>
+    <w:lvl w:ilvl="8" w:tplc="04160005" w:tentative="1">
+      <w:start w:val="1"/>
+      <w:numFmt w:val="bullet"/>
+      <w:lvlText w:val=""/>
+      <w:lvlJc w:val="left"/>
+      <w:pPr>
+        <w:ind w:left="8604" w:hanging="360"/>
+      </w:pPr>
+      <w:rPr>
+        <w:rFonts w:ascii="Wingdings" w:hAnsi="Wingdings" w:hint="default"/>
+      </w:rPr>
+    </w:lvl>
+  </w:abstractNum>
+  <w:abstractNum w:abstractNumId="13" w15:restartNumberingAfterBreak="0">
     <w:nsid w:val="5A843CFE"/>
     <w:multiLevelType w:val="multilevel"/>
     <w:tmpl w:val="23D86A6A"/>
@@ -10315,7 +13678,185 @@
       </w:rPr>
     </w:lvl>
   </w:abstractNum>
-  <w:abstractNum w:abstractNumId="7" w15:restartNumberingAfterBreak="0">
+  <w:abstractNum w:abstractNumId="14" w15:restartNumberingAfterBreak="0">
+    <w:nsid w:val="6A120CA7"/>
+    <w:multiLevelType w:val="hybridMultilevel"/>
+    <w:tmpl w:val="DDBC2CF2"/>
+    <w:lvl w:ilvl="0" w:tplc="1196E8BA">
+      <w:start w:val="1"/>
+      <w:numFmt w:val="decimal"/>
+      <w:lvlText w:val="%1."/>
+      <w:lvlJc w:val="left"/>
+      <w:pPr>
+        <w:ind w:left="1428" w:hanging="360"/>
+      </w:pPr>
+      <w:rPr>
+        <w:rFonts w:hint="default"/>
+      </w:rPr>
+    </w:lvl>
+    <w:lvl w:ilvl="1" w:tplc="04160019" w:tentative="1">
+      <w:start w:val="1"/>
+      <w:numFmt w:val="lowerLetter"/>
+      <w:lvlText w:val="%2."/>
+      <w:lvlJc w:val="left"/>
+      <w:pPr>
+        <w:ind w:left="2148" w:hanging="360"/>
+      </w:pPr>
+    </w:lvl>
+    <w:lvl w:ilvl="2" w:tplc="0416001B" w:tentative="1">
+      <w:start w:val="1"/>
+      <w:numFmt w:val="lowerRoman"/>
+      <w:lvlText w:val="%3."/>
+      <w:lvlJc w:val="right"/>
+      <w:pPr>
+        <w:ind w:left="2868" w:hanging="180"/>
+      </w:pPr>
+    </w:lvl>
+    <w:lvl w:ilvl="3" w:tplc="0416000F" w:tentative="1">
+      <w:start w:val="1"/>
+      <w:numFmt w:val="decimal"/>
+      <w:lvlText w:val="%4."/>
+      <w:lvlJc w:val="left"/>
+      <w:pPr>
+        <w:ind w:left="3588" w:hanging="360"/>
+      </w:pPr>
+    </w:lvl>
+    <w:lvl w:ilvl="4" w:tplc="04160019" w:tentative="1">
+      <w:start w:val="1"/>
+      <w:numFmt w:val="lowerLetter"/>
+      <w:lvlText w:val="%5."/>
+      <w:lvlJc w:val="left"/>
+      <w:pPr>
+        <w:ind w:left="4308" w:hanging="360"/>
+      </w:pPr>
+    </w:lvl>
+    <w:lvl w:ilvl="5" w:tplc="0416001B" w:tentative="1">
+      <w:start w:val="1"/>
+      <w:numFmt w:val="lowerRoman"/>
+      <w:lvlText w:val="%6."/>
+      <w:lvlJc w:val="right"/>
+      <w:pPr>
+        <w:ind w:left="5028" w:hanging="180"/>
+      </w:pPr>
+    </w:lvl>
+    <w:lvl w:ilvl="6" w:tplc="0416000F" w:tentative="1">
+      <w:start w:val="1"/>
+      <w:numFmt w:val="decimal"/>
+      <w:lvlText w:val="%7."/>
+      <w:lvlJc w:val="left"/>
+      <w:pPr>
+        <w:ind w:left="5748" w:hanging="360"/>
+      </w:pPr>
+    </w:lvl>
+    <w:lvl w:ilvl="7" w:tplc="04160019" w:tentative="1">
+      <w:start w:val="1"/>
+      <w:numFmt w:val="lowerLetter"/>
+      <w:lvlText w:val="%8."/>
+      <w:lvlJc w:val="left"/>
+      <w:pPr>
+        <w:ind w:left="6468" w:hanging="360"/>
+      </w:pPr>
+    </w:lvl>
+    <w:lvl w:ilvl="8" w:tplc="0416001B" w:tentative="1">
+      <w:start w:val="1"/>
+      <w:numFmt w:val="lowerRoman"/>
+      <w:lvlText w:val="%9."/>
+      <w:lvlJc w:val="right"/>
+      <w:pPr>
+        <w:ind w:left="7188" w:hanging="180"/>
+      </w:pPr>
+    </w:lvl>
+  </w:abstractNum>
+  <w:abstractNum w:abstractNumId="15" w15:restartNumberingAfterBreak="0">
+    <w:nsid w:val="73874F81"/>
+    <w:multiLevelType w:val="hybridMultilevel"/>
+    <w:tmpl w:val="DDBC2CF2"/>
+    <w:lvl w:ilvl="0" w:tplc="1196E8BA">
+      <w:start w:val="1"/>
+      <w:numFmt w:val="decimal"/>
+      <w:lvlText w:val="%1."/>
+      <w:lvlJc w:val="left"/>
+      <w:pPr>
+        <w:ind w:left="1428" w:hanging="360"/>
+      </w:pPr>
+      <w:rPr>
+        <w:rFonts w:hint="default"/>
+      </w:rPr>
+    </w:lvl>
+    <w:lvl w:ilvl="1" w:tplc="04160019" w:tentative="1">
+      <w:start w:val="1"/>
+      <w:numFmt w:val="lowerLetter"/>
+      <w:lvlText w:val="%2."/>
+      <w:lvlJc w:val="left"/>
+      <w:pPr>
+        <w:ind w:left="2148" w:hanging="360"/>
+      </w:pPr>
+    </w:lvl>
+    <w:lvl w:ilvl="2" w:tplc="0416001B" w:tentative="1">
+      <w:start w:val="1"/>
+      <w:numFmt w:val="lowerRoman"/>
+      <w:lvlText w:val="%3."/>
+      <w:lvlJc w:val="right"/>
+      <w:pPr>
+        <w:ind w:left="2868" w:hanging="180"/>
+      </w:pPr>
+    </w:lvl>
+    <w:lvl w:ilvl="3" w:tplc="0416000F" w:tentative="1">
+      <w:start w:val="1"/>
+      <w:numFmt w:val="decimal"/>
+      <w:lvlText w:val="%4."/>
+      <w:lvlJc w:val="left"/>
+      <w:pPr>
+        <w:ind w:left="3588" w:hanging="360"/>
+      </w:pPr>
+    </w:lvl>
+    <w:lvl w:ilvl="4" w:tplc="04160019" w:tentative="1">
+      <w:start w:val="1"/>
+      <w:numFmt w:val="lowerLetter"/>
+      <w:lvlText w:val="%5."/>
+      <w:lvlJc w:val="left"/>
+      <w:pPr>
+        <w:ind w:left="4308" w:hanging="360"/>
+      </w:pPr>
+    </w:lvl>
+    <w:lvl w:ilvl="5" w:tplc="0416001B" w:tentative="1">
+      <w:start w:val="1"/>
+      <w:numFmt w:val="lowerRoman"/>
+      <w:lvlText w:val="%6."/>
+      <w:lvlJc w:val="right"/>
+      <w:pPr>
+        <w:ind w:left="5028" w:hanging="180"/>
+      </w:pPr>
+    </w:lvl>
+    <w:lvl w:ilvl="6" w:tplc="0416000F" w:tentative="1">
+      <w:start w:val="1"/>
+      <w:numFmt w:val="decimal"/>
+      <w:lvlText w:val="%7."/>
+      <w:lvlJc w:val="left"/>
+      <w:pPr>
+        <w:ind w:left="5748" w:hanging="360"/>
+      </w:pPr>
+    </w:lvl>
+    <w:lvl w:ilvl="7" w:tplc="04160019" w:tentative="1">
+      <w:start w:val="1"/>
+      <w:numFmt w:val="lowerLetter"/>
+      <w:lvlText w:val="%8."/>
+      <w:lvlJc w:val="left"/>
+      <w:pPr>
+        <w:ind w:left="6468" w:hanging="360"/>
+      </w:pPr>
+    </w:lvl>
+    <w:lvl w:ilvl="8" w:tplc="0416001B" w:tentative="1">
+      <w:start w:val="1"/>
+      <w:numFmt w:val="lowerRoman"/>
+      <w:lvlText w:val="%9."/>
+      <w:lvlJc w:val="right"/>
+      <w:pPr>
+        <w:ind w:left="7188" w:hanging="180"/>
+      </w:pPr>
+    </w:lvl>
+  </w:abstractNum>
+  <w:abstractNum w:abstractNumId="16" w15:restartNumberingAfterBreak="0">
     <w:nsid w:val="7A5565C9"/>
     <w:multiLevelType w:val="multilevel"/>
     <w:tmpl w:val="2FCC0500"/>
@@ -10456,28 +13997,55 @@
     </w:lvl>
   </w:abstractNum>
   <w:num w:numId="1">
+    <w:abstractNumId w:val="5"/>
+  </w:num>
+  <w:num w:numId="2">
+    <w:abstractNumId w:val="8"/>
+  </w:num>
+  <w:num w:numId="3">
+    <w:abstractNumId w:val="16"/>
+  </w:num>
+  <w:num w:numId="4">
+    <w:abstractNumId w:val="7"/>
+  </w:num>
+  <w:num w:numId="5">
     <w:abstractNumId w:val="3"/>
   </w:num>
-  <w:num w:numId="2">
-    <w:abstractNumId w:val="5"/>
-  </w:num>
-  <w:num w:numId="3">
-    <w:abstractNumId w:val="7"/>
-  </w:num>
-  <w:num w:numId="4">
-    <w:abstractNumId w:val="4"/>
-  </w:num>
-  <w:num w:numId="5">
-    <w:abstractNumId w:val="1"/>
-  </w:num>
   <w:num w:numId="6">
-    <w:abstractNumId w:val="6"/>
+    <w:abstractNumId w:val="13"/>
   </w:num>
   <w:num w:numId="7">
     <w:abstractNumId w:val="0"/>
   </w:num>
   <w:num w:numId="8">
+    <w:abstractNumId w:val="4"/>
+  </w:num>
+  <w:num w:numId="9">
+    <w:abstractNumId w:val="1"/>
+  </w:num>
+  <w:num w:numId="10">
+    <w:abstractNumId w:val="9"/>
+  </w:num>
+  <w:num w:numId="11">
+    <w:abstractNumId w:val="15"/>
+  </w:num>
+  <w:num w:numId="12">
+    <w:abstractNumId w:val="14"/>
+  </w:num>
+  <w:num w:numId="13">
+    <w:abstractNumId w:val="10"/>
+  </w:num>
+  <w:num w:numId="14">
     <w:abstractNumId w:val="2"/>
+  </w:num>
+  <w:num w:numId="15">
+    <w:abstractNumId w:val="11"/>
+  </w:num>
+  <w:num w:numId="16">
+    <w:abstractNumId w:val="12"/>
+  </w:num>
+  <w:num w:numId="17">
+    <w:abstractNumId w:val="6"/>
   </w:num>
 </w:numbering>
 </file>

</xml_diff>

<commit_message>
Retirado sistema como ator na documentação no use case
</commit_message>
<xml_diff>
--- a/documentacao/DMS.docx
+++ b/documentacao/DMS.docx
@@ -8546,51 +8546,6 @@
         <w:spacing w:after="160" w:line="259" w:lineRule="auto"/>
         <w:rPr>
           <w:rFonts w:ascii="Calibri" w:hAnsi="Calibri" w:cs="Calibri"/>
-          <w:bCs/>
-        </w:rPr>
-      </w:pPr>
-    </w:p>
-    <w:p>
-      <w:pPr>
-        <w:spacing w:after="160" w:line="259" w:lineRule="auto"/>
-        <w:rPr>
-          <w:rFonts w:ascii="Calibri" w:hAnsi="Calibri" w:cs="Calibri"/>
-          <w:b/>
-          <w:bCs/>
-        </w:rPr>
-      </w:pPr>
-      <w:r>
-        <w:rPr>
-          <w:rFonts w:ascii="Calibri" w:hAnsi="Calibri" w:cs="Calibri"/>
-          <w:b/>
-          <w:bCs/>
-        </w:rPr>
-        <w:t>Sistema</w:t>
-      </w:r>
-    </w:p>
-    <w:p>
-      <w:pPr>
-        <w:spacing w:after="160" w:line="259" w:lineRule="auto"/>
-        <w:rPr>
-          <w:rFonts w:ascii="Calibri" w:hAnsi="Calibri" w:cs="Calibri"/>
-          <w:color w:val="000000"/>
-          <w:szCs w:val="28"/>
-        </w:rPr>
-      </w:pPr>
-      <w:r>
-        <w:rPr>
-          <w:rFonts w:ascii="Calibri" w:hAnsi="Calibri" w:cs="Calibri"/>
-          <w:color w:val="000000"/>
-          <w:szCs w:val="28"/>
-        </w:rPr>
-        <w:t>Sistema que fornece funções para que os indivíduos exerçam seus papéis.</w:t>
-      </w:r>
-    </w:p>
-    <w:p>
-      <w:pPr>
-        <w:spacing w:after="160" w:line="259" w:lineRule="auto"/>
-        <w:rPr>
-          <w:rFonts w:ascii="Calibri" w:hAnsi="Calibri" w:cs="Calibri"/>
           <w:b/>
           <w:bCs/>
         </w:rPr>
@@ -8761,7 +8716,21 @@
           <w:rFonts w:ascii="Calibri" w:hAnsi="Calibri" w:cs="Calibri"/>
           <w:bCs/>
         </w:rPr>
-        <w:t>Candidato (primário), empresa e sistema (secundários).</w:t>
+        <w:t>Candidato (primário)</w:t>
+      </w:r>
+      <w:r>
+        <w:rPr>
+          <w:rFonts w:ascii="Calibri" w:hAnsi="Calibri" w:cs="Calibri"/>
+          <w:bCs/>
+        </w:rPr>
+        <w:t xml:space="preserve"> e</w:t>
+      </w:r>
+      <w:r>
+        <w:rPr>
+          <w:rFonts w:ascii="Calibri" w:hAnsi="Calibri" w:cs="Calibri"/>
+          <w:bCs/>
+        </w:rPr>
+        <w:t xml:space="preserve"> empresa (secundário).</w:t>
       </w:r>
     </w:p>
     <w:p>
@@ -8932,7 +8901,6 @@
           <w:rFonts w:ascii="Calibri" w:hAnsi="Calibri" w:cs="Calibri"/>
           <w:bCs/>
         </w:rPr>
-        <w:lastRenderedPageBreak/>
         <w:t xml:space="preserve">O usuário </w:t>
       </w:r>
       <w:r>
@@ -9031,6 +8999,7 @@
           <w:rFonts w:ascii="Calibri" w:hAnsi="Calibri" w:cs="Calibri"/>
           <w:bCs/>
         </w:rPr>
+        <w:lastRenderedPageBreak/>
         <w:t>O uso de caso é finalizado.</w:t>
       </w:r>
     </w:p>
@@ -9123,21 +9092,21 @@
           <w:rFonts w:ascii="Calibri" w:hAnsi="Calibri" w:cs="Calibri"/>
           <w:bCs/>
         </w:rPr>
-        <w:t xml:space="preserve">Candidato (primário), </w:t>
-      </w:r>
-      <w:r>
-        <w:rPr>
-          <w:rFonts w:ascii="Calibri" w:hAnsi="Calibri" w:cs="Calibri"/>
-          <w:bCs/>
-        </w:rPr>
-        <w:t>moderador</w:t>
-      </w:r>
-      <w:r>
-        <w:rPr>
-          <w:rFonts w:ascii="Calibri" w:hAnsi="Calibri" w:cs="Calibri"/>
-          <w:bCs/>
-        </w:rPr>
-        <w:t xml:space="preserve"> e sistema (secundários).</w:t>
+        <w:t>Candidato (primário)</w:t>
+      </w:r>
+      <w:r>
+        <w:rPr>
+          <w:rFonts w:ascii="Calibri" w:hAnsi="Calibri" w:cs="Calibri"/>
+          <w:bCs/>
+        </w:rPr>
+        <w:t xml:space="preserve"> e</w:t>
+      </w:r>
+      <w:r>
+        <w:rPr>
+          <w:rFonts w:ascii="Calibri" w:hAnsi="Calibri" w:cs="Calibri"/>
+          <w:bCs/>
+        </w:rPr>
+        <w:t xml:space="preserve"> moderador (secundário).</w:t>
       </w:r>
     </w:p>
     <w:p>
@@ -9329,14 +9298,7 @@
           <w:rFonts w:ascii="Calibri" w:hAnsi="Calibri" w:cs="Calibri"/>
           <w:bCs/>
         </w:rPr>
-        <w:t xml:space="preserve">O </w:t>
-      </w:r>
-      <w:r>
-        <w:rPr>
-          <w:rFonts w:ascii="Calibri" w:hAnsi="Calibri" w:cs="Calibri"/>
-          <w:bCs/>
-        </w:rPr>
-        <w:t>moderador disponibiliza esse QR Code para o candidato;</w:t>
+        <w:t>O moderador disponibiliza esse QR Code para o candidato;</w:t>
       </w:r>
     </w:p>
     <w:p>
@@ -9540,7 +9502,6 @@
           <w:rFonts w:ascii="Calibri" w:hAnsi="Calibri" w:cs="Calibri"/>
           <w:bCs/>
         </w:rPr>
-        <w:lastRenderedPageBreak/>
         <w:t>O candidato clica em “Login com QR Code”</w:t>
       </w:r>
     </w:p>
@@ -9604,6 +9565,7 @@
           <w:rFonts w:ascii="Calibri" w:hAnsi="Calibri" w:cs="Calibri"/>
           <w:bCs/>
         </w:rPr>
+        <w:lastRenderedPageBreak/>
         <w:t>O sistema exibe um erro para o candidato e envia um email para o moderador informando o ocorrido</w:t>
       </w:r>
       <w:r>
@@ -9679,14 +9641,7 @@
           <w:rFonts w:ascii="Calibri" w:hAnsi="Calibri" w:cs="Calibri"/>
           <w:bCs/>
         </w:rPr>
-        <w:t xml:space="preserve">Este caso de uso serve para </w:t>
-      </w:r>
-      <w:r>
-        <w:rPr>
-          <w:rFonts w:ascii="Calibri" w:hAnsi="Calibri" w:cs="Calibri"/>
-          <w:bCs/>
-        </w:rPr>
-        <w:t>a empresa gerenciar as candidaturas que receber.</w:t>
+        <w:t>Este caso de uso serve para a empresa gerenciar as candidaturas que receber.</w:t>
       </w:r>
     </w:p>
     <w:p>
@@ -9731,42 +9686,7 @@
           <w:rFonts w:ascii="Calibri" w:hAnsi="Calibri" w:cs="Calibri"/>
           <w:bCs/>
         </w:rPr>
-        <w:t>Empresa</w:t>
-      </w:r>
-      <w:r>
-        <w:rPr>
-          <w:rFonts w:ascii="Calibri" w:hAnsi="Calibri" w:cs="Calibri"/>
-          <w:bCs/>
-        </w:rPr>
-        <w:t xml:space="preserve"> (primário)</w:t>
-      </w:r>
-      <w:r>
-        <w:rPr>
-          <w:rFonts w:ascii="Calibri" w:hAnsi="Calibri" w:cs="Calibri"/>
-          <w:bCs/>
-        </w:rPr>
-        <w:t xml:space="preserve"> </w:t>
-      </w:r>
-      <w:r>
-        <w:rPr>
-          <w:rFonts w:ascii="Calibri" w:hAnsi="Calibri" w:cs="Calibri"/>
-          <w:bCs/>
-        </w:rPr>
-        <w:t xml:space="preserve">e </w:t>
-      </w:r>
-      <w:r>
-        <w:rPr>
-          <w:rFonts w:ascii="Calibri" w:hAnsi="Calibri" w:cs="Calibri"/>
-          <w:bCs/>
-        </w:rPr>
-        <w:t>sistema</w:t>
-      </w:r>
-      <w:r>
-        <w:rPr>
-          <w:rFonts w:ascii="Calibri" w:hAnsi="Calibri" w:cs="Calibri"/>
-          <w:bCs/>
-        </w:rPr>
-        <w:t>(secundário).</w:t>
+        <w:t>Empresa (primário).</w:t>
       </w:r>
     </w:p>
     <w:p>
@@ -9988,14 +9908,7 @@
           <w:rFonts w:ascii="Calibri" w:hAnsi="Calibri" w:cs="Calibri"/>
           <w:bCs/>
         </w:rPr>
-        <w:t xml:space="preserve">O sistema </w:t>
-      </w:r>
-      <w:r>
-        <w:rPr>
-          <w:rFonts w:ascii="Calibri" w:hAnsi="Calibri" w:cs="Calibri"/>
-          <w:bCs/>
-        </w:rPr>
-        <w:t>exibe as vagas cadastradas;</w:t>
+        <w:t>O sistema exibe as vagas cadastradas;</w:t>
       </w:r>
     </w:p>
     <w:p>
@@ -10129,7 +10042,6 @@
           <w:b/>
           <w:bCs/>
         </w:rPr>
-        <w:lastRenderedPageBreak/>
         <w:t>Fluxo alternativo</w:t>
       </w:r>
     </w:p>
@@ -10172,6 +10084,7 @@
           <w:rFonts w:ascii="Calibri" w:hAnsi="Calibri" w:cs="Calibri"/>
           <w:bCs/>
         </w:rPr>
+        <w:lastRenderedPageBreak/>
         <w:t>O sistema exibe as vagas cadastradas;</w:t>
       </w:r>
     </w:p>
@@ -10256,21 +10169,7 @@
           <w:rFonts w:ascii="Calibri" w:hAnsi="Calibri" w:cs="Calibri"/>
           <w:bCs/>
         </w:rPr>
-        <w:t xml:space="preserve">A empresa </w:t>
-      </w:r>
-      <w:r>
-        <w:rPr>
-          <w:rFonts w:ascii="Calibri" w:hAnsi="Calibri" w:cs="Calibri"/>
-          <w:bCs/>
-        </w:rPr>
-        <w:t>re</w:t>
-      </w:r>
-      <w:r>
-        <w:rPr>
-          <w:rFonts w:ascii="Calibri" w:hAnsi="Calibri" w:cs="Calibri"/>
-          <w:bCs/>
-        </w:rPr>
-        <w:t>prova aquele candidato;</w:t>
+        <w:t>A empresa reprova aquele candidato;</w:t>
       </w:r>
     </w:p>
     <w:p>
@@ -10323,39 +10222,71 @@
           <w:b/>
           <w:bCs/>
         </w:rPr>
-        <w:t xml:space="preserve">Manter </w:t>
-      </w:r>
-      <w:r>
-        <w:rPr>
-          <w:rFonts w:ascii="Calibri" w:hAnsi="Calibri" w:cs="Calibri"/>
-          <w:b/>
-          <w:bCs/>
-        </w:rPr>
-        <w:t>curriculo</w:t>
-      </w:r>
-    </w:p>
-    <w:p>
-      <w:pPr>
-        <w:spacing w:after="160" w:line="259" w:lineRule="auto"/>
-        <w:rPr>
-          <w:rFonts w:ascii="Calibri" w:hAnsi="Calibri" w:cs="Calibri"/>
-          <w:bCs/>
-        </w:rPr>
-      </w:pPr>
-      <w:r>
-        <w:rPr>
-          <w:rFonts w:ascii="Calibri" w:hAnsi="Calibri" w:cs="Calibri"/>
-          <w:bCs/>
-        </w:rPr>
-        <w:t>Este caso de uso serve para</w:t>
-      </w:r>
-      <w:r>
-        <w:rPr>
-          <w:rFonts w:ascii="Calibri" w:hAnsi="Calibri" w:cs="Calibri"/>
-          <w:bCs/>
-        </w:rPr>
-        <w:t xml:space="preserve"> permitir que candidatos cadastrem, editem, visualizem e excluam seu currículo</w:t>
-      </w:r>
+        <w:t>Manter curriculo</w:t>
+      </w:r>
+    </w:p>
+    <w:p>
+      <w:pPr>
+        <w:spacing w:after="160" w:line="259" w:lineRule="auto"/>
+        <w:rPr>
+          <w:rFonts w:ascii="Calibri" w:hAnsi="Calibri" w:cs="Calibri"/>
+          <w:bCs/>
+        </w:rPr>
+      </w:pPr>
+      <w:r>
+        <w:rPr>
+          <w:rFonts w:ascii="Calibri" w:hAnsi="Calibri" w:cs="Calibri"/>
+          <w:bCs/>
+        </w:rPr>
+        <w:t>Este caso de uso serve para permitir que candidatos cadastrem, editem, visualizem e excluam seu currículo.</w:t>
+      </w:r>
+    </w:p>
+    <w:p>
+      <w:pPr>
+        <w:spacing w:after="160" w:line="259" w:lineRule="auto"/>
+        <w:rPr>
+          <w:rFonts w:ascii="Calibri" w:hAnsi="Calibri" w:cs="Calibri"/>
+          <w:bCs/>
+        </w:rPr>
+      </w:pPr>
+    </w:p>
+    <w:p>
+      <w:pPr>
+        <w:spacing w:after="160" w:line="259" w:lineRule="auto"/>
+        <w:ind w:firstLine="708"/>
+        <w:rPr>
+          <w:rFonts w:ascii="Calibri" w:hAnsi="Calibri" w:cs="Calibri"/>
+          <w:b/>
+          <w:bCs/>
+        </w:rPr>
+      </w:pPr>
+      <w:r>
+        <w:rPr>
+          <w:rFonts w:ascii="Calibri" w:hAnsi="Calibri" w:cs="Calibri"/>
+          <w:b/>
+          <w:bCs/>
+        </w:rPr>
+        <w:t>Atores envolvidos</w:t>
+      </w:r>
+    </w:p>
+    <w:p>
+      <w:pPr>
+        <w:spacing w:after="160" w:line="259" w:lineRule="auto"/>
+        <w:ind w:firstLine="708"/>
+        <w:rPr>
+          <w:rFonts w:ascii="Calibri" w:hAnsi="Calibri" w:cs="Calibri"/>
+          <w:bCs/>
+        </w:rPr>
+      </w:pPr>
+      <w:r>
+        <w:rPr>
+          <w:rFonts w:ascii="Calibri" w:hAnsi="Calibri" w:cs="Calibri"/>
+          <w:bCs/>
+        </w:rPr>
+        <w:t>Candidato (primário)</w:t>
+      </w:r>
+      <w:bookmarkStart w:id="5" w:name="_GoBack"/>
+      <w:bookmarkEnd w:id="5"/>
       <w:r>
         <w:rPr>
           <w:rFonts w:ascii="Calibri" w:hAnsi="Calibri" w:cs="Calibri"/>
@@ -10367,30 +10298,12 @@
     <w:p>
       <w:pPr>
         <w:spacing w:after="160" w:line="259" w:lineRule="auto"/>
-        <w:rPr>
-          <w:rFonts w:ascii="Calibri" w:hAnsi="Calibri" w:cs="Calibri"/>
-          <w:bCs/>
-        </w:rPr>
-      </w:pPr>
-    </w:p>
-    <w:p>
-      <w:pPr>
-        <w:spacing w:after="160" w:line="259" w:lineRule="auto"/>
         <w:ind w:firstLine="708"/>
         <w:rPr>
           <w:rFonts w:ascii="Calibri" w:hAnsi="Calibri" w:cs="Calibri"/>
-          <w:b/>
-          <w:bCs/>
-        </w:rPr>
-      </w:pPr>
-      <w:r>
-        <w:rPr>
-          <w:rFonts w:ascii="Calibri" w:hAnsi="Calibri" w:cs="Calibri"/>
-          <w:b/>
-          <w:bCs/>
-        </w:rPr>
-        <w:t>Atores envolvidos</w:t>
-      </w:r>
+          <w:bCs/>
+        </w:rPr>
+      </w:pPr>
     </w:p>
     <w:p>
       <w:pPr>
@@ -10398,40 +10311,6 @@
         <w:ind w:firstLine="708"/>
         <w:rPr>
           <w:rFonts w:ascii="Calibri" w:hAnsi="Calibri" w:cs="Calibri"/>
-          <w:bCs/>
-        </w:rPr>
-      </w:pPr>
-      <w:r>
-        <w:rPr>
-          <w:rFonts w:ascii="Calibri" w:hAnsi="Calibri" w:cs="Calibri"/>
-          <w:bCs/>
-        </w:rPr>
-        <w:t>Candidato</w:t>
-      </w:r>
-      <w:r>
-        <w:rPr>
-          <w:rFonts w:ascii="Calibri" w:hAnsi="Calibri" w:cs="Calibri"/>
-          <w:bCs/>
-        </w:rPr>
-        <w:t xml:space="preserve"> (primário) e sistema(secundário).</w:t>
-      </w:r>
-    </w:p>
-    <w:p>
-      <w:pPr>
-        <w:spacing w:after="160" w:line="259" w:lineRule="auto"/>
-        <w:ind w:firstLine="708"/>
-        <w:rPr>
-          <w:rFonts w:ascii="Calibri" w:hAnsi="Calibri" w:cs="Calibri"/>
-          <w:bCs/>
-        </w:rPr>
-      </w:pPr>
-    </w:p>
-    <w:p>
-      <w:pPr>
-        <w:spacing w:after="160" w:line="259" w:lineRule="auto"/>
-        <w:ind w:firstLine="708"/>
-        <w:rPr>
-          <w:rFonts w:ascii="Calibri" w:hAnsi="Calibri" w:cs="Calibri"/>
           <w:b/>
           <w:bCs/>
         </w:rPr>
@@ -10459,28 +10338,7 @@
           <w:rFonts w:ascii="Calibri" w:hAnsi="Calibri" w:cs="Calibri"/>
           <w:bCs/>
         </w:rPr>
-        <w:t xml:space="preserve">O usuário </w:t>
-      </w:r>
-      <w:r>
-        <w:rPr>
-          <w:rFonts w:ascii="Calibri" w:hAnsi="Calibri" w:cs="Calibri"/>
-          <w:bCs/>
-        </w:rPr>
-        <w:t>deve ser autenticada pelo sistema</w:t>
-      </w:r>
-      <w:r>
-        <w:rPr>
-          <w:rFonts w:ascii="Calibri" w:hAnsi="Calibri" w:cs="Calibri"/>
-          <w:bCs/>
-        </w:rPr>
-        <w:t xml:space="preserve"> e ainda não possuir um currículo</w:t>
-      </w:r>
-      <w:r>
-        <w:rPr>
-          <w:rFonts w:ascii="Calibri" w:hAnsi="Calibri" w:cs="Calibri"/>
-          <w:bCs/>
-        </w:rPr>
-        <w:t>.</w:t>
+        <w:t>O usuário deve ser autenticada pelo sistema e ainda não possuir um currículo.</w:t>
       </w:r>
     </w:p>
     <w:p>
@@ -10597,14 +10455,7 @@
           <w:rFonts w:ascii="Calibri" w:hAnsi="Calibri" w:cs="Calibri"/>
           <w:bCs/>
         </w:rPr>
-        <w:t xml:space="preserve">O sistema </w:t>
-      </w:r>
-      <w:r>
-        <w:rPr>
-          <w:rFonts w:ascii="Calibri" w:hAnsi="Calibri" w:cs="Calibri"/>
-          <w:bCs/>
-        </w:rPr>
-        <w:t>disponibiliza a primeira etapa para cadastro d</w:t>
+        <w:t>O sistema disponibiliza a primeira etapa para cadastro d</w:t>
       </w:r>
       <w:r>
         <w:rPr>
@@ -10765,43 +10616,7 @@
           <w:rFonts w:ascii="Calibri" w:hAnsi="Calibri" w:cs="Calibri"/>
           <w:bCs/>
         </w:rPr>
-        <w:lastRenderedPageBreak/>
-        <w:t xml:space="preserve">O sistema disponibiliza a </w:t>
-      </w:r>
-      <w:r>
-        <w:rPr>
-          <w:rFonts w:ascii="Calibri" w:hAnsi="Calibri" w:cs="Calibri"/>
-          <w:bCs/>
-        </w:rPr>
-        <w:t>segunda</w:t>
-      </w:r>
-      <w:r>
-        <w:rPr>
-          <w:rFonts w:ascii="Calibri" w:hAnsi="Calibri" w:cs="Calibri"/>
-          <w:bCs/>
-        </w:rPr>
-        <w:t xml:space="preserve"> etapa para cadastro d</w:t>
-      </w:r>
-      <w:r>
-        <w:rPr>
-          <w:rFonts w:ascii="Calibri" w:hAnsi="Calibri" w:cs="Calibri"/>
-          <w:bCs/>
-        </w:rPr>
-        <w:t>e</w:t>
-      </w:r>
-      <w:r>
-        <w:rPr>
-          <w:rFonts w:ascii="Calibri" w:hAnsi="Calibri" w:cs="Calibri"/>
-          <w:bCs/>
-        </w:rPr>
-        <w:t xml:space="preserve"> currículo, que contém as informações</w:t>
-      </w:r>
-      <w:r>
-        <w:rPr>
-          <w:rFonts w:ascii="Calibri" w:hAnsi="Calibri" w:cs="Calibri"/>
-          <w:bCs/>
-        </w:rPr>
-        <w:t>:</w:t>
+        <w:t>O sistema disponibiliza a segunda etapa para cadastro de currículo, que contém as informações:</w:t>
       </w:r>
     </w:p>
     <w:p>
@@ -10843,6 +10658,7 @@
           <w:rFonts w:ascii="Calibri" w:hAnsi="Calibri" w:cs="Calibri"/>
           <w:bCs/>
         </w:rPr>
+        <w:lastRenderedPageBreak/>
         <w:t>Nível de Alfabetização (campo selecionável);</w:t>
       </w:r>
     </w:p>
@@ -10948,28 +10764,7 @@
           <w:rFonts w:ascii="Calibri" w:hAnsi="Calibri" w:cs="Calibri"/>
           <w:bCs/>
         </w:rPr>
-        <w:t>Habilidades</w:t>
-      </w:r>
-      <w:r>
-        <w:rPr>
-          <w:rFonts w:ascii="Calibri" w:hAnsi="Calibri" w:cs="Calibri"/>
-          <w:bCs/>
-        </w:rPr>
-        <w:t xml:space="preserve"> (</w:t>
-      </w:r>
-      <w:r>
-        <w:rPr>
-          <w:rFonts w:ascii="Calibri" w:hAnsi="Calibri" w:cs="Calibri"/>
-          <w:bCs/>
-        </w:rPr>
-        <w:t>caixas de múltipla escolha</w:t>
-      </w:r>
-      <w:r>
-        <w:rPr>
-          <w:rFonts w:ascii="Calibri" w:hAnsi="Calibri" w:cs="Calibri"/>
-          <w:bCs/>
-        </w:rPr>
-        <w:t>);</w:t>
+        <w:t>Habilidades (caixas de múltipla escolha);</w:t>
       </w:r>
     </w:p>
     <w:p>
@@ -11053,28 +10848,7 @@
           <w:rFonts w:ascii="Calibri" w:hAnsi="Calibri" w:cs="Calibri"/>
           <w:bCs/>
         </w:rPr>
-        <w:t xml:space="preserve">Objetivo Profissional </w:t>
-      </w:r>
-      <w:r>
-        <w:rPr>
-          <w:rFonts w:ascii="Calibri" w:hAnsi="Calibri" w:cs="Calibri"/>
-          <w:bCs/>
-        </w:rPr>
-        <w:t>(</w:t>
-      </w:r>
-      <w:r>
-        <w:rPr>
-          <w:rFonts w:ascii="Calibri" w:hAnsi="Calibri" w:cs="Calibri"/>
-          <w:bCs/>
-        </w:rPr>
-        <w:t>caixas de múltipla escolha</w:t>
-      </w:r>
-      <w:r>
-        <w:rPr>
-          <w:rFonts w:ascii="Calibri" w:hAnsi="Calibri" w:cs="Calibri"/>
-          <w:bCs/>
-        </w:rPr>
-        <w:t>);</w:t>
+        <w:t>Objetivo Profissional (caixas de múltipla escolha);</w:t>
       </w:r>
     </w:p>
     <w:p>
@@ -11095,21 +10869,7 @@
           <w:rFonts w:ascii="Calibri" w:hAnsi="Calibri" w:cs="Calibri"/>
           <w:bCs/>
         </w:rPr>
-        <w:t>As opções “Voltar” e “</w:t>
-      </w:r>
-      <w:r>
-        <w:rPr>
-          <w:rFonts w:ascii="Calibri" w:hAnsi="Calibri" w:cs="Calibri"/>
-          <w:bCs/>
-        </w:rPr>
-        <w:t>Concluir</w:t>
-      </w:r>
-      <w:r>
-        <w:rPr>
-          <w:rFonts w:ascii="Calibri" w:hAnsi="Calibri" w:cs="Calibri"/>
-          <w:bCs/>
-        </w:rPr>
-        <w:t>”.</w:t>
+        <w:t>As opções “Voltar” e “Concluir”.</w:t>
       </w:r>
     </w:p>
     <w:p>
@@ -11200,15 +10960,7 @@
           <w:b/>
           <w:bCs/>
         </w:rPr>
-        <w:t xml:space="preserve">Fluxo </w:t>
-      </w:r>
-      <w:r>
-        <w:rPr>
-          <w:rFonts w:ascii="Calibri" w:hAnsi="Calibri" w:cs="Calibri"/>
-          <w:b/>
-          <w:bCs/>
-        </w:rPr>
-        <w:t>de exceção</w:t>
+        <w:t>Fluxo de exceção</w:t>
       </w:r>
     </w:p>
     <w:p>
@@ -11250,14 +11002,7 @@
           <w:rFonts w:ascii="Calibri" w:hAnsi="Calibri" w:cs="Calibri"/>
           <w:bCs/>
         </w:rPr>
-        <w:t xml:space="preserve">O sistema disponibiliza </w:t>
-      </w:r>
-      <w:r>
-        <w:rPr>
-          <w:rFonts w:ascii="Calibri" w:hAnsi="Calibri" w:cs="Calibri"/>
-          <w:bCs/>
-        </w:rPr>
-        <w:t>o formulário para cadastro do currículo;</w:t>
+        <w:t>O sistema disponibiliza o formulário para cadastro do currículo;</w:t>
       </w:r>
     </w:p>
     <w:p>
@@ -11301,8 +11046,6 @@
         </w:rPr>
         <w:t>O sistema exibe uma mensagem de erro apontando onde a informação informada está incorreta.</w:t>
       </w:r>
-      <w:bookmarkStart w:id="5" w:name="_GoBack"/>
-      <w:bookmarkEnd w:id="5"/>
     </w:p>
     <w:p>
       <w:pPr>

</xml_diff>

<commit_message>
Deletado arquivos antigos e adicionada documentação use case de manter curriculo, contratar plano e manter vaga
</commit_message>
<xml_diff>
--- a/documentacao/DMS.docx
+++ b/documentacao/DMS.docx
@@ -7967,15 +7967,209 @@
           <w:between w:val="nil"/>
         </w:pBdr>
         <w:tabs>
-          <w:tab w:val="left" w:pos="1710"/>
+          <w:tab w:val="left" w:pos="800"/>
+          <w:tab w:val="right" w:pos="8640"/>
         </w:tabs>
         <w:spacing w:line="360" w:lineRule="auto"/>
         <w:rPr>
           <w:rFonts w:ascii="Calibri" w:hAnsi="Calibri" w:cs="Calibri"/>
-          <w:b/>
-          <w:color w:val="000000"/>
-          <w:sz w:val="28"/>
-          <w:szCs w:val="28"/>
+          <w:bCs/>
+        </w:rPr>
+      </w:pPr>
+    </w:p>
+    <w:p>
+      <w:pPr>
+        <w:pBdr>
+          <w:top w:val="nil"/>
+          <w:left w:val="nil"/>
+          <w:bottom w:val="nil"/>
+          <w:right w:val="nil"/>
+          <w:between w:val="nil"/>
+        </w:pBdr>
+        <w:tabs>
+          <w:tab w:val="left" w:pos="800"/>
+          <w:tab w:val="right" w:pos="8640"/>
+        </w:tabs>
+        <w:spacing w:line="360" w:lineRule="auto"/>
+        <w:rPr>
+          <w:rFonts w:ascii="Calibri" w:hAnsi="Calibri" w:cs="Calibri"/>
+          <w:b/>
+          <w:bCs/>
+        </w:rPr>
+      </w:pPr>
+      <w:r>
+        <w:rPr>
+          <w:rFonts w:ascii="Calibri" w:hAnsi="Calibri" w:cs="Calibri"/>
+          <w:b/>
+          <w:bCs/>
+        </w:rPr>
+        <w:t>NF09 – Preenchimento automático</w:t>
+      </w:r>
+    </w:p>
+    <w:p>
+      <w:pPr>
+        <w:pBdr>
+          <w:top w:val="nil"/>
+          <w:left w:val="nil"/>
+          <w:bottom w:val="nil"/>
+          <w:right w:val="nil"/>
+          <w:between w:val="nil"/>
+        </w:pBdr>
+        <w:tabs>
+          <w:tab w:val="left" w:pos="800"/>
+          <w:tab w:val="right" w:pos="8640"/>
+        </w:tabs>
+        <w:spacing w:line="360" w:lineRule="auto"/>
+        <w:rPr>
+          <w:rFonts w:ascii="Calibri" w:hAnsi="Calibri" w:cs="Calibri"/>
+          <w:bCs/>
+        </w:rPr>
+      </w:pPr>
+      <w:r>
+        <w:rPr>
+          <w:rFonts w:ascii="Calibri" w:hAnsi="Calibri" w:cs="Calibri"/>
+          <w:bCs/>
+        </w:rPr>
+        <w:t>Quando um usuário preencher o campo “CEP”, as informações de “Logradouro”, “Bairro”, “Zona”, “Cidade” e “Estado”, deverão ser preenchidas automaticamente.</w:t>
+      </w:r>
+    </w:p>
+    <w:p>
+      <w:pPr>
+        <w:pBdr>
+          <w:top w:val="nil"/>
+          <w:left w:val="nil"/>
+          <w:bottom w:val="nil"/>
+          <w:right w:val="nil"/>
+          <w:between w:val="nil"/>
+        </w:pBdr>
+        <w:tabs>
+          <w:tab w:val="left" w:pos="800"/>
+          <w:tab w:val="right" w:pos="8640"/>
+        </w:tabs>
+        <w:spacing w:line="360" w:lineRule="auto"/>
+        <w:rPr>
+          <w:rFonts w:ascii="Calibri" w:hAnsi="Calibri" w:cs="Calibri"/>
+          <w:bCs/>
+        </w:rPr>
+      </w:pPr>
+    </w:p>
+    <w:p>
+      <w:pPr>
+        <w:pBdr>
+          <w:top w:val="nil"/>
+          <w:left w:val="nil"/>
+          <w:bottom w:val="nil"/>
+          <w:right w:val="nil"/>
+          <w:between w:val="nil"/>
+        </w:pBdr>
+        <w:tabs>
+          <w:tab w:val="left" w:pos="800"/>
+          <w:tab w:val="right" w:pos="8640"/>
+        </w:tabs>
+        <w:spacing w:line="360" w:lineRule="auto"/>
+        <w:rPr>
+          <w:rFonts w:ascii="Calibri" w:hAnsi="Calibri" w:cs="Calibri"/>
+          <w:b/>
+          <w:bCs/>
+        </w:rPr>
+      </w:pPr>
+      <w:r>
+        <w:rPr>
+          <w:rFonts w:ascii="Calibri" w:hAnsi="Calibri" w:cs="Calibri"/>
+          <w:b/>
+          <w:bCs/>
+        </w:rPr>
+        <w:t xml:space="preserve">NF10 </w:t>
+      </w:r>
+      <w:r>
+        <w:rPr>
+          <w:rFonts w:ascii="Calibri" w:hAnsi="Calibri" w:cs="Calibri"/>
+          <w:b/>
+          <w:bCs/>
+        </w:rPr>
+        <w:t>–</w:t>
+      </w:r>
+      <w:r>
+        <w:rPr>
+          <w:rFonts w:ascii="Calibri" w:hAnsi="Calibri" w:cs="Calibri"/>
+          <w:b/>
+          <w:bCs/>
+        </w:rPr>
+        <w:t xml:space="preserve"> </w:t>
+      </w:r>
+      <w:r>
+        <w:rPr>
+          <w:rFonts w:ascii="Calibri" w:hAnsi="Calibri" w:cs="Calibri"/>
+          <w:b/>
+          <w:bCs/>
+        </w:rPr>
+        <w:t>Cadastro de vaga</w:t>
+      </w:r>
+    </w:p>
+    <w:p>
+      <w:pPr>
+        <w:pBdr>
+          <w:top w:val="nil"/>
+          <w:left w:val="nil"/>
+          <w:bottom w:val="nil"/>
+          <w:right w:val="nil"/>
+          <w:between w:val="nil"/>
+        </w:pBdr>
+        <w:tabs>
+          <w:tab w:val="left" w:pos="800"/>
+          <w:tab w:val="right" w:pos="8640"/>
+        </w:tabs>
+        <w:spacing w:line="360" w:lineRule="auto"/>
+        <w:rPr>
+          <w:rFonts w:ascii="Calibri" w:hAnsi="Calibri" w:cs="Calibri"/>
+          <w:bCs/>
+        </w:rPr>
+      </w:pPr>
+      <w:r>
+        <w:rPr>
+          <w:rFonts w:ascii="Calibri" w:hAnsi="Calibri" w:cs="Calibri"/>
+          <w:bCs/>
+        </w:rPr>
+        <w:t>Uma empresa só poderá cadastrar uma vaga caso possua em seu plano um número disponível maior que 0. Quando cadastra, ela é debitada do número total de vagas disponíveis.</w:t>
+      </w:r>
+    </w:p>
+    <w:p>
+      <w:pPr>
+        <w:pBdr>
+          <w:top w:val="nil"/>
+          <w:left w:val="nil"/>
+          <w:bottom w:val="nil"/>
+          <w:right w:val="nil"/>
+          <w:between w:val="nil"/>
+        </w:pBdr>
+        <w:tabs>
+          <w:tab w:val="left" w:pos="800"/>
+          <w:tab w:val="right" w:pos="8640"/>
+        </w:tabs>
+        <w:spacing w:line="360" w:lineRule="auto"/>
+        <w:rPr>
+          <w:rFonts w:ascii="Calibri" w:hAnsi="Calibri" w:cs="Calibri"/>
+          <w:bCs/>
+        </w:rPr>
+      </w:pPr>
+    </w:p>
+    <w:p>
+      <w:pPr>
+        <w:pBdr>
+          <w:top w:val="nil"/>
+          <w:left w:val="nil"/>
+          <w:bottom w:val="nil"/>
+          <w:right w:val="nil"/>
+          <w:between w:val="nil"/>
+        </w:pBdr>
+        <w:tabs>
+          <w:tab w:val="left" w:pos="800"/>
+          <w:tab w:val="right" w:pos="8640"/>
+        </w:tabs>
+        <w:spacing w:line="360" w:lineRule="auto"/>
+        <w:rPr>
+          <w:rFonts w:ascii="Calibri" w:hAnsi="Calibri" w:cs="Calibri"/>
+          <w:bCs/>
         </w:rPr>
       </w:pPr>
       <w:r>
@@ -8293,6 +8487,45 @@
         </w:rPr>
         <w:t>**Manter currículo</w:t>
       </w:r>
+      <w:r>
+        <w:rPr>
+          <w:rFonts w:ascii="Calibri" w:hAnsi="Calibri" w:cs="Calibri"/>
+          <w:bCs/>
+        </w:rPr>
+        <w:t xml:space="preserve"> aq</w:t>
+      </w:r>
+    </w:p>
+    <w:p>
+      <w:pPr>
+        <w:spacing w:after="160" w:line="259" w:lineRule="auto"/>
+        <w:rPr>
+          <w:rFonts w:ascii="Calibri" w:hAnsi="Calibri" w:cs="Calibri"/>
+          <w:bCs/>
+        </w:rPr>
+      </w:pPr>
+      <w:r>
+        <w:rPr>
+          <w:rFonts w:ascii="Calibri" w:hAnsi="Calibri" w:cs="Calibri"/>
+          <w:bCs/>
+        </w:rPr>
+        <w:t>**Contratar um plano</w:t>
+      </w:r>
+    </w:p>
+    <w:p>
+      <w:pPr>
+        <w:spacing w:after="160" w:line="259" w:lineRule="auto"/>
+        <w:rPr>
+          <w:rFonts w:ascii="Calibri" w:hAnsi="Calibri" w:cs="Calibri"/>
+          <w:bCs/>
+        </w:rPr>
+      </w:pPr>
+      <w:r>
+        <w:rPr>
+          <w:rFonts w:ascii="Calibri" w:hAnsi="Calibri" w:cs="Calibri"/>
+          <w:bCs/>
+        </w:rPr>
+        <w:t>**Manter vagas aq</w:t>
+      </w:r>
     </w:p>
     <w:p>
       <w:pPr>
@@ -8358,6 +8591,7 @@
           <w:color w:val="000000"/>
           <w:szCs w:val="28"/>
         </w:rPr>
+        <w:lastRenderedPageBreak/>
         <w:t>Candidato</w:t>
       </w:r>
     </w:p>
@@ -8539,6 +8773,49 @@
           <w:bCs/>
         </w:rPr>
         <w:t>.</w:t>
+      </w:r>
+    </w:p>
+    <w:p>
+      <w:pPr>
+        <w:spacing w:after="160" w:line="259" w:lineRule="auto"/>
+        <w:rPr>
+          <w:rFonts w:ascii="Calibri" w:hAnsi="Calibri" w:cs="Calibri"/>
+          <w:bCs/>
+        </w:rPr>
+      </w:pPr>
+    </w:p>
+    <w:p>
+      <w:pPr>
+        <w:spacing w:after="160" w:line="259" w:lineRule="auto"/>
+        <w:rPr>
+          <w:rFonts w:ascii="Calibri" w:hAnsi="Calibri" w:cs="Calibri"/>
+          <w:b/>
+          <w:bCs/>
+        </w:rPr>
+      </w:pPr>
+      <w:r>
+        <w:rPr>
+          <w:rFonts w:ascii="Calibri" w:hAnsi="Calibri" w:cs="Calibri"/>
+          <w:b/>
+          <w:bCs/>
+        </w:rPr>
+        <w:t>Operadora de Cartão</w:t>
+      </w:r>
+    </w:p>
+    <w:p>
+      <w:pPr>
+        <w:spacing w:after="160" w:line="259" w:lineRule="auto"/>
+        <w:rPr>
+          <w:rFonts w:ascii="Calibri" w:hAnsi="Calibri" w:cs="Calibri"/>
+          <w:bCs/>
+        </w:rPr>
+      </w:pPr>
+      <w:r>
+        <w:rPr>
+          <w:rFonts w:ascii="Calibri" w:hAnsi="Calibri" w:cs="Calibri"/>
+          <w:bCs/>
+        </w:rPr>
+        <w:t>Sistema responsável por validar e realizar cobranças referentes a cartão de crédito.</w:t>
       </w:r>
     </w:p>
     <w:p>
@@ -8615,16 +8892,6 @@
         </w:rPr>
         <w:t>de Caso de Uso</w:t>
       </w:r>
-    </w:p>
-    <w:p>
-      <w:pPr>
-        <w:spacing w:after="160" w:line="259" w:lineRule="auto"/>
-        <w:rPr>
-          <w:rFonts w:ascii="Calibri" w:hAnsi="Calibri" w:cs="Calibri"/>
-          <w:b/>
-          <w:bCs/>
-        </w:rPr>
-      </w:pPr>
     </w:p>
     <w:p>
       <w:pPr>
@@ -8880,6 +9147,7 @@
           <w:rFonts w:ascii="Calibri" w:hAnsi="Calibri" w:cs="Calibri"/>
           <w:bCs/>
         </w:rPr>
+        <w:lastRenderedPageBreak/>
         <w:t>Uma empresa cadastra uma vaga;</w:t>
       </w:r>
     </w:p>
@@ -8999,7 +9267,6 @@
           <w:rFonts w:ascii="Calibri" w:hAnsi="Calibri" w:cs="Calibri"/>
           <w:bCs/>
         </w:rPr>
-        <w:lastRenderedPageBreak/>
         <w:t>O uso de caso é finalizado.</w:t>
       </w:r>
     </w:p>
@@ -9481,6 +9748,7 @@
           <w:rFonts w:ascii="Calibri" w:hAnsi="Calibri" w:cs="Calibri"/>
           <w:bCs/>
         </w:rPr>
+        <w:lastRenderedPageBreak/>
         <w:t>O moderador disponibiliza esse QR Code para o candidato;</w:t>
       </w:r>
     </w:p>
@@ -9565,7 +9833,6 @@
           <w:rFonts w:ascii="Calibri" w:hAnsi="Calibri" w:cs="Calibri"/>
           <w:bCs/>
         </w:rPr>
-        <w:lastRenderedPageBreak/>
         <w:t>O sistema exibe um erro para o candidato e envia um email para o moderador informando o ocorrido</w:t>
       </w:r>
       <w:r>
@@ -10084,7 +10351,6 @@
           <w:rFonts w:ascii="Calibri" w:hAnsi="Calibri" w:cs="Calibri"/>
           <w:bCs/>
         </w:rPr>
-        <w:lastRenderedPageBreak/>
         <w:t>O sistema exibe as vagas cadastradas;</w:t>
       </w:r>
     </w:p>
@@ -10283,16 +10549,7 @@
           <w:rFonts w:ascii="Calibri" w:hAnsi="Calibri" w:cs="Calibri"/>
           <w:bCs/>
         </w:rPr>
-        <w:t>Candidato (primário)</w:t>
-      </w:r>
-      <w:bookmarkStart w:id="5" w:name="_GoBack"/>
-      <w:bookmarkEnd w:id="5"/>
-      <w:r>
-        <w:rPr>
-          <w:rFonts w:ascii="Calibri" w:hAnsi="Calibri" w:cs="Calibri"/>
-          <w:bCs/>
-        </w:rPr>
-        <w:t>.</w:t>
+        <w:t>Candidato (primário).</w:t>
       </w:r>
     </w:p>
     <w:p>
@@ -10581,6 +10838,7 @@
           <w:rFonts w:ascii="Calibri" w:hAnsi="Calibri" w:cs="Calibri"/>
           <w:bCs/>
         </w:rPr>
+        <w:lastRenderedPageBreak/>
         <w:t xml:space="preserve">O </w:t>
       </w:r>
       <w:r>
@@ -10658,7 +10916,6 @@
           <w:rFonts w:ascii="Calibri" w:hAnsi="Calibri" w:cs="Calibri"/>
           <w:bCs/>
         </w:rPr>
-        <w:lastRenderedPageBreak/>
         <w:t>Nível de Alfabetização (campo selecionável);</w:t>
       </w:r>
     </w:p>
@@ -11050,9 +11307,20 @@
     <w:p>
       <w:pPr>
         <w:pStyle w:val="ListParagraph"/>
+        <w:spacing w:after="160" w:line="259" w:lineRule="auto"/>
+        <w:ind w:left="1428"/>
+        <w:rPr>
+          <w:rFonts w:ascii="Calibri" w:hAnsi="Calibri" w:cs="Calibri"/>
+          <w:bCs/>
+        </w:rPr>
+      </w:pPr>
+    </w:p>
+    <w:p>
+      <w:pPr>
+        <w:pStyle w:val="ListParagraph"/>
         <w:numPr>
           <w:ilvl w:val="0"/>
-          <w:numId w:val="17"/>
+          <w:numId w:val="6"/>
         </w:numPr>
         <w:spacing w:after="160" w:line="259" w:lineRule="auto"/>
         <w:rPr>
@@ -11066,42 +11334,2036 @@
           <w:b/>
           <w:bCs/>
         </w:rPr>
+        <w:t>Contratar plano</w:t>
+      </w:r>
+    </w:p>
+    <w:p>
+      <w:pPr>
+        <w:spacing w:after="160" w:line="259" w:lineRule="auto"/>
+        <w:rPr>
+          <w:rFonts w:ascii="Calibri" w:hAnsi="Calibri" w:cs="Calibri"/>
+          <w:bCs/>
+        </w:rPr>
+      </w:pPr>
+      <w:r>
+        <w:rPr>
+          <w:rFonts w:ascii="Calibri" w:hAnsi="Calibri" w:cs="Calibri"/>
+          <w:bCs/>
+        </w:rPr>
+        <w:t>Este caso de uso serve para permitir que empresas contratem planos para que possam cadastrar vagas.</w:t>
+      </w:r>
+    </w:p>
+    <w:p>
+      <w:pPr>
+        <w:spacing w:after="160" w:line="259" w:lineRule="auto"/>
+        <w:rPr>
+          <w:rFonts w:ascii="Calibri" w:hAnsi="Calibri" w:cs="Calibri"/>
+          <w:bCs/>
+        </w:rPr>
+      </w:pPr>
+    </w:p>
+    <w:p>
+      <w:pPr>
+        <w:spacing w:after="160" w:line="259" w:lineRule="auto"/>
+        <w:ind w:firstLine="708"/>
+        <w:rPr>
+          <w:rFonts w:ascii="Calibri" w:hAnsi="Calibri" w:cs="Calibri"/>
+          <w:b/>
+          <w:bCs/>
+        </w:rPr>
+      </w:pPr>
+      <w:r>
+        <w:rPr>
+          <w:rFonts w:ascii="Calibri" w:hAnsi="Calibri" w:cs="Calibri"/>
+          <w:b/>
+          <w:bCs/>
+        </w:rPr>
+        <w:t>Atores envolvidos</w:t>
+      </w:r>
+    </w:p>
+    <w:p>
+      <w:pPr>
+        <w:spacing w:after="160" w:line="259" w:lineRule="auto"/>
+        <w:ind w:firstLine="708"/>
+        <w:rPr>
+          <w:rFonts w:ascii="Calibri" w:hAnsi="Calibri" w:cs="Calibri"/>
+          <w:bCs/>
+        </w:rPr>
+      </w:pPr>
+      <w:r>
+        <w:rPr>
+          <w:rFonts w:ascii="Calibri" w:hAnsi="Calibri" w:cs="Calibri"/>
+          <w:bCs/>
+        </w:rPr>
+        <w:t>Empresa (primário)</w:t>
+      </w:r>
+      <w:r>
+        <w:rPr>
+          <w:rFonts w:ascii="Calibri" w:hAnsi="Calibri" w:cs="Calibri"/>
+          <w:bCs/>
+        </w:rPr>
+        <w:t xml:space="preserve"> e operador de cartão (secundário)</w:t>
+      </w:r>
+      <w:r>
+        <w:rPr>
+          <w:rFonts w:ascii="Calibri" w:hAnsi="Calibri" w:cs="Calibri"/>
+          <w:bCs/>
+        </w:rPr>
+        <w:t>.</w:t>
+      </w:r>
+    </w:p>
+    <w:p>
+      <w:pPr>
+        <w:spacing w:after="160" w:line="259" w:lineRule="auto"/>
+        <w:ind w:firstLine="708"/>
+        <w:rPr>
+          <w:rFonts w:ascii="Calibri" w:hAnsi="Calibri" w:cs="Calibri"/>
+          <w:bCs/>
+        </w:rPr>
+      </w:pPr>
+    </w:p>
+    <w:p>
+      <w:pPr>
+        <w:spacing w:after="160" w:line="259" w:lineRule="auto"/>
+        <w:ind w:firstLine="708"/>
+        <w:rPr>
+          <w:rFonts w:ascii="Calibri" w:hAnsi="Calibri" w:cs="Calibri"/>
+          <w:b/>
+          <w:bCs/>
+        </w:rPr>
+      </w:pPr>
+      <w:r>
+        <w:rPr>
+          <w:rFonts w:ascii="Calibri" w:hAnsi="Calibri" w:cs="Calibri"/>
+          <w:b/>
+          <w:bCs/>
+        </w:rPr>
+        <w:t>Pré-condição</w:t>
+      </w:r>
+    </w:p>
+    <w:p>
+      <w:pPr>
+        <w:spacing w:after="160" w:line="259" w:lineRule="auto"/>
+        <w:ind w:left="709" w:hanging="1"/>
+        <w:rPr>
+          <w:rFonts w:ascii="Calibri" w:hAnsi="Calibri" w:cs="Calibri"/>
+          <w:bCs/>
+        </w:rPr>
+      </w:pPr>
+      <w:r>
+        <w:rPr>
+          <w:rFonts w:ascii="Calibri" w:hAnsi="Calibri" w:cs="Calibri"/>
+          <w:bCs/>
+        </w:rPr>
+        <w:lastRenderedPageBreak/>
+        <w:t>O usuário deve ser autenticada pelo sistema.</w:t>
+      </w:r>
+    </w:p>
+    <w:p>
+      <w:pPr>
+        <w:spacing w:after="160" w:line="259" w:lineRule="auto"/>
+        <w:ind w:left="709" w:hanging="1"/>
+        <w:rPr>
+          <w:rFonts w:ascii="Calibri" w:hAnsi="Calibri" w:cs="Calibri"/>
+          <w:bCs/>
+        </w:rPr>
+      </w:pPr>
+    </w:p>
+    <w:p>
+      <w:pPr>
+        <w:spacing w:after="160" w:line="259" w:lineRule="auto"/>
+        <w:ind w:left="709" w:hanging="1"/>
+        <w:rPr>
+          <w:rFonts w:ascii="Calibri" w:hAnsi="Calibri" w:cs="Calibri"/>
+          <w:b/>
+          <w:bCs/>
+        </w:rPr>
+      </w:pPr>
+      <w:r>
+        <w:rPr>
+          <w:rFonts w:ascii="Calibri" w:hAnsi="Calibri" w:cs="Calibri"/>
+          <w:b/>
+          <w:bCs/>
+        </w:rPr>
+        <w:t>Pós-condição</w:t>
+      </w:r>
+    </w:p>
+    <w:p>
+      <w:pPr>
+        <w:spacing w:after="160" w:line="259" w:lineRule="auto"/>
+        <w:ind w:left="709" w:hanging="1"/>
+        <w:rPr>
+          <w:rFonts w:ascii="Calibri" w:hAnsi="Calibri" w:cs="Calibri"/>
+          <w:bCs/>
+        </w:rPr>
+      </w:pPr>
+      <w:r>
+        <w:rPr>
+          <w:rFonts w:ascii="Calibri" w:hAnsi="Calibri" w:cs="Calibri"/>
+          <w:bCs/>
+        </w:rPr>
+        <w:t>Após a contratação do plano, o usuário será redirecionado para a página de cadastro de vagas</w:t>
+      </w:r>
+      <w:r>
+        <w:rPr>
+          <w:rFonts w:ascii="Calibri" w:hAnsi="Calibri" w:cs="Calibri"/>
+          <w:bCs/>
+        </w:rPr>
+        <w:t xml:space="preserve"> e receberá um email notificando da contratação.</w:t>
+      </w:r>
+    </w:p>
+    <w:p>
+      <w:pPr>
+        <w:spacing w:after="160" w:line="259" w:lineRule="auto"/>
+        <w:ind w:left="709" w:hanging="1"/>
+        <w:rPr>
+          <w:rFonts w:ascii="Calibri" w:hAnsi="Calibri" w:cs="Calibri"/>
+          <w:bCs/>
+        </w:rPr>
+      </w:pPr>
+    </w:p>
+    <w:p>
+      <w:pPr>
+        <w:spacing w:after="160" w:line="259" w:lineRule="auto"/>
+        <w:ind w:left="709" w:hanging="1"/>
+        <w:rPr>
+          <w:rFonts w:ascii="Calibri" w:hAnsi="Calibri" w:cs="Calibri"/>
+          <w:b/>
+          <w:bCs/>
+        </w:rPr>
+      </w:pPr>
+      <w:r>
+        <w:rPr>
+          <w:rFonts w:ascii="Calibri" w:hAnsi="Calibri" w:cs="Calibri"/>
+          <w:b/>
+          <w:bCs/>
+        </w:rPr>
+        <w:t>Fluxo principal</w:t>
+      </w:r>
+    </w:p>
+    <w:p>
+      <w:pPr>
+        <w:pStyle w:val="ListParagraph"/>
+        <w:numPr>
+          <w:ilvl w:val="0"/>
+          <w:numId w:val="24"/>
+        </w:numPr>
+        <w:spacing w:after="160" w:line="259" w:lineRule="auto"/>
+        <w:rPr>
+          <w:rFonts w:ascii="Calibri" w:hAnsi="Calibri" w:cs="Calibri"/>
+          <w:bCs/>
+        </w:rPr>
+      </w:pPr>
+      <w:r>
+        <w:rPr>
+          <w:rFonts w:ascii="Calibri" w:hAnsi="Calibri" w:cs="Calibri"/>
+          <w:bCs/>
+        </w:rPr>
+        <w:t>A empresa clica em “Contratar plano”;</w:t>
+      </w:r>
+    </w:p>
+    <w:p>
+      <w:pPr>
+        <w:pStyle w:val="ListParagraph"/>
+        <w:numPr>
+          <w:ilvl w:val="0"/>
+          <w:numId w:val="24"/>
+        </w:numPr>
+        <w:spacing w:after="160" w:line="259" w:lineRule="auto"/>
+        <w:rPr>
+          <w:rFonts w:ascii="Calibri" w:hAnsi="Calibri" w:cs="Calibri"/>
+          <w:bCs/>
+        </w:rPr>
+      </w:pPr>
+      <w:r>
+        <w:rPr>
+          <w:rFonts w:ascii="Calibri" w:hAnsi="Calibri" w:cs="Calibri"/>
+          <w:bCs/>
+        </w:rPr>
+        <w:t>O sistema lista os planos disponíveis;</w:t>
+      </w:r>
+    </w:p>
+    <w:p>
+      <w:pPr>
+        <w:pStyle w:val="ListParagraph"/>
+        <w:numPr>
+          <w:ilvl w:val="0"/>
+          <w:numId w:val="24"/>
+        </w:numPr>
+        <w:spacing w:after="160" w:line="259" w:lineRule="auto"/>
+        <w:rPr>
+          <w:rFonts w:ascii="Calibri" w:hAnsi="Calibri" w:cs="Calibri"/>
+          <w:bCs/>
+        </w:rPr>
+      </w:pPr>
+      <w:r>
+        <w:rPr>
+          <w:rFonts w:ascii="Calibri" w:hAnsi="Calibri" w:cs="Calibri"/>
+          <w:bCs/>
+        </w:rPr>
+        <w:t>A empresa escolhe um plano;</w:t>
+      </w:r>
+    </w:p>
+    <w:p>
+      <w:pPr>
+        <w:pStyle w:val="ListParagraph"/>
+        <w:numPr>
+          <w:ilvl w:val="0"/>
+          <w:numId w:val="24"/>
+        </w:numPr>
+        <w:spacing w:after="160" w:line="259" w:lineRule="auto"/>
+        <w:rPr>
+          <w:rFonts w:ascii="Calibri" w:hAnsi="Calibri" w:cs="Calibri"/>
+          <w:bCs/>
+        </w:rPr>
+      </w:pPr>
+      <w:r>
+        <w:rPr>
+          <w:rFonts w:ascii="Calibri" w:hAnsi="Calibri" w:cs="Calibri"/>
+          <w:bCs/>
+        </w:rPr>
+        <w:t>A empresa clica em “Contratar plano”;</w:t>
+      </w:r>
+    </w:p>
+    <w:p>
+      <w:pPr>
+        <w:pStyle w:val="ListParagraph"/>
+        <w:numPr>
+          <w:ilvl w:val="0"/>
+          <w:numId w:val="24"/>
+        </w:numPr>
+        <w:spacing w:after="160" w:line="259" w:lineRule="auto"/>
+        <w:rPr>
+          <w:rFonts w:ascii="Calibri" w:hAnsi="Calibri" w:cs="Calibri"/>
+          <w:bCs/>
+        </w:rPr>
+      </w:pPr>
+      <w:r>
+        <w:rPr>
+          <w:rFonts w:ascii="Calibri" w:hAnsi="Calibri" w:cs="Calibri"/>
+          <w:bCs/>
+        </w:rPr>
+        <w:t>O sistema exibe formulário para a contratação, que contém as informações:</w:t>
+      </w:r>
+    </w:p>
+    <w:p>
+      <w:pPr>
+        <w:pStyle w:val="ListParagraph"/>
+        <w:numPr>
+          <w:ilvl w:val="0"/>
+          <w:numId w:val="25"/>
+        </w:numPr>
+        <w:spacing w:after="160" w:line="259" w:lineRule="auto"/>
+        <w:rPr>
+          <w:rFonts w:ascii="Calibri" w:hAnsi="Calibri" w:cs="Calibri"/>
+          <w:bCs/>
+        </w:rPr>
+      </w:pPr>
+      <w:r>
+        <w:rPr>
+          <w:rFonts w:ascii="Calibri" w:hAnsi="Calibri" w:cs="Calibri"/>
+          <w:bCs/>
+        </w:rPr>
+        <w:t>Número do cartão</w:t>
+      </w:r>
+      <w:r>
+        <w:rPr>
+          <w:rFonts w:ascii="Calibri" w:hAnsi="Calibri" w:cs="Calibri"/>
+          <w:bCs/>
+        </w:rPr>
+        <w:t xml:space="preserve"> (campo editável)</w:t>
+      </w:r>
+      <w:r>
+        <w:rPr>
+          <w:rFonts w:ascii="Calibri" w:hAnsi="Calibri" w:cs="Calibri"/>
+          <w:bCs/>
+        </w:rPr>
+        <w:t>;</w:t>
+      </w:r>
+    </w:p>
+    <w:p>
+      <w:pPr>
+        <w:pStyle w:val="ListParagraph"/>
+        <w:numPr>
+          <w:ilvl w:val="0"/>
+          <w:numId w:val="25"/>
+        </w:numPr>
+        <w:spacing w:after="160" w:line="259" w:lineRule="auto"/>
+        <w:rPr>
+          <w:rFonts w:ascii="Calibri" w:hAnsi="Calibri" w:cs="Calibri"/>
+          <w:bCs/>
+        </w:rPr>
+      </w:pPr>
+      <w:r>
+        <w:rPr>
+          <w:rFonts w:ascii="Calibri" w:hAnsi="Calibri" w:cs="Calibri"/>
+          <w:bCs/>
+        </w:rPr>
+        <w:t>Validade do cartão (campo editável);</w:t>
+      </w:r>
+    </w:p>
+    <w:p>
+      <w:pPr>
+        <w:pStyle w:val="ListParagraph"/>
+        <w:numPr>
+          <w:ilvl w:val="0"/>
+          <w:numId w:val="25"/>
+        </w:numPr>
+        <w:spacing w:after="160" w:line="259" w:lineRule="auto"/>
+        <w:rPr>
+          <w:rFonts w:ascii="Calibri" w:hAnsi="Calibri" w:cs="Calibri"/>
+          <w:bCs/>
+        </w:rPr>
+      </w:pPr>
+      <w:r>
+        <w:rPr>
+          <w:rFonts w:ascii="Calibri" w:hAnsi="Calibri" w:cs="Calibri"/>
+          <w:bCs/>
+        </w:rPr>
+        <w:t>Titular do cartão (campo editável);</w:t>
+      </w:r>
+    </w:p>
+    <w:p>
+      <w:pPr>
+        <w:pStyle w:val="ListParagraph"/>
+        <w:numPr>
+          <w:ilvl w:val="0"/>
+          <w:numId w:val="25"/>
+        </w:numPr>
+        <w:spacing w:after="160" w:line="259" w:lineRule="auto"/>
+        <w:rPr>
+          <w:rFonts w:ascii="Calibri" w:hAnsi="Calibri" w:cs="Calibri"/>
+          <w:bCs/>
+        </w:rPr>
+      </w:pPr>
+      <w:r>
+        <w:rPr>
+          <w:rFonts w:ascii="Calibri" w:hAnsi="Calibri" w:cs="Calibri"/>
+          <w:bCs/>
+        </w:rPr>
+        <w:t>Código de Segurança do cartão (campo editável);</w:t>
+      </w:r>
+    </w:p>
+    <w:p>
+      <w:pPr>
+        <w:pStyle w:val="ListParagraph"/>
+        <w:numPr>
+          <w:ilvl w:val="0"/>
+          <w:numId w:val="24"/>
+        </w:numPr>
+        <w:spacing w:after="160" w:line="259" w:lineRule="auto"/>
+        <w:rPr>
+          <w:rFonts w:ascii="Calibri" w:hAnsi="Calibri" w:cs="Calibri"/>
+          <w:bCs/>
+        </w:rPr>
+      </w:pPr>
+      <w:r>
+        <w:rPr>
+          <w:rFonts w:ascii="Calibri" w:hAnsi="Calibri" w:cs="Calibri"/>
+          <w:bCs/>
+        </w:rPr>
+        <w:t>A empresa preenche as informações corretamente;</w:t>
+      </w:r>
+    </w:p>
+    <w:p>
+      <w:pPr>
+        <w:pStyle w:val="ListParagraph"/>
+        <w:numPr>
+          <w:ilvl w:val="0"/>
+          <w:numId w:val="24"/>
+        </w:numPr>
+        <w:spacing w:after="160" w:line="259" w:lineRule="auto"/>
+        <w:rPr>
+          <w:rFonts w:ascii="Calibri" w:hAnsi="Calibri" w:cs="Calibri"/>
+          <w:bCs/>
+        </w:rPr>
+      </w:pPr>
+      <w:r>
+        <w:rPr>
+          <w:rFonts w:ascii="Calibri" w:hAnsi="Calibri" w:cs="Calibri"/>
+          <w:bCs/>
+        </w:rPr>
+        <w:t>A empresa concorda com os termos de uso;</w:t>
+      </w:r>
+    </w:p>
+    <w:p>
+      <w:pPr>
+        <w:pStyle w:val="ListParagraph"/>
+        <w:numPr>
+          <w:ilvl w:val="0"/>
+          <w:numId w:val="24"/>
+        </w:numPr>
+        <w:spacing w:after="160" w:line="259" w:lineRule="auto"/>
+        <w:rPr>
+          <w:rFonts w:ascii="Calibri" w:hAnsi="Calibri" w:cs="Calibri"/>
+          <w:bCs/>
+        </w:rPr>
+      </w:pPr>
+      <w:r>
+        <w:rPr>
+          <w:rFonts w:ascii="Calibri" w:hAnsi="Calibri" w:cs="Calibri"/>
+          <w:bCs/>
+        </w:rPr>
+        <w:t>A empresa clica em “Confirmar compra”;</w:t>
+      </w:r>
+    </w:p>
+    <w:p>
+      <w:pPr>
+        <w:pStyle w:val="ListParagraph"/>
+        <w:numPr>
+          <w:ilvl w:val="0"/>
+          <w:numId w:val="24"/>
+        </w:numPr>
+        <w:spacing w:after="160" w:line="259" w:lineRule="auto"/>
+        <w:rPr>
+          <w:rFonts w:ascii="Calibri" w:hAnsi="Calibri" w:cs="Calibri"/>
+          <w:bCs/>
+        </w:rPr>
+      </w:pPr>
+      <w:r>
+        <w:rPr>
+          <w:rFonts w:ascii="Calibri" w:hAnsi="Calibri" w:cs="Calibri"/>
+          <w:bCs/>
+        </w:rPr>
+        <w:t xml:space="preserve">O </w:t>
+      </w:r>
+      <w:r>
+        <w:rPr>
+          <w:rFonts w:ascii="Calibri" w:hAnsi="Calibri" w:cs="Calibri"/>
+          <w:bCs/>
+        </w:rPr>
+        <w:t>operador do cartão valida as informações e realiza a cobrança;</w:t>
+      </w:r>
+    </w:p>
+    <w:p>
+      <w:pPr>
+        <w:pStyle w:val="ListParagraph"/>
+        <w:numPr>
+          <w:ilvl w:val="0"/>
+          <w:numId w:val="24"/>
+        </w:numPr>
+        <w:spacing w:after="160" w:line="259" w:lineRule="auto"/>
+        <w:rPr>
+          <w:rFonts w:ascii="Calibri" w:hAnsi="Calibri" w:cs="Calibri"/>
+          <w:bCs/>
+        </w:rPr>
+      </w:pPr>
+      <w:r>
+        <w:rPr>
+          <w:rFonts w:ascii="Calibri" w:hAnsi="Calibri" w:cs="Calibri"/>
+          <w:bCs/>
+        </w:rPr>
+        <w:t>O caso de uso é finalizado;</w:t>
+      </w:r>
+    </w:p>
+    <w:p>
+      <w:pPr>
+        <w:spacing w:after="160" w:line="259" w:lineRule="auto"/>
+        <w:rPr>
+          <w:rFonts w:ascii="Calibri" w:hAnsi="Calibri" w:cs="Calibri"/>
+          <w:bCs/>
+        </w:rPr>
+      </w:pPr>
+    </w:p>
+    <w:p>
+      <w:pPr>
+        <w:spacing w:after="160" w:line="259" w:lineRule="auto"/>
+        <w:ind w:left="709" w:hanging="1"/>
+        <w:rPr>
+          <w:rFonts w:ascii="Calibri" w:hAnsi="Calibri" w:cs="Calibri"/>
+          <w:b/>
+          <w:bCs/>
+        </w:rPr>
+      </w:pPr>
+      <w:r>
+        <w:rPr>
+          <w:rFonts w:ascii="Calibri" w:hAnsi="Calibri" w:cs="Calibri"/>
+          <w:b/>
+          <w:bCs/>
+        </w:rPr>
+        <w:t>Fluxo de exceção</w:t>
+      </w:r>
+    </w:p>
+    <w:p>
+      <w:pPr>
+        <w:pStyle w:val="ListParagraph"/>
+        <w:numPr>
+          <w:ilvl w:val="0"/>
+          <w:numId w:val="28"/>
+        </w:numPr>
+        <w:spacing w:after="160" w:line="259" w:lineRule="auto"/>
+        <w:rPr>
+          <w:rFonts w:ascii="Calibri" w:hAnsi="Calibri" w:cs="Calibri"/>
+          <w:bCs/>
+        </w:rPr>
+      </w:pPr>
+      <w:r>
+        <w:rPr>
+          <w:rFonts w:ascii="Calibri" w:hAnsi="Calibri" w:cs="Calibri"/>
+          <w:bCs/>
+        </w:rPr>
+        <w:t>A empresa clica em “Contratar plano”;</w:t>
+      </w:r>
+    </w:p>
+    <w:p>
+      <w:pPr>
+        <w:pStyle w:val="ListParagraph"/>
+        <w:numPr>
+          <w:ilvl w:val="0"/>
+          <w:numId w:val="28"/>
+        </w:numPr>
+        <w:spacing w:after="160" w:line="259" w:lineRule="auto"/>
+        <w:rPr>
+          <w:rFonts w:ascii="Calibri" w:hAnsi="Calibri" w:cs="Calibri"/>
+          <w:bCs/>
+        </w:rPr>
+      </w:pPr>
+      <w:r>
+        <w:rPr>
+          <w:rFonts w:ascii="Calibri" w:hAnsi="Calibri" w:cs="Calibri"/>
+          <w:bCs/>
+        </w:rPr>
+        <w:t>O sistema lista os planos disponíveis;</w:t>
+      </w:r>
+    </w:p>
+    <w:p>
+      <w:pPr>
+        <w:pStyle w:val="ListParagraph"/>
+        <w:numPr>
+          <w:ilvl w:val="0"/>
+          <w:numId w:val="28"/>
+        </w:numPr>
+        <w:spacing w:after="160" w:line="259" w:lineRule="auto"/>
+        <w:rPr>
+          <w:rFonts w:ascii="Calibri" w:hAnsi="Calibri" w:cs="Calibri"/>
+          <w:bCs/>
+        </w:rPr>
+      </w:pPr>
+      <w:r>
+        <w:rPr>
+          <w:rFonts w:ascii="Calibri" w:hAnsi="Calibri" w:cs="Calibri"/>
+          <w:bCs/>
+        </w:rPr>
+        <w:t>A empresa escolhe um plano;</w:t>
+      </w:r>
+    </w:p>
+    <w:p>
+      <w:pPr>
+        <w:pStyle w:val="ListParagraph"/>
+        <w:numPr>
+          <w:ilvl w:val="0"/>
+          <w:numId w:val="28"/>
+        </w:numPr>
+        <w:spacing w:after="160" w:line="259" w:lineRule="auto"/>
+        <w:rPr>
+          <w:rFonts w:ascii="Calibri" w:hAnsi="Calibri" w:cs="Calibri"/>
+          <w:bCs/>
+        </w:rPr>
+      </w:pPr>
+      <w:r>
+        <w:rPr>
+          <w:rFonts w:ascii="Calibri" w:hAnsi="Calibri" w:cs="Calibri"/>
+          <w:bCs/>
+        </w:rPr>
+        <w:t>A empresa clica em “Contratar plano”;</w:t>
+      </w:r>
+    </w:p>
+    <w:p>
+      <w:pPr>
+        <w:pStyle w:val="ListParagraph"/>
+        <w:numPr>
+          <w:ilvl w:val="0"/>
+          <w:numId w:val="28"/>
+        </w:numPr>
+        <w:spacing w:after="160" w:line="259" w:lineRule="auto"/>
+        <w:rPr>
+          <w:rFonts w:ascii="Calibri" w:hAnsi="Calibri" w:cs="Calibri"/>
+          <w:bCs/>
+        </w:rPr>
+      </w:pPr>
+      <w:r>
+        <w:rPr>
+          <w:rFonts w:ascii="Calibri" w:hAnsi="Calibri" w:cs="Calibri"/>
+          <w:bCs/>
+        </w:rPr>
+        <w:t>O sistema exibe formulário para a contratação, que contém as informações</w:t>
+      </w:r>
+      <w:r>
+        <w:rPr>
+          <w:rFonts w:ascii="Calibri" w:hAnsi="Calibri" w:cs="Calibri"/>
+          <w:bCs/>
+        </w:rPr>
+        <w:t>;</w:t>
+      </w:r>
+    </w:p>
+    <w:p>
+      <w:pPr>
+        <w:pStyle w:val="ListParagraph"/>
+        <w:numPr>
+          <w:ilvl w:val="0"/>
+          <w:numId w:val="28"/>
+        </w:numPr>
+        <w:spacing w:after="160" w:line="259" w:lineRule="auto"/>
+        <w:rPr>
+          <w:rFonts w:ascii="Calibri" w:hAnsi="Calibri" w:cs="Calibri"/>
+          <w:bCs/>
+        </w:rPr>
+      </w:pPr>
+      <w:r>
+        <w:rPr>
+          <w:rFonts w:ascii="Calibri" w:hAnsi="Calibri" w:cs="Calibri"/>
+          <w:bCs/>
+        </w:rPr>
+        <w:t>A empresa não preenche corretamente os dados;</w:t>
+      </w:r>
+    </w:p>
+    <w:p>
+      <w:pPr>
+        <w:pStyle w:val="ListParagraph"/>
+        <w:numPr>
+          <w:ilvl w:val="0"/>
+          <w:numId w:val="28"/>
+        </w:numPr>
+        <w:spacing w:after="160" w:line="259" w:lineRule="auto"/>
+        <w:rPr>
+          <w:rFonts w:ascii="Calibri" w:hAnsi="Calibri" w:cs="Calibri"/>
+          <w:bCs/>
+        </w:rPr>
+      </w:pPr>
+      <w:r>
+        <w:rPr>
+          <w:rFonts w:ascii="Calibri" w:hAnsi="Calibri" w:cs="Calibri"/>
+          <w:bCs/>
+        </w:rPr>
+        <w:t>O sistema exibe uma mensagem de erro apontando onde a informação informada está incorreta.</w:t>
+      </w:r>
+    </w:p>
+    <w:p>
+      <w:pPr>
+        <w:pStyle w:val="ListParagraph"/>
+        <w:spacing w:after="160" w:line="259" w:lineRule="auto"/>
+        <w:ind w:left="1428"/>
+        <w:rPr>
+          <w:rFonts w:ascii="Calibri" w:hAnsi="Calibri" w:cs="Calibri"/>
+          <w:bCs/>
+        </w:rPr>
+      </w:pPr>
+    </w:p>
+    <w:p>
+      <w:pPr>
+        <w:pStyle w:val="ListParagraph"/>
+        <w:numPr>
+          <w:ilvl w:val="0"/>
+          <w:numId w:val="6"/>
+        </w:numPr>
+        <w:spacing w:after="160" w:line="259" w:lineRule="auto"/>
+        <w:rPr>
+          <w:rFonts w:ascii="Calibri" w:hAnsi="Calibri" w:cs="Calibri"/>
+          <w:bCs/>
+        </w:rPr>
+      </w:pPr>
+      <w:r>
+        <w:rPr>
+          <w:rFonts w:ascii="Calibri" w:hAnsi="Calibri" w:cs="Calibri"/>
+          <w:b/>
+          <w:bCs/>
+        </w:rPr>
+        <w:t>Manter vagas</w:t>
+      </w:r>
+    </w:p>
+    <w:p>
+      <w:pPr>
+        <w:spacing w:after="160" w:line="259" w:lineRule="auto"/>
+        <w:rPr>
+          <w:rFonts w:ascii="Calibri" w:hAnsi="Calibri" w:cs="Calibri"/>
+          <w:bCs/>
+        </w:rPr>
+      </w:pPr>
+      <w:r>
+        <w:rPr>
+          <w:rFonts w:ascii="Calibri" w:hAnsi="Calibri" w:cs="Calibri"/>
+          <w:bCs/>
+        </w:rPr>
+        <w:t>Este caso de uso serve para permitir que empresas cadastrem, editem, visualizem e excluam suas vagas.</w:t>
+      </w:r>
+    </w:p>
+    <w:p>
+      <w:pPr>
+        <w:spacing w:after="160" w:line="259" w:lineRule="auto"/>
+        <w:rPr>
+          <w:rFonts w:ascii="Calibri" w:hAnsi="Calibri" w:cs="Calibri"/>
+          <w:bCs/>
+        </w:rPr>
+      </w:pPr>
+    </w:p>
+    <w:p>
+      <w:pPr>
+        <w:spacing w:after="160" w:line="259" w:lineRule="auto"/>
+        <w:ind w:firstLine="708"/>
+        <w:rPr>
+          <w:rFonts w:ascii="Calibri" w:hAnsi="Calibri" w:cs="Calibri"/>
+          <w:b/>
+          <w:bCs/>
+        </w:rPr>
+      </w:pPr>
+      <w:r>
+        <w:rPr>
+          <w:rFonts w:ascii="Calibri" w:hAnsi="Calibri" w:cs="Calibri"/>
+          <w:b/>
+          <w:bCs/>
+        </w:rPr>
+        <w:t>Atores envolvidos</w:t>
+      </w:r>
+    </w:p>
+    <w:p>
+      <w:pPr>
+        <w:spacing w:after="160" w:line="259" w:lineRule="auto"/>
+        <w:ind w:firstLine="708"/>
+        <w:rPr>
+          <w:rFonts w:ascii="Calibri" w:hAnsi="Calibri" w:cs="Calibri"/>
+          <w:bCs/>
+        </w:rPr>
+      </w:pPr>
+      <w:r>
+        <w:rPr>
+          <w:rFonts w:ascii="Calibri" w:hAnsi="Calibri" w:cs="Calibri"/>
+          <w:bCs/>
+        </w:rPr>
+        <w:t>Empresa (primário).</w:t>
+      </w:r>
+    </w:p>
+    <w:p>
+      <w:pPr>
+        <w:spacing w:after="160" w:line="259" w:lineRule="auto"/>
+        <w:ind w:firstLine="708"/>
+        <w:rPr>
+          <w:rFonts w:ascii="Calibri" w:hAnsi="Calibri" w:cs="Calibri"/>
+          <w:bCs/>
+        </w:rPr>
+      </w:pPr>
+    </w:p>
+    <w:p>
+      <w:pPr>
+        <w:spacing w:after="160" w:line="259" w:lineRule="auto"/>
+        <w:ind w:firstLine="708"/>
+        <w:rPr>
+          <w:rFonts w:ascii="Calibri" w:hAnsi="Calibri" w:cs="Calibri"/>
+          <w:b/>
+          <w:bCs/>
+        </w:rPr>
+      </w:pPr>
+      <w:r>
+        <w:rPr>
+          <w:rFonts w:ascii="Calibri" w:hAnsi="Calibri" w:cs="Calibri"/>
+          <w:b/>
+          <w:bCs/>
+        </w:rPr>
+        <w:t>Pré-condição</w:t>
+      </w:r>
+    </w:p>
+    <w:p>
+      <w:pPr>
+        <w:spacing w:after="160" w:line="259" w:lineRule="auto"/>
+        <w:ind w:left="709" w:hanging="1"/>
+        <w:rPr>
+          <w:rFonts w:ascii="Calibri" w:hAnsi="Calibri" w:cs="Calibri"/>
+          <w:bCs/>
+        </w:rPr>
+      </w:pPr>
+      <w:r>
+        <w:rPr>
+          <w:rFonts w:ascii="Calibri" w:hAnsi="Calibri" w:cs="Calibri"/>
+          <w:bCs/>
+        </w:rPr>
+        <w:t>O usuário deve ser autenticada pelo sistema e possuir um plano</w:t>
+      </w:r>
+      <w:r>
+        <w:rPr>
+          <w:rFonts w:ascii="Calibri" w:hAnsi="Calibri" w:cs="Calibri"/>
+          <w:bCs/>
+        </w:rPr>
+        <w:t xml:space="preserve"> com vagas disponíveis para cadastro</w:t>
+      </w:r>
+      <w:r>
+        <w:rPr>
+          <w:rFonts w:ascii="Calibri" w:hAnsi="Calibri" w:cs="Calibri"/>
+          <w:bCs/>
+        </w:rPr>
+        <w:t>.</w:t>
+      </w:r>
+    </w:p>
+    <w:p>
+      <w:pPr>
+        <w:spacing w:after="160" w:line="259" w:lineRule="auto"/>
+        <w:ind w:left="709" w:hanging="1"/>
+        <w:rPr>
+          <w:rFonts w:ascii="Calibri" w:hAnsi="Calibri" w:cs="Calibri"/>
+          <w:bCs/>
+        </w:rPr>
+      </w:pPr>
+    </w:p>
+    <w:p>
+      <w:pPr>
+        <w:spacing w:after="160" w:line="259" w:lineRule="auto"/>
+        <w:ind w:left="709" w:hanging="1"/>
+        <w:rPr>
+          <w:rFonts w:ascii="Calibri" w:hAnsi="Calibri" w:cs="Calibri"/>
+          <w:b/>
+          <w:bCs/>
+        </w:rPr>
+      </w:pPr>
+      <w:r>
+        <w:rPr>
+          <w:rFonts w:ascii="Calibri" w:hAnsi="Calibri" w:cs="Calibri"/>
+          <w:b/>
+          <w:bCs/>
+        </w:rPr>
+        <w:t>Pós-condição</w:t>
+      </w:r>
+    </w:p>
+    <w:p>
+      <w:pPr>
+        <w:spacing w:after="160" w:line="259" w:lineRule="auto"/>
+        <w:ind w:left="709" w:hanging="1"/>
+        <w:rPr>
+          <w:rFonts w:ascii="Calibri" w:hAnsi="Calibri" w:cs="Calibri"/>
+          <w:bCs/>
+        </w:rPr>
+      </w:pPr>
+      <w:r>
+        <w:rPr>
+          <w:rFonts w:ascii="Calibri" w:hAnsi="Calibri" w:cs="Calibri"/>
+          <w:bCs/>
+        </w:rPr>
+        <w:t>A vaga cadastrada é debitada no número total de vagas disponíveis para cadastro.</w:t>
+      </w:r>
+    </w:p>
+    <w:p>
+      <w:pPr>
+        <w:spacing w:after="160" w:line="259" w:lineRule="auto"/>
+        <w:ind w:left="709" w:hanging="1"/>
+        <w:rPr>
+          <w:rFonts w:ascii="Calibri" w:hAnsi="Calibri" w:cs="Calibri"/>
+          <w:bCs/>
+        </w:rPr>
+      </w:pPr>
+    </w:p>
+    <w:p>
+      <w:pPr>
+        <w:spacing w:after="160" w:line="259" w:lineRule="auto"/>
+        <w:ind w:left="709" w:hanging="1"/>
+        <w:rPr>
+          <w:rFonts w:ascii="Calibri" w:hAnsi="Calibri" w:cs="Calibri"/>
+          <w:b/>
+          <w:bCs/>
+        </w:rPr>
+      </w:pPr>
+      <w:r>
+        <w:rPr>
+          <w:rFonts w:ascii="Calibri" w:hAnsi="Calibri" w:cs="Calibri"/>
+          <w:b/>
+          <w:bCs/>
+        </w:rPr>
+        <w:t>Fluxo principal</w:t>
+      </w:r>
+    </w:p>
+    <w:p>
+      <w:pPr>
+        <w:pStyle w:val="ListParagraph"/>
+        <w:numPr>
+          <w:ilvl w:val="0"/>
+          <w:numId w:val="18"/>
+        </w:numPr>
+        <w:spacing w:after="160" w:line="259" w:lineRule="auto"/>
+        <w:rPr>
+          <w:rFonts w:ascii="Calibri" w:hAnsi="Calibri" w:cs="Calibri"/>
+          <w:bCs/>
+        </w:rPr>
+      </w:pPr>
+      <w:r>
+        <w:rPr>
+          <w:rFonts w:ascii="Calibri" w:hAnsi="Calibri" w:cs="Calibri"/>
+          <w:bCs/>
+        </w:rPr>
+        <w:t>A empresa clica em “Cadastrar vaga”;</w:t>
+      </w:r>
+    </w:p>
+    <w:p>
+      <w:pPr>
+        <w:pStyle w:val="ListParagraph"/>
+        <w:numPr>
+          <w:ilvl w:val="0"/>
+          <w:numId w:val="18"/>
+        </w:numPr>
+        <w:spacing w:after="160" w:line="259" w:lineRule="auto"/>
+        <w:rPr>
+          <w:rFonts w:ascii="Calibri" w:hAnsi="Calibri" w:cs="Calibri"/>
+          <w:bCs/>
+        </w:rPr>
+      </w:pPr>
+      <w:r>
+        <w:rPr>
+          <w:rFonts w:ascii="Calibri" w:hAnsi="Calibri" w:cs="Calibri"/>
+          <w:bCs/>
+        </w:rPr>
+        <w:t>O sistema disponibiliza a primeira etapa para cadastro de vaga, que contém as informações:</w:t>
+      </w:r>
+    </w:p>
+    <w:p>
+      <w:pPr>
+        <w:pStyle w:val="ListParagraph"/>
+        <w:numPr>
+          <w:ilvl w:val="1"/>
+          <w:numId w:val="19"/>
+        </w:numPr>
+        <w:spacing w:after="160" w:line="259" w:lineRule="auto"/>
+        <w:rPr>
+          <w:rFonts w:ascii="Calibri" w:hAnsi="Calibri" w:cs="Calibri"/>
+          <w:bCs/>
+        </w:rPr>
+      </w:pPr>
+      <w:r>
+        <w:rPr>
+          <w:rFonts w:ascii="Calibri" w:hAnsi="Calibri" w:cs="Calibri"/>
+          <w:bCs/>
+        </w:rPr>
+        <w:t>Descrição (campo editável);</w:t>
+      </w:r>
+    </w:p>
+    <w:p>
+      <w:pPr>
+        <w:pStyle w:val="ListParagraph"/>
+        <w:numPr>
+          <w:ilvl w:val="1"/>
+          <w:numId w:val="19"/>
+        </w:numPr>
+        <w:spacing w:after="160" w:line="259" w:lineRule="auto"/>
+        <w:rPr>
+          <w:rFonts w:ascii="Calibri" w:hAnsi="Calibri" w:cs="Calibri"/>
+          <w:bCs/>
+        </w:rPr>
+      </w:pPr>
+      <w:r>
+        <w:rPr>
+          <w:rFonts w:ascii="Calibri" w:hAnsi="Calibri" w:cs="Calibri"/>
+          <w:bCs/>
+        </w:rPr>
+        <w:t>Salário (campo range);</w:t>
+      </w:r>
+    </w:p>
+    <w:p>
+      <w:pPr>
+        <w:pStyle w:val="ListParagraph"/>
+        <w:numPr>
+          <w:ilvl w:val="1"/>
+          <w:numId w:val="19"/>
+        </w:numPr>
+        <w:spacing w:after="160" w:line="259" w:lineRule="auto"/>
+        <w:rPr>
+          <w:rFonts w:ascii="Calibri" w:hAnsi="Calibri" w:cs="Calibri"/>
+          <w:bCs/>
+        </w:rPr>
+      </w:pPr>
+      <w:r>
+        <w:rPr>
+          <w:rFonts w:ascii="Calibri" w:hAnsi="Calibri" w:cs="Calibri"/>
+          <w:bCs/>
+        </w:rPr>
+        <w:t>Carga horária (campo range);</w:t>
+      </w:r>
+    </w:p>
+    <w:p>
+      <w:pPr>
+        <w:pStyle w:val="ListParagraph"/>
+        <w:numPr>
+          <w:ilvl w:val="1"/>
+          <w:numId w:val="19"/>
+        </w:numPr>
+        <w:spacing w:after="160" w:line="259" w:lineRule="auto"/>
+        <w:rPr>
+          <w:rFonts w:ascii="Calibri" w:hAnsi="Calibri" w:cs="Calibri"/>
+          <w:bCs/>
+        </w:rPr>
+      </w:pPr>
+      <w:r>
+        <w:rPr>
+          <w:rFonts w:ascii="Calibri" w:hAnsi="Calibri" w:cs="Calibri"/>
+          <w:bCs/>
+        </w:rPr>
+        <w:t>Quantidade (campo range);</w:t>
+      </w:r>
+    </w:p>
+    <w:p>
+      <w:pPr>
+        <w:pStyle w:val="ListParagraph"/>
+        <w:numPr>
+          <w:ilvl w:val="1"/>
+          <w:numId w:val="19"/>
+        </w:numPr>
+        <w:spacing w:after="160" w:line="259" w:lineRule="auto"/>
+        <w:rPr>
+          <w:rFonts w:ascii="Calibri" w:hAnsi="Calibri" w:cs="Calibri"/>
+          <w:bCs/>
+        </w:rPr>
+      </w:pPr>
+      <w:r>
+        <w:rPr>
+          <w:rFonts w:ascii="Calibri" w:hAnsi="Calibri" w:cs="Calibri"/>
+          <w:bCs/>
+        </w:rPr>
+        <w:t>A opção “Avançar”.</w:t>
+      </w:r>
+    </w:p>
+    <w:p>
+      <w:pPr>
+        <w:pStyle w:val="ListParagraph"/>
+        <w:numPr>
+          <w:ilvl w:val="0"/>
+          <w:numId w:val="18"/>
+        </w:numPr>
+        <w:spacing w:after="160" w:line="259" w:lineRule="auto"/>
+        <w:rPr>
+          <w:rFonts w:ascii="Calibri" w:hAnsi="Calibri" w:cs="Calibri"/>
+          <w:bCs/>
+        </w:rPr>
+      </w:pPr>
+      <w:r>
+        <w:rPr>
+          <w:rFonts w:ascii="Calibri" w:hAnsi="Calibri" w:cs="Calibri"/>
+          <w:bCs/>
+        </w:rPr>
+        <w:t>A empresa preenche as informações corretamente;</w:t>
+      </w:r>
+    </w:p>
+    <w:p>
+      <w:pPr>
+        <w:pStyle w:val="ListParagraph"/>
+        <w:numPr>
+          <w:ilvl w:val="0"/>
+          <w:numId w:val="18"/>
+        </w:numPr>
+        <w:spacing w:after="160" w:line="259" w:lineRule="auto"/>
+        <w:rPr>
+          <w:rFonts w:ascii="Calibri" w:hAnsi="Calibri" w:cs="Calibri"/>
+          <w:bCs/>
+        </w:rPr>
+      </w:pPr>
+      <w:r>
+        <w:rPr>
+          <w:rFonts w:ascii="Calibri" w:hAnsi="Calibri" w:cs="Calibri"/>
+          <w:bCs/>
+        </w:rPr>
+        <w:t>A empresa clica em “Avançar”;</w:t>
+      </w:r>
+    </w:p>
+    <w:p>
+      <w:pPr>
+        <w:pStyle w:val="ListParagraph"/>
+        <w:numPr>
+          <w:ilvl w:val="0"/>
+          <w:numId w:val="18"/>
+        </w:numPr>
+        <w:spacing w:after="160" w:line="259" w:lineRule="auto"/>
+        <w:rPr>
+          <w:rFonts w:ascii="Calibri" w:hAnsi="Calibri" w:cs="Calibri"/>
+          <w:bCs/>
+        </w:rPr>
+      </w:pPr>
+      <w:r>
+        <w:rPr>
+          <w:rFonts w:ascii="Calibri" w:hAnsi="Calibri" w:cs="Calibri"/>
+          <w:bCs/>
+        </w:rPr>
+        <w:t>O sistema disponibiliza a segunda etapa para cadastro de vaga, que contém as informações:</w:t>
+      </w:r>
+    </w:p>
+    <w:p>
+      <w:pPr>
+        <w:pStyle w:val="ListParagraph"/>
+        <w:numPr>
+          <w:ilvl w:val="1"/>
+          <w:numId w:val="18"/>
+        </w:numPr>
+        <w:spacing w:after="160" w:line="259" w:lineRule="auto"/>
+        <w:rPr>
+          <w:rFonts w:ascii="Calibri" w:hAnsi="Calibri" w:cs="Calibri"/>
+          <w:bCs/>
+        </w:rPr>
+      </w:pPr>
+      <w:r>
+        <w:rPr>
+          <w:rFonts w:ascii="Calibri" w:hAnsi="Calibri" w:cs="Calibri"/>
+          <w:bCs/>
+        </w:rPr>
+        <w:t>CEP (campo editável);</w:t>
+      </w:r>
+    </w:p>
+    <w:p>
+      <w:pPr>
+        <w:pStyle w:val="ListParagraph"/>
+        <w:numPr>
+          <w:ilvl w:val="1"/>
+          <w:numId w:val="18"/>
+        </w:numPr>
+        <w:spacing w:after="160" w:line="259" w:lineRule="auto"/>
+        <w:rPr>
+          <w:rFonts w:ascii="Calibri" w:hAnsi="Calibri" w:cs="Calibri"/>
+          <w:bCs/>
+        </w:rPr>
+      </w:pPr>
+      <w:r>
+        <w:rPr>
+          <w:rFonts w:ascii="Calibri" w:hAnsi="Calibri" w:cs="Calibri"/>
+          <w:bCs/>
+        </w:rPr>
+        <w:t>Logradouro (campo para leitura);</w:t>
+      </w:r>
+    </w:p>
+    <w:p>
+      <w:pPr>
+        <w:pStyle w:val="ListParagraph"/>
+        <w:numPr>
+          <w:ilvl w:val="1"/>
+          <w:numId w:val="18"/>
+        </w:numPr>
+        <w:spacing w:after="160" w:line="259" w:lineRule="auto"/>
+        <w:rPr>
+          <w:rFonts w:ascii="Calibri" w:hAnsi="Calibri" w:cs="Calibri"/>
+          <w:bCs/>
+        </w:rPr>
+      </w:pPr>
+      <w:r>
+        <w:rPr>
+          <w:rFonts w:ascii="Calibri" w:hAnsi="Calibri" w:cs="Calibri"/>
+          <w:bCs/>
+        </w:rPr>
+        <w:t>Número (campo editável);</w:t>
+      </w:r>
+    </w:p>
+    <w:p>
+      <w:pPr>
+        <w:pStyle w:val="ListParagraph"/>
+        <w:numPr>
+          <w:ilvl w:val="1"/>
+          <w:numId w:val="18"/>
+        </w:numPr>
+        <w:spacing w:after="160" w:line="259" w:lineRule="auto"/>
+        <w:rPr>
+          <w:rFonts w:ascii="Calibri" w:hAnsi="Calibri" w:cs="Calibri"/>
+          <w:bCs/>
+        </w:rPr>
+      </w:pPr>
+      <w:r>
+        <w:rPr>
+          <w:rFonts w:ascii="Calibri" w:hAnsi="Calibri" w:cs="Calibri"/>
+          <w:bCs/>
+        </w:rPr>
+        <w:t>Complemento (campo editável);</w:t>
+      </w:r>
+    </w:p>
+    <w:p>
+      <w:pPr>
+        <w:pStyle w:val="ListParagraph"/>
+        <w:numPr>
+          <w:ilvl w:val="1"/>
+          <w:numId w:val="18"/>
+        </w:numPr>
+        <w:spacing w:after="160" w:line="259" w:lineRule="auto"/>
+        <w:rPr>
+          <w:rFonts w:ascii="Calibri" w:hAnsi="Calibri" w:cs="Calibri"/>
+          <w:bCs/>
+        </w:rPr>
+      </w:pPr>
+      <w:r>
+        <w:rPr>
+          <w:rFonts w:ascii="Calibri" w:hAnsi="Calibri" w:cs="Calibri"/>
+          <w:bCs/>
+        </w:rPr>
+        <w:t>Bairro (campo para leitura);</w:t>
+      </w:r>
+    </w:p>
+    <w:p>
+      <w:pPr>
+        <w:pStyle w:val="ListParagraph"/>
+        <w:numPr>
+          <w:ilvl w:val="1"/>
+          <w:numId w:val="18"/>
+        </w:numPr>
+        <w:spacing w:after="160" w:line="259" w:lineRule="auto"/>
+        <w:rPr>
+          <w:rFonts w:ascii="Calibri" w:hAnsi="Calibri" w:cs="Calibri"/>
+          <w:bCs/>
+        </w:rPr>
+      </w:pPr>
+      <w:r>
+        <w:rPr>
+          <w:rFonts w:ascii="Calibri" w:hAnsi="Calibri" w:cs="Calibri"/>
+          <w:bCs/>
+        </w:rPr>
+        <w:t>Zona (campo para leitura);</w:t>
+      </w:r>
+    </w:p>
+    <w:p>
+      <w:pPr>
+        <w:pStyle w:val="ListParagraph"/>
+        <w:numPr>
+          <w:ilvl w:val="1"/>
+          <w:numId w:val="18"/>
+        </w:numPr>
+        <w:spacing w:after="160" w:line="259" w:lineRule="auto"/>
+        <w:rPr>
+          <w:rFonts w:ascii="Calibri" w:hAnsi="Calibri" w:cs="Calibri"/>
+          <w:bCs/>
+        </w:rPr>
+      </w:pPr>
+      <w:r>
+        <w:rPr>
+          <w:rFonts w:ascii="Calibri" w:hAnsi="Calibri" w:cs="Calibri"/>
+          <w:bCs/>
+        </w:rPr>
+        <w:t>Cidade (campo para leitura);</w:t>
+      </w:r>
+    </w:p>
+    <w:p>
+      <w:pPr>
+        <w:pStyle w:val="ListParagraph"/>
+        <w:numPr>
+          <w:ilvl w:val="1"/>
+          <w:numId w:val="18"/>
+        </w:numPr>
+        <w:spacing w:after="160" w:line="259" w:lineRule="auto"/>
+        <w:rPr>
+          <w:rFonts w:ascii="Calibri" w:hAnsi="Calibri" w:cs="Calibri"/>
+          <w:bCs/>
+        </w:rPr>
+      </w:pPr>
+      <w:r>
+        <w:rPr>
+          <w:rFonts w:ascii="Calibri" w:hAnsi="Calibri" w:cs="Calibri"/>
+          <w:bCs/>
+        </w:rPr>
+        <w:t>Estado(campo para leitura);</w:t>
+      </w:r>
+    </w:p>
+    <w:p>
+      <w:pPr>
+        <w:pStyle w:val="ListParagraph"/>
+        <w:numPr>
+          <w:ilvl w:val="1"/>
+          <w:numId w:val="18"/>
+        </w:numPr>
+        <w:spacing w:after="160" w:line="259" w:lineRule="auto"/>
+        <w:rPr>
+          <w:rFonts w:ascii="Calibri" w:hAnsi="Calibri" w:cs="Calibri"/>
+          <w:bCs/>
+        </w:rPr>
+      </w:pPr>
+      <w:r>
+        <w:rPr>
+          <w:rFonts w:ascii="Calibri" w:hAnsi="Calibri" w:cs="Calibri"/>
+          <w:bCs/>
+        </w:rPr>
+        <w:t>As opções “Voltar” e “Avançar”.</w:t>
+      </w:r>
+    </w:p>
+    <w:p>
+      <w:pPr>
+        <w:pStyle w:val="ListParagraph"/>
+        <w:numPr>
+          <w:ilvl w:val="0"/>
+          <w:numId w:val="18"/>
+        </w:numPr>
+        <w:spacing w:after="160" w:line="259" w:lineRule="auto"/>
+        <w:rPr>
+          <w:rFonts w:ascii="Calibri" w:hAnsi="Calibri" w:cs="Calibri"/>
+          <w:bCs/>
+        </w:rPr>
+      </w:pPr>
+      <w:r>
+        <w:rPr>
+          <w:rFonts w:ascii="Calibri" w:hAnsi="Calibri" w:cs="Calibri"/>
+          <w:bCs/>
+        </w:rPr>
+        <w:t>A empresa preenche as informações corretamente;</w:t>
+      </w:r>
+    </w:p>
+    <w:p>
+      <w:pPr>
+        <w:pStyle w:val="ListParagraph"/>
+        <w:numPr>
+          <w:ilvl w:val="0"/>
+          <w:numId w:val="18"/>
+        </w:numPr>
+        <w:spacing w:after="160" w:line="259" w:lineRule="auto"/>
+        <w:rPr>
+          <w:rFonts w:ascii="Calibri" w:hAnsi="Calibri" w:cs="Calibri"/>
+          <w:bCs/>
+        </w:rPr>
+      </w:pPr>
+      <w:r>
+        <w:rPr>
+          <w:rFonts w:ascii="Calibri" w:hAnsi="Calibri" w:cs="Calibri"/>
+          <w:bCs/>
+        </w:rPr>
+        <w:t>A empresa clica em “Avançar”;</w:t>
+      </w:r>
+    </w:p>
+    <w:p>
+      <w:pPr>
+        <w:pStyle w:val="ListParagraph"/>
+        <w:numPr>
+          <w:ilvl w:val="0"/>
+          <w:numId w:val="18"/>
+        </w:numPr>
+        <w:spacing w:after="160" w:line="259" w:lineRule="auto"/>
+        <w:rPr>
+          <w:rFonts w:ascii="Calibri" w:hAnsi="Calibri" w:cs="Calibri"/>
+          <w:bCs/>
+        </w:rPr>
+      </w:pPr>
+      <w:r>
+        <w:rPr>
+          <w:rFonts w:ascii="Calibri" w:hAnsi="Calibri" w:cs="Calibri"/>
+          <w:bCs/>
+        </w:rPr>
+        <w:lastRenderedPageBreak/>
+        <w:t>O sistema disponibiliza a terceira etapa para cadastro de vaga, que contém as informações:</w:t>
+      </w:r>
+    </w:p>
+    <w:p>
+      <w:pPr>
+        <w:pStyle w:val="ListParagraph"/>
+        <w:numPr>
+          <w:ilvl w:val="1"/>
+          <w:numId w:val="18"/>
+        </w:numPr>
+        <w:spacing w:after="160" w:line="259" w:lineRule="auto"/>
+        <w:rPr>
+          <w:rFonts w:ascii="Calibri" w:hAnsi="Calibri" w:cs="Calibri"/>
+          <w:bCs/>
+        </w:rPr>
+      </w:pPr>
+      <w:r>
+        <w:rPr>
+          <w:rFonts w:ascii="Calibri" w:hAnsi="Calibri" w:cs="Calibri"/>
+          <w:bCs/>
+        </w:rPr>
+        <w:t>Regimes de Contratação (caixas de múltipla escolha);</w:t>
+      </w:r>
+    </w:p>
+    <w:p>
+      <w:pPr>
+        <w:pStyle w:val="ListParagraph"/>
+        <w:numPr>
+          <w:ilvl w:val="1"/>
+          <w:numId w:val="18"/>
+        </w:numPr>
+        <w:spacing w:after="160" w:line="259" w:lineRule="auto"/>
+        <w:rPr>
+          <w:rFonts w:ascii="Calibri" w:hAnsi="Calibri" w:cs="Calibri"/>
+          <w:bCs/>
+        </w:rPr>
+      </w:pPr>
+      <w:r>
+        <w:rPr>
+          <w:rFonts w:ascii="Calibri" w:hAnsi="Calibri" w:cs="Calibri"/>
+          <w:bCs/>
+        </w:rPr>
+        <w:t>As opções “Voltar” e “Avançar”;</w:t>
+      </w:r>
+    </w:p>
+    <w:p>
+      <w:pPr>
+        <w:pStyle w:val="ListParagraph"/>
+        <w:numPr>
+          <w:ilvl w:val="0"/>
+          <w:numId w:val="18"/>
+        </w:numPr>
+        <w:spacing w:after="160" w:line="259" w:lineRule="auto"/>
+        <w:rPr>
+          <w:rFonts w:ascii="Calibri" w:hAnsi="Calibri" w:cs="Calibri"/>
+          <w:bCs/>
+        </w:rPr>
+      </w:pPr>
+      <w:r>
+        <w:rPr>
+          <w:rFonts w:ascii="Calibri" w:hAnsi="Calibri" w:cs="Calibri"/>
+          <w:bCs/>
+        </w:rPr>
+        <w:t>A empresa preenche as informações corretamente;</w:t>
+      </w:r>
+    </w:p>
+    <w:p>
+      <w:pPr>
+        <w:pStyle w:val="ListParagraph"/>
+        <w:numPr>
+          <w:ilvl w:val="0"/>
+          <w:numId w:val="18"/>
+        </w:numPr>
+        <w:spacing w:after="160" w:line="259" w:lineRule="auto"/>
+        <w:rPr>
+          <w:rFonts w:ascii="Calibri" w:hAnsi="Calibri" w:cs="Calibri"/>
+          <w:bCs/>
+        </w:rPr>
+      </w:pPr>
+      <w:r>
+        <w:rPr>
+          <w:rFonts w:ascii="Calibri" w:hAnsi="Calibri" w:cs="Calibri"/>
+          <w:bCs/>
+        </w:rPr>
+        <w:t>A empresa clica em “Avançar”;</w:t>
+      </w:r>
+    </w:p>
+    <w:p>
+      <w:pPr>
+        <w:pStyle w:val="ListParagraph"/>
+        <w:numPr>
+          <w:ilvl w:val="0"/>
+          <w:numId w:val="18"/>
+        </w:numPr>
+        <w:spacing w:after="160" w:line="259" w:lineRule="auto"/>
+        <w:rPr>
+          <w:rFonts w:ascii="Calibri" w:hAnsi="Calibri" w:cs="Calibri"/>
+          <w:bCs/>
+        </w:rPr>
+      </w:pPr>
+      <w:r>
+        <w:rPr>
+          <w:rFonts w:ascii="Calibri" w:hAnsi="Calibri" w:cs="Calibri"/>
+          <w:bCs/>
+        </w:rPr>
+        <w:t>O sistema disponibiliza a quarta etapa para cadastro de vaga, que contém as informações:</w:t>
+      </w:r>
+    </w:p>
+    <w:p>
+      <w:pPr>
+        <w:pStyle w:val="ListParagraph"/>
+        <w:numPr>
+          <w:ilvl w:val="1"/>
+          <w:numId w:val="18"/>
+        </w:numPr>
+        <w:spacing w:after="160" w:line="259" w:lineRule="auto"/>
+        <w:rPr>
+          <w:rFonts w:ascii="Calibri" w:hAnsi="Calibri" w:cs="Calibri"/>
+          <w:bCs/>
+        </w:rPr>
+      </w:pPr>
+      <w:r>
+        <w:rPr>
+          <w:rFonts w:ascii="Calibri" w:hAnsi="Calibri" w:cs="Calibri"/>
+          <w:bCs/>
+        </w:rPr>
+        <w:t>Benefícios (caixas de múltipla escolha);</w:t>
+      </w:r>
+    </w:p>
+    <w:p>
+      <w:pPr>
+        <w:pStyle w:val="ListParagraph"/>
+        <w:numPr>
+          <w:ilvl w:val="1"/>
+          <w:numId w:val="18"/>
+        </w:numPr>
+        <w:spacing w:after="160" w:line="259" w:lineRule="auto"/>
+        <w:rPr>
+          <w:rFonts w:ascii="Calibri" w:hAnsi="Calibri" w:cs="Calibri"/>
+          <w:bCs/>
+        </w:rPr>
+      </w:pPr>
+      <w:r>
+        <w:rPr>
+          <w:rFonts w:ascii="Calibri" w:hAnsi="Calibri" w:cs="Calibri"/>
+          <w:bCs/>
+        </w:rPr>
+        <w:t>As opções “Voltar” e “Avançar”;</w:t>
+      </w:r>
+    </w:p>
+    <w:p>
+      <w:pPr>
+        <w:pStyle w:val="ListParagraph"/>
+        <w:numPr>
+          <w:ilvl w:val="0"/>
+          <w:numId w:val="18"/>
+        </w:numPr>
+        <w:spacing w:after="160" w:line="259" w:lineRule="auto"/>
+        <w:rPr>
+          <w:rFonts w:ascii="Calibri" w:hAnsi="Calibri" w:cs="Calibri"/>
+          <w:bCs/>
+        </w:rPr>
+      </w:pPr>
+      <w:r>
+        <w:rPr>
+          <w:rFonts w:ascii="Calibri" w:hAnsi="Calibri" w:cs="Calibri"/>
+          <w:bCs/>
+        </w:rPr>
+        <w:t>A empresa preenche as informações corretamente;</w:t>
+      </w:r>
+    </w:p>
+    <w:p>
+      <w:pPr>
+        <w:pStyle w:val="ListParagraph"/>
+        <w:numPr>
+          <w:ilvl w:val="0"/>
+          <w:numId w:val="18"/>
+        </w:numPr>
+        <w:spacing w:after="160" w:line="259" w:lineRule="auto"/>
+        <w:rPr>
+          <w:rFonts w:ascii="Calibri" w:hAnsi="Calibri" w:cs="Calibri"/>
+          <w:bCs/>
+        </w:rPr>
+      </w:pPr>
+      <w:r>
+        <w:rPr>
+          <w:rFonts w:ascii="Calibri" w:hAnsi="Calibri" w:cs="Calibri"/>
+          <w:bCs/>
+        </w:rPr>
+        <w:t>A empresa clica em “Avançar”;</w:t>
+      </w:r>
+    </w:p>
+    <w:p>
+      <w:pPr>
+        <w:pStyle w:val="ListParagraph"/>
+        <w:numPr>
+          <w:ilvl w:val="0"/>
+          <w:numId w:val="18"/>
+        </w:numPr>
+        <w:spacing w:after="160" w:line="259" w:lineRule="auto"/>
+        <w:rPr>
+          <w:rFonts w:ascii="Calibri" w:hAnsi="Calibri" w:cs="Calibri"/>
+          <w:bCs/>
+        </w:rPr>
+      </w:pPr>
+      <w:r>
+        <w:rPr>
+          <w:rFonts w:ascii="Calibri" w:hAnsi="Calibri" w:cs="Calibri"/>
+          <w:bCs/>
+        </w:rPr>
+        <w:t>O sistema disponibiliza a quinta etapa para cadastro de vaga, que contém as informações:</w:t>
+      </w:r>
+    </w:p>
+    <w:p>
+      <w:pPr>
+        <w:pStyle w:val="ListParagraph"/>
+        <w:numPr>
+          <w:ilvl w:val="1"/>
+          <w:numId w:val="18"/>
+        </w:numPr>
+        <w:spacing w:after="160" w:line="259" w:lineRule="auto"/>
+        <w:rPr>
+          <w:rFonts w:ascii="Calibri" w:hAnsi="Calibri" w:cs="Calibri"/>
+          <w:bCs/>
+        </w:rPr>
+      </w:pPr>
+      <w:r>
+        <w:rPr>
+          <w:rFonts w:ascii="Calibri" w:hAnsi="Calibri" w:cs="Calibri"/>
+          <w:bCs/>
+        </w:rPr>
+        <w:t>Habilidades (caixas de múltipla escolha);</w:t>
+      </w:r>
+    </w:p>
+    <w:p>
+      <w:pPr>
+        <w:pStyle w:val="ListParagraph"/>
+        <w:numPr>
+          <w:ilvl w:val="1"/>
+          <w:numId w:val="18"/>
+        </w:numPr>
+        <w:spacing w:after="160" w:line="259" w:lineRule="auto"/>
+        <w:rPr>
+          <w:rFonts w:ascii="Calibri" w:hAnsi="Calibri" w:cs="Calibri"/>
+          <w:bCs/>
+        </w:rPr>
+      </w:pPr>
+      <w:r>
+        <w:rPr>
+          <w:rFonts w:ascii="Calibri" w:hAnsi="Calibri" w:cs="Calibri"/>
+          <w:bCs/>
+        </w:rPr>
+        <w:t>As opções “Voltar” e “Avançar”</w:t>
+      </w:r>
+      <w:r>
+        <w:rPr>
+          <w:rFonts w:ascii="Calibri" w:hAnsi="Calibri" w:cs="Calibri"/>
+          <w:bCs/>
+        </w:rPr>
+        <w:t>;</w:t>
+      </w:r>
+    </w:p>
+    <w:p>
+      <w:pPr>
+        <w:pStyle w:val="ListParagraph"/>
+        <w:numPr>
+          <w:ilvl w:val="0"/>
+          <w:numId w:val="18"/>
+        </w:numPr>
+        <w:spacing w:after="160" w:line="259" w:lineRule="auto"/>
+        <w:rPr>
+          <w:rFonts w:ascii="Calibri" w:hAnsi="Calibri" w:cs="Calibri"/>
+          <w:bCs/>
+        </w:rPr>
+      </w:pPr>
+      <w:r>
+        <w:rPr>
+          <w:rFonts w:ascii="Calibri" w:hAnsi="Calibri" w:cs="Calibri"/>
+          <w:bCs/>
+        </w:rPr>
+        <w:t>A empresa preenche as informações corretamente;</w:t>
+      </w:r>
+    </w:p>
+    <w:p>
+      <w:pPr>
+        <w:pStyle w:val="ListParagraph"/>
+        <w:numPr>
+          <w:ilvl w:val="0"/>
+          <w:numId w:val="18"/>
+        </w:numPr>
+        <w:spacing w:after="160" w:line="259" w:lineRule="auto"/>
+        <w:rPr>
+          <w:rFonts w:ascii="Calibri" w:hAnsi="Calibri" w:cs="Calibri"/>
+          <w:bCs/>
+        </w:rPr>
+      </w:pPr>
+      <w:r>
+        <w:rPr>
+          <w:rFonts w:ascii="Calibri" w:hAnsi="Calibri" w:cs="Calibri"/>
+          <w:bCs/>
+        </w:rPr>
+        <w:t>A empresa clica em “Avançar”;</w:t>
+      </w:r>
+    </w:p>
+    <w:p>
+      <w:pPr>
+        <w:pStyle w:val="ListParagraph"/>
+        <w:numPr>
+          <w:ilvl w:val="0"/>
+          <w:numId w:val="18"/>
+        </w:numPr>
+        <w:spacing w:after="160" w:line="259" w:lineRule="auto"/>
+        <w:rPr>
+          <w:rFonts w:ascii="Calibri" w:hAnsi="Calibri" w:cs="Calibri"/>
+          <w:bCs/>
+        </w:rPr>
+      </w:pPr>
+      <w:r>
+        <w:rPr>
+          <w:rFonts w:ascii="Calibri" w:hAnsi="Calibri" w:cs="Calibri"/>
+          <w:bCs/>
+        </w:rPr>
+        <w:t>O sistema disponibiliza a sexta etapa para cadastro de vaga, que contém as informações:</w:t>
+      </w:r>
+    </w:p>
+    <w:p>
+      <w:pPr>
+        <w:pStyle w:val="ListParagraph"/>
+        <w:numPr>
+          <w:ilvl w:val="1"/>
+          <w:numId w:val="18"/>
+        </w:numPr>
+        <w:spacing w:after="160" w:line="259" w:lineRule="auto"/>
+        <w:rPr>
+          <w:rFonts w:ascii="Calibri" w:hAnsi="Calibri" w:cs="Calibri"/>
+          <w:bCs/>
+        </w:rPr>
+      </w:pPr>
+      <w:r>
+        <w:rPr>
+          <w:rFonts w:ascii="Calibri" w:hAnsi="Calibri" w:cs="Calibri"/>
+          <w:bCs/>
+        </w:rPr>
+        <w:t>Profissão (caixas de múltipla escolha com select);</w:t>
+      </w:r>
+    </w:p>
+    <w:p>
+      <w:pPr>
+        <w:pStyle w:val="ListParagraph"/>
+        <w:numPr>
+          <w:ilvl w:val="1"/>
+          <w:numId w:val="18"/>
+        </w:numPr>
+        <w:spacing w:after="160" w:line="259" w:lineRule="auto"/>
+        <w:rPr>
+          <w:rFonts w:ascii="Calibri" w:hAnsi="Calibri" w:cs="Calibri"/>
+          <w:bCs/>
+        </w:rPr>
+      </w:pPr>
+      <w:r>
+        <w:rPr>
+          <w:rFonts w:ascii="Calibri" w:hAnsi="Calibri" w:cs="Calibri"/>
+          <w:bCs/>
+        </w:rPr>
+        <w:t>A opç</w:t>
+      </w:r>
+      <w:r>
+        <w:rPr>
+          <w:rFonts w:ascii="Calibri" w:hAnsi="Calibri" w:cs="Calibri"/>
+          <w:bCs/>
+        </w:rPr>
+        <w:t>ão</w:t>
+      </w:r>
+      <w:r>
+        <w:rPr>
+          <w:rFonts w:ascii="Calibri" w:hAnsi="Calibri" w:cs="Calibri"/>
+          <w:bCs/>
+        </w:rPr>
+        <w:t xml:space="preserve"> </w:t>
+      </w:r>
+      <w:r>
+        <w:rPr>
+          <w:rFonts w:ascii="Calibri" w:hAnsi="Calibri" w:cs="Calibri"/>
+          <w:bCs/>
+        </w:rPr>
+        <w:t>“Concluir”;</w:t>
+      </w:r>
+    </w:p>
+    <w:p>
+      <w:pPr>
+        <w:pStyle w:val="ListParagraph"/>
+        <w:numPr>
+          <w:ilvl w:val="0"/>
+          <w:numId w:val="18"/>
+        </w:numPr>
+        <w:spacing w:after="160" w:line="259" w:lineRule="auto"/>
+        <w:rPr>
+          <w:rFonts w:ascii="Calibri" w:hAnsi="Calibri" w:cs="Calibri"/>
+          <w:bCs/>
+        </w:rPr>
+      </w:pPr>
+      <w:r>
+        <w:rPr>
+          <w:rFonts w:ascii="Calibri" w:hAnsi="Calibri" w:cs="Calibri"/>
+          <w:bCs/>
+        </w:rPr>
+        <w:t>A empresa preenche as informações corretamente;</w:t>
+      </w:r>
+    </w:p>
+    <w:p>
+      <w:pPr>
+        <w:pStyle w:val="ListParagraph"/>
+        <w:numPr>
+          <w:ilvl w:val="0"/>
+          <w:numId w:val="18"/>
+        </w:numPr>
+        <w:spacing w:after="160" w:line="259" w:lineRule="auto"/>
+        <w:rPr>
+          <w:rFonts w:ascii="Calibri" w:hAnsi="Calibri" w:cs="Calibri"/>
+          <w:bCs/>
+        </w:rPr>
+      </w:pPr>
+      <w:r>
+        <w:rPr>
+          <w:rFonts w:ascii="Calibri" w:hAnsi="Calibri" w:cs="Calibri"/>
+          <w:bCs/>
+        </w:rPr>
+        <w:t>A empresa clica em “Concluir”;</w:t>
+      </w:r>
+    </w:p>
+    <w:p>
+      <w:pPr>
+        <w:pStyle w:val="ListParagraph"/>
+        <w:numPr>
+          <w:ilvl w:val="0"/>
+          <w:numId w:val="18"/>
+        </w:numPr>
+        <w:spacing w:after="160" w:line="259" w:lineRule="auto"/>
+        <w:rPr>
+          <w:rFonts w:ascii="Calibri" w:hAnsi="Calibri" w:cs="Calibri"/>
+          <w:bCs/>
+        </w:rPr>
+      </w:pPr>
+      <w:r>
+        <w:rPr>
+          <w:rFonts w:ascii="Calibri" w:hAnsi="Calibri" w:cs="Calibri"/>
+          <w:bCs/>
+        </w:rPr>
+        <w:t>O sistema valida as informações;</w:t>
+      </w:r>
+    </w:p>
+    <w:p>
+      <w:pPr>
+        <w:pStyle w:val="ListParagraph"/>
+        <w:numPr>
+          <w:ilvl w:val="0"/>
+          <w:numId w:val="18"/>
+        </w:numPr>
+        <w:spacing w:after="160" w:line="259" w:lineRule="auto"/>
+        <w:rPr>
+          <w:rFonts w:ascii="Calibri" w:hAnsi="Calibri" w:cs="Calibri"/>
+          <w:bCs/>
+        </w:rPr>
+      </w:pPr>
+      <w:r>
+        <w:rPr>
+          <w:rFonts w:ascii="Calibri" w:hAnsi="Calibri" w:cs="Calibri"/>
+          <w:bCs/>
+        </w:rPr>
+        <w:t>O caso de uso é finalizado;</w:t>
+      </w:r>
+    </w:p>
+    <w:p>
+      <w:pPr>
+        <w:spacing w:after="160" w:line="259" w:lineRule="auto"/>
+        <w:rPr>
+          <w:rFonts w:ascii="Calibri" w:hAnsi="Calibri" w:cs="Calibri"/>
+          <w:bCs/>
+        </w:rPr>
+      </w:pPr>
+    </w:p>
+    <w:p>
+      <w:pPr>
+        <w:spacing w:after="160" w:line="259" w:lineRule="auto"/>
+        <w:ind w:left="709" w:hanging="1"/>
+        <w:rPr>
+          <w:rFonts w:ascii="Calibri" w:hAnsi="Calibri" w:cs="Calibri"/>
+          <w:b/>
+          <w:bCs/>
+        </w:rPr>
+      </w:pPr>
+      <w:r>
+        <w:rPr>
+          <w:rFonts w:ascii="Calibri" w:hAnsi="Calibri" w:cs="Calibri"/>
+          <w:b/>
+          <w:bCs/>
+        </w:rPr>
+        <w:t>Fluxo de exceção</w:t>
+      </w:r>
+    </w:p>
+    <w:p>
+      <w:pPr>
+        <w:pStyle w:val="ListParagraph"/>
+        <w:numPr>
+          <w:ilvl w:val="0"/>
+          <w:numId w:val="22"/>
+        </w:numPr>
+        <w:spacing w:after="160" w:line="259" w:lineRule="auto"/>
+        <w:rPr>
+          <w:rFonts w:ascii="Calibri" w:hAnsi="Calibri" w:cs="Calibri"/>
+          <w:bCs/>
+        </w:rPr>
+      </w:pPr>
+      <w:r>
+        <w:rPr>
+          <w:rFonts w:ascii="Calibri" w:hAnsi="Calibri" w:cs="Calibri"/>
+          <w:bCs/>
+        </w:rPr>
+        <w:t>A empresa clica em “Cadastrar vaga”;</w:t>
+      </w:r>
+    </w:p>
+    <w:p>
+      <w:pPr>
+        <w:pStyle w:val="ListParagraph"/>
+        <w:numPr>
+          <w:ilvl w:val="0"/>
+          <w:numId w:val="22"/>
+        </w:numPr>
+        <w:spacing w:after="160" w:line="259" w:lineRule="auto"/>
+        <w:rPr>
+          <w:rFonts w:ascii="Calibri" w:hAnsi="Calibri" w:cs="Calibri"/>
+          <w:bCs/>
+        </w:rPr>
+      </w:pPr>
+      <w:r>
+        <w:rPr>
+          <w:rFonts w:ascii="Calibri" w:hAnsi="Calibri" w:cs="Calibri"/>
+          <w:bCs/>
+        </w:rPr>
+        <w:t>O sistema disponibiliza o formulário para cadastro da vaga;</w:t>
+      </w:r>
+    </w:p>
+    <w:p>
+      <w:pPr>
+        <w:pStyle w:val="ListParagraph"/>
+        <w:numPr>
+          <w:ilvl w:val="0"/>
+          <w:numId w:val="22"/>
+        </w:numPr>
+        <w:spacing w:after="160" w:line="259" w:lineRule="auto"/>
+        <w:rPr>
+          <w:rFonts w:ascii="Calibri" w:hAnsi="Calibri" w:cs="Calibri"/>
+          <w:bCs/>
+        </w:rPr>
+      </w:pPr>
+      <w:r>
+        <w:rPr>
+          <w:rFonts w:ascii="Calibri" w:hAnsi="Calibri" w:cs="Calibri"/>
+          <w:bCs/>
+        </w:rPr>
+        <w:t>A empresa não preenche as informações corretamente;</w:t>
+      </w:r>
+    </w:p>
+    <w:p>
+      <w:pPr>
+        <w:pStyle w:val="ListParagraph"/>
+        <w:numPr>
+          <w:ilvl w:val="0"/>
+          <w:numId w:val="22"/>
+        </w:numPr>
+        <w:spacing w:after="160" w:line="259" w:lineRule="auto"/>
+        <w:rPr>
+          <w:rFonts w:ascii="Calibri" w:hAnsi="Calibri" w:cs="Calibri"/>
+          <w:bCs/>
+        </w:rPr>
+      </w:pPr>
+      <w:r>
+        <w:rPr>
+          <w:rFonts w:ascii="Calibri" w:hAnsi="Calibri" w:cs="Calibri"/>
+          <w:bCs/>
+        </w:rPr>
+        <w:t>O sistema exibe uma mensagem de erro apontando onde a informação informada está incorreta.</w:t>
+      </w:r>
+    </w:p>
+    <w:p>
+      <w:pPr>
+        <w:spacing w:after="160" w:line="259" w:lineRule="auto"/>
+        <w:rPr>
+          <w:rFonts w:ascii="Calibri" w:hAnsi="Calibri" w:cs="Calibri"/>
+          <w:bCs/>
+        </w:rPr>
+      </w:pPr>
+    </w:p>
+    <w:p>
+      <w:pPr>
+        <w:spacing w:after="160" w:line="259" w:lineRule="auto"/>
+        <w:ind w:left="1788"/>
+        <w:rPr>
+          <w:rFonts w:ascii="Calibri" w:hAnsi="Calibri" w:cs="Calibri"/>
+          <w:bCs/>
+        </w:rPr>
+      </w:pPr>
+    </w:p>
+    <w:p>
+      <w:pPr>
+        <w:spacing w:after="160" w:line="259" w:lineRule="auto"/>
+        <w:ind w:left="708"/>
+        <w:rPr>
+          <w:rFonts w:ascii="Calibri" w:hAnsi="Calibri" w:cs="Calibri"/>
+          <w:bCs/>
+        </w:rPr>
+      </w:pPr>
+    </w:p>
+    <w:p>
+      <w:pPr>
+        <w:spacing w:after="160" w:line="259" w:lineRule="auto"/>
+        <w:rPr>
+          <w:rFonts w:ascii="Calibri" w:hAnsi="Calibri" w:cs="Calibri"/>
+          <w:bCs/>
+        </w:rPr>
+      </w:pPr>
+      <w:r>
+        <w:rPr>
+          <w:rFonts w:ascii="Calibri" w:hAnsi="Calibri" w:cs="Calibri"/>
+          <w:bCs/>
+        </w:rPr>
         <w:br w:type="page"/>
       </w:r>
-    </w:p>
-    <w:p>
-      <w:pPr>
-        <w:pBdr>
-          <w:top w:val="nil"/>
-          <w:left w:val="nil"/>
-          <w:bottom w:val="nil"/>
-          <w:right w:val="nil"/>
-          <w:between w:val="nil"/>
-        </w:pBdr>
-        <w:tabs>
-          <w:tab w:val="left" w:pos="800"/>
-          <w:tab w:val="right" w:pos="8640"/>
-        </w:tabs>
-        <w:rPr>
-          <w:rFonts w:ascii="Calibri" w:hAnsi="Calibri" w:cs="Calibri"/>
-          <w:bCs/>
-        </w:rPr>
-      </w:pPr>
-    </w:p>
-    <w:p>
-      <w:pPr>
-        <w:spacing w:after="160" w:line="259" w:lineRule="auto"/>
-        <w:rPr>
-          <w:rFonts w:ascii="Calibri" w:hAnsi="Calibri" w:cs="Calibri"/>
-          <w:bCs/>
-        </w:rPr>
-      </w:pPr>
-      <w:r>
-        <w:rPr>
-          <w:rFonts w:ascii="Calibri" w:hAnsi="Calibri" w:cs="Calibri"/>
-          <w:b/>
-          <w:color w:val="000000"/>
-        </w:rPr>
+      <w:bookmarkStart w:id="5" w:name="_GoBack"/>
+      <w:bookmarkEnd w:id="5"/>
+      <w:r>
+        <w:rPr>
+          <w:rFonts w:ascii="Calibri" w:hAnsi="Calibri" w:cs="Calibri"/>
+          <w:b/>
+          <w:color w:val="000000"/>
+        </w:rPr>
+        <w:lastRenderedPageBreak/>
         <w:t>Bibliografia</w:t>
       </w:r>
     </w:p>
@@ -12003,6 +14265,119 @@
     </w:lvl>
   </w:abstractNum>
   <w:abstractNum w:abstractNumId="2" w15:restartNumberingAfterBreak="0">
+    <w:nsid w:val="09C444D7"/>
+    <w:multiLevelType w:val="hybridMultilevel"/>
+    <w:tmpl w:val="425E6E06"/>
+    <w:lvl w:ilvl="0" w:tplc="3272BE7C">
+      <w:start w:val="1"/>
+      <w:numFmt w:val="bullet"/>
+      <w:lvlText w:val=""/>
+      <w:lvlJc w:val="left"/>
+      <w:pPr>
+        <w:ind w:left="2844" w:hanging="360"/>
+      </w:pPr>
+      <w:rPr>
+        <w:rFonts w:ascii="Symbol" w:hAnsi="Symbol" w:hint="default"/>
+      </w:rPr>
+    </w:lvl>
+    <w:lvl w:ilvl="1" w:tplc="04160003" w:tentative="1">
+      <w:start w:val="1"/>
+      <w:numFmt w:val="bullet"/>
+      <w:lvlText w:val="o"/>
+      <w:lvlJc w:val="left"/>
+      <w:pPr>
+        <w:ind w:left="3564" w:hanging="360"/>
+      </w:pPr>
+      <w:rPr>
+        <w:rFonts w:ascii="Courier New" w:hAnsi="Courier New" w:cs="Courier New" w:hint="default"/>
+      </w:rPr>
+    </w:lvl>
+    <w:lvl w:ilvl="2" w:tplc="04160005" w:tentative="1">
+      <w:start w:val="1"/>
+      <w:numFmt w:val="bullet"/>
+      <w:lvlText w:val=""/>
+      <w:lvlJc w:val="left"/>
+      <w:pPr>
+        <w:ind w:left="4284" w:hanging="360"/>
+      </w:pPr>
+      <w:rPr>
+        <w:rFonts w:ascii="Wingdings" w:hAnsi="Wingdings" w:hint="default"/>
+      </w:rPr>
+    </w:lvl>
+    <w:lvl w:ilvl="3" w:tplc="04160001" w:tentative="1">
+      <w:start w:val="1"/>
+      <w:numFmt w:val="bullet"/>
+      <w:lvlText w:val=""/>
+      <w:lvlJc w:val="left"/>
+      <w:pPr>
+        <w:ind w:left="5004" w:hanging="360"/>
+      </w:pPr>
+      <w:rPr>
+        <w:rFonts w:ascii="Symbol" w:hAnsi="Symbol" w:hint="default"/>
+      </w:rPr>
+    </w:lvl>
+    <w:lvl w:ilvl="4" w:tplc="04160003" w:tentative="1">
+      <w:start w:val="1"/>
+      <w:numFmt w:val="bullet"/>
+      <w:lvlText w:val="o"/>
+      <w:lvlJc w:val="left"/>
+      <w:pPr>
+        <w:ind w:left="5724" w:hanging="360"/>
+      </w:pPr>
+      <w:rPr>
+        <w:rFonts w:ascii="Courier New" w:hAnsi="Courier New" w:cs="Courier New" w:hint="default"/>
+      </w:rPr>
+    </w:lvl>
+    <w:lvl w:ilvl="5" w:tplc="04160005" w:tentative="1">
+      <w:start w:val="1"/>
+      <w:numFmt w:val="bullet"/>
+      <w:lvlText w:val=""/>
+      <w:lvlJc w:val="left"/>
+      <w:pPr>
+        <w:ind w:left="6444" w:hanging="360"/>
+      </w:pPr>
+      <w:rPr>
+        <w:rFonts w:ascii="Wingdings" w:hAnsi="Wingdings" w:hint="default"/>
+      </w:rPr>
+    </w:lvl>
+    <w:lvl w:ilvl="6" w:tplc="04160001" w:tentative="1">
+      <w:start w:val="1"/>
+      <w:numFmt w:val="bullet"/>
+      <w:lvlText w:val=""/>
+      <w:lvlJc w:val="left"/>
+      <w:pPr>
+        <w:ind w:left="7164" w:hanging="360"/>
+      </w:pPr>
+      <w:rPr>
+        <w:rFonts w:ascii="Symbol" w:hAnsi="Symbol" w:hint="default"/>
+      </w:rPr>
+    </w:lvl>
+    <w:lvl w:ilvl="7" w:tplc="04160003" w:tentative="1">
+      <w:start w:val="1"/>
+      <w:numFmt w:val="bullet"/>
+      <w:lvlText w:val="o"/>
+      <w:lvlJc w:val="left"/>
+      <w:pPr>
+        <w:ind w:left="7884" w:hanging="360"/>
+      </w:pPr>
+      <w:rPr>
+        <w:rFonts w:ascii="Courier New" w:hAnsi="Courier New" w:cs="Courier New" w:hint="default"/>
+      </w:rPr>
+    </w:lvl>
+    <w:lvl w:ilvl="8" w:tplc="04160005" w:tentative="1">
+      <w:start w:val="1"/>
+      <w:numFmt w:val="bullet"/>
+      <w:lvlText w:val=""/>
+      <w:lvlJc w:val="left"/>
+      <w:pPr>
+        <w:ind w:left="8604" w:hanging="360"/>
+      </w:pPr>
+      <w:rPr>
+        <w:rFonts w:ascii="Wingdings" w:hAnsi="Wingdings" w:hint="default"/>
+      </w:rPr>
+    </w:lvl>
+  </w:abstractNum>
+  <w:abstractNum w:abstractNumId="3" w15:restartNumberingAfterBreak="0">
     <w:nsid w:val="10AF2D8D"/>
     <w:multiLevelType w:val="hybridMultilevel"/>
     <w:tmpl w:val="DDBC2CF2"/>
@@ -12091,7 +14466,7 @@
       </w:pPr>
     </w:lvl>
   </w:abstractNum>
-  <w:abstractNum w:abstractNumId="3" w15:restartNumberingAfterBreak="0">
+  <w:abstractNum w:abstractNumId="4" w15:restartNumberingAfterBreak="0">
     <w:nsid w:val="12D65E1A"/>
     <w:multiLevelType w:val="multilevel"/>
     <w:tmpl w:val="BFBAB92E"/>
@@ -12231,7 +14606,188 @@
       </w:rPr>
     </w:lvl>
   </w:abstractNum>
-  <w:abstractNum w:abstractNumId="4" w15:restartNumberingAfterBreak="0">
+  <w:abstractNum w:abstractNumId="5" w15:restartNumberingAfterBreak="0">
+    <w:nsid w:val="13AA0FE6"/>
+    <w:multiLevelType w:val="hybridMultilevel"/>
+    <w:tmpl w:val="26ACDF1E"/>
+    <w:lvl w:ilvl="0" w:tplc="1196E8BA">
+      <w:start w:val="1"/>
+      <w:numFmt w:val="decimal"/>
+      <w:lvlText w:val="%1."/>
+      <w:lvlJc w:val="left"/>
+      <w:pPr>
+        <w:ind w:left="1428" w:hanging="360"/>
+      </w:pPr>
+      <w:rPr>
+        <w:rFonts w:hint="default"/>
+      </w:rPr>
+    </w:lvl>
+    <w:lvl w:ilvl="1" w:tplc="3272BE7C">
+      <w:start w:val="1"/>
+      <w:numFmt w:val="bullet"/>
+      <w:lvlText w:val=""/>
+      <w:lvlJc w:val="left"/>
+      <w:pPr>
+        <w:ind w:left="2148" w:hanging="360"/>
+      </w:pPr>
+      <w:rPr>
+        <w:rFonts w:ascii="Symbol" w:hAnsi="Symbol" w:hint="default"/>
+      </w:rPr>
+    </w:lvl>
+    <w:lvl w:ilvl="2" w:tplc="0416001B" w:tentative="1">
+      <w:start w:val="1"/>
+      <w:numFmt w:val="lowerRoman"/>
+      <w:lvlText w:val="%3."/>
+      <w:lvlJc w:val="right"/>
+      <w:pPr>
+        <w:ind w:left="2868" w:hanging="180"/>
+      </w:pPr>
+    </w:lvl>
+    <w:lvl w:ilvl="3" w:tplc="0416000F" w:tentative="1">
+      <w:start w:val="1"/>
+      <w:numFmt w:val="decimal"/>
+      <w:lvlText w:val="%4."/>
+      <w:lvlJc w:val="left"/>
+      <w:pPr>
+        <w:ind w:left="3588" w:hanging="360"/>
+      </w:pPr>
+    </w:lvl>
+    <w:lvl w:ilvl="4" w:tplc="04160019" w:tentative="1">
+      <w:start w:val="1"/>
+      <w:numFmt w:val="lowerLetter"/>
+      <w:lvlText w:val="%5."/>
+      <w:lvlJc w:val="left"/>
+      <w:pPr>
+        <w:ind w:left="4308" w:hanging="360"/>
+      </w:pPr>
+    </w:lvl>
+    <w:lvl w:ilvl="5" w:tplc="0416001B" w:tentative="1">
+      <w:start w:val="1"/>
+      <w:numFmt w:val="lowerRoman"/>
+      <w:lvlText w:val="%6."/>
+      <w:lvlJc w:val="right"/>
+      <w:pPr>
+        <w:ind w:left="5028" w:hanging="180"/>
+      </w:pPr>
+    </w:lvl>
+    <w:lvl w:ilvl="6" w:tplc="0416000F" w:tentative="1">
+      <w:start w:val="1"/>
+      <w:numFmt w:val="decimal"/>
+      <w:lvlText w:val="%7."/>
+      <w:lvlJc w:val="left"/>
+      <w:pPr>
+        <w:ind w:left="5748" w:hanging="360"/>
+      </w:pPr>
+    </w:lvl>
+    <w:lvl w:ilvl="7" w:tplc="04160019" w:tentative="1">
+      <w:start w:val="1"/>
+      <w:numFmt w:val="lowerLetter"/>
+      <w:lvlText w:val="%8."/>
+      <w:lvlJc w:val="left"/>
+      <w:pPr>
+        <w:ind w:left="6468" w:hanging="360"/>
+      </w:pPr>
+    </w:lvl>
+    <w:lvl w:ilvl="8" w:tplc="0416001B" w:tentative="1">
+      <w:start w:val="1"/>
+      <w:numFmt w:val="lowerRoman"/>
+      <w:lvlText w:val="%9."/>
+      <w:lvlJc w:val="right"/>
+      <w:pPr>
+        <w:ind w:left="7188" w:hanging="180"/>
+      </w:pPr>
+    </w:lvl>
+  </w:abstractNum>
+  <w:abstractNum w:abstractNumId="6" w15:restartNumberingAfterBreak="0">
+    <w:nsid w:val="14C16E98"/>
+    <w:multiLevelType w:val="hybridMultilevel"/>
+    <w:tmpl w:val="A6987EBE"/>
+    <w:lvl w:ilvl="0" w:tplc="1196E8BA">
+      <w:start w:val="1"/>
+      <w:numFmt w:val="decimal"/>
+      <w:lvlText w:val="%1."/>
+      <w:lvlJc w:val="left"/>
+      <w:pPr>
+        <w:ind w:left="1428" w:hanging="360"/>
+      </w:pPr>
+      <w:rPr>
+        <w:rFonts w:hint="default"/>
+      </w:rPr>
+    </w:lvl>
+    <w:lvl w:ilvl="1" w:tplc="04160019" w:tentative="1">
+      <w:start w:val="1"/>
+      <w:numFmt w:val="lowerLetter"/>
+      <w:lvlText w:val="%2."/>
+      <w:lvlJc w:val="left"/>
+      <w:pPr>
+        <w:ind w:left="1440" w:hanging="360"/>
+      </w:pPr>
+    </w:lvl>
+    <w:lvl w:ilvl="2" w:tplc="0416001B" w:tentative="1">
+      <w:start w:val="1"/>
+      <w:numFmt w:val="lowerRoman"/>
+      <w:lvlText w:val="%3."/>
+      <w:lvlJc w:val="right"/>
+      <w:pPr>
+        <w:ind w:left="2160" w:hanging="180"/>
+      </w:pPr>
+    </w:lvl>
+    <w:lvl w:ilvl="3" w:tplc="0416000F" w:tentative="1">
+      <w:start w:val="1"/>
+      <w:numFmt w:val="decimal"/>
+      <w:lvlText w:val="%4."/>
+      <w:lvlJc w:val="left"/>
+      <w:pPr>
+        <w:ind w:left="2880" w:hanging="360"/>
+      </w:pPr>
+    </w:lvl>
+    <w:lvl w:ilvl="4" w:tplc="04160019" w:tentative="1">
+      <w:start w:val="1"/>
+      <w:numFmt w:val="lowerLetter"/>
+      <w:lvlText w:val="%5."/>
+      <w:lvlJc w:val="left"/>
+      <w:pPr>
+        <w:ind w:left="3600" w:hanging="360"/>
+      </w:pPr>
+    </w:lvl>
+    <w:lvl w:ilvl="5" w:tplc="0416001B" w:tentative="1">
+      <w:start w:val="1"/>
+      <w:numFmt w:val="lowerRoman"/>
+      <w:lvlText w:val="%6."/>
+      <w:lvlJc w:val="right"/>
+      <w:pPr>
+        <w:ind w:left="4320" w:hanging="180"/>
+      </w:pPr>
+    </w:lvl>
+    <w:lvl w:ilvl="6" w:tplc="0416000F" w:tentative="1">
+      <w:start w:val="1"/>
+      <w:numFmt w:val="decimal"/>
+      <w:lvlText w:val="%7."/>
+      <w:lvlJc w:val="left"/>
+      <w:pPr>
+        <w:ind w:left="5040" w:hanging="360"/>
+      </w:pPr>
+    </w:lvl>
+    <w:lvl w:ilvl="7" w:tplc="04160019" w:tentative="1">
+      <w:start w:val="1"/>
+      <w:numFmt w:val="lowerLetter"/>
+      <w:lvlText w:val="%8."/>
+      <w:lvlJc w:val="left"/>
+      <w:pPr>
+        <w:ind w:left="5760" w:hanging="360"/>
+      </w:pPr>
+    </w:lvl>
+    <w:lvl w:ilvl="8" w:tplc="0416001B" w:tentative="1">
+      <w:start w:val="1"/>
+      <w:numFmt w:val="lowerRoman"/>
+      <w:lvlText w:val="%9."/>
+      <w:lvlJc w:val="right"/>
+      <w:pPr>
+        <w:ind w:left="6480" w:hanging="180"/>
+      </w:pPr>
+    </w:lvl>
+  </w:abstractNum>
+  <w:abstractNum w:abstractNumId="7" w15:restartNumberingAfterBreak="0">
     <w:nsid w:val="167A0CCE"/>
     <w:multiLevelType w:val="hybridMultilevel"/>
     <w:tmpl w:val="FADEBD98"/>
@@ -12345,7 +14901,7 @@
       </w:rPr>
     </w:lvl>
   </w:abstractNum>
-  <w:abstractNum w:abstractNumId="5" w15:restartNumberingAfterBreak="0">
+  <w:abstractNum w:abstractNumId="8" w15:restartNumberingAfterBreak="0">
     <w:nsid w:val="16CD7033"/>
     <w:multiLevelType w:val="multilevel"/>
     <w:tmpl w:val="6D420D38"/>
@@ -12508,7 +15064,96 @@
       </w:rPr>
     </w:lvl>
   </w:abstractNum>
-  <w:abstractNum w:abstractNumId="6" w15:restartNumberingAfterBreak="0">
+  <w:abstractNum w:abstractNumId="9" w15:restartNumberingAfterBreak="0">
+    <w:nsid w:val="18814CC2"/>
+    <w:multiLevelType w:val="hybridMultilevel"/>
+    <w:tmpl w:val="CB201814"/>
+    <w:lvl w:ilvl="0" w:tplc="1196E8BA">
+      <w:start w:val="1"/>
+      <w:numFmt w:val="decimal"/>
+      <w:lvlText w:val="%1."/>
+      <w:lvlJc w:val="left"/>
+      <w:pPr>
+        <w:ind w:left="1428" w:hanging="360"/>
+      </w:pPr>
+      <w:rPr>
+        <w:rFonts w:hint="default"/>
+      </w:rPr>
+    </w:lvl>
+    <w:lvl w:ilvl="1" w:tplc="04160019" w:tentative="1">
+      <w:start w:val="1"/>
+      <w:numFmt w:val="lowerLetter"/>
+      <w:lvlText w:val="%2."/>
+      <w:lvlJc w:val="left"/>
+      <w:pPr>
+        <w:ind w:left="1440" w:hanging="360"/>
+      </w:pPr>
+    </w:lvl>
+    <w:lvl w:ilvl="2" w:tplc="0416001B" w:tentative="1">
+      <w:start w:val="1"/>
+      <w:numFmt w:val="lowerRoman"/>
+      <w:lvlText w:val="%3."/>
+      <w:lvlJc w:val="right"/>
+      <w:pPr>
+        <w:ind w:left="2160" w:hanging="180"/>
+      </w:pPr>
+    </w:lvl>
+    <w:lvl w:ilvl="3" w:tplc="0416000F" w:tentative="1">
+      <w:start w:val="1"/>
+      <w:numFmt w:val="decimal"/>
+      <w:lvlText w:val="%4."/>
+      <w:lvlJc w:val="left"/>
+      <w:pPr>
+        <w:ind w:left="2880" w:hanging="360"/>
+      </w:pPr>
+    </w:lvl>
+    <w:lvl w:ilvl="4" w:tplc="04160019" w:tentative="1">
+      <w:start w:val="1"/>
+      <w:numFmt w:val="lowerLetter"/>
+      <w:lvlText w:val="%5."/>
+      <w:lvlJc w:val="left"/>
+      <w:pPr>
+        <w:ind w:left="3600" w:hanging="360"/>
+      </w:pPr>
+    </w:lvl>
+    <w:lvl w:ilvl="5" w:tplc="0416001B" w:tentative="1">
+      <w:start w:val="1"/>
+      <w:numFmt w:val="lowerRoman"/>
+      <w:lvlText w:val="%6."/>
+      <w:lvlJc w:val="right"/>
+      <w:pPr>
+        <w:ind w:left="4320" w:hanging="180"/>
+      </w:pPr>
+    </w:lvl>
+    <w:lvl w:ilvl="6" w:tplc="0416000F" w:tentative="1">
+      <w:start w:val="1"/>
+      <w:numFmt w:val="decimal"/>
+      <w:lvlText w:val="%7."/>
+      <w:lvlJc w:val="left"/>
+      <w:pPr>
+        <w:ind w:left="5040" w:hanging="360"/>
+      </w:pPr>
+    </w:lvl>
+    <w:lvl w:ilvl="7" w:tplc="04160019" w:tentative="1">
+      <w:start w:val="1"/>
+      <w:numFmt w:val="lowerLetter"/>
+      <w:lvlText w:val="%8."/>
+      <w:lvlJc w:val="left"/>
+      <w:pPr>
+        <w:ind w:left="5760" w:hanging="360"/>
+      </w:pPr>
+    </w:lvl>
+    <w:lvl w:ilvl="8" w:tplc="0416001B" w:tentative="1">
+      <w:start w:val="1"/>
+      <w:numFmt w:val="lowerRoman"/>
+      <w:lvlText w:val="%9."/>
+      <w:lvlJc w:val="right"/>
+      <w:pPr>
+        <w:ind w:left="6480" w:hanging="180"/>
+      </w:pPr>
+    </w:lvl>
+  </w:abstractNum>
+  <w:abstractNum w:abstractNumId="10" w15:restartNumberingAfterBreak="0">
     <w:nsid w:val="193F33B6"/>
     <w:multiLevelType w:val="hybridMultilevel"/>
     <w:tmpl w:val="26ACDF1E"/>
@@ -12600,7 +15245,99 @@
       </w:pPr>
     </w:lvl>
   </w:abstractNum>
-  <w:abstractNum w:abstractNumId="7" w15:restartNumberingAfterBreak="0">
+  <w:abstractNum w:abstractNumId="11" w15:restartNumberingAfterBreak="0">
+    <w:nsid w:val="1BFD6C3C"/>
+    <w:multiLevelType w:val="hybridMultilevel"/>
+    <w:tmpl w:val="06DED37A"/>
+    <w:lvl w:ilvl="0" w:tplc="1196E8BA">
+      <w:start w:val="1"/>
+      <w:numFmt w:val="decimal"/>
+      <w:lvlText w:val="%1."/>
+      <w:lvlJc w:val="left"/>
+      <w:pPr>
+        <w:ind w:left="1428" w:hanging="360"/>
+      </w:pPr>
+      <w:rPr>
+        <w:rFonts w:hint="default"/>
+      </w:rPr>
+    </w:lvl>
+    <w:lvl w:ilvl="1" w:tplc="3272BE7C">
+      <w:start w:val="1"/>
+      <w:numFmt w:val="bullet"/>
+      <w:lvlText w:val=""/>
+      <w:lvlJc w:val="left"/>
+      <w:pPr>
+        <w:ind w:left="2148" w:hanging="360"/>
+      </w:pPr>
+      <w:rPr>
+        <w:rFonts w:ascii="Symbol" w:hAnsi="Symbol" w:hint="default"/>
+      </w:rPr>
+    </w:lvl>
+    <w:lvl w:ilvl="2" w:tplc="0416001B" w:tentative="1">
+      <w:start w:val="1"/>
+      <w:numFmt w:val="lowerRoman"/>
+      <w:lvlText w:val="%3."/>
+      <w:lvlJc w:val="right"/>
+      <w:pPr>
+        <w:ind w:left="2868" w:hanging="180"/>
+      </w:pPr>
+    </w:lvl>
+    <w:lvl w:ilvl="3" w:tplc="0416000F" w:tentative="1">
+      <w:start w:val="1"/>
+      <w:numFmt w:val="decimal"/>
+      <w:lvlText w:val="%4."/>
+      <w:lvlJc w:val="left"/>
+      <w:pPr>
+        <w:ind w:left="3588" w:hanging="360"/>
+      </w:pPr>
+    </w:lvl>
+    <w:lvl w:ilvl="4" w:tplc="04160019" w:tentative="1">
+      <w:start w:val="1"/>
+      <w:numFmt w:val="lowerLetter"/>
+      <w:lvlText w:val="%5."/>
+      <w:lvlJc w:val="left"/>
+      <w:pPr>
+        <w:ind w:left="4308" w:hanging="360"/>
+      </w:pPr>
+    </w:lvl>
+    <w:lvl w:ilvl="5" w:tplc="0416001B" w:tentative="1">
+      <w:start w:val="1"/>
+      <w:numFmt w:val="lowerRoman"/>
+      <w:lvlText w:val="%6."/>
+      <w:lvlJc w:val="right"/>
+      <w:pPr>
+        <w:ind w:left="5028" w:hanging="180"/>
+      </w:pPr>
+    </w:lvl>
+    <w:lvl w:ilvl="6" w:tplc="0416000F" w:tentative="1">
+      <w:start w:val="1"/>
+      <w:numFmt w:val="decimal"/>
+      <w:lvlText w:val="%7."/>
+      <w:lvlJc w:val="left"/>
+      <w:pPr>
+        <w:ind w:left="5748" w:hanging="360"/>
+      </w:pPr>
+    </w:lvl>
+    <w:lvl w:ilvl="7" w:tplc="04160019" w:tentative="1">
+      <w:start w:val="1"/>
+      <w:numFmt w:val="lowerLetter"/>
+      <w:lvlText w:val="%8."/>
+      <w:lvlJc w:val="left"/>
+      <w:pPr>
+        <w:ind w:left="6468" w:hanging="360"/>
+      </w:pPr>
+    </w:lvl>
+    <w:lvl w:ilvl="8" w:tplc="0416001B" w:tentative="1">
+      <w:start w:val="1"/>
+      <w:numFmt w:val="lowerRoman"/>
+      <w:lvlText w:val="%9."/>
+      <w:lvlJc w:val="right"/>
+      <w:pPr>
+        <w:ind w:left="7188" w:hanging="180"/>
+      </w:pPr>
+    </w:lvl>
+  </w:abstractNum>
+  <w:abstractNum w:abstractNumId="12" w15:restartNumberingAfterBreak="0">
     <w:nsid w:val="1C812620"/>
     <w:multiLevelType w:val="multilevel"/>
     <w:tmpl w:val="A2869AE8"/>
@@ -12740,7 +15477,7 @@
       </w:rPr>
     </w:lvl>
   </w:abstractNum>
-  <w:abstractNum w:abstractNumId="8" w15:restartNumberingAfterBreak="0">
+  <w:abstractNum w:abstractNumId="13" w15:restartNumberingAfterBreak="0">
     <w:nsid w:val="2CDD461E"/>
     <w:multiLevelType w:val="multilevel"/>
     <w:tmpl w:val="724AF254"/>
@@ -12889,7 +15626,7 @@
       </w:rPr>
     </w:lvl>
   </w:abstractNum>
-  <w:abstractNum w:abstractNumId="9" w15:restartNumberingAfterBreak="0">
+  <w:abstractNum w:abstractNumId="14" w15:restartNumberingAfterBreak="0">
     <w:nsid w:val="2D2F0D69"/>
     <w:multiLevelType w:val="hybridMultilevel"/>
     <w:tmpl w:val="DDBC2CF2"/>
@@ -12978,7 +15715,99 @@
       </w:pPr>
     </w:lvl>
   </w:abstractNum>
-  <w:abstractNum w:abstractNumId="10" w15:restartNumberingAfterBreak="0">
+  <w:abstractNum w:abstractNumId="15" w15:restartNumberingAfterBreak="0">
+    <w:nsid w:val="31D9201C"/>
+    <w:multiLevelType w:val="hybridMultilevel"/>
+    <w:tmpl w:val="1E6A4CD2"/>
+    <w:lvl w:ilvl="0" w:tplc="1196E8BA">
+      <w:start w:val="1"/>
+      <w:numFmt w:val="decimal"/>
+      <w:lvlText w:val="%1."/>
+      <w:lvlJc w:val="left"/>
+      <w:pPr>
+        <w:ind w:left="1428" w:hanging="360"/>
+      </w:pPr>
+      <w:rPr>
+        <w:rFonts w:hint="default"/>
+      </w:rPr>
+    </w:lvl>
+    <w:lvl w:ilvl="1" w:tplc="3272BE7C">
+      <w:start w:val="1"/>
+      <w:numFmt w:val="bullet"/>
+      <w:lvlText w:val=""/>
+      <w:lvlJc w:val="left"/>
+      <w:pPr>
+        <w:ind w:left="2148" w:hanging="360"/>
+      </w:pPr>
+      <w:rPr>
+        <w:rFonts w:ascii="Symbol" w:hAnsi="Symbol" w:hint="default"/>
+      </w:rPr>
+    </w:lvl>
+    <w:lvl w:ilvl="2" w:tplc="0416001B" w:tentative="1">
+      <w:start w:val="1"/>
+      <w:numFmt w:val="lowerRoman"/>
+      <w:lvlText w:val="%3."/>
+      <w:lvlJc w:val="right"/>
+      <w:pPr>
+        <w:ind w:left="2868" w:hanging="180"/>
+      </w:pPr>
+    </w:lvl>
+    <w:lvl w:ilvl="3" w:tplc="0416000F" w:tentative="1">
+      <w:start w:val="1"/>
+      <w:numFmt w:val="decimal"/>
+      <w:lvlText w:val="%4."/>
+      <w:lvlJc w:val="left"/>
+      <w:pPr>
+        <w:ind w:left="3588" w:hanging="360"/>
+      </w:pPr>
+    </w:lvl>
+    <w:lvl w:ilvl="4" w:tplc="04160019" w:tentative="1">
+      <w:start w:val="1"/>
+      <w:numFmt w:val="lowerLetter"/>
+      <w:lvlText w:val="%5."/>
+      <w:lvlJc w:val="left"/>
+      <w:pPr>
+        <w:ind w:left="4308" w:hanging="360"/>
+      </w:pPr>
+    </w:lvl>
+    <w:lvl w:ilvl="5" w:tplc="0416001B" w:tentative="1">
+      <w:start w:val="1"/>
+      <w:numFmt w:val="lowerRoman"/>
+      <w:lvlText w:val="%6."/>
+      <w:lvlJc w:val="right"/>
+      <w:pPr>
+        <w:ind w:left="5028" w:hanging="180"/>
+      </w:pPr>
+    </w:lvl>
+    <w:lvl w:ilvl="6" w:tplc="0416000F" w:tentative="1">
+      <w:start w:val="1"/>
+      <w:numFmt w:val="decimal"/>
+      <w:lvlText w:val="%7."/>
+      <w:lvlJc w:val="left"/>
+      <w:pPr>
+        <w:ind w:left="5748" w:hanging="360"/>
+      </w:pPr>
+    </w:lvl>
+    <w:lvl w:ilvl="7" w:tplc="04160019" w:tentative="1">
+      <w:start w:val="1"/>
+      <w:numFmt w:val="lowerLetter"/>
+      <w:lvlText w:val="%8."/>
+      <w:lvlJc w:val="left"/>
+      <w:pPr>
+        <w:ind w:left="6468" w:hanging="360"/>
+      </w:pPr>
+    </w:lvl>
+    <w:lvl w:ilvl="8" w:tplc="0416001B" w:tentative="1">
+      <w:start w:val="1"/>
+      <w:numFmt w:val="lowerRoman"/>
+      <w:lvlText w:val="%9."/>
+      <w:lvlJc w:val="right"/>
+      <w:pPr>
+        <w:ind w:left="7188" w:hanging="180"/>
+      </w:pPr>
+    </w:lvl>
+  </w:abstractNum>
+  <w:abstractNum w:abstractNumId="16" w15:restartNumberingAfterBreak="0">
     <w:nsid w:val="33D06C6C"/>
     <w:multiLevelType w:val="hybridMultilevel"/>
     <w:tmpl w:val="DDBC2CF2"/>
@@ -13067,7 +15896,7 @@
       </w:pPr>
     </w:lvl>
   </w:abstractNum>
-  <w:abstractNum w:abstractNumId="11" w15:restartNumberingAfterBreak="0">
+  <w:abstractNum w:abstractNumId="17" w15:restartNumberingAfterBreak="0">
     <w:nsid w:val="420278D0"/>
     <w:multiLevelType w:val="hybridMultilevel"/>
     <w:tmpl w:val="26ACDF1E"/>
@@ -13159,7 +15988,96 @@
       </w:pPr>
     </w:lvl>
   </w:abstractNum>
-  <w:abstractNum w:abstractNumId="12" w15:restartNumberingAfterBreak="0">
+  <w:abstractNum w:abstractNumId="18" w15:restartNumberingAfterBreak="0">
+    <w:nsid w:val="46A30F05"/>
+    <w:multiLevelType w:val="hybridMultilevel"/>
+    <w:tmpl w:val="ACC6CEF6"/>
+    <w:lvl w:ilvl="0" w:tplc="1196E8BA">
+      <w:start w:val="1"/>
+      <w:numFmt w:val="decimal"/>
+      <w:lvlText w:val="%1."/>
+      <w:lvlJc w:val="left"/>
+      <w:pPr>
+        <w:ind w:left="1428" w:hanging="360"/>
+      </w:pPr>
+      <w:rPr>
+        <w:rFonts w:hint="default"/>
+      </w:rPr>
+    </w:lvl>
+    <w:lvl w:ilvl="1" w:tplc="04160019" w:tentative="1">
+      <w:start w:val="1"/>
+      <w:numFmt w:val="lowerLetter"/>
+      <w:lvlText w:val="%2."/>
+      <w:lvlJc w:val="left"/>
+      <w:pPr>
+        <w:ind w:left="1440" w:hanging="360"/>
+      </w:pPr>
+    </w:lvl>
+    <w:lvl w:ilvl="2" w:tplc="0416001B" w:tentative="1">
+      <w:start w:val="1"/>
+      <w:numFmt w:val="lowerRoman"/>
+      <w:lvlText w:val="%3."/>
+      <w:lvlJc w:val="right"/>
+      <w:pPr>
+        <w:ind w:left="2160" w:hanging="180"/>
+      </w:pPr>
+    </w:lvl>
+    <w:lvl w:ilvl="3" w:tplc="0416000F" w:tentative="1">
+      <w:start w:val="1"/>
+      <w:numFmt w:val="decimal"/>
+      <w:lvlText w:val="%4."/>
+      <w:lvlJc w:val="left"/>
+      <w:pPr>
+        <w:ind w:left="2880" w:hanging="360"/>
+      </w:pPr>
+    </w:lvl>
+    <w:lvl w:ilvl="4" w:tplc="04160019" w:tentative="1">
+      <w:start w:val="1"/>
+      <w:numFmt w:val="lowerLetter"/>
+      <w:lvlText w:val="%5."/>
+      <w:lvlJc w:val="left"/>
+      <w:pPr>
+        <w:ind w:left="3600" w:hanging="360"/>
+      </w:pPr>
+    </w:lvl>
+    <w:lvl w:ilvl="5" w:tplc="0416001B" w:tentative="1">
+      <w:start w:val="1"/>
+      <w:numFmt w:val="lowerRoman"/>
+      <w:lvlText w:val="%6."/>
+      <w:lvlJc w:val="right"/>
+      <w:pPr>
+        <w:ind w:left="4320" w:hanging="180"/>
+      </w:pPr>
+    </w:lvl>
+    <w:lvl w:ilvl="6" w:tplc="0416000F" w:tentative="1">
+      <w:start w:val="1"/>
+      <w:numFmt w:val="decimal"/>
+      <w:lvlText w:val="%7."/>
+      <w:lvlJc w:val="left"/>
+      <w:pPr>
+        <w:ind w:left="5040" w:hanging="360"/>
+      </w:pPr>
+    </w:lvl>
+    <w:lvl w:ilvl="7" w:tplc="04160019" w:tentative="1">
+      <w:start w:val="1"/>
+      <w:numFmt w:val="lowerLetter"/>
+      <w:lvlText w:val="%8."/>
+      <w:lvlJc w:val="left"/>
+      <w:pPr>
+        <w:ind w:left="5760" w:hanging="360"/>
+      </w:pPr>
+    </w:lvl>
+    <w:lvl w:ilvl="8" w:tplc="0416001B" w:tentative="1">
+      <w:start w:val="1"/>
+      <w:numFmt w:val="lowerRoman"/>
+      <w:lvlText w:val="%9."/>
+      <w:lvlJc w:val="right"/>
+      <w:pPr>
+        <w:ind w:left="6480" w:hanging="180"/>
+      </w:pPr>
+    </w:lvl>
+  </w:abstractNum>
+  <w:abstractNum w:abstractNumId="19" w15:restartNumberingAfterBreak="0">
     <w:nsid w:val="553E6AF0"/>
     <w:multiLevelType w:val="hybridMultilevel"/>
     <w:tmpl w:val="69C07F22"/>
@@ -13272,7 +16190,185 @@
       </w:rPr>
     </w:lvl>
   </w:abstractNum>
-  <w:abstractNum w:abstractNumId="13" w15:restartNumberingAfterBreak="0">
+  <w:abstractNum w:abstractNumId="20" w15:restartNumberingAfterBreak="0">
+    <w:nsid w:val="555E4369"/>
+    <w:multiLevelType w:val="hybridMultilevel"/>
+    <w:tmpl w:val="8BBC215E"/>
+    <w:lvl w:ilvl="0" w:tplc="1196E8BA">
+      <w:start w:val="1"/>
+      <w:numFmt w:val="decimal"/>
+      <w:lvlText w:val="%1."/>
+      <w:lvlJc w:val="left"/>
+      <w:pPr>
+        <w:ind w:left="2496" w:hanging="360"/>
+      </w:pPr>
+      <w:rPr>
+        <w:rFonts w:hint="default"/>
+      </w:rPr>
+    </w:lvl>
+    <w:lvl w:ilvl="1" w:tplc="04160019" w:tentative="1">
+      <w:start w:val="1"/>
+      <w:numFmt w:val="lowerLetter"/>
+      <w:lvlText w:val="%2."/>
+      <w:lvlJc w:val="left"/>
+      <w:pPr>
+        <w:ind w:left="2508" w:hanging="360"/>
+      </w:pPr>
+    </w:lvl>
+    <w:lvl w:ilvl="2" w:tplc="0416001B" w:tentative="1">
+      <w:start w:val="1"/>
+      <w:numFmt w:val="lowerRoman"/>
+      <w:lvlText w:val="%3."/>
+      <w:lvlJc w:val="right"/>
+      <w:pPr>
+        <w:ind w:left="3228" w:hanging="180"/>
+      </w:pPr>
+    </w:lvl>
+    <w:lvl w:ilvl="3" w:tplc="0416000F" w:tentative="1">
+      <w:start w:val="1"/>
+      <w:numFmt w:val="decimal"/>
+      <w:lvlText w:val="%4."/>
+      <w:lvlJc w:val="left"/>
+      <w:pPr>
+        <w:ind w:left="3948" w:hanging="360"/>
+      </w:pPr>
+    </w:lvl>
+    <w:lvl w:ilvl="4" w:tplc="04160019" w:tentative="1">
+      <w:start w:val="1"/>
+      <w:numFmt w:val="lowerLetter"/>
+      <w:lvlText w:val="%5."/>
+      <w:lvlJc w:val="left"/>
+      <w:pPr>
+        <w:ind w:left="4668" w:hanging="360"/>
+      </w:pPr>
+    </w:lvl>
+    <w:lvl w:ilvl="5" w:tplc="0416001B" w:tentative="1">
+      <w:start w:val="1"/>
+      <w:numFmt w:val="lowerRoman"/>
+      <w:lvlText w:val="%6."/>
+      <w:lvlJc w:val="right"/>
+      <w:pPr>
+        <w:ind w:left="5388" w:hanging="180"/>
+      </w:pPr>
+    </w:lvl>
+    <w:lvl w:ilvl="6" w:tplc="0416000F" w:tentative="1">
+      <w:start w:val="1"/>
+      <w:numFmt w:val="decimal"/>
+      <w:lvlText w:val="%7."/>
+      <w:lvlJc w:val="left"/>
+      <w:pPr>
+        <w:ind w:left="6108" w:hanging="360"/>
+      </w:pPr>
+    </w:lvl>
+    <w:lvl w:ilvl="7" w:tplc="04160019" w:tentative="1">
+      <w:start w:val="1"/>
+      <w:numFmt w:val="lowerLetter"/>
+      <w:lvlText w:val="%8."/>
+      <w:lvlJc w:val="left"/>
+      <w:pPr>
+        <w:ind w:left="6828" w:hanging="360"/>
+      </w:pPr>
+    </w:lvl>
+    <w:lvl w:ilvl="8" w:tplc="0416001B" w:tentative="1">
+      <w:start w:val="1"/>
+      <w:numFmt w:val="lowerRoman"/>
+      <w:lvlText w:val="%9."/>
+      <w:lvlJc w:val="right"/>
+      <w:pPr>
+        <w:ind w:left="7548" w:hanging="180"/>
+      </w:pPr>
+    </w:lvl>
+  </w:abstractNum>
+  <w:abstractNum w:abstractNumId="21" w15:restartNumberingAfterBreak="0">
+    <w:nsid w:val="578712B9"/>
+    <w:multiLevelType w:val="hybridMultilevel"/>
+    <w:tmpl w:val="A6987EBE"/>
+    <w:lvl w:ilvl="0" w:tplc="1196E8BA">
+      <w:start w:val="1"/>
+      <w:numFmt w:val="decimal"/>
+      <w:lvlText w:val="%1."/>
+      <w:lvlJc w:val="left"/>
+      <w:pPr>
+        <w:ind w:left="1428" w:hanging="360"/>
+      </w:pPr>
+      <w:rPr>
+        <w:rFonts w:hint="default"/>
+      </w:rPr>
+    </w:lvl>
+    <w:lvl w:ilvl="1" w:tplc="04160019" w:tentative="1">
+      <w:start w:val="1"/>
+      <w:numFmt w:val="lowerLetter"/>
+      <w:lvlText w:val="%2."/>
+      <w:lvlJc w:val="left"/>
+      <w:pPr>
+        <w:ind w:left="1440" w:hanging="360"/>
+      </w:pPr>
+    </w:lvl>
+    <w:lvl w:ilvl="2" w:tplc="0416001B" w:tentative="1">
+      <w:start w:val="1"/>
+      <w:numFmt w:val="lowerRoman"/>
+      <w:lvlText w:val="%3."/>
+      <w:lvlJc w:val="right"/>
+      <w:pPr>
+        <w:ind w:left="2160" w:hanging="180"/>
+      </w:pPr>
+    </w:lvl>
+    <w:lvl w:ilvl="3" w:tplc="0416000F" w:tentative="1">
+      <w:start w:val="1"/>
+      <w:numFmt w:val="decimal"/>
+      <w:lvlText w:val="%4."/>
+      <w:lvlJc w:val="left"/>
+      <w:pPr>
+        <w:ind w:left="2880" w:hanging="360"/>
+      </w:pPr>
+    </w:lvl>
+    <w:lvl w:ilvl="4" w:tplc="04160019" w:tentative="1">
+      <w:start w:val="1"/>
+      <w:numFmt w:val="lowerLetter"/>
+      <w:lvlText w:val="%5."/>
+      <w:lvlJc w:val="left"/>
+      <w:pPr>
+        <w:ind w:left="3600" w:hanging="360"/>
+      </w:pPr>
+    </w:lvl>
+    <w:lvl w:ilvl="5" w:tplc="0416001B" w:tentative="1">
+      <w:start w:val="1"/>
+      <w:numFmt w:val="lowerRoman"/>
+      <w:lvlText w:val="%6."/>
+      <w:lvlJc w:val="right"/>
+      <w:pPr>
+        <w:ind w:left="4320" w:hanging="180"/>
+      </w:pPr>
+    </w:lvl>
+    <w:lvl w:ilvl="6" w:tplc="0416000F" w:tentative="1">
+      <w:start w:val="1"/>
+      <w:numFmt w:val="decimal"/>
+      <w:lvlText w:val="%7."/>
+      <w:lvlJc w:val="left"/>
+      <w:pPr>
+        <w:ind w:left="5040" w:hanging="360"/>
+      </w:pPr>
+    </w:lvl>
+    <w:lvl w:ilvl="7" w:tplc="04160019" w:tentative="1">
+      <w:start w:val="1"/>
+      <w:numFmt w:val="lowerLetter"/>
+      <w:lvlText w:val="%8."/>
+      <w:lvlJc w:val="left"/>
+      <w:pPr>
+        <w:ind w:left="5760" w:hanging="360"/>
+      </w:pPr>
+    </w:lvl>
+    <w:lvl w:ilvl="8" w:tplc="0416001B" w:tentative="1">
+      <w:start w:val="1"/>
+      <w:numFmt w:val="lowerRoman"/>
+      <w:lvlText w:val="%9."/>
+      <w:lvlJc w:val="right"/>
+      <w:pPr>
+        <w:ind w:left="6480" w:hanging="180"/>
+      </w:pPr>
+    </w:lvl>
+  </w:abstractNum>
+  <w:abstractNum w:abstractNumId="22" w15:restartNumberingAfterBreak="0">
     <w:nsid w:val="5A843CFE"/>
     <w:multiLevelType w:val="multilevel"/>
     <w:tmpl w:val="23D86A6A"/>
@@ -13421,7 +16517,120 @@
       </w:rPr>
     </w:lvl>
   </w:abstractNum>
-  <w:abstractNum w:abstractNumId="14" w15:restartNumberingAfterBreak="0">
+  <w:abstractNum w:abstractNumId="23" w15:restartNumberingAfterBreak="0">
+    <w:nsid w:val="697C7B20"/>
+    <w:multiLevelType w:val="hybridMultilevel"/>
+    <w:tmpl w:val="AD32E3C2"/>
+    <w:lvl w:ilvl="0" w:tplc="3272BE7C">
+      <w:start w:val="1"/>
+      <w:numFmt w:val="bullet"/>
+      <w:lvlText w:val=""/>
+      <w:lvlJc w:val="left"/>
+      <w:pPr>
+        <w:ind w:left="2148" w:hanging="360"/>
+      </w:pPr>
+      <w:rPr>
+        <w:rFonts w:ascii="Symbol" w:hAnsi="Symbol" w:hint="default"/>
+      </w:rPr>
+    </w:lvl>
+    <w:lvl w:ilvl="1" w:tplc="04160003" w:tentative="1">
+      <w:start w:val="1"/>
+      <w:numFmt w:val="bullet"/>
+      <w:lvlText w:val="o"/>
+      <w:lvlJc w:val="left"/>
+      <w:pPr>
+        <w:ind w:left="2868" w:hanging="360"/>
+      </w:pPr>
+      <w:rPr>
+        <w:rFonts w:ascii="Courier New" w:hAnsi="Courier New" w:cs="Courier New" w:hint="default"/>
+      </w:rPr>
+    </w:lvl>
+    <w:lvl w:ilvl="2" w:tplc="04160005" w:tentative="1">
+      <w:start w:val="1"/>
+      <w:numFmt w:val="bullet"/>
+      <w:lvlText w:val=""/>
+      <w:lvlJc w:val="left"/>
+      <w:pPr>
+        <w:ind w:left="3588" w:hanging="360"/>
+      </w:pPr>
+      <w:rPr>
+        <w:rFonts w:ascii="Wingdings" w:hAnsi="Wingdings" w:hint="default"/>
+      </w:rPr>
+    </w:lvl>
+    <w:lvl w:ilvl="3" w:tplc="04160001" w:tentative="1">
+      <w:start w:val="1"/>
+      <w:numFmt w:val="bullet"/>
+      <w:lvlText w:val=""/>
+      <w:lvlJc w:val="left"/>
+      <w:pPr>
+        <w:ind w:left="4308" w:hanging="360"/>
+      </w:pPr>
+      <w:rPr>
+        <w:rFonts w:ascii="Symbol" w:hAnsi="Symbol" w:hint="default"/>
+      </w:rPr>
+    </w:lvl>
+    <w:lvl w:ilvl="4" w:tplc="04160003" w:tentative="1">
+      <w:start w:val="1"/>
+      <w:numFmt w:val="bullet"/>
+      <w:lvlText w:val="o"/>
+      <w:lvlJc w:val="left"/>
+      <w:pPr>
+        <w:ind w:left="5028" w:hanging="360"/>
+      </w:pPr>
+      <w:rPr>
+        <w:rFonts w:ascii="Courier New" w:hAnsi="Courier New" w:cs="Courier New" w:hint="default"/>
+      </w:rPr>
+    </w:lvl>
+    <w:lvl w:ilvl="5" w:tplc="04160005" w:tentative="1">
+      <w:start w:val="1"/>
+      <w:numFmt w:val="bullet"/>
+      <w:lvlText w:val=""/>
+      <w:lvlJc w:val="left"/>
+      <w:pPr>
+        <w:ind w:left="5748" w:hanging="360"/>
+      </w:pPr>
+      <w:rPr>
+        <w:rFonts w:ascii="Wingdings" w:hAnsi="Wingdings" w:hint="default"/>
+      </w:rPr>
+    </w:lvl>
+    <w:lvl w:ilvl="6" w:tplc="04160001" w:tentative="1">
+      <w:start w:val="1"/>
+      <w:numFmt w:val="bullet"/>
+      <w:lvlText w:val=""/>
+      <w:lvlJc w:val="left"/>
+      <w:pPr>
+        <w:ind w:left="6468" w:hanging="360"/>
+      </w:pPr>
+      <w:rPr>
+        <w:rFonts w:ascii="Symbol" w:hAnsi="Symbol" w:hint="default"/>
+      </w:rPr>
+    </w:lvl>
+    <w:lvl w:ilvl="7" w:tplc="04160003" w:tentative="1">
+      <w:start w:val="1"/>
+      <w:numFmt w:val="bullet"/>
+      <w:lvlText w:val="o"/>
+      <w:lvlJc w:val="left"/>
+      <w:pPr>
+        <w:ind w:left="7188" w:hanging="360"/>
+      </w:pPr>
+      <w:rPr>
+        <w:rFonts w:ascii="Courier New" w:hAnsi="Courier New" w:cs="Courier New" w:hint="default"/>
+      </w:rPr>
+    </w:lvl>
+    <w:lvl w:ilvl="8" w:tplc="04160005" w:tentative="1">
+      <w:start w:val="1"/>
+      <w:numFmt w:val="bullet"/>
+      <w:lvlText w:val=""/>
+      <w:lvlJc w:val="left"/>
+      <w:pPr>
+        <w:ind w:left="7908" w:hanging="360"/>
+      </w:pPr>
+      <w:rPr>
+        <w:rFonts w:ascii="Wingdings" w:hAnsi="Wingdings" w:hint="default"/>
+      </w:rPr>
+    </w:lvl>
+  </w:abstractNum>
+  <w:abstractNum w:abstractNumId="24" w15:restartNumberingAfterBreak="0">
     <w:nsid w:val="6A120CA7"/>
     <w:multiLevelType w:val="hybridMultilevel"/>
     <w:tmpl w:val="DDBC2CF2"/>
@@ -13510,7 +16719,7 @@
       </w:pPr>
     </w:lvl>
   </w:abstractNum>
-  <w:abstractNum w:abstractNumId="15" w15:restartNumberingAfterBreak="0">
+  <w:abstractNum w:abstractNumId="25" w15:restartNumberingAfterBreak="0">
     <w:nsid w:val="73874F81"/>
     <w:multiLevelType w:val="hybridMultilevel"/>
     <w:tmpl w:val="DDBC2CF2"/>
@@ -13599,7 +16808,96 @@
       </w:pPr>
     </w:lvl>
   </w:abstractNum>
-  <w:abstractNum w:abstractNumId="16" w15:restartNumberingAfterBreak="0">
+  <w:abstractNum w:abstractNumId="26" w15:restartNumberingAfterBreak="0">
+    <w:nsid w:val="76F436CF"/>
+    <w:multiLevelType w:val="hybridMultilevel"/>
+    <w:tmpl w:val="A6987EBE"/>
+    <w:lvl w:ilvl="0" w:tplc="1196E8BA">
+      <w:start w:val="1"/>
+      <w:numFmt w:val="decimal"/>
+      <w:lvlText w:val="%1."/>
+      <w:lvlJc w:val="left"/>
+      <w:pPr>
+        <w:ind w:left="1428" w:hanging="360"/>
+      </w:pPr>
+      <w:rPr>
+        <w:rFonts w:hint="default"/>
+      </w:rPr>
+    </w:lvl>
+    <w:lvl w:ilvl="1" w:tplc="04160019" w:tentative="1">
+      <w:start w:val="1"/>
+      <w:numFmt w:val="lowerLetter"/>
+      <w:lvlText w:val="%2."/>
+      <w:lvlJc w:val="left"/>
+      <w:pPr>
+        <w:ind w:left="1440" w:hanging="360"/>
+      </w:pPr>
+    </w:lvl>
+    <w:lvl w:ilvl="2" w:tplc="0416001B" w:tentative="1">
+      <w:start w:val="1"/>
+      <w:numFmt w:val="lowerRoman"/>
+      <w:lvlText w:val="%3."/>
+      <w:lvlJc w:val="right"/>
+      <w:pPr>
+        <w:ind w:left="2160" w:hanging="180"/>
+      </w:pPr>
+    </w:lvl>
+    <w:lvl w:ilvl="3" w:tplc="0416000F" w:tentative="1">
+      <w:start w:val="1"/>
+      <w:numFmt w:val="decimal"/>
+      <w:lvlText w:val="%4."/>
+      <w:lvlJc w:val="left"/>
+      <w:pPr>
+        <w:ind w:left="2880" w:hanging="360"/>
+      </w:pPr>
+    </w:lvl>
+    <w:lvl w:ilvl="4" w:tplc="04160019" w:tentative="1">
+      <w:start w:val="1"/>
+      <w:numFmt w:val="lowerLetter"/>
+      <w:lvlText w:val="%5."/>
+      <w:lvlJc w:val="left"/>
+      <w:pPr>
+        <w:ind w:left="3600" w:hanging="360"/>
+      </w:pPr>
+    </w:lvl>
+    <w:lvl w:ilvl="5" w:tplc="0416001B" w:tentative="1">
+      <w:start w:val="1"/>
+      <w:numFmt w:val="lowerRoman"/>
+      <w:lvlText w:val="%6."/>
+      <w:lvlJc w:val="right"/>
+      <w:pPr>
+        <w:ind w:left="4320" w:hanging="180"/>
+      </w:pPr>
+    </w:lvl>
+    <w:lvl w:ilvl="6" w:tplc="0416000F" w:tentative="1">
+      <w:start w:val="1"/>
+      <w:numFmt w:val="decimal"/>
+      <w:lvlText w:val="%7."/>
+      <w:lvlJc w:val="left"/>
+      <w:pPr>
+        <w:ind w:left="5040" w:hanging="360"/>
+      </w:pPr>
+    </w:lvl>
+    <w:lvl w:ilvl="7" w:tplc="04160019" w:tentative="1">
+      <w:start w:val="1"/>
+      <w:numFmt w:val="lowerLetter"/>
+      <w:lvlText w:val="%8."/>
+      <w:lvlJc w:val="left"/>
+      <w:pPr>
+        <w:ind w:left="5760" w:hanging="360"/>
+      </w:pPr>
+    </w:lvl>
+    <w:lvl w:ilvl="8" w:tplc="0416001B" w:tentative="1">
+      <w:start w:val="1"/>
+      <w:numFmt w:val="lowerRoman"/>
+      <w:lvlText w:val="%9."/>
+      <w:lvlJc w:val="right"/>
+      <w:pPr>
+        <w:ind w:left="6480" w:hanging="180"/>
+      </w:pPr>
+    </w:lvl>
+  </w:abstractNum>
+  <w:abstractNum w:abstractNumId="27" w15:restartNumberingAfterBreak="0">
     <w:nsid w:val="7A5565C9"/>
     <w:multiLevelType w:val="multilevel"/>
     <w:tmpl w:val="2FCC0500"/>
@@ -13740,54 +17038,87 @@
     </w:lvl>
   </w:abstractNum>
   <w:num w:numId="1">
-    <w:abstractNumId w:val="5"/>
+    <w:abstractNumId w:val="8"/>
   </w:num>
   <w:num w:numId="2">
-    <w:abstractNumId w:val="8"/>
+    <w:abstractNumId w:val="13"/>
   </w:num>
   <w:num w:numId="3">
-    <w:abstractNumId w:val="16"/>
+    <w:abstractNumId w:val="27"/>
   </w:num>
   <w:num w:numId="4">
-    <w:abstractNumId w:val="7"/>
+    <w:abstractNumId w:val="12"/>
   </w:num>
   <w:num w:numId="5">
-    <w:abstractNumId w:val="3"/>
+    <w:abstractNumId w:val="4"/>
   </w:num>
   <w:num w:numId="6">
-    <w:abstractNumId w:val="13"/>
+    <w:abstractNumId w:val="22"/>
   </w:num>
   <w:num w:numId="7">
     <w:abstractNumId w:val="0"/>
   </w:num>
   <w:num w:numId="8">
-    <w:abstractNumId w:val="4"/>
+    <w:abstractNumId w:val="7"/>
   </w:num>
   <w:num w:numId="9">
     <w:abstractNumId w:val="1"/>
   </w:num>
   <w:num w:numId="10">
+    <w:abstractNumId w:val="14"/>
+  </w:num>
+  <w:num w:numId="11">
+    <w:abstractNumId w:val="25"/>
+  </w:num>
+  <w:num w:numId="12">
+    <w:abstractNumId w:val="24"/>
+  </w:num>
+  <w:num w:numId="13">
+    <w:abstractNumId w:val="16"/>
+  </w:num>
+  <w:num w:numId="14">
+    <w:abstractNumId w:val="3"/>
+  </w:num>
+  <w:num w:numId="15">
+    <w:abstractNumId w:val="17"/>
+  </w:num>
+  <w:num w:numId="16">
+    <w:abstractNumId w:val="19"/>
+  </w:num>
+  <w:num w:numId="17">
+    <w:abstractNumId w:val="10"/>
+  </w:num>
+  <w:num w:numId="18">
+    <w:abstractNumId w:val="15"/>
+  </w:num>
+  <w:num w:numId="19">
+    <w:abstractNumId w:val="11"/>
+  </w:num>
+  <w:num w:numId="20">
+    <w:abstractNumId w:val="2"/>
+  </w:num>
+  <w:num w:numId="21">
     <w:abstractNumId w:val="9"/>
   </w:num>
-  <w:num w:numId="11">
-    <w:abstractNumId w:val="15"/>
+  <w:num w:numId="22">
+    <w:abstractNumId w:val="5"/>
   </w:num>
-  <w:num w:numId="12">
-    <w:abstractNumId w:val="14"/>
+  <w:num w:numId="23">
+    <w:abstractNumId w:val="20"/>
   </w:num>
-  <w:num w:numId="13">
-    <w:abstractNumId w:val="10"/>
+  <w:num w:numId="24">
+    <w:abstractNumId w:val="26"/>
   </w:num>
-  <w:num w:numId="14">
-    <w:abstractNumId w:val="2"/>
+  <w:num w:numId="25">
+    <w:abstractNumId w:val="23"/>
   </w:num>
-  <w:num w:numId="15">
-    <w:abstractNumId w:val="11"/>
+  <w:num w:numId="26">
+    <w:abstractNumId w:val="18"/>
   </w:num>
-  <w:num w:numId="16">
-    <w:abstractNumId w:val="12"/>
+  <w:num w:numId="27">
+    <w:abstractNumId w:val="21"/>
   </w:num>
-  <w:num w:numId="17">
+  <w:num w:numId="28">
     <w:abstractNumId w:val="6"/>
   </w:num>
 </w:numbering>

</xml_diff>

<commit_message>
Atualizado escopo e levantamento de requisitos
</commit_message>
<xml_diff>
--- a/documentacao/DMS.docx
+++ b/documentacao/DMS.docx
@@ -3976,6 +3976,7 @@
         <w:rPr>
           <w:rFonts w:ascii="Calibri" w:hAnsi="Calibri" w:cs="Calibri"/>
           <w:color w:val="000000"/>
+          <w:sz w:val="22"/>
           <w:highlight w:val="white"/>
         </w:rPr>
       </w:pPr>
@@ -3986,10 +3987,13 @@
         </w:rPr>
         <w:tab/>
       </w:r>
-      <w:r>
-        <w:rPr>
-          <w:rFonts w:ascii="Calibri" w:hAnsi="Calibri" w:cs="Calibri"/>
-          <w:color w:val="000000"/>
+      <w:bookmarkStart w:id="0" w:name="_heading=h.f3mc3p754yyo" w:colFirst="0" w:colLast="0"/>
+      <w:bookmarkEnd w:id="0"/>
+      <w:r>
+        <w:rPr>
+          <w:rFonts w:ascii="Calibri" w:hAnsi="Calibri" w:cs="Calibri"/>
+          <w:color w:val="000000"/>
+          <w:sz w:val="22"/>
           <w:highlight w:val="white"/>
         </w:rPr>
         <w:t>Todas as empresas com mais de cem funcionários no Brasil precisam preencher parte de seus cargos com pessoas com deficiência (PcD). A obrigatoriedade está na lei de cotas, que prevê percentuais de 2% a 5% de acordo com número de funcionários. Mais de 418 mil trabalhadores com deficiência se valiam desta garantia até 2016, segundo os dados mais recentes do RAIS (Relação Anual de Informações Sociais).</w:t>
@@ -4013,12 +4017,14 @@
         <w:rPr>
           <w:rFonts w:ascii="Calibri" w:hAnsi="Calibri" w:cs="Calibri"/>
           <w:color w:val="000000"/>
+          <w:sz w:val="22"/>
           <w:highlight w:val="white"/>
         </w:rPr>
       </w:pPr>
       <w:r>
         <w:rPr>
           <w:rFonts w:ascii="Calibri" w:hAnsi="Calibri" w:cs="Calibri"/>
+          <w:sz w:val="22"/>
           <w:highlight w:val="white"/>
         </w:rPr>
         <w:tab/>
@@ -4027,6 +4033,7 @@
         <w:rPr>
           <w:rFonts w:ascii="Calibri" w:hAnsi="Calibri" w:cs="Calibri"/>
           <w:color w:val="000000"/>
+          <w:sz w:val="22"/>
           <w:highlight w:val="white"/>
         </w:rPr>
         <w:t>Os mesmos dados revelam, no entanto, uma dificuldade maior de inclusão para pessoas com deficiência intelectual. Elas representam apenas 8,2% desses trabalhadores, enquanto 48,9% são pessoas com deficiência física, 19,2% com deficiência auditiva, 12,8% com deficiência visual, 9,2% são reabilitados e 1,7% são pessoas com deficiências múltiplas.</w:t>
@@ -4050,12 +4057,14 @@
         <w:rPr>
           <w:rFonts w:ascii="Calibri" w:hAnsi="Calibri" w:cs="Calibri"/>
           <w:color w:val="000000"/>
+          <w:sz w:val="22"/>
           <w:highlight w:val="white"/>
         </w:rPr>
       </w:pPr>
       <w:r>
         <w:rPr>
           <w:rFonts w:ascii="Calibri" w:hAnsi="Calibri" w:cs="Calibri"/>
+          <w:sz w:val="22"/>
           <w:highlight w:val="white"/>
         </w:rPr>
         <w:tab/>
@@ -4064,6 +4073,7 @@
         <w:rPr>
           <w:rFonts w:ascii="Calibri" w:hAnsi="Calibri" w:cs="Calibri"/>
           <w:color w:val="000000"/>
+          <w:sz w:val="22"/>
           <w:highlight w:val="white"/>
         </w:rPr>
         <w:t xml:space="preserve">Dado o exposto se faz necessária uma solução que atenda a essa parcela de pessoas com DI que muitas vezes não são contratadas por preconceito, levando em consideração o trabalho exercido pela APAE através da metodologia do Emprego Apoiado, esse projeto visa ajudar a instituição, os </w:t>
@@ -4071,6 +4081,7 @@
       <w:r>
         <w:rPr>
           <w:rFonts w:ascii="Calibri" w:hAnsi="Calibri" w:cs="Calibri"/>
+          <w:sz w:val="22"/>
           <w:highlight w:val="white"/>
         </w:rPr>
         <w:t>a</w:t>
@@ -4079,6 +4090,7 @@
         <w:rPr>
           <w:rFonts w:ascii="Calibri" w:hAnsi="Calibri" w:cs="Calibri"/>
           <w:color w:val="000000"/>
+          <w:sz w:val="22"/>
           <w:highlight w:val="white"/>
         </w:rPr>
         <w:t xml:space="preserve">spirantes </w:t>
@@ -4086,6 +4098,7 @@
       <w:r>
         <w:rPr>
           <w:rFonts w:ascii="Calibri" w:hAnsi="Calibri" w:cs="Calibri"/>
+          <w:sz w:val="22"/>
           <w:highlight w:val="white"/>
         </w:rPr>
         <w:t>às</w:t>
@@ -4094,6 +4107,7 @@
         <w:rPr>
           <w:rFonts w:ascii="Calibri" w:hAnsi="Calibri" w:cs="Calibri"/>
           <w:color w:val="000000"/>
+          <w:sz w:val="22"/>
           <w:highlight w:val="white"/>
         </w:rPr>
         <w:t xml:space="preserve"> vagas e seus responsáveis, assim como as empresas contratantes.</w:t>
@@ -4116,14 +4130,16 @@
         <w:jc w:val="both"/>
         <w:rPr>
           <w:rFonts w:ascii="Calibri" w:hAnsi="Calibri" w:cs="Calibri"/>
+          <w:sz w:val="22"/>
           <w:highlight w:val="white"/>
         </w:rPr>
       </w:pPr>
-      <w:bookmarkStart w:id="0" w:name="_heading=h.gjdgxs" w:colFirst="0" w:colLast="0"/>
-      <w:bookmarkEnd w:id="0"/>
-      <w:r>
-        <w:rPr>
-          <w:rFonts w:ascii="Calibri" w:hAnsi="Calibri" w:cs="Calibri"/>
+      <w:bookmarkStart w:id="1" w:name="_heading=h.gjdgxs" w:colFirst="0" w:colLast="0"/>
+      <w:bookmarkEnd w:id="1"/>
+      <w:r>
+        <w:rPr>
+          <w:rFonts w:ascii="Calibri" w:hAnsi="Calibri" w:cs="Calibri"/>
+          <w:sz w:val="22"/>
           <w:highlight w:val="white"/>
         </w:rPr>
         <w:tab/>
@@ -4132,6 +4148,7 @@
         <w:rPr>
           <w:rFonts w:ascii="Calibri" w:hAnsi="Calibri" w:cs="Calibri"/>
           <w:color w:val="000000"/>
+          <w:sz w:val="22"/>
           <w:highlight w:val="white"/>
         </w:rPr>
         <w:t xml:space="preserve">O projeto é baseado em um site com uma </w:t>
@@ -4139,6 +4156,7 @@
       <w:r>
         <w:rPr>
           <w:rFonts w:ascii="Calibri" w:hAnsi="Calibri" w:cs="Calibri"/>
+          <w:sz w:val="22"/>
           <w:highlight w:val="white"/>
         </w:rPr>
         <w:t>extensão</w:t>
@@ -4147,28 +4165,32 @@
         <w:rPr>
           <w:rFonts w:ascii="Calibri" w:hAnsi="Calibri" w:cs="Calibri"/>
           <w:color w:val="000000"/>
+          <w:sz w:val="22"/>
           <w:highlight w:val="white"/>
         </w:rPr>
-        <w:t xml:space="preserve"> para mobile, </w:t>
-      </w:r>
-      <w:r>
-        <w:rPr>
-          <w:rFonts w:ascii="Calibri" w:hAnsi="Calibri" w:cs="Calibri"/>
+        <w:t xml:space="preserve"> para mobile que </w:t>
+      </w:r>
+      <w:r>
+        <w:rPr>
+          <w:rFonts w:ascii="Calibri" w:hAnsi="Calibri" w:cs="Calibri"/>
+          <w:sz w:val="22"/>
           <w:highlight w:val="white"/>
         </w:rPr>
-        <w:t>possui três interfaces, uma para cada usuário, respectivamente: para a APAE, empresas parceiras, candidatos e seus responsáveis</w:t>
-      </w:r>
-      <w:r>
-        <w:rPr>
-          <w:rFonts w:ascii="Calibri" w:hAnsi="Calibri" w:cs="Calibri"/>
-          <w:color w:val="000000"/>
+        <w:t>possui três interfaces, uma para cada usuário: a APAE, empresas parceiras e candidatos</w:t>
+      </w:r>
+      <w:r>
+        <w:rPr>
+          <w:rFonts w:ascii="Calibri" w:hAnsi="Calibri" w:cs="Calibri"/>
+          <w:color w:val="000000"/>
+          <w:sz w:val="22"/>
           <w:highlight w:val="white"/>
         </w:rPr>
-        <w:t xml:space="preserve">, e tem o intuito de trazer mais independência a pessoa com </w:t>
-      </w:r>
-      <w:r>
-        <w:rPr>
-          <w:rFonts w:ascii="Calibri" w:hAnsi="Calibri" w:cs="Calibri"/>
+        <w:t xml:space="preserve">. Tem o intuito de trazer mais independência a pessoa com </w:t>
+      </w:r>
+      <w:r>
+        <w:rPr>
+          <w:rFonts w:ascii="Calibri" w:hAnsi="Calibri" w:cs="Calibri"/>
+          <w:sz w:val="22"/>
           <w:highlight w:val="white"/>
         </w:rPr>
         <w:t>deficiência</w:t>
@@ -4177,6 +4199,7 @@
         <w:rPr>
           <w:rFonts w:ascii="Calibri" w:hAnsi="Calibri" w:cs="Calibri"/>
           <w:color w:val="000000"/>
+          <w:sz w:val="22"/>
           <w:highlight w:val="white"/>
         </w:rPr>
         <w:t xml:space="preserve"> intelectual, a</w:t>
@@ -4184,6 +4207,7 @@
       <w:r>
         <w:rPr>
           <w:rFonts w:ascii="Calibri" w:hAnsi="Calibri" w:cs="Calibri"/>
+          <w:sz w:val="22"/>
           <w:highlight w:val="white"/>
         </w:rPr>
         <w:t>través de</w:t>
@@ -4192,6 +4216,7 @@
         <w:rPr>
           <w:rFonts w:ascii="Calibri" w:hAnsi="Calibri" w:cs="Calibri"/>
           <w:color w:val="000000"/>
+          <w:sz w:val="22"/>
           <w:highlight w:val="white"/>
         </w:rPr>
         <w:t xml:space="preserve"> uma </w:t>
@@ -4199,6 +4224,7 @@
       <w:r>
         <w:rPr>
           <w:rFonts w:ascii="Calibri" w:hAnsi="Calibri" w:cs="Calibri"/>
+          <w:sz w:val="22"/>
           <w:highlight w:val="white"/>
         </w:rPr>
         <w:t xml:space="preserve">experiência digital e agradável </w:t>
@@ -4207,13 +4233,15 @@
         <w:rPr>
           <w:rFonts w:ascii="Calibri" w:hAnsi="Calibri" w:cs="Calibri"/>
           <w:color w:val="000000"/>
+          <w:sz w:val="22"/>
           <w:highlight w:val="white"/>
         </w:rPr>
-        <w:t>no processo de inscrição e acompanhamento d</w:t>
-      </w:r>
-      <w:r>
-        <w:rPr>
-          <w:rFonts w:ascii="Calibri" w:hAnsi="Calibri" w:cs="Calibri"/>
+        <w:t>no processo de inscrição em uma vaga e acompanhamento d</w:t>
+      </w:r>
+      <w:r>
+        <w:rPr>
+          <w:rFonts w:ascii="Calibri" w:hAnsi="Calibri" w:cs="Calibri"/>
+          <w:sz w:val="22"/>
           <w:highlight w:val="white"/>
         </w:rPr>
         <w:t>o status de sua candidatura,</w:t>
@@ -4222,6 +4250,7 @@
         <w:rPr>
           <w:rFonts w:ascii="Calibri" w:hAnsi="Calibri" w:cs="Calibri"/>
           <w:color w:val="000000"/>
+          <w:sz w:val="22"/>
           <w:highlight w:val="white"/>
         </w:rPr>
         <w:t xml:space="preserve"> </w:t>
@@ -4229,9 +4258,10 @@
       <w:r>
         <w:rPr>
           <w:rFonts w:ascii="Calibri" w:hAnsi="Calibri" w:cs="Calibri"/>
+          <w:sz w:val="22"/>
           <w:highlight w:val="white"/>
         </w:rPr>
-        <w:t>a APAE como mediadora deve exercer o controle e o acompanhamento das informações da plataforma e as empresas parceiras  caberá a função de fazer o cadastro das vagas e informações relevantes.</w:t>
+        <w:t>a APAE como mediadora deve exercer o controle e o acompanhamento das informações da plataforma e às empresas parceiras  caberá a função de fazer o cadastro das vagas.</w:t>
       </w:r>
     </w:p>
     <w:p>
@@ -4251,17 +4281,18 @@
         <w:jc w:val="both"/>
         <w:rPr>
           <w:rFonts w:ascii="Calibri" w:hAnsi="Calibri" w:cs="Calibri"/>
+          <w:sz w:val="22"/>
           <w:highlight w:val="white"/>
         </w:rPr>
       </w:pPr>
-      <w:bookmarkStart w:id="1" w:name="_heading=h.wvsbi1638a4g" w:colFirst="0" w:colLast="0"/>
-      <w:bookmarkEnd w:id="1"/>
-      <w:r>
-        <w:rPr>
-          <w:rFonts w:ascii="Calibri" w:hAnsi="Calibri" w:cs="Calibri"/>
+      <w:bookmarkStart w:id="2" w:name="_heading=h.wvsbi1638a4g" w:colFirst="0" w:colLast="0"/>
+      <w:bookmarkEnd w:id="2"/>
+      <w:r>
+        <w:rPr>
+          <w:rFonts w:ascii="Calibri" w:hAnsi="Calibri" w:cs="Calibri"/>
+          <w:sz w:val="22"/>
           <w:highlight w:val="white"/>
         </w:rPr>
-        <w:lastRenderedPageBreak/>
         <w:tab/>
         <w:t>A APAE como administradora da plataforma irá analisar as vagas que serão enviadas pelas empresas contratantes, acompanhar os processos de contratação e trabalhar na curadoria dos dados.</w:t>
       </w:r>
@@ -4283,14 +4314,16 @@
         <w:jc w:val="both"/>
         <w:rPr>
           <w:rFonts w:ascii="Calibri" w:hAnsi="Calibri" w:cs="Calibri"/>
+          <w:sz w:val="22"/>
           <w:highlight w:val="white"/>
         </w:rPr>
       </w:pPr>
-      <w:bookmarkStart w:id="2" w:name="_heading=h.lrojbcvuj3c3" w:colFirst="0" w:colLast="0"/>
-      <w:bookmarkEnd w:id="2"/>
-      <w:r>
-        <w:rPr>
-          <w:rFonts w:ascii="Calibri" w:hAnsi="Calibri" w:cs="Calibri"/>
+      <w:bookmarkStart w:id="3" w:name="_heading=h.lrojbcvuj3c3" w:colFirst="0" w:colLast="0"/>
+      <w:bookmarkEnd w:id="3"/>
+      <w:r>
+        <w:rPr>
+          <w:rFonts w:ascii="Calibri" w:hAnsi="Calibri" w:cs="Calibri"/>
+          <w:sz w:val="22"/>
           <w:highlight w:val="white"/>
         </w:rPr>
         <w:tab/>
@@ -4314,45 +4347,26 @@
         <w:jc w:val="both"/>
         <w:rPr>
           <w:rFonts w:ascii="Calibri" w:hAnsi="Calibri" w:cs="Calibri"/>
+          <w:sz w:val="22"/>
           <w:highlight w:val="white"/>
         </w:rPr>
       </w:pPr>
-      <w:bookmarkStart w:id="3" w:name="_heading=h.cfr7cqv1nxgx" w:colFirst="0" w:colLast="0"/>
-      <w:bookmarkEnd w:id="3"/>
-      <w:r>
-        <w:rPr>
-          <w:rFonts w:ascii="Calibri" w:hAnsi="Calibri" w:cs="Calibri"/>
+      <w:bookmarkStart w:id="4" w:name="_heading=h.cfr7cqv1nxgx" w:colFirst="0" w:colLast="0"/>
+      <w:bookmarkEnd w:id="4"/>
+      <w:r>
+        <w:rPr>
+          <w:rFonts w:ascii="Calibri" w:hAnsi="Calibri" w:cs="Calibri"/>
+          <w:sz w:val="22"/>
           <w:highlight w:val="white"/>
         </w:rPr>
+        <w:lastRenderedPageBreak/>
         <w:tab/>
-        <w:t xml:space="preserve">Os postulantes às oportunidades deverão fazer um cadastro através de seus meios de acesso, desktop ou mobile, e assim acompanhar o status do processo seletivo no qual esteja participando, terá acesso às vagas previamente encaminhadas a ele(a) através do sistema e assim escolher as que desejar. Os responsáveis e familiares dos abordados poderão acessar a ferramenta através dessa frente.  </w:t>
-      </w:r>
-    </w:p>
-    <w:p>
-      <w:pPr>
-        <w:pBdr>
-          <w:top w:val="nil"/>
-          <w:left w:val="nil"/>
-          <w:bottom w:val="nil"/>
-          <w:right w:val="nil"/>
-          <w:between w:val="nil"/>
-        </w:pBdr>
-        <w:tabs>
-          <w:tab w:val="left" w:pos="709"/>
-        </w:tabs>
-        <w:spacing w:line="360" w:lineRule="auto"/>
-        <w:ind w:left="360"/>
-        <w:jc w:val="both"/>
-        <w:rPr>
-          <w:rFonts w:ascii="Calibri" w:hAnsi="Calibri" w:cs="Calibri"/>
-          <w:highlight w:val="white"/>
-        </w:rPr>
-      </w:pPr>
-      <w:bookmarkStart w:id="4" w:name="_heading=h.f3mc3p754yyo" w:colFirst="0" w:colLast="0"/>
-      <w:bookmarkEnd w:id="4"/>
-      <w:r>
-        <w:rPr>
-          <w:rFonts w:ascii="Calibri" w:hAnsi="Calibri" w:cs="Calibri"/>
+        <w:t>Os postulantes às oportunidades deverão fazer um cadastro através de seus meios de acesso, desktop ou mobile, e assim acompanhar o status do processo seletivo no qual esteja participando, terá acesso às vagas previamente encaminhadas a ele(a) através do sistema e assim escolher as que desejar.</w:t>
+      </w:r>
+      <w:r>
+        <w:rPr>
+          <w:rFonts w:ascii="Calibri" w:hAnsi="Calibri" w:cs="Calibri"/>
+          <w:sz w:val="22"/>
           <w:highlight w:val="white"/>
         </w:rPr>
         <w:tab/>
@@ -4703,7 +4717,6 @@
           <w:b/>
           <w:color w:val="000000"/>
         </w:rPr>
-        <w:lastRenderedPageBreak/>
         <w:t>Banco de Dados:</w:t>
       </w:r>
       <w:r>
@@ -4995,18 +5008,24 @@
         <w:jc w:val="both"/>
         <w:rPr>
           <w:rFonts w:ascii="Calibri" w:hAnsi="Calibri" w:cs="Calibri"/>
-        </w:rPr>
-      </w:pPr>
-      <w:r>
-        <w:rPr>
-          <w:rFonts w:ascii="Calibri" w:hAnsi="Calibri" w:cs="Calibri"/>
-          <w:color w:val="000000"/>
+          <w:sz w:val="22"/>
+          <w:szCs w:val="22"/>
+        </w:rPr>
+      </w:pPr>
+      <w:r>
+        <w:rPr>
+          <w:rFonts w:ascii="Calibri" w:hAnsi="Calibri" w:cs="Calibri"/>
+          <w:color w:val="000000"/>
+          <w:sz w:val="22"/>
+          <w:szCs w:val="22"/>
         </w:rPr>
         <w:t>Segundo Márcio Andrade Silva, MBA em Gestão de Negócios “A atividade de levantamento de requisitos é de fundamental importância para que se construa o software certo, ou seja, é necessário antes de qualquer coisa que os envolvidos no projeto de software saibam exatamente o que é esperado do aplicativo a ser construído. É muito importante também que todos os envolvidos saibam igualmente o que o software não fará. Isso pode parecer óbvio, mas nem sempre fica claro para todos os envolvidos do projeto sobre qual é a fronteira da aplicação. A fronteira da aplicação pode ser entendida como uma linha imaginária que circula e define objetivamente, dentre os requisitos de software, quais serão automatizados e quais não serão.”</w:t>
       </w:r>
       <w:r>
         <w:rPr>
           <w:rFonts w:ascii="Calibri" w:hAnsi="Calibri" w:cs="Calibri"/>
+          <w:sz w:val="22"/>
+          <w:szCs w:val="22"/>
         </w:rPr>
         <w:tab/>
       </w:r>
@@ -5036,11 +5055,15 @@
         <w:rPr>
           <w:rFonts w:ascii="Calibri" w:hAnsi="Calibri" w:cs="Calibri"/>
           <w:color w:val="000000"/>
-        </w:rPr>
-      </w:pPr>
-      <w:r>
-        <w:rPr>
-          <w:rFonts w:ascii="Calibri" w:hAnsi="Calibri" w:cs="Calibri"/>
+          <w:sz w:val="22"/>
+          <w:szCs w:val="22"/>
+        </w:rPr>
+      </w:pPr>
+      <w:r>
+        <w:rPr>
+          <w:rFonts w:ascii="Calibri" w:hAnsi="Calibri" w:cs="Calibri"/>
+          <w:sz w:val="22"/>
+          <w:szCs w:val="22"/>
         </w:rPr>
         <w:tab/>
       </w:r>
@@ -5048,8 +5071,10 @@
         <w:rPr>
           <w:rFonts w:ascii="Calibri" w:hAnsi="Calibri" w:cs="Calibri"/>
           <w:color w:val="000000"/>
-        </w:rPr>
-        <w:t>A APAE SP parceira da FIAP para execução do challenge, solicitou à turma uma solução inovadora para tornar deficientes intelectuais mais autônomos em suas atividades diárias. Foi-nos dada a liberdade de escolha referente às abrangentes e diferentes frentes exploradas pela APAE SP como educação, trabalho, acompanhamento médico e outros.</w:t>
+          <w:sz w:val="22"/>
+          <w:szCs w:val="22"/>
+        </w:rPr>
+        <w:t>A APAE SP parceira da FIAP para execução do challenge, solicitou à turma uma solução inovadora para tornar deficientes intelectuais mais autônomos em suas atividades diárias. Foi-nos dada a liberdade de escolha referente às abrangentes e diferentes frentes exploradas pela instituição, como educação, trabalho, acompanhamento médico e outros.</w:t>
       </w:r>
     </w:p>
     <w:p>
@@ -5076,11 +5101,15 @@
         <w:rPr>
           <w:rFonts w:ascii="Calibri" w:hAnsi="Calibri" w:cs="Calibri"/>
           <w:color w:val="000000"/>
-        </w:rPr>
-      </w:pPr>
-      <w:r>
-        <w:rPr>
-          <w:rFonts w:ascii="Calibri" w:hAnsi="Calibri" w:cs="Calibri"/>
+          <w:sz w:val="22"/>
+          <w:szCs w:val="22"/>
+        </w:rPr>
+      </w:pPr>
+      <w:r>
+        <w:rPr>
+          <w:rFonts w:ascii="Calibri" w:hAnsi="Calibri" w:cs="Calibri"/>
+          <w:sz w:val="22"/>
+          <w:szCs w:val="22"/>
         </w:rPr>
         <w:tab/>
       </w:r>
@@ -5088,12 +5117,16 @@
         <w:rPr>
           <w:rFonts w:ascii="Calibri" w:hAnsi="Calibri" w:cs="Calibri"/>
           <w:color w:val="000000"/>
+          <w:sz w:val="22"/>
+          <w:szCs w:val="22"/>
         </w:rPr>
         <w:t xml:space="preserve">Por meio de pesquisas realizadas pelo grupo, nos </w:t>
       </w:r>
       <w:r>
         <w:rPr>
           <w:rFonts w:ascii="Calibri" w:hAnsi="Calibri" w:cs="Calibri"/>
+          <w:sz w:val="22"/>
+          <w:szCs w:val="22"/>
         </w:rPr>
         <w:t>chamou</w:t>
       </w:r>
@@ -5101,8 +5134,10 @@
         <w:rPr>
           <w:rFonts w:ascii="Calibri" w:hAnsi="Calibri" w:cs="Calibri"/>
           <w:color w:val="000000"/>
-        </w:rPr>
-        <w:t xml:space="preserve"> a atenção a alta taxa de desemprego que atualmente afeta o país: referente à Março de 2019, ela subiu 12,7% e atinge 14,3 milhões de brasileiros segundo o IBGE, nesse meio o grupo PcD  possui maior dificuldade em conseguir emprego por conta de sua pouca visibilidade no meio social e grande preconceito e falta de instrução por parte dos contratantes em empregar pessoas com alguma deficiência, seja qual for a área.</w:t>
+          <w:sz w:val="22"/>
+          <w:szCs w:val="22"/>
+        </w:rPr>
+        <w:t xml:space="preserve"> a atenção a alta taxa de desemprego que atualmente afeta o país: referente à Março de 2019, ela subiu 12,7% e atinge 14,3 milhões de brasileiros segundo o IBGE, nesse meio o grupo PcD  possui maior dificuldade em conseguir emprego por conta de sua pouca visibilidade no meio social, além da dificuldade em utilizar plataformas online de empregos que não possuem acessibilidade, grande preconceito e falta de instrução por parte dos contratantes em empregar pessoas com alguma deficiência, seja qual for a área.</w:t>
       </w:r>
     </w:p>
     <w:p>
@@ -5129,11 +5164,15 @@
         <w:rPr>
           <w:rFonts w:ascii="Calibri" w:hAnsi="Calibri" w:cs="Calibri"/>
           <w:color w:val="000000"/>
-        </w:rPr>
-      </w:pPr>
-      <w:r>
-        <w:rPr>
-          <w:rFonts w:ascii="Calibri" w:hAnsi="Calibri" w:cs="Calibri"/>
+          <w:sz w:val="22"/>
+          <w:szCs w:val="22"/>
+        </w:rPr>
+      </w:pPr>
+      <w:r>
+        <w:rPr>
+          <w:rFonts w:ascii="Calibri" w:hAnsi="Calibri" w:cs="Calibri"/>
+          <w:sz w:val="22"/>
+          <w:szCs w:val="22"/>
         </w:rPr>
         <w:tab/>
       </w:r>
@@ -5141,16 +5180,10 @@
         <w:rPr>
           <w:rFonts w:ascii="Calibri" w:hAnsi="Calibri" w:cs="Calibri"/>
           <w:color w:val="000000"/>
-        </w:rPr>
-        <w:t xml:space="preserve">A partir desse insight escolhemos atuar na área de emprego, onde a APAE já aplica a metodologia do Emprego Apoiado, na qual eles auxiliam seus assistidos a achar emprego através de empresas parceiras, nesse processo a APAE faz a comunicação e o intermédio entre as companhias e os deficientes, as empresas entram em contato com a instituição para adquirir esse tipo de mão de obra, os funcionários que irão conviver com esse indivíduo são conscientizados para que haja um bom convívio no ambiente de trabalho, o indicado a </w:t>
-      </w:r>
-      <w:r>
-        <w:rPr>
-          <w:rFonts w:ascii="Calibri" w:hAnsi="Calibri" w:cs="Calibri"/>
-          <w:color w:val="000000"/>
-        </w:rPr>
-        <w:lastRenderedPageBreak/>
-        <w:t xml:space="preserve">vaga recebe instruções para  que chegue a empresa com um bom preparo e possa desempenhar melhor suas funções, e caso ocorra a efetivação o colaborador continua recebendo assistência e é acompanhado durante um ano. </w:t>
+          <w:sz w:val="22"/>
+          <w:szCs w:val="22"/>
+        </w:rPr>
+        <w:t xml:space="preserve">A partir dessa pesquisa, vimos que era necessário atuar na área do mercado de trabalho, afim de facilitar a inserção de pessoas com DI no mesmo. Tomamos conhecimento que a APAE já aplica a metodologia do Emprego Apoiado neste meio, na qual eles auxiliam seus assistidos a achar emprego através de empresas parceiras, nesse processo a APAE faz a comunicação e o intermédio entre as companhias e os deficientes. O processo se inicia quando as empresas entram em contato com a instituição para adquirir esse tipo de mão de obra, a APAE procura alguma pessoa que eles julguem compatível com a vaga oferecida e verificam se este deseja ser candidato àquela vaga. </w:t>
       </w:r>
     </w:p>
     <w:p>
@@ -5177,15 +5210,20 @@
         <w:rPr>
           <w:rFonts w:ascii="Calibri" w:hAnsi="Calibri" w:cs="Calibri"/>
           <w:color w:val="000000"/>
-        </w:rPr>
-      </w:pPr>
-      <w:r>
-        <w:rPr>
-          <w:rFonts w:ascii="Calibri" w:hAnsi="Calibri" w:cs="Calibri"/>
-          <w:color w:val="000000"/>
-        </w:rPr>
+          <w:sz w:val="22"/>
+          <w:szCs w:val="22"/>
+        </w:rPr>
+      </w:pPr>
+      <w:r>
+        <w:rPr>
+          <w:rFonts w:ascii="Calibri" w:hAnsi="Calibri" w:cs="Calibri"/>
+          <w:color w:val="000000"/>
+          <w:sz w:val="22"/>
+          <w:szCs w:val="22"/>
+        </w:rPr>
+        <w:lastRenderedPageBreak/>
         <w:tab/>
-        <w:t>Após a análise dessa metodologia encontramos algumas dificuldades nesse processo, como o deslocamento até a empresa para conscientização dos funcionários sempre que há uma contratação; o processo de seleção de pessoas é feito de forma manual, o que acarreta muito tempo e nem sempre é encontrada a melhor pessoa para vaga em questão; e dificuldades de comunicação entre APAE – empresa – candidato.</w:t>
+        <w:t>Após a análise dessa metodologia encontramos algumas dificuldades nesse processo, como tudo é feito de forma manual, o que acarreta muito tempo e esforço dos funcionários da instituição e nem sempre é encontrada a melhor pessoa para vaga em questão, os candidatos não têm acesso às vagas diretamente e assim não possuem autonomia na hora da escolha, além disso, a inexistência de comunicação direta entre empresa e candidato, já que esta é exercida com intermédio pela APAE até o momento da contratação.</w:t>
       </w:r>
     </w:p>
     <w:p>
@@ -5212,15 +5250,213 @@
         <w:rPr>
           <w:rFonts w:ascii="Calibri" w:hAnsi="Calibri" w:cs="Calibri"/>
           <w:color w:val="000000"/>
-        </w:rPr>
-      </w:pPr>
-      <w:r>
-        <w:rPr>
-          <w:rFonts w:ascii="Calibri" w:hAnsi="Calibri" w:cs="Calibri"/>
-          <w:color w:val="000000"/>
+          <w:sz w:val="22"/>
+          <w:szCs w:val="22"/>
+        </w:rPr>
+      </w:pPr>
+      <w:r>
+        <w:rPr>
+          <w:rFonts w:ascii="Calibri" w:hAnsi="Calibri" w:cs="Calibri"/>
+          <w:color w:val="000000"/>
+          <w:sz w:val="22"/>
+          <w:szCs w:val="22"/>
         </w:rPr>
         <w:tab/>
-        <w:t>A partir de verificações a fim de afirmar se a iniciativa era realmente inovadora e exerceria mudanças reais, resolvendo as dores dos stakeholders, percebemos que realmente se faz necessária uma solução que auxilie e que envolva os PcD’s em um contexto de mercado de trabalho democratizado e também do avanço constante de transformação digital em que vivemos hoje. As poucas soluções que existem no mercado atualmente não são capazes de suprir as necessidades desse grupo, apenas parte delas, o que viabiliza a produção do projeto tornando assim nossa ideia única.</w:t>
+        <w:t>A partir de uma busca de campo, a fim de afirmar se a iniciativa era inovadora e exerceria mudanças reais, percebemos que atualmente não existe nenhuma ferramenta no mercado que exerça a acessibilidade especificamente à pessoas com deficiência intelectual, além disso, também não há nenhuma plataforma que realize o “match” de uma vaga com um currículo de forma automatizada. Dessa forma, nosso projeto se torna único.</w:t>
+      </w:r>
+    </w:p>
+    <w:p>
+      <w:pPr>
+        <w:pBdr>
+          <w:top w:val="nil"/>
+          <w:left w:val="nil"/>
+          <w:bottom w:val="nil"/>
+          <w:right w:val="nil"/>
+          <w:between w:val="nil"/>
+        </w:pBdr>
+        <w:shd w:val="clear" w:color="auto" w:fill="FFFFFF"/>
+        <w:tabs>
+          <w:tab w:val="left" w:pos="699"/>
+          <w:tab w:val="left" w:pos="699"/>
+          <w:tab w:val="left" w:pos="699"/>
+          <w:tab w:val="left" w:pos="699"/>
+          <w:tab w:val="left" w:pos="699"/>
+          <w:tab w:val="left" w:pos="699"/>
+          <w:tab w:val="left" w:pos="699"/>
+        </w:tabs>
+        <w:spacing w:line="360" w:lineRule="auto"/>
+        <w:jc w:val="both"/>
+        <w:rPr>
+          <w:rFonts w:ascii="Calibri" w:hAnsi="Calibri" w:cs="Calibri"/>
+          <w:color w:val="000000"/>
+          <w:sz w:val="22"/>
+          <w:szCs w:val="22"/>
+        </w:rPr>
+      </w:pPr>
+      <w:r>
+        <w:rPr>
+          <w:rFonts w:ascii="Calibri" w:hAnsi="Calibri" w:cs="Calibri"/>
+          <w:color w:val="000000"/>
+          <w:sz w:val="22"/>
+          <w:szCs w:val="22"/>
+        </w:rPr>
+        <w:t xml:space="preserve">         Nosso projeto consiste em um site responsivo, com extensão para celular via aplicação híbrida entre web e mobile (PWA) que contará com três interfaces, cada uma adaptada para um stakeholder específico: os candidatos, a APAE e a empresa.</w:t>
+      </w:r>
+    </w:p>
+    <w:p>
+      <w:pPr>
+        <w:pBdr>
+          <w:top w:val="nil"/>
+          <w:left w:val="nil"/>
+          <w:bottom w:val="nil"/>
+          <w:right w:val="nil"/>
+          <w:between w:val="nil"/>
+        </w:pBdr>
+        <w:shd w:val="clear" w:color="auto" w:fill="FFFFFF"/>
+        <w:tabs>
+          <w:tab w:val="left" w:pos="699"/>
+          <w:tab w:val="left" w:pos="699"/>
+          <w:tab w:val="left" w:pos="699"/>
+          <w:tab w:val="left" w:pos="699"/>
+          <w:tab w:val="left" w:pos="699"/>
+          <w:tab w:val="left" w:pos="699"/>
+          <w:tab w:val="left" w:pos="699"/>
+        </w:tabs>
+        <w:spacing w:line="360" w:lineRule="auto"/>
+        <w:jc w:val="both"/>
+        <w:rPr>
+          <w:rFonts w:ascii="Calibri" w:hAnsi="Calibri" w:cs="Calibri"/>
+          <w:color w:val="000000"/>
+          <w:sz w:val="22"/>
+          <w:szCs w:val="22"/>
+        </w:rPr>
+      </w:pPr>
+      <w:r>
+        <w:rPr>
+          <w:rFonts w:ascii="Calibri" w:hAnsi="Calibri" w:cs="Calibri"/>
+          <w:color w:val="000000"/>
+          <w:sz w:val="22"/>
+          <w:szCs w:val="22"/>
+        </w:rPr>
+        <w:tab/>
+        <w:t>Pensando que deficientes intelectuais podem exercer qualquer cargo, inclusive o de gestor de RH, tanto o lado do candidato quanto o da empresa terá uma interface intuitiva e de fácil usabilidade, com muitas imagens para facilitar a associação de termos. Além disso, toda a plataforma também contará com tutoriais em vídeo em cada tela e áudios de ajuda, para facilitar ainda mais a utilização e garantir que qualquer pessoa possa utilizá-la com o máximo de autonomia possível.</w:t>
+      </w:r>
+    </w:p>
+    <w:p>
+      <w:pPr>
+        <w:pBdr>
+          <w:top w:val="nil"/>
+          <w:left w:val="nil"/>
+          <w:bottom w:val="nil"/>
+          <w:right w:val="nil"/>
+          <w:between w:val="nil"/>
+        </w:pBdr>
+        <w:shd w:val="clear" w:color="auto" w:fill="FFFFFF"/>
+        <w:tabs>
+          <w:tab w:val="left" w:pos="699"/>
+          <w:tab w:val="left" w:pos="699"/>
+          <w:tab w:val="left" w:pos="699"/>
+          <w:tab w:val="left" w:pos="699"/>
+          <w:tab w:val="left" w:pos="699"/>
+          <w:tab w:val="left" w:pos="699"/>
+          <w:tab w:val="left" w:pos="699"/>
+        </w:tabs>
+        <w:spacing w:line="360" w:lineRule="auto"/>
+        <w:jc w:val="both"/>
+        <w:rPr>
+          <w:rFonts w:ascii="Calibri" w:hAnsi="Calibri" w:cs="Calibri"/>
+          <w:color w:val="000000"/>
+          <w:sz w:val="22"/>
+          <w:szCs w:val="22"/>
+        </w:rPr>
+      </w:pPr>
+      <w:r>
+        <w:rPr>
+          <w:rFonts w:ascii="Calibri" w:hAnsi="Calibri" w:cs="Calibri"/>
+          <w:color w:val="000000"/>
+          <w:sz w:val="22"/>
+          <w:szCs w:val="22"/>
+        </w:rPr>
+        <w:tab/>
+        <w:t>Na frente do candidato, o usuário em questão poderá além de realizar seu próprio cadastro, cadastrar seu currículo para que o sistema possa filtrar vagas compatíveis com seu perfil, evitando assim, que o candidato perca muito tempo procurando a vaga ideal, se perdendo em várias que não tem nada a ver com ele. Ele poderá ver e se candidatar à vagas de seu interesse, além de acompanhar o status de processos seletivos que esteja participando.</w:t>
+      </w:r>
+    </w:p>
+    <w:p>
+      <w:pPr>
+        <w:pBdr>
+          <w:top w:val="nil"/>
+          <w:left w:val="nil"/>
+          <w:bottom w:val="nil"/>
+          <w:right w:val="nil"/>
+          <w:between w:val="nil"/>
+        </w:pBdr>
+        <w:shd w:val="clear" w:color="auto" w:fill="FFFFFF"/>
+        <w:tabs>
+          <w:tab w:val="left" w:pos="699"/>
+          <w:tab w:val="left" w:pos="699"/>
+          <w:tab w:val="left" w:pos="699"/>
+          <w:tab w:val="left" w:pos="699"/>
+          <w:tab w:val="left" w:pos="699"/>
+          <w:tab w:val="left" w:pos="699"/>
+          <w:tab w:val="left" w:pos="699"/>
+        </w:tabs>
+        <w:spacing w:line="360" w:lineRule="auto"/>
+        <w:jc w:val="both"/>
+        <w:rPr>
+          <w:rFonts w:ascii="Calibri" w:hAnsi="Calibri" w:cs="Calibri"/>
+          <w:color w:val="000000"/>
+          <w:sz w:val="22"/>
+          <w:szCs w:val="22"/>
+        </w:rPr>
+      </w:pPr>
+      <w:r>
+        <w:rPr>
+          <w:rFonts w:ascii="Calibri" w:hAnsi="Calibri" w:cs="Calibri"/>
+          <w:color w:val="000000"/>
+          <w:sz w:val="22"/>
+          <w:szCs w:val="22"/>
+        </w:rPr>
+        <w:tab/>
+        <w:t>Caso o candidato sinta muita dificuldade em realizar um cadastro sozinho, ele poderá pedir auxílio da APAE, que irá gerar um QR Code e assim o candidato poderá acessar a plataforma sem a necessidade da inserção de credenciais, tornando mais simples o processo de login.</w:t>
+      </w:r>
+    </w:p>
+    <w:p>
+      <w:pPr>
+        <w:pBdr>
+          <w:top w:val="nil"/>
+          <w:left w:val="nil"/>
+          <w:bottom w:val="nil"/>
+          <w:right w:val="nil"/>
+          <w:between w:val="nil"/>
+        </w:pBdr>
+        <w:shd w:val="clear" w:color="auto" w:fill="FFFFFF"/>
+        <w:tabs>
+          <w:tab w:val="left" w:pos="699"/>
+          <w:tab w:val="left" w:pos="699"/>
+          <w:tab w:val="left" w:pos="699"/>
+          <w:tab w:val="left" w:pos="699"/>
+          <w:tab w:val="left" w:pos="699"/>
+          <w:tab w:val="left" w:pos="699"/>
+          <w:tab w:val="left" w:pos="699"/>
+        </w:tabs>
+        <w:spacing w:line="360" w:lineRule="auto"/>
+        <w:jc w:val="both"/>
+        <w:rPr>
+          <w:rFonts w:ascii="Calibri" w:hAnsi="Calibri" w:cs="Calibri"/>
+          <w:color w:val="000000"/>
+          <w:sz w:val="22"/>
+          <w:szCs w:val="22"/>
+        </w:rPr>
+      </w:pPr>
+      <w:r>
+        <w:rPr>
+          <w:rFonts w:ascii="Calibri" w:hAnsi="Calibri" w:cs="Calibri"/>
+          <w:color w:val="000000"/>
+          <w:sz w:val="22"/>
+          <w:szCs w:val="22"/>
+        </w:rPr>
+        <w:tab/>
+        <w:t>Na interface destinada à empresa, ela poderá cadastrar suas vagas e escolher quais candidatos que se candidataram à uma vaga especifica, ela deseja avançar para uma entrevista ou recusar.</w:t>
       </w:r>
     </w:p>
     <w:p>
@@ -5247,15 +5483,20 @@
         <w:rPr>
           <w:rFonts w:ascii="Calibri" w:hAnsi="Calibri" w:cs="Calibri"/>
           <w:color w:val="000000"/>
-        </w:rPr>
-      </w:pPr>
-      <w:r>
-        <w:rPr>
-          <w:rFonts w:ascii="Calibri" w:hAnsi="Calibri" w:cs="Calibri"/>
-          <w:color w:val="000000"/>
-        </w:rPr>
+          <w:sz w:val="22"/>
+          <w:szCs w:val="22"/>
+        </w:rPr>
+      </w:pPr>
+      <w:r>
+        <w:rPr>
+          <w:rFonts w:ascii="Calibri" w:hAnsi="Calibri" w:cs="Calibri"/>
+          <w:color w:val="000000"/>
+          <w:sz w:val="22"/>
+          <w:szCs w:val="22"/>
+        </w:rPr>
+        <w:lastRenderedPageBreak/>
         <w:tab/>
-        <w:t>Será desenvolvido um site responsivo e com extensão para celular via aplicação híbrida entre web e mobile (PWA), contará com três interfaces, cada uma adaptada para um stakeholder específico, PcD e seus responsáveis, APAE e empresa.</w:t>
+        <w:t>Por fim, interface destinada a APAE, que exercerá papel de mediadora, terá a finalidade de acompanhar a interação dos demais usuários. Além disso, possuirá acesso a relatórios gerenciais, afim de possuir um controle sobre a plataforma, como número de vagas, número de candidatos, quais empresas mais contratam, quantidade de empresas por região etc.</w:t>
       </w:r>
     </w:p>
     <w:p>
@@ -5282,15 +5523,26 @@
         <w:rPr>
           <w:rFonts w:ascii="Calibri" w:hAnsi="Calibri" w:cs="Calibri"/>
           <w:color w:val="000000"/>
-        </w:rPr>
-      </w:pPr>
-      <w:r>
-        <w:rPr>
-          <w:rFonts w:ascii="Calibri" w:hAnsi="Calibri" w:cs="Calibri"/>
-          <w:color w:val="000000"/>
+          <w:sz w:val="22"/>
+          <w:szCs w:val="22"/>
+        </w:rPr>
+      </w:pPr>
+      <w:r>
+        <w:rPr>
+          <w:rFonts w:ascii="Calibri" w:hAnsi="Calibri" w:cs="Calibri"/>
+          <w:sz w:val="22"/>
+          <w:szCs w:val="22"/>
         </w:rPr>
         <w:tab/>
-        <w:t>A interface destinada ao postulante a vagas de emprego será bem intuitiva e de fácil usabilidade, nela o usuário em questão poderá consultar e selecionar as vagas disponíveis, acompanhar o status de processos seletivos que esteja participando, montar ou atualizar seu currículo, bem como fazer o upload de um, caso o tenha.</w:t>
+      </w:r>
+      <w:r>
+        <w:rPr>
+          <w:rFonts w:ascii="Calibri" w:hAnsi="Calibri" w:cs="Calibri"/>
+          <w:color w:val="000000"/>
+          <w:sz w:val="22"/>
+          <w:szCs w:val="22"/>
+        </w:rPr>
+        <w:t>Levando em consideração que a maioria dos deficientes intelectuais atendidos pela APAE não possuem um computador em casa, nossa plataforma web terá todo seu design pensado responsivamente, para que seja possível ao candidato acessá-la diretamente de seu celular.</w:t>
       </w:r>
     </w:p>
     <w:p>
@@ -5317,15 +5569,19 @@
         <w:rPr>
           <w:rFonts w:ascii="Calibri" w:hAnsi="Calibri" w:cs="Calibri"/>
           <w:color w:val="000000"/>
-        </w:rPr>
-      </w:pPr>
-      <w:r>
-        <w:rPr>
-          <w:rFonts w:ascii="Calibri" w:hAnsi="Calibri" w:cs="Calibri"/>
-          <w:color w:val="000000"/>
+          <w:sz w:val="22"/>
+          <w:szCs w:val="22"/>
+        </w:rPr>
+      </w:pPr>
+      <w:r>
+        <w:rPr>
+          <w:rFonts w:ascii="Calibri" w:hAnsi="Calibri" w:cs="Calibri"/>
+          <w:color w:val="000000"/>
+          <w:sz w:val="22"/>
+          <w:szCs w:val="22"/>
         </w:rPr>
         <w:tab/>
-        <w:t>Na página destinada a APAE, que exercerá papel de mediadora, acompanhando as interações dos outros dos usuários e monitorando os dados e demais informações dentro de sua seara de atuação, terá a sua disposição um dashboard com gráficos de dados sobre as empresas e candidatos às vagas, informações como número de vagas, número de candidatos e a vários relatórios gerenciais para melhor controle e aproveitamento da plataforma, como quais empresas mais contratam, quantidade de empresas por região etc.</w:t>
+        <w:t>Afim de monetizar o projeto para a sua manutenção, para que uma empresa cadastre uma vaga ela deverá contratar um plano informando quantas vagas ela deseja disponibilizar, o plano será cobrado de acordo com o número de vagas informado.</w:t>
       </w:r>
     </w:p>
     <w:p>
@@ -5357,82 +5613,6 @@
       <w:r>
         <w:rPr>
           <w:rFonts w:ascii="Calibri" w:hAnsi="Calibri" w:cs="Calibri"/>
-          <w:color w:val="000000"/>
-        </w:rPr>
-        <w:lastRenderedPageBreak/>
-        <w:tab/>
-        <w:t xml:space="preserve"> A frente adaptada para empresas parceiras, permitirá a elas cadastrar as vagas que serão ofertadas com suas devidas descrições e habilidades desejadas, haverá também a disponibilidade de material de conscientização que poderá ser distribuído para os colaboradores do setor que irão conviver com o PcD.</w:t>
-      </w:r>
-    </w:p>
-    <w:p>
-      <w:pPr>
-        <w:pBdr>
-          <w:top w:val="nil"/>
-          <w:left w:val="nil"/>
-          <w:bottom w:val="nil"/>
-          <w:right w:val="nil"/>
-          <w:between w:val="nil"/>
-        </w:pBdr>
-        <w:shd w:val="clear" w:color="auto" w:fill="FFFFFF"/>
-        <w:tabs>
-          <w:tab w:val="left" w:pos="549"/>
-          <w:tab w:val="left" w:pos="549"/>
-          <w:tab w:val="left" w:pos="549"/>
-          <w:tab w:val="left" w:pos="549"/>
-          <w:tab w:val="left" w:pos="549"/>
-          <w:tab w:val="left" w:pos="549"/>
-          <w:tab w:val="left" w:pos="549"/>
-        </w:tabs>
-        <w:spacing w:line="360" w:lineRule="auto"/>
-        <w:jc w:val="both"/>
-        <w:rPr>
-          <w:rFonts w:ascii="Calibri" w:hAnsi="Calibri" w:cs="Calibri"/>
-          <w:color w:val="000000"/>
-        </w:rPr>
-      </w:pPr>
-      <w:r>
-        <w:rPr>
-          <w:rFonts w:ascii="Calibri" w:hAnsi="Calibri" w:cs="Calibri"/>
-        </w:rPr>
-        <w:tab/>
-      </w:r>
-      <w:r>
-        <w:rPr>
-          <w:rFonts w:ascii="Calibri" w:hAnsi="Calibri" w:cs="Calibri"/>
-          <w:color w:val="000000"/>
-        </w:rPr>
-        <w:t>Levando em consideração que a maioria dos deficientes intelectuais atendidos pela APAE não possuem um computador em casa, nossa plataforma web terá todo seu design pensado responsivamente, para que seja possível ao candidato acessá-la diretamente de seu celular.</w:t>
-      </w:r>
-    </w:p>
-    <w:p>
-      <w:pPr>
-        <w:pBdr>
-          <w:top w:val="nil"/>
-          <w:left w:val="nil"/>
-          <w:bottom w:val="nil"/>
-          <w:right w:val="nil"/>
-          <w:between w:val="nil"/>
-        </w:pBdr>
-        <w:shd w:val="clear" w:color="auto" w:fill="FFFFFF"/>
-        <w:tabs>
-          <w:tab w:val="left" w:pos="549"/>
-          <w:tab w:val="left" w:pos="549"/>
-          <w:tab w:val="left" w:pos="549"/>
-          <w:tab w:val="left" w:pos="549"/>
-          <w:tab w:val="left" w:pos="549"/>
-          <w:tab w:val="left" w:pos="549"/>
-          <w:tab w:val="left" w:pos="549"/>
-        </w:tabs>
-        <w:spacing w:line="360" w:lineRule="auto"/>
-        <w:jc w:val="both"/>
-        <w:rPr>
-          <w:rFonts w:ascii="Calibri" w:hAnsi="Calibri" w:cs="Calibri"/>
-          <w:color w:val="000000"/>
-        </w:rPr>
-      </w:pPr>
-      <w:r>
-        <w:rPr>
-          <w:rFonts w:ascii="Calibri" w:hAnsi="Calibri" w:cs="Calibri"/>
         </w:rPr>
         <w:tab/>
       </w:r>
@@ -5507,12 +5687,14 @@
         <w:rPr>
           <w:rFonts w:ascii="Calibri" w:hAnsi="Calibri" w:cs="Calibri"/>
           <w:color w:val="0000FF"/>
+          <w:sz w:val="22"/>
         </w:rPr>
       </w:pPr>
       <w:r>
         <w:rPr>
           <w:rFonts w:ascii="Calibri" w:hAnsi="Calibri" w:cs="Calibri"/>
           <w:color w:val="000000" w:themeColor="text1"/>
+          <w:sz w:val="22"/>
         </w:rPr>
         <w:t>O usuário deverá se cadastrar para que possa acessar ao site e usufruir das funcionalidades disponíveis para o mesmo.</w:t>
       </w:r>
@@ -5529,6 +5711,7 @@
         <w:rPr>
           <w:rFonts w:ascii="Calibri" w:hAnsi="Calibri" w:cs="Calibri"/>
           <w:color w:val="000000" w:themeColor="text1"/>
+          <w:sz w:val="22"/>
         </w:rPr>
       </w:pPr>
     </w:p>
@@ -5549,12 +5732,14 @@
         <w:rPr>
           <w:rFonts w:ascii="Calibri" w:hAnsi="Calibri" w:cs="Calibri"/>
           <w:color w:val="0000FF"/>
+          <w:sz w:val="22"/>
         </w:rPr>
       </w:pPr>
       <w:r>
         <w:rPr>
           <w:rFonts w:ascii="Calibri" w:hAnsi="Calibri" w:cs="Calibri"/>
           <w:color w:val="000000" w:themeColor="text1"/>
+          <w:sz w:val="22"/>
         </w:rPr>
         <w:t>O sistema deverá mostrar ao usuário logado as vagas disponíveis, o status dos processos seletivos, além de oferecer a montagem, edição e upload de currículo.</w:t>
       </w:r>
@@ -5565,6 +5750,7 @@
         <w:rPr>
           <w:rFonts w:ascii="Calibri" w:hAnsi="Calibri" w:cs="Calibri"/>
           <w:color w:val="0000FF"/>
+          <w:sz w:val="22"/>
         </w:rPr>
       </w:pPr>
     </w:p>
@@ -5585,12 +5771,14 @@
         <w:rPr>
           <w:rFonts w:ascii="Calibri" w:hAnsi="Calibri" w:cs="Calibri"/>
           <w:color w:val="0000FF"/>
+          <w:sz w:val="22"/>
         </w:rPr>
       </w:pPr>
       <w:r>
         <w:rPr>
           <w:rFonts w:ascii="Calibri" w:hAnsi="Calibri" w:cs="Calibri"/>
           <w:color w:val="000000" w:themeColor="text1"/>
+          <w:sz w:val="22"/>
         </w:rPr>
         <w:t>Na interface do mediador, a plataforma deve mostrar os gráficos, informações e relatórios referentes aos outros dois usuários que utilizam a solução.</w:t>
       </w:r>
@@ -5628,7 +5816,15 @@
           <w:rFonts w:ascii="Calibri" w:hAnsi="Calibri" w:cs="Calibri"/>
           <w:color w:val="000000" w:themeColor="text1"/>
         </w:rPr>
-        <w:t xml:space="preserve"> A empresa cadastrada deve conseguir divulgar suas vagas e as mesmas devem conter uma descrição, requisitos e habilidades desejadas, e esse o portal deve ter materiais de conscientização.</w:t>
+        <w:t xml:space="preserve"> </w:t>
+      </w:r>
+      <w:r>
+        <w:rPr>
+          <w:rFonts w:ascii="Calibri" w:hAnsi="Calibri" w:cs="Calibri"/>
+          <w:color w:val="000000" w:themeColor="text1"/>
+          <w:sz w:val="22"/>
+        </w:rPr>
+        <w:t>A empresa cadastrada deve conseguir divulgar suas vagas e as mesmas devem conter o campo de atuação do emprego ofertado, requisitos requeridos e opcionais, local da vaga, entre outros.</w:t>
       </w:r>
     </w:p>
     <w:p>
@@ -5657,11 +5853,13 @@
         <w:rPr>
           <w:rFonts w:ascii="Calibri" w:hAnsi="Calibri" w:cs="Calibri"/>
           <w:color w:val="0000FF"/>
-        </w:rPr>
-      </w:pPr>
-      <w:r>
-        <w:rPr>
-          <w:rFonts w:ascii="Calibri" w:hAnsi="Calibri" w:cs="Calibri"/>
+          <w:sz w:val="22"/>
+        </w:rPr>
+      </w:pPr>
+      <w:r>
+        <w:rPr>
+          <w:rFonts w:ascii="Calibri" w:hAnsi="Calibri" w:cs="Calibri"/>
+          <w:sz w:val="22"/>
         </w:rPr>
         <w:t>Os PcD’s e as empresas se cadastram através do site.</w:t>
       </w:r>
@@ -5672,6 +5870,7 @@
         <w:rPr>
           <w:rFonts w:ascii="Calibri" w:hAnsi="Calibri" w:cs="Calibri"/>
           <w:color w:val="0000FF"/>
+          <w:sz w:val="22"/>
         </w:rPr>
       </w:pPr>
     </w:p>
@@ -5692,11 +5891,13 @@
         <w:rPr>
           <w:rFonts w:ascii="Calibri" w:hAnsi="Calibri" w:cs="Calibri"/>
           <w:color w:val="0000FF"/>
-        </w:rPr>
-      </w:pPr>
-      <w:r>
-        <w:rPr>
-          <w:rFonts w:ascii="Calibri" w:hAnsi="Calibri" w:cs="Calibri"/>
+          <w:sz w:val="22"/>
+        </w:rPr>
+      </w:pPr>
+      <w:r>
+        <w:rPr>
+          <w:rFonts w:ascii="Calibri" w:hAnsi="Calibri" w:cs="Calibri"/>
+          <w:sz w:val="22"/>
         </w:rPr>
         <w:t>Ao selecionar uma vaga o candidato passa a fazer parte de uma seleção e pode acompanhar o processo através de sua interface.</w:t>
       </w:r>
@@ -5722,6 +5923,8 @@
           <w:szCs w:val="28"/>
         </w:rPr>
       </w:pPr>
+      <w:bookmarkStart w:id="5" w:name="_GoBack"/>
+      <w:bookmarkEnd w:id="5"/>
     </w:p>
     <w:p>
       <w:pPr>
@@ -5848,7 +6051,6 @@
           <w:rFonts w:ascii="Calibri" w:hAnsi="Calibri" w:cs="Calibri"/>
           <w:color w:val="000000"/>
         </w:rPr>
-        <w:lastRenderedPageBreak/>
         <w:t>Segundo a IEEE (1990) a análise de requisitos é um processo que envolve o estudo das necessidades do usuário para se encontrar uma definição correta ou completa do sistema ou requisito de software.</w:t>
       </w:r>
     </w:p>
@@ -5875,6 +6077,7 @@
           <w:color w:val="000000"/>
           <w:highlight w:val="white"/>
         </w:rPr>
+        <w:lastRenderedPageBreak/>
         <w:t>Essa análise de requisitos é vital para o desenvolvimento do sistema, ela vai determinar o sucesso ou o fracasso do projeto. Os requisitos colhidos devem ser quantitativos, detalhados e relevantes para o projeto. Pois eles fornecerão a referência para validar o produto final, estabelecerão o acordo entre cliente e fornecedor sobre o que e o software fará e consequentemente reduzirão os custos de desenvolvimento, pois requisitos mal definidos implicam num retrabalho.</w:t>
       </w:r>
     </w:p>
@@ -6551,6 +6754,7 @@
           <w:bCs/>
           <w:color w:val="000000"/>
         </w:rPr>
+        <w:lastRenderedPageBreak/>
         <w:t>Um candidato possui as funções de cadastrar, editar, visualizar e excluir seu próprio currículo.</w:t>
       </w:r>
     </w:p>
@@ -7382,6 +7586,7 @@
           <w:b/>
           <w:color w:val="000000"/>
         </w:rPr>
+        <w:lastRenderedPageBreak/>
         <w:t>NF01 – Interface</w:t>
       </w:r>
     </w:p>
@@ -7829,7 +8034,6 @@
           <w:rFonts w:ascii="Calibri" w:hAnsi="Calibri" w:cs="Calibri"/>
           <w:bCs/>
         </w:rPr>
-        <w:lastRenderedPageBreak/>
         <w:t>Um usuário só pode se candidatar a uma vaga caso sua quantidade seja maior que 0 e possua um currículo cadastrado.</w:t>
       </w:r>
     </w:p>
@@ -7906,6 +8110,7 @@
           <w:rFonts w:ascii="Calibri" w:hAnsi="Calibri" w:cs="Calibri"/>
           <w:bCs/>
         </w:rPr>
+        <w:lastRenderedPageBreak/>
         <w:t>Quando um candidato for aprovado em uma vaga e sua quantidade total for 0, todos os outros candidatos serão reprovados automaticamente.</w:t>
       </w:r>
     </w:p>
@@ -28255,8 +28460,6 @@
           <w:color w:val="000000"/>
         </w:rPr>
       </w:pPr>
-      <w:bookmarkStart w:id="5" w:name="_GoBack"/>
-      <w:bookmarkEnd w:id="5"/>
     </w:p>
     <w:p>
       <w:pPr>
@@ -32582,7 +32785,7 @@
 </file>
 
 <file path=customXml/itemProps1.xml><?xml version="1.0" encoding="utf-8"?>
-<ds:datastoreItem xmlns:ds="http://schemas.openxmlformats.org/officeDocument/2006/customXml" ds:itemID="{7AFBFD41-129F-4A85-BE67-68035CF04B7E}">
+<ds:datastoreItem xmlns:ds="http://schemas.openxmlformats.org/officeDocument/2006/customXml" ds:itemID="{E0894066-303B-46D4-B376-378BA2EA2C25}">
   <ds:schemaRefs>
     <ds:schemaRef ds:uri="http://schemas.openxmlformats.org/officeDocument/2006/bibliography"/>
   </ds:schemaRefs>

</xml_diff>

<commit_message>
Atualizados levantamento de requisitos, RN e NF
</commit_message>
<xml_diff>
--- a/documentacao/DMS.docx
+++ b/documentacao/DMS.docx
@@ -3350,7 +3350,7 @@
     </w:p>
     <w:p>
       <w:pPr>
-        <w:pStyle w:val="PargrafodaLista"/>
+        <w:pStyle w:val="ListParagraph"/>
         <w:numPr>
           <w:ilvl w:val="1"/>
           <w:numId w:val="29"/>
@@ -3378,7 +3378,7 @@
     </w:p>
     <w:p>
       <w:pPr>
-        <w:pStyle w:val="PargrafodaLista"/>
+        <w:pStyle w:val="ListParagraph"/>
         <w:numPr>
           <w:ilvl w:val="1"/>
           <w:numId w:val="29"/>
@@ -3403,13 +3403,6 @@
         </w:rPr>
         <w:t>Cronograma</w:t>
       </w:r>
-      <w:r>
-        <w:rPr>
-          <w:rFonts w:ascii="Calibri" w:hAnsi="Calibri" w:cs="Calibri"/>
-          <w:color w:val="000000"/>
-        </w:rPr>
-        <w:t xml:space="preserve">  // REFAZER</w:t>
-      </w:r>
     </w:p>
     <w:p>
       <w:pPr>
@@ -3572,13 +3565,8 @@
         </w:rPr>
         <w:t>Regras de Negócio</w:t>
       </w:r>
-      <w:r>
-        <w:rPr>
-          <w:rFonts w:ascii="Calibri" w:hAnsi="Calibri" w:cs="Calibri"/>
-          <w:color w:val="000000"/>
-        </w:rPr>
-        <w:t xml:space="preserve">  // REFAZER</w:t>
-      </w:r>
+      <w:bookmarkStart w:id="0" w:name="_GoBack"/>
+      <w:bookmarkEnd w:id="0"/>
     </w:p>
     <w:p>
       <w:pPr>
@@ -3636,7 +3624,7 @@
     </w:p>
     <w:p>
       <w:pPr>
-        <w:pStyle w:val="PargrafodaLista"/>
+        <w:pStyle w:val="ListParagraph"/>
         <w:numPr>
           <w:ilvl w:val="0"/>
           <w:numId w:val="5"/>
@@ -3664,7 +3652,7 @@
     </w:p>
     <w:p>
       <w:pPr>
-        <w:pStyle w:val="PargrafodaLista"/>
+        <w:pStyle w:val="ListParagraph"/>
         <w:numPr>
           <w:ilvl w:val="1"/>
           <w:numId w:val="5"/>
@@ -3692,7 +3680,7 @@
     </w:p>
     <w:p>
       <w:pPr>
-        <w:pStyle w:val="PargrafodaLista"/>
+        <w:pStyle w:val="ListParagraph"/>
         <w:pBdr>
           <w:top w:val="nil"/>
           <w:left w:val="nil"/>
@@ -3717,7 +3705,7 @@
     </w:p>
     <w:p>
       <w:pPr>
-        <w:pStyle w:val="PargrafodaLista"/>
+        <w:pStyle w:val="ListParagraph"/>
         <w:pBdr>
           <w:top w:val="nil"/>
           <w:left w:val="nil"/>
@@ -3742,7 +3730,7 @@
     </w:p>
     <w:p>
       <w:pPr>
-        <w:pStyle w:val="PargrafodaLista"/>
+        <w:pStyle w:val="ListParagraph"/>
         <w:numPr>
           <w:ilvl w:val="1"/>
           <w:numId w:val="5"/>
@@ -3770,7 +3758,7 @@
     </w:p>
     <w:p>
       <w:pPr>
-        <w:pStyle w:val="PargrafodaLista"/>
+        <w:pStyle w:val="ListParagraph"/>
         <w:numPr>
           <w:ilvl w:val="1"/>
           <w:numId w:val="5"/>
@@ -3798,7 +3786,7 @@
     </w:p>
     <w:p>
       <w:pPr>
-        <w:pStyle w:val="PargrafodaLista"/>
+        <w:pStyle w:val="ListParagraph"/>
         <w:numPr>
           <w:ilvl w:val="2"/>
           <w:numId w:val="5"/>
@@ -3826,7 +3814,7 @@
     </w:p>
     <w:p>
       <w:pPr>
-        <w:pStyle w:val="PargrafodaLista"/>
+        <w:pStyle w:val="ListParagraph"/>
         <w:numPr>
           <w:ilvl w:val="2"/>
           <w:numId w:val="5"/>
@@ -3926,7 +3914,7 @@
     </w:p>
     <w:p>
       <w:pPr>
-        <w:pStyle w:val="PargrafodaLista"/>
+        <w:pStyle w:val="ListParagraph"/>
         <w:numPr>
           <w:ilvl w:val="1"/>
           <w:numId w:val="30"/>
@@ -4020,8 +4008,8 @@
         </w:rPr>
         <w:tab/>
       </w:r>
-      <w:bookmarkStart w:id="0" w:name="_heading=h.f3mc3p754yyo" w:colFirst="0" w:colLast="0"/>
-      <w:bookmarkEnd w:id="0"/>
+      <w:bookmarkStart w:id="1" w:name="_heading=h.f3mc3p754yyo" w:colFirst="0" w:colLast="0"/>
+      <w:bookmarkEnd w:id="1"/>
       <w:r>
         <w:rPr>
           <w:rFonts w:ascii="Calibri" w:hAnsi="Calibri" w:cs="Calibri"/>
@@ -4167,8 +4155,8 @@
           <w:highlight w:val="white"/>
         </w:rPr>
       </w:pPr>
-      <w:bookmarkStart w:id="1" w:name="_heading=h.gjdgxs" w:colFirst="0" w:colLast="0"/>
-      <w:bookmarkEnd w:id="1"/>
+      <w:bookmarkStart w:id="2" w:name="_heading=h.gjdgxs" w:colFirst="0" w:colLast="0"/>
+      <w:bookmarkEnd w:id="2"/>
       <w:r>
         <w:rPr>
           <w:rFonts w:ascii="Calibri" w:hAnsi="Calibri" w:cs="Calibri"/>
@@ -4318,8 +4306,8 @@
           <w:highlight w:val="white"/>
         </w:rPr>
       </w:pPr>
-      <w:bookmarkStart w:id="2" w:name="_heading=h.wvsbi1638a4g" w:colFirst="0" w:colLast="0"/>
-      <w:bookmarkEnd w:id="2"/>
+      <w:bookmarkStart w:id="3" w:name="_heading=h.wvsbi1638a4g" w:colFirst="0" w:colLast="0"/>
+      <w:bookmarkEnd w:id="3"/>
       <w:r>
         <w:rPr>
           <w:rFonts w:ascii="Calibri" w:hAnsi="Calibri" w:cs="Calibri"/>
@@ -4351,8 +4339,8 @@
           <w:highlight w:val="white"/>
         </w:rPr>
       </w:pPr>
-      <w:bookmarkStart w:id="3" w:name="_heading=h.lrojbcvuj3c3" w:colFirst="0" w:colLast="0"/>
-      <w:bookmarkEnd w:id="3"/>
+      <w:bookmarkStart w:id="4" w:name="_heading=h.lrojbcvuj3c3" w:colFirst="0" w:colLast="0"/>
+      <w:bookmarkEnd w:id="4"/>
       <w:r>
         <w:rPr>
           <w:rFonts w:ascii="Calibri" w:hAnsi="Calibri" w:cs="Calibri"/>
@@ -4384,8 +4372,8 @@
           <w:highlight w:val="white"/>
         </w:rPr>
       </w:pPr>
-      <w:bookmarkStart w:id="4" w:name="_heading=h.cfr7cqv1nxgx" w:colFirst="0" w:colLast="0"/>
-      <w:bookmarkEnd w:id="4"/>
+      <w:bookmarkStart w:id="5" w:name="_heading=h.cfr7cqv1nxgx" w:colFirst="0" w:colLast="0"/>
+      <w:bookmarkEnd w:id="5"/>
       <w:r>
         <w:rPr>
           <w:rFonts w:ascii="Calibri" w:hAnsi="Calibri" w:cs="Calibri"/>
@@ -4430,7 +4418,7 @@
     </w:p>
     <w:p>
       <w:pPr>
-        <w:pStyle w:val="PargrafodaLista"/>
+        <w:pStyle w:val="ListParagraph"/>
         <w:numPr>
           <w:ilvl w:val="1"/>
           <w:numId w:val="30"/>
@@ -4638,8 +4626,6 @@
         </w:rPr>
         <w:t>Nicolas de Moura Nunes</w:t>
       </w:r>
-      <w:bookmarkStart w:id="5" w:name="_GoBack"/>
-      <w:bookmarkEnd w:id="5"/>
     </w:p>
     <w:p>
       <w:pPr>
@@ -5322,7 +5308,7 @@
           <w:sz w:val="22"/>
           <w:szCs w:val="22"/>
         </w:rPr>
-        <w:t xml:space="preserve"> e preconceito</w:t>
+        <w:t>,</w:t>
       </w:r>
       <w:r>
         <w:rPr>
@@ -5331,7 +5317,70 @@
           <w:sz w:val="22"/>
           <w:szCs w:val="22"/>
         </w:rPr>
-        <w:t>, por isso, somam menos de 1% no total de pessoas empregadas</w:t>
+        <w:t xml:space="preserve"> preconceito</w:t>
+      </w:r>
+      <w:r>
+        <w:rPr>
+          <w:rFonts w:ascii="Calibri" w:hAnsi="Calibri" w:cs="Calibri"/>
+          <w:color w:val="000000"/>
+          <w:sz w:val="22"/>
+          <w:szCs w:val="22"/>
+        </w:rPr>
+        <w:t xml:space="preserve"> e falta de acessibilidade tanto no meio digital quanto no meio físico. Com</w:t>
+      </w:r>
+      <w:r>
+        <w:rPr>
+          <w:rFonts w:ascii="Calibri" w:hAnsi="Calibri" w:cs="Calibri"/>
+          <w:color w:val="000000"/>
+          <w:sz w:val="22"/>
+          <w:szCs w:val="22"/>
+        </w:rPr>
+        <w:t xml:space="preserve"> isso, </w:t>
+      </w:r>
+      <w:r>
+        <w:rPr>
+          <w:rFonts w:ascii="Calibri" w:hAnsi="Calibri" w:cs="Calibri"/>
+          <w:color w:val="000000"/>
+          <w:sz w:val="22"/>
+          <w:szCs w:val="22"/>
+        </w:rPr>
+        <w:t>menos de</w:t>
+      </w:r>
+      <w:r>
+        <w:rPr>
+          <w:rFonts w:ascii="Calibri" w:hAnsi="Calibri" w:cs="Calibri"/>
+          <w:color w:val="000000"/>
+          <w:sz w:val="22"/>
+          <w:szCs w:val="22"/>
+        </w:rPr>
+        <w:t xml:space="preserve"> 1%</w:t>
+      </w:r>
+      <w:r>
+        <w:rPr>
+          <w:rFonts w:ascii="Calibri" w:hAnsi="Calibri" w:cs="Calibri"/>
+          <w:color w:val="000000"/>
+          <w:sz w:val="22"/>
+          <w:szCs w:val="22"/>
+        </w:rPr>
+        <w:t xml:space="preserve"> de deficientes intelectuais no Brasil estão</w:t>
+      </w:r>
+      <w:r>
+        <w:rPr>
+          <w:rFonts w:ascii="Calibri" w:hAnsi="Calibri" w:cs="Calibri"/>
+          <w:color w:val="000000"/>
+          <w:sz w:val="22"/>
+          <w:szCs w:val="22"/>
+        </w:rPr>
+        <w:t xml:space="preserve"> empregadas</w:t>
+      </w:r>
+      <w:r>
+        <w:rPr>
+          <w:rFonts w:ascii="Calibri" w:hAnsi="Calibri" w:cs="Calibri"/>
+          <w:color w:val="000000"/>
+          <w:sz w:val="22"/>
+          <w:szCs w:val="22"/>
+        </w:rPr>
+        <w:t xml:space="preserve"> (Revista Exame, 2017)</w:t>
       </w:r>
       <w:r>
         <w:rPr>
@@ -5387,7 +5436,7 @@
           <w:sz w:val="22"/>
           <w:szCs w:val="22"/>
         </w:rPr>
-        <w:t xml:space="preserve">Em uma sociedade conectada, e no contexto da tecnologia, </w:t>
+        <w:t>Em uma sociedade conectada, e no contexto da tecnologia</w:t>
       </w:r>
       <w:r>
         <w:rPr>
@@ -5396,7 +5445,7 @@
           <w:sz w:val="22"/>
           <w:szCs w:val="22"/>
         </w:rPr>
-        <w:t>voltamos</w:t>
+        <w:t xml:space="preserve"> que nosso curso está inserido</w:t>
       </w:r>
       <w:r>
         <w:rPr>
@@ -5405,7 +5454,7 @@
           <w:sz w:val="22"/>
           <w:szCs w:val="22"/>
         </w:rPr>
-        <w:t xml:space="preserve"> nossas pesquisas para o âmbito digital, e encontramos um cenário onde existe</w:t>
+        <w:t xml:space="preserve">, </w:t>
       </w:r>
       <w:r>
         <w:rPr>
@@ -5414,7 +5463,7 @@
           <w:sz w:val="22"/>
           <w:szCs w:val="22"/>
         </w:rPr>
-        <w:t xml:space="preserve"> dificuldade em utilizar plataformas online de emprego</w:t>
+        <w:t>voltamos</w:t>
       </w:r>
       <w:r>
         <w:rPr>
@@ -5423,7 +5472,7 @@
           <w:sz w:val="22"/>
           <w:szCs w:val="22"/>
         </w:rPr>
-        <w:t xml:space="preserve"> por parte deste público</w:t>
+        <w:t xml:space="preserve"> nossas pesquisas para o âmbito digital, e encontramos um cenário onde existe</w:t>
       </w:r>
       <w:r>
         <w:rPr>
@@ -5432,7 +5481,7 @@
           <w:sz w:val="22"/>
           <w:szCs w:val="22"/>
         </w:rPr>
-        <w:t xml:space="preserve">, pois estas não </w:t>
+        <w:t xml:space="preserve"> dificuldade em utilizar plataformas online de emprego</w:t>
       </w:r>
       <w:r>
         <w:rPr>
@@ -5441,7 +5490,7 @@
           <w:sz w:val="22"/>
           <w:szCs w:val="22"/>
         </w:rPr>
-        <w:t>possuem</w:t>
+        <w:t xml:space="preserve"> por parte deste público</w:t>
       </w:r>
       <w:r>
         <w:rPr>
@@ -5450,7 +5499,7 @@
           <w:sz w:val="22"/>
           <w:szCs w:val="22"/>
         </w:rPr>
-        <w:t xml:space="preserve"> nenhuma</w:t>
+        <w:t xml:space="preserve">, pois estas não </w:t>
       </w:r>
       <w:r>
         <w:rPr>
@@ -5459,7 +5508,7 @@
           <w:sz w:val="22"/>
           <w:szCs w:val="22"/>
         </w:rPr>
-        <w:t xml:space="preserve"> acessibilidade</w:t>
+        <w:t>possuem</w:t>
       </w:r>
       <w:r>
         <w:rPr>
@@ -5468,7 +5517,61 @@
           <w:sz w:val="22"/>
           <w:szCs w:val="22"/>
         </w:rPr>
-        <w:t>: textos extensos e muitas informações na mesma página, o que deixa a experiência muito confusa, além de apresentarem diversas propagandas, o que piora essa situação.</w:t>
+        <w:t xml:space="preserve"> nenhuma</w:t>
+      </w:r>
+      <w:r>
+        <w:rPr>
+          <w:rFonts w:ascii="Calibri" w:hAnsi="Calibri" w:cs="Calibri"/>
+          <w:color w:val="000000"/>
+          <w:sz w:val="22"/>
+          <w:szCs w:val="22"/>
+        </w:rPr>
+        <w:t xml:space="preserve"> acessibilidade</w:t>
+      </w:r>
+      <w:r>
+        <w:rPr>
+          <w:rFonts w:ascii="Calibri" w:hAnsi="Calibri" w:cs="Calibri"/>
+          <w:color w:val="000000"/>
+          <w:sz w:val="22"/>
+          <w:szCs w:val="22"/>
+        </w:rPr>
+        <w:t>: textos extensos e muitas informações na mesma página, o que deixa a experiência muito confusa, apresentam diversas propagandas</w:t>
+      </w:r>
+      <w:r>
+        <w:rPr>
+          <w:rFonts w:ascii="Calibri" w:hAnsi="Calibri" w:cs="Calibri"/>
+          <w:color w:val="000000"/>
+          <w:sz w:val="22"/>
+          <w:szCs w:val="22"/>
+        </w:rPr>
+        <w:t>, e, além de tudo isso, grande maioria dos sites cobram taxas para utilização dos próprios candidatos,</w:t>
+      </w:r>
+      <w:r>
+        <w:rPr>
+          <w:rFonts w:ascii="Calibri" w:hAnsi="Calibri" w:cs="Calibri"/>
+          <w:color w:val="000000"/>
+          <w:sz w:val="22"/>
+          <w:szCs w:val="22"/>
+        </w:rPr>
+        <w:t xml:space="preserve"> </w:t>
+      </w:r>
+      <w:r>
+        <w:rPr>
+          <w:rFonts w:ascii="Calibri" w:hAnsi="Calibri" w:cs="Calibri"/>
+          <w:color w:val="000000"/>
+          <w:sz w:val="22"/>
+          <w:szCs w:val="22"/>
+        </w:rPr>
+        <w:t>o que piora a situação</w:t>
+      </w:r>
+      <w:r>
+        <w:rPr>
+          <w:rFonts w:ascii="Calibri" w:hAnsi="Calibri" w:cs="Calibri"/>
+          <w:color w:val="000000"/>
+          <w:sz w:val="22"/>
+          <w:szCs w:val="22"/>
+        </w:rPr>
+        <w:t>.</w:t>
       </w:r>
     </w:p>
     <w:p>
@@ -5532,7 +5635,7 @@
           <w:sz w:val="22"/>
           <w:szCs w:val="22"/>
         </w:rPr>
-        <w:t xml:space="preserve">, vimos que era necessário atuar na área do mercado de trabalho, afim de facilitar a inserção de pessoas com DI no mesmo. Tomamos conhecimento que a APAE já aplica a metodologia do Emprego Apoiado neste </w:t>
+        <w:t xml:space="preserve">, </w:t>
       </w:r>
       <w:r>
         <w:rPr>
@@ -5541,7 +5644,7 @@
           <w:sz w:val="22"/>
           <w:szCs w:val="22"/>
         </w:rPr>
-        <w:t>contexto</w:t>
+        <w:t>percebemos</w:t>
       </w:r>
       <w:r>
         <w:rPr>
@@ -5550,7 +5653,7 @@
           <w:sz w:val="22"/>
           <w:szCs w:val="22"/>
         </w:rPr>
-        <w:t xml:space="preserve">, na qual eles auxiliam seus assistidos a achar emprego através de empresas parceiras, </w:t>
+        <w:t xml:space="preserve"> que era necessário atuar na área do mercado de trabalho, afim de facilitar a inserção de pessoas com DI no mesmo</w:t>
       </w:r>
       <w:r>
         <w:rPr>
@@ -5559,7 +5662,7 @@
           <w:sz w:val="22"/>
           <w:szCs w:val="22"/>
         </w:rPr>
-        <w:t>fazendo a</w:t>
+        <w:t xml:space="preserve">, dando autonomia por meio da independência </w:t>
       </w:r>
       <w:r>
         <w:rPr>
@@ -5568,7 +5671,8 @@
           <w:sz w:val="22"/>
           <w:szCs w:val="22"/>
         </w:rPr>
-        <w:t xml:space="preserve"> comunicação e o intermédio entre as </w:t>
+        <w:lastRenderedPageBreak/>
+        <w:t>financeira</w:t>
       </w:r>
       <w:r>
         <w:rPr>
@@ -5577,8 +5681,43 @@
           <w:sz w:val="22"/>
           <w:szCs w:val="22"/>
         </w:rPr>
-        <w:lastRenderedPageBreak/>
-        <w:t xml:space="preserve">companhias e os deficientes. O processo se inicia quando as empresas entram em contato com a instituição </w:t>
+        <w:t xml:space="preserve">. Tomamos conhecimento que a APAE já aplica a metodologia do Emprego Apoiado neste </w:t>
+      </w:r>
+      <w:r>
+        <w:rPr>
+          <w:rFonts w:ascii="Calibri" w:hAnsi="Calibri" w:cs="Calibri"/>
+          <w:color w:val="000000"/>
+          <w:sz w:val="22"/>
+          <w:szCs w:val="22"/>
+        </w:rPr>
+        <w:t>contexto</w:t>
+      </w:r>
+      <w:r>
+        <w:rPr>
+          <w:rFonts w:ascii="Calibri" w:hAnsi="Calibri" w:cs="Calibri"/>
+          <w:color w:val="000000"/>
+          <w:sz w:val="22"/>
+          <w:szCs w:val="22"/>
+        </w:rPr>
+        <w:t xml:space="preserve">, na qual eles auxiliam seus assistidos a achar emprego através de empresas parceiras, </w:t>
+      </w:r>
+      <w:r>
+        <w:rPr>
+          <w:rFonts w:ascii="Calibri" w:hAnsi="Calibri" w:cs="Calibri"/>
+          <w:color w:val="000000"/>
+          <w:sz w:val="22"/>
+          <w:szCs w:val="22"/>
+        </w:rPr>
+        <w:t>fazendo a</w:t>
+      </w:r>
+      <w:r>
+        <w:rPr>
+          <w:rFonts w:ascii="Calibri" w:hAnsi="Calibri" w:cs="Calibri"/>
+          <w:color w:val="000000"/>
+          <w:sz w:val="22"/>
+          <w:szCs w:val="22"/>
+        </w:rPr>
+        <w:t xml:space="preserve"> comunicação e o intermédio entre as companhias e os deficientes. O processo se inicia quando as empresas entram em contato com a instituição </w:t>
       </w:r>
       <w:r>
         <w:rPr>
@@ -5754,6 +5893,15 @@
         </w:rPr>
         <w:t>, o que tira ainda mais a independência em todo o processo por parte do candidato. Do ponto de vista da empresa, também há a dificuldade de não possuir acesso a vários currículos, pois os poucos disponibilizados, são previamente filtrados pela ONG, e como já foi citado anteriormente, como é feito de forma manual, é suscetível a erros.</w:t>
       </w:r>
+      <w:r>
+        <w:rPr>
+          <w:rFonts w:ascii="Calibri" w:hAnsi="Calibri" w:cs="Calibri"/>
+          <w:color w:val="000000"/>
+          <w:sz w:val="22"/>
+          <w:szCs w:val="22"/>
+        </w:rPr>
+        <w:t xml:space="preserve"> Além disso, essa forma de contratação transmite a idéia de que uma pessoa com deficiência está sempre atrelada à uma ONG, o que acaba por tirar a individualidade dessas pessoas.</w:t>
+      </w:r>
     </w:p>
     <w:p>
       <w:pPr>
@@ -5799,7 +5947,34 @@
           <w:sz w:val="22"/>
           <w:szCs w:val="22"/>
         </w:rPr>
-        <w:t>Após firmarmos a idéia do projeto</w:t>
+        <w:t xml:space="preserve">Após </w:t>
+      </w:r>
+      <w:r>
+        <w:rPr>
+          <w:rFonts w:ascii="Calibri" w:hAnsi="Calibri" w:cs="Calibri"/>
+          <w:color w:val="000000"/>
+          <w:sz w:val="22"/>
+          <w:szCs w:val="22"/>
+        </w:rPr>
+        <w:t>consolidarmos</w:t>
+      </w:r>
+      <w:r>
+        <w:rPr>
+          <w:rFonts w:ascii="Calibri" w:hAnsi="Calibri" w:cs="Calibri"/>
+          <w:color w:val="000000"/>
+          <w:sz w:val="22"/>
+          <w:szCs w:val="22"/>
+        </w:rPr>
+        <w:t xml:space="preserve"> a idéia do</w:t>
+      </w:r>
+      <w:r>
+        <w:rPr>
+          <w:rFonts w:ascii="Calibri" w:hAnsi="Calibri" w:cs="Calibri"/>
+          <w:color w:val="000000"/>
+          <w:sz w:val="22"/>
+          <w:szCs w:val="22"/>
+        </w:rPr>
+        <w:t xml:space="preserve"> challenge</w:t>
       </w:r>
       <w:r>
         <w:rPr>
@@ -5851,12 +6026,12 @@
           <w:rPr>
             <w:rStyle w:val="Hyperlink"/>
             <w:rFonts w:ascii="Calibri" w:hAnsi="Calibri" w:cs="Calibri"/>
-            <w:color w:val="000000" w:themeColor="text1"/>
+            <w:color w:val="auto"/>
             <w:sz w:val="22"/>
             <w:szCs w:val="22"/>
             <w:u w:val="none"/>
           </w:rPr>
-          <w:t>http://www.deficienteonline.com.br</w:t>
+          <w:t>www.deficienteonline.com.br</w:t>
         </w:r>
       </w:hyperlink>
       <w:r>
@@ -5891,12 +6066,12 @@
           <w:rPr>
             <w:rStyle w:val="Hyperlink"/>
             <w:rFonts w:ascii="Calibri" w:hAnsi="Calibri" w:cs="Calibri"/>
-            <w:color w:val="000000" w:themeColor="text1"/>
+            <w:color w:val="auto"/>
             <w:sz w:val="22"/>
             <w:szCs w:val="22"/>
             <w:u w:val="none"/>
           </w:rPr>
-          <w:t>https://www.vagaspcd.com.br</w:t>
+          <w:t>www.vagaspcd.com.br</w:t>
         </w:r>
       </w:hyperlink>
       <w:r>
@@ -6068,7 +6243,43 @@
           <w:sz w:val="22"/>
           <w:szCs w:val="22"/>
         </w:rPr>
-        <w:t>a, não é pensava exclusivamente para pessoas com DI</w:t>
+        <w:t>a</w:t>
+      </w:r>
+      <w:r>
+        <w:rPr>
+          <w:rFonts w:ascii="Calibri" w:hAnsi="Calibri" w:cs="Calibri"/>
+          <w:color w:val="000000"/>
+          <w:sz w:val="22"/>
+          <w:szCs w:val="22"/>
+        </w:rPr>
+        <w:t xml:space="preserve"> (www.empreguei.com.br)</w:t>
+      </w:r>
+      <w:r>
+        <w:rPr>
+          <w:rFonts w:ascii="Calibri" w:hAnsi="Calibri" w:cs="Calibri"/>
+          <w:color w:val="000000"/>
+          <w:sz w:val="22"/>
+          <w:szCs w:val="22"/>
+        </w:rPr>
+        <w:t>, não é pensa</w:t>
+      </w:r>
+      <w:r>
+        <w:rPr>
+          <w:rFonts w:ascii="Calibri" w:hAnsi="Calibri" w:cs="Calibri"/>
+          <w:color w:val="000000"/>
+          <w:sz w:val="22"/>
+          <w:szCs w:val="22"/>
+        </w:rPr>
+        <w:t>d</w:t>
+      </w:r>
+      <w:r>
+        <w:rPr>
+          <w:rFonts w:ascii="Calibri" w:hAnsi="Calibri" w:cs="Calibri"/>
+          <w:color w:val="000000"/>
+          <w:sz w:val="22"/>
+          <w:szCs w:val="22"/>
+        </w:rPr>
+        <w:t>a exclusivamente para pessoas com DI</w:t>
       </w:r>
       <w:r>
         <w:rPr>
@@ -6178,7 +6389,89 @@
           <w:sz w:val="22"/>
           <w:szCs w:val="22"/>
         </w:rPr>
-        <w:t xml:space="preserve"> totalmente acessível e pensado especialmente para pessoas com DI, que irá analisar o currículo cadastrado pelo candidato e as vagas disponíveis, e exibir para ele, a melhor opção possível, acabando com horas de busca na internet por um emprego ideal que talvez o usuário não consiga encontrar. Também almejamos a independência total do candidato, dessa forma, ele quem irá realizar todo o processo</w:t>
+        <w:t xml:space="preserve"> totalmente acessível e pensado especialmente para pessoas com DI, que irá analisar o currículo cadastrado pelo candidato e as vagas disponíveis, e exibir para ele a melhor opção possível, acabando com horas de busca na internet por um emprego ideal que talvez o usuário não consiga encontrar</w:t>
+      </w:r>
+      <w:r>
+        <w:rPr>
+          <w:rFonts w:ascii="Calibri" w:hAnsi="Calibri" w:cs="Calibri"/>
+          <w:color w:val="000000"/>
+          <w:sz w:val="22"/>
+          <w:szCs w:val="22"/>
+        </w:rPr>
+        <w:t>, se submetendo a um método manual e demorado, além de não-inclusivo</w:t>
+      </w:r>
+      <w:r>
+        <w:rPr>
+          <w:rFonts w:ascii="Calibri" w:hAnsi="Calibri" w:cs="Calibri"/>
+          <w:color w:val="000000"/>
+          <w:sz w:val="22"/>
+          <w:szCs w:val="22"/>
+        </w:rPr>
+        <w:t xml:space="preserve">. </w:t>
+      </w:r>
+      <w:r>
+        <w:rPr>
+          <w:rFonts w:ascii="Calibri" w:hAnsi="Calibri" w:cs="Calibri"/>
+          <w:color w:val="000000"/>
+          <w:sz w:val="22"/>
+          <w:szCs w:val="22"/>
+        </w:rPr>
+        <w:t>Pensando na melhor forma de oferecer</w:t>
+      </w:r>
+      <w:r>
+        <w:rPr>
+          <w:rFonts w:ascii="Calibri" w:hAnsi="Calibri" w:cs="Calibri"/>
+          <w:color w:val="000000"/>
+          <w:sz w:val="22"/>
+          <w:szCs w:val="22"/>
+        </w:rPr>
+        <w:t xml:space="preserve"> independência total </w:t>
+      </w:r>
+      <w:r>
+        <w:rPr>
+          <w:rFonts w:ascii="Calibri" w:hAnsi="Calibri" w:cs="Calibri"/>
+          <w:color w:val="000000"/>
+          <w:sz w:val="22"/>
+          <w:szCs w:val="22"/>
+        </w:rPr>
+        <w:t>a</w:t>
+      </w:r>
+      <w:r>
+        <w:rPr>
+          <w:rFonts w:ascii="Calibri" w:hAnsi="Calibri" w:cs="Calibri"/>
+          <w:color w:val="000000"/>
+          <w:sz w:val="22"/>
+          <w:szCs w:val="22"/>
+        </w:rPr>
+        <w:t xml:space="preserve">o candidato, </w:t>
+      </w:r>
+      <w:r>
+        <w:rPr>
+          <w:rFonts w:ascii="Calibri" w:hAnsi="Calibri" w:cs="Calibri"/>
+          <w:color w:val="000000"/>
+          <w:sz w:val="22"/>
+          <w:szCs w:val="22"/>
+        </w:rPr>
+        <w:lastRenderedPageBreak/>
+        <w:t>decidimos que</w:t>
+      </w:r>
+      <w:r>
+        <w:rPr>
+          <w:rFonts w:ascii="Calibri" w:hAnsi="Calibri" w:cs="Calibri"/>
+          <w:color w:val="000000"/>
+          <w:sz w:val="22"/>
+          <w:szCs w:val="22"/>
+        </w:rPr>
+        <w:t xml:space="preserve"> ele quem irá realizar todo o processo</w:t>
+      </w:r>
+      <w:r>
+        <w:rPr>
+          <w:rFonts w:ascii="Calibri" w:hAnsi="Calibri" w:cs="Calibri"/>
+          <w:color w:val="000000"/>
+          <w:sz w:val="22"/>
+          <w:szCs w:val="22"/>
+        </w:rPr>
+        <w:t xml:space="preserve"> dentro da plataforma</w:t>
       </w:r>
       <w:r>
         <w:rPr>
@@ -6262,17 +6555,7 @@
           <w:sz w:val="22"/>
           <w:szCs w:val="22"/>
         </w:rPr>
-        <w:t xml:space="preserve">evando em consideração que a maioria dos deficientes intelectuais </w:t>
-      </w:r>
-      <w:r>
-        <w:rPr>
-          <w:rFonts w:ascii="Calibri" w:hAnsi="Calibri" w:cs="Calibri"/>
-          <w:color w:val="000000"/>
-          <w:sz w:val="22"/>
-          <w:szCs w:val="22"/>
-        </w:rPr>
-        <w:lastRenderedPageBreak/>
-        <w:t>atendidos pela APAE não possuem um computador em casa, nossa plataforma web terá todo seu design pensado responsivamente, para que seja possível ao candidato acessá-la diretamente de seu celular</w:t>
+        <w:t>evando em consideração que a maioria dos deficientes intelectuais atendidos pela APAE não possuem um computador em casa, nossa plataforma web terá todo seu design pensado responsivamente, para que seja possível ao candidato acessá-la diretamente de seu celular</w:t>
       </w:r>
       <w:r>
         <w:rPr>
@@ -6401,7 +6684,25 @@
           <w:sz w:val="22"/>
           <w:szCs w:val="22"/>
         </w:rPr>
-        <w:t>específico: os candidatos, a APAE e a empresa.</w:t>
+        <w:t xml:space="preserve">específico: candidato, </w:t>
+      </w:r>
+      <w:r>
+        <w:rPr>
+          <w:rFonts w:ascii="Calibri" w:hAnsi="Calibri" w:cs="Calibri"/>
+          <w:color w:val="000000"/>
+          <w:sz w:val="22"/>
+          <w:szCs w:val="22"/>
+        </w:rPr>
+        <w:t xml:space="preserve">moderador </w:t>
+      </w:r>
+      <w:r>
+        <w:rPr>
+          <w:rFonts w:ascii="Calibri" w:hAnsi="Calibri" w:cs="Calibri"/>
+          <w:color w:val="000000"/>
+          <w:sz w:val="22"/>
+          <w:szCs w:val="22"/>
+        </w:rPr>
+        <w:t>e empresa.</w:t>
       </w:r>
     </w:p>
     <w:p>
@@ -6440,7 +6741,61 @@
           <w:szCs w:val="22"/>
         </w:rPr>
         <w:tab/>
-        <w:t>Pensando que deficientes intelectuais podem exercer qualquer cargo, inclusive o de gestor de RH, tanto o lado do candidato quanto o da empresa terá uma interface intuitiva e de fácil usabilidade, com muitas imagens para facilitar a associação de termos. Além disso, toda a plataforma também contará com tutoriais em vídeo em cada tela e áudios de ajuda, para facilitar ainda mais a utilização e garantir que qualquer pessoa possa utilizá-la com o máximo de autonomia possível.</w:t>
+        <w:t>Pensando que deficientes intelectuais podem exercer qualquer cargo, inclusive o de gestor de RH, tanto o lado do candidato quanto o da empresa terá uma interface intuitiva e de fácil usabilidade, com muitas imagens para facilitar a associação de termos</w:t>
+      </w:r>
+      <w:r>
+        <w:rPr>
+          <w:rFonts w:ascii="Calibri" w:hAnsi="Calibri" w:cs="Calibri"/>
+          <w:color w:val="000000"/>
+          <w:sz w:val="22"/>
+          <w:szCs w:val="22"/>
+        </w:rPr>
+        <w:t>, assim, a plataforma consegue atender também pessoas semi-analfabetas</w:t>
+      </w:r>
+      <w:r>
+        <w:rPr>
+          <w:rFonts w:ascii="Calibri" w:hAnsi="Calibri" w:cs="Calibri"/>
+          <w:color w:val="000000"/>
+          <w:sz w:val="22"/>
+          <w:szCs w:val="22"/>
+        </w:rPr>
+        <w:t>. Além disso, também contar</w:t>
+      </w:r>
+      <w:r>
+        <w:rPr>
+          <w:rFonts w:ascii="Calibri" w:hAnsi="Calibri" w:cs="Calibri"/>
+          <w:color w:val="000000"/>
+          <w:sz w:val="22"/>
+          <w:szCs w:val="22"/>
+        </w:rPr>
+        <w:t>emos</w:t>
+      </w:r>
+      <w:r>
+        <w:rPr>
+          <w:rFonts w:ascii="Calibri" w:hAnsi="Calibri" w:cs="Calibri"/>
+          <w:color w:val="000000"/>
+          <w:sz w:val="22"/>
+          <w:szCs w:val="22"/>
+        </w:rPr>
+        <w:t xml:space="preserve"> com tutoriais em vídeo e áudios de ajuda</w:t>
+      </w:r>
+      <w:r>
+        <w:rPr>
+          <w:rFonts w:ascii="Calibri" w:hAnsi="Calibri" w:cs="Calibri"/>
+          <w:color w:val="000000"/>
+          <w:sz w:val="22"/>
+          <w:szCs w:val="22"/>
+        </w:rPr>
+        <w:t xml:space="preserve"> em todas as telas</w:t>
+      </w:r>
+      <w:r>
+        <w:rPr>
+          <w:rFonts w:ascii="Calibri" w:hAnsi="Calibri" w:cs="Calibri"/>
+          <w:color w:val="000000"/>
+          <w:sz w:val="22"/>
+          <w:szCs w:val="22"/>
+        </w:rPr>
+        <w:t xml:space="preserve"> para facilitar ainda mais a utilização e garantir que qualquer pessoa possa utilizá-la com o máximo de autonomia possível.</w:t>
       </w:r>
     </w:p>
     <w:p>
@@ -6481,6 +6836,15 @@
         <w:tab/>
         <w:t>Na frente do candidato, o usuário em questão poderá além de realizar seu próprio cadastro, cadastrar seu currículo para que o sistema possa filtrar vagas compatíveis com seu perfil, evitando assim, que o candidato perca muito tempo procurando a vaga ideal, se perdendo em várias que não tem nada a ver com ele. Ele poderá ver e se candidatar à vagas de seu interesse, além de acompanhar o status de processos seletivos que esteja participando.</w:t>
       </w:r>
+      <w:r>
+        <w:rPr>
+          <w:rFonts w:ascii="Calibri" w:hAnsi="Calibri" w:cs="Calibri"/>
+          <w:color w:val="000000"/>
+          <w:sz w:val="22"/>
+          <w:szCs w:val="22"/>
+        </w:rPr>
+        <w:t xml:space="preserve"> Levando em consideração que um dos 4 principais problemas na busca por um emprego é a elaboração do currículo segundo o site curriculum, este ficará disponível para download após ser concluído, tanto em modo imagem (como o candidato o cadastra) quanto em modo de texto (modelo mais convencional utilizado por empresas). </w:t>
+      </w:r>
     </w:p>
     <w:p>
       <w:pPr>
@@ -6565,6 +6929,7 @@
           <w:sz w:val="22"/>
           <w:szCs w:val="22"/>
         </w:rPr>
+        <w:lastRenderedPageBreak/>
         <w:tab/>
       </w:r>
       <w:r>
@@ -6628,7 +6993,7 @@
           <w:sz w:val="22"/>
           <w:szCs w:val="22"/>
         </w:rPr>
-        <w:t xml:space="preserve"> plano será cobrado de acordo com o número de vagas informado.</w:t>
+        <w:t xml:space="preserve"> plano será cobrado de acordo com o número de vagas informado</w:t>
       </w:r>
       <w:r>
         <w:rPr>
@@ -6637,7 +7002,7 @@
           <w:sz w:val="22"/>
           <w:szCs w:val="22"/>
         </w:rPr>
-        <w:t xml:space="preserve"> </w:t>
+        <w:t>. Após realizar a contratação,</w:t>
       </w:r>
       <w:r>
         <w:rPr>
@@ -6646,7 +7011,7 @@
           <w:sz w:val="22"/>
           <w:szCs w:val="22"/>
         </w:rPr>
-        <w:t>N</w:t>
+        <w:t xml:space="preserve"> a </w:t>
       </w:r>
       <w:r>
         <w:rPr>
@@ -6655,7 +7020,7 @@
           <w:sz w:val="22"/>
           <w:szCs w:val="22"/>
         </w:rPr>
-        <w:t>essa parte,</w:t>
+        <w:t>empresa poderá cadastrar suas vagas</w:t>
       </w:r>
       <w:r>
         <w:rPr>
@@ -6664,17 +7029,37 @@
           <w:sz w:val="22"/>
           <w:szCs w:val="22"/>
         </w:rPr>
-        <w:t xml:space="preserve"> </w:t>
-      </w:r>
-      <w:r>
+        <w:t xml:space="preserve"> com informações que serão úteis para que a compatibilidade com um currículo seja calculada (localização, área de atuação, requisitos mínimos e recomendados etc.).</w:t>
+      </w:r>
+    </w:p>
+    <w:p>
+      <w:pPr>
+        <w:pBdr>
+          <w:top w:val="nil"/>
+          <w:left w:val="nil"/>
+          <w:bottom w:val="nil"/>
+          <w:right w:val="nil"/>
+          <w:between w:val="nil"/>
+        </w:pBdr>
+        <w:shd w:val="clear" w:color="auto" w:fill="FFFFFF"/>
+        <w:tabs>
+          <w:tab w:val="left" w:pos="699"/>
+          <w:tab w:val="left" w:pos="699"/>
+          <w:tab w:val="left" w:pos="699"/>
+          <w:tab w:val="left" w:pos="699"/>
+          <w:tab w:val="left" w:pos="699"/>
+          <w:tab w:val="left" w:pos="699"/>
+          <w:tab w:val="left" w:pos="699"/>
+        </w:tabs>
+        <w:spacing w:line="360" w:lineRule="auto"/>
+        <w:jc w:val="both"/>
         <w:rPr>
           <w:rFonts w:ascii="Calibri" w:hAnsi="Calibri" w:cs="Calibri"/>
           <w:color w:val="000000"/>
           <w:sz w:val="22"/>
           <w:szCs w:val="22"/>
         </w:rPr>
-        <w:t xml:space="preserve">a </w:t>
-      </w:r>
+      </w:pPr>
       <w:r>
         <w:rPr>
           <w:rFonts w:ascii="Calibri" w:hAnsi="Calibri" w:cs="Calibri"/>
@@ -6682,7 +7067,8 @@
           <w:sz w:val="22"/>
           <w:szCs w:val="22"/>
         </w:rPr>
-        <w:t>empresa poderá cadastrar suas vagas e escolher quais candidatos ela deseja avançar para uma entrevista ou recusar.</w:t>
+        <w:tab/>
+        <w:t>Quando um usuário se candidatar à uma vag, a empresa terá acesso ao seu currículo para que esta possa conhecer mais sobre o mesmo e verificar se</w:t>
       </w:r>
       <w:r>
         <w:rPr>
@@ -6691,7 +7077,79 @@
           <w:sz w:val="22"/>
           <w:szCs w:val="22"/>
         </w:rPr>
-        <w:t xml:space="preserve"> Quando um candidato é tanto aprovado quanto recusado pela empresa, este recebe uma mensagem e um email informando a mudança do status, para que ele possa sempre acompanhar todos os passos da sua candidatura.</w:t>
+        <w:t xml:space="preserve"> ela deseja avançar para uma entrevista ou recusar.</w:t>
+      </w:r>
+      <w:r>
+        <w:rPr>
+          <w:rFonts w:ascii="Calibri" w:hAnsi="Calibri" w:cs="Calibri"/>
+          <w:color w:val="000000"/>
+          <w:sz w:val="22"/>
+          <w:szCs w:val="22"/>
+        </w:rPr>
+        <w:t xml:space="preserve"> </w:t>
+      </w:r>
+      <w:r>
+        <w:rPr>
+          <w:rFonts w:ascii="Calibri" w:hAnsi="Calibri" w:cs="Calibri"/>
+          <w:color w:val="000000"/>
+          <w:sz w:val="22"/>
+          <w:szCs w:val="22"/>
+        </w:rPr>
+        <w:t xml:space="preserve">Tanto quando um candidato é </w:t>
+      </w:r>
+      <w:r>
+        <w:rPr>
+          <w:rFonts w:ascii="Calibri" w:hAnsi="Calibri" w:cs="Calibri"/>
+          <w:color w:val="000000"/>
+          <w:sz w:val="22"/>
+          <w:szCs w:val="22"/>
+        </w:rPr>
+        <w:t>aprovado quan</w:t>
+      </w:r>
+      <w:r>
+        <w:rPr>
+          <w:rFonts w:ascii="Calibri" w:hAnsi="Calibri" w:cs="Calibri"/>
+          <w:color w:val="000000"/>
+          <w:sz w:val="22"/>
+          <w:szCs w:val="22"/>
+        </w:rPr>
+        <w:t>t</w:t>
+      </w:r>
+      <w:r>
+        <w:rPr>
+          <w:rFonts w:ascii="Calibri" w:hAnsi="Calibri" w:cs="Calibri"/>
+          <w:color w:val="000000"/>
+          <w:sz w:val="22"/>
+          <w:szCs w:val="22"/>
+        </w:rPr>
+        <w:t>o</w:t>
+      </w:r>
+      <w:r>
+        <w:rPr>
+          <w:rFonts w:ascii="Calibri" w:hAnsi="Calibri" w:cs="Calibri"/>
+          <w:color w:val="000000"/>
+          <w:sz w:val="22"/>
+          <w:szCs w:val="22"/>
+        </w:rPr>
+        <w:t xml:space="preserve"> é</w:t>
+      </w:r>
+      <w:r>
+        <w:rPr>
+          <w:rFonts w:ascii="Calibri" w:hAnsi="Calibri" w:cs="Calibri"/>
+          <w:color w:val="000000"/>
+          <w:sz w:val="22"/>
+          <w:szCs w:val="22"/>
+        </w:rPr>
+        <w:t xml:space="preserve"> recusado pela empresa, este recebe uma mensagem e um email informando a mudança do status, para que ele possa sempre acompanhar todos os passos da sua candidatura</w:t>
+      </w:r>
+      <w:r>
+        <w:rPr>
+          <w:rFonts w:ascii="Calibri" w:hAnsi="Calibri" w:cs="Calibri"/>
+          <w:color w:val="000000"/>
+          <w:sz w:val="22"/>
+          <w:szCs w:val="22"/>
+        </w:rPr>
+        <w:t>.</w:t>
       </w:r>
     </w:p>
     <w:p>
@@ -6853,7 +7311,6 @@
         <w:rPr>
           <w:rFonts w:ascii="Calibri" w:hAnsi="Calibri" w:cs="Calibri"/>
         </w:rPr>
-        <w:lastRenderedPageBreak/>
         <w:tab/>
       </w:r>
     </w:p>
@@ -6878,7 +7335,7 @@
     </w:p>
     <w:p>
       <w:pPr>
-        <w:pStyle w:val="PargrafodaLista"/>
+        <w:pStyle w:val="ListParagraph"/>
         <w:numPr>
           <w:ilvl w:val="2"/>
           <w:numId w:val="7"/>
@@ -6912,7 +7369,7 @@
     </w:p>
     <w:p>
       <w:pPr>
-        <w:pStyle w:val="PargrafodaLista"/>
+        <w:pStyle w:val="ListParagraph"/>
         <w:numPr>
           <w:ilvl w:val="0"/>
           <w:numId w:val="8"/>
@@ -6957,7 +7414,7 @@
     </w:p>
     <w:p>
       <w:pPr>
-        <w:pStyle w:val="PargrafodaLista"/>
+        <w:pStyle w:val="ListParagraph"/>
         <w:numPr>
           <w:ilvl w:val="0"/>
           <w:numId w:val="8"/>
@@ -6986,7 +7443,7 @@
     </w:p>
     <w:p>
       <w:pPr>
-        <w:pStyle w:val="PargrafodaLista"/>
+        <w:pStyle w:val="ListParagraph"/>
         <w:rPr>
           <w:rFonts w:ascii="Calibri" w:hAnsi="Calibri" w:cs="Calibri"/>
           <w:color w:val="0000FF"/>
@@ -6996,7 +7453,7 @@
     </w:p>
     <w:p>
       <w:pPr>
-        <w:pStyle w:val="PargrafodaLista"/>
+        <w:pStyle w:val="ListParagraph"/>
         <w:numPr>
           <w:ilvl w:val="0"/>
           <w:numId w:val="8"/>
@@ -7025,7 +7482,7 @@
     </w:p>
     <w:p>
       <w:pPr>
-        <w:pStyle w:val="PargrafodaLista"/>
+        <w:pStyle w:val="ListParagraph"/>
         <w:rPr>
           <w:rFonts w:ascii="Calibri" w:hAnsi="Calibri" w:cs="Calibri"/>
           <w:color w:val="000000" w:themeColor="text1"/>
@@ -7034,7 +7491,7 @@
     </w:p>
     <w:p>
       <w:pPr>
-        <w:pStyle w:val="PargrafodaLista"/>
+        <w:pStyle w:val="ListParagraph"/>
         <w:numPr>
           <w:ilvl w:val="0"/>
           <w:numId w:val="8"/>
@@ -7069,7 +7526,7 @@
     </w:p>
     <w:p>
       <w:pPr>
-        <w:pStyle w:val="PargrafodaLista"/>
+        <w:pStyle w:val="ListParagraph"/>
         <w:rPr>
           <w:rFonts w:ascii="Calibri" w:hAnsi="Calibri" w:cs="Calibri"/>
           <w:color w:val="0000FF"/>
@@ -7078,7 +7535,7 @@
     </w:p>
     <w:p>
       <w:pPr>
-        <w:pStyle w:val="PargrafodaLista"/>
+        <w:pStyle w:val="ListParagraph"/>
         <w:numPr>
           <w:ilvl w:val="0"/>
           <w:numId w:val="8"/>
@@ -7106,7 +7563,7 @@
     </w:p>
     <w:p>
       <w:pPr>
-        <w:pStyle w:val="PargrafodaLista"/>
+        <w:pStyle w:val="ListParagraph"/>
         <w:rPr>
           <w:rFonts w:ascii="Calibri" w:hAnsi="Calibri" w:cs="Calibri"/>
           <w:color w:val="0000FF"/>
@@ -7116,7 +7573,7 @@
     </w:p>
     <w:p>
       <w:pPr>
-        <w:pStyle w:val="PargrafodaLista"/>
+        <w:pStyle w:val="ListParagraph"/>
         <w:numPr>
           <w:ilvl w:val="0"/>
           <w:numId w:val="8"/>
@@ -7239,6 +7696,7 @@
           <w:sz w:val="28"/>
           <w:szCs w:val="28"/>
         </w:rPr>
+        <w:lastRenderedPageBreak/>
         <w:t xml:space="preserve">2.2 </w:t>
       </w:r>
       <w:r>
@@ -7439,7 +7897,6 @@
           <w:smallCaps/>
           <w:color w:val="000000"/>
         </w:rPr>
-        <w:lastRenderedPageBreak/>
         <w:t>RN0</w:t>
       </w:r>
       <w:r>
@@ -7466,7 +7923,7 @@
           <w:b/>
           <w:color w:val="000000"/>
         </w:rPr>
-        <w:t>Aprovar de acordo com o número de vagas</w:t>
+        <w:t>Oferecer vagas</w:t>
       </w:r>
     </w:p>
     <w:p>
@@ -7489,7 +7946,71 @@
           <w:rFonts w:ascii="Calibri" w:hAnsi="Calibri" w:cs="Calibri"/>
           <w:color w:val="000000"/>
         </w:rPr>
-        <w:t>Descrição: Um usuário do tipo empresa só poderá aprovar candidatos de acordo com a quantidade de vagas restantes para aquela proposta de emprego, quando a quantidade chegar a 0, todos os outros candidatos serão rejeitados automaticamente</w:t>
+        <w:t>Uma empresa só poderá ofertar vagas após contratar um plano, e apenas o numéro máximo de vagas do plano contratado.</w:t>
+      </w:r>
+    </w:p>
+    <w:p>
+      <w:pPr>
+        <w:pBdr>
+          <w:top w:val="nil"/>
+          <w:left w:val="nil"/>
+          <w:bottom w:val="nil"/>
+          <w:right w:val="nil"/>
+          <w:between w:val="nil"/>
+        </w:pBdr>
+        <w:spacing w:line="360" w:lineRule="auto"/>
+        <w:rPr>
+          <w:rFonts w:ascii="Calibri" w:hAnsi="Calibri" w:cs="Calibri"/>
+          <w:color w:val="000000"/>
+        </w:rPr>
+      </w:pPr>
+    </w:p>
+    <w:p>
+      <w:pPr>
+        <w:pBdr>
+          <w:top w:val="nil"/>
+          <w:left w:val="nil"/>
+          <w:bottom w:val="nil"/>
+          <w:right w:val="nil"/>
+          <w:between w:val="nil"/>
+        </w:pBdr>
+        <w:spacing w:line="360" w:lineRule="auto"/>
+        <w:rPr>
+          <w:rFonts w:ascii="Calibri" w:hAnsi="Calibri" w:cs="Calibri"/>
+          <w:b/>
+          <w:color w:val="000000"/>
+        </w:rPr>
+      </w:pPr>
+      <w:r>
+        <w:rPr>
+          <w:rFonts w:ascii="Calibri" w:hAnsi="Calibri" w:cs="Calibri"/>
+          <w:b/>
+          <w:color w:val="000000"/>
+        </w:rPr>
+        <w:t>RN02 – Se candidatar</w:t>
+      </w:r>
+    </w:p>
+    <w:p>
+      <w:pPr>
+        <w:pBdr>
+          <w:top w:val="nil"/>
+          <w:left w:val="nil"/>
+          <w:bottom w:val="nil"/>
+          <w:right w:val="nil"/>
+          <w:between w:val="nil"/>
+        </w:pBdr>
+        <w:spacing w:line="360" w:lineRule="auto"/>
+        <w:rPr>
+          <w:rFonts w:ascii="Calibri" w:hAnsi="Calibri" w:cs="Calibri"/>
+          <w:color w:val="000000"/>
+        </w:rPr>
+      </w:pPr>
+      <w:r>
+        <w:rPr>
+          <w:rFonts w:ascii="Calibri" w:hAnsi="Calibri" w:cs="Calibri"/>
+          <w:color w:val="000000"/>
+        </w:rPr>
+        <w:t>Um candidato só poderá se candidatar a uma vaga depois de ter cadastrado seu currículo.</w:t>
       </w:r>
     </w:p>
     <w:p>
@@ -7786,6 +8307,7 @@
           <w:b/>
           <w:color w:val="000000"/>
         </w:rPr>
+        <w:lastRenderedPageBreak/>
         <w:t>Candidato</w:t>
       </w:r>
     </w:p>
@@ -8261,7 +8783,6 @@
           <w:bCs/>
           <w:color w:val="000000"/>
         </w:rPr>
-        <w:lastRenderedPageBreak/>
         <w:t>Um candidato pode visualizar as vagas as quais se candidatou, além do status de cada uma (Aprovado, em análise e recusado).</w:t>
       </w:r>
     </w:p>
@@ -8619,6 +9140,7 @@
           <w:bCs/>
           <w:color w:val="000000"/>
         </w:rPr>
+        <w:lastRenderedPageBreak/>
         <w:tab/>
       </w:r>
       <w:r>
@@ -8893,7 +9415,6 @@
           <w:b/>
           <w:color w:val="000000"/>
         </w:rPr>
-        <w:lastRenderedPageBreak/>
         <w:t>NF02 – Login</w:t>
       </w:r>
     </w:p>
@@ -9172,6 +9693,7 @@
           <w:rFonts w:ascii="Calibri" w:hAnsi="Calibri" w:cs="Calibri"/>
           <w:bCs/>
         </w:rPr>
+        <w:lastRenderedPageBreak/>
         <w:t>Quando um usuário solicita recuperação de senha, um email é enviado para ele com uma senha temporária.</w:t>
       </w:r>
     </w:p>
@@ -9424,7 +9946,6 @@
           <w:rFonts w:ascii="Calibri" w:hAnsi="Calibri" w:cs="Calibri"/>
           <w:bCs/>
         </w:rPr>
-        <w:lastRenderedPageBreak/>
         <w:t>Um usuário só poderá excluir seu cadastro caso ele não seja um moderador.</w:t>
       </w:r>
     </w:p>
@@ -9603,6 +10124,171 @@
         </w:rPr>
         <w:t>Uma empresa só poderá cadastrar uma vaga caso possua em seu plano um número disponível maior que 0. Quando cadastra, ela é debitada do número total de vagas disponíveis.</w:t>
       </w:r>
+    </w:p>
+    <w:p>
+      <w:pPr>
+        <w:pBdr>
+          <w:top w:val="nil"/>
+          <w:left w:val="nil"/>
+          <w:bottom w:val="nil"/>
+          <w:right w:val="nil"/>
+          <w:between w:val="nil"/>
+        </w:pBdr>
+        <w:tabs>
+          <w:tab w:val="left" w:pos="800"/>
+          <w:tab w:val="right" w:pos="8640"/>
+        </w:tabs>
+        <w:spacing w:line="360" w:lineRule="auto"/>
+        <w:rPr>
+          <w:rFonts w:ascii="Calibri" w:hAnsi="Calibri" w:cs="Calibri"/>
+          <w:bCs/>
+        </w:rPr>
+      </w:pPr>
+    </w:p>
+    <w:p>
+      <w:pPr>
+        <w:pBdr>
+          <w:top w:val="nil"/>
+          <w:left w:val="nil"/>
+          <w:bottom w:val="nil"/>
+          <w:right w:val="nil"/>
+          <w:between w:val="nil"/>
+        </w:pBdr>
+        <w:tabs>
+          <w:tab w:val="left" w:pos="800"/>
+          <w:tab w:val="right" w:pos="8640"/>
+        </w:tabs>
+        <w:spacing w:line="360" w:lineRule="auto"/>
+        <w:rPr>
+          <w:rFonts w:ascii="Calibri" w:hAnsi="Calibri" w:cs="Calibri"/>
+          <w:b/>
+          <w:bCs/>
+        </w:rPr>
+      </w:pPr>
+      <w:r>
+        <w:rPr>
+          <w:rFonts w:ascii="Calibri" w:hAnsi="Calibri" w:cs="Calibri"/>
+          <w:b/>
+          <w:bCs/>
+        </w:rPr>
+        <w:t>NF11 – Aprovar um candidato</w:t>
+      </w:r>
+    </w:p>
+    <w:p>
+      <w:pPr>
+        <w:pBdr>
+          <w:top w:val="nil"/>
+          <w:left w:val="nil"/>
+          <w:bottom w:val="nil"/>
+          <w:right w:val="nil"/>
+          <w:between w:val="nil"/>
+        </w:pBdr>
+        <w:spacing w:line="360" w:lineRule="auto"/>
+        <w:rPr>
+          <w:rFonts w:ascii="Calibri" w:hAnsi="Calibri" w:cs="Calibri"/>
+          <w:color w:val="000000"/>
+        </w:rPr>
+      </w:pPr>
+      <w:r>
+        <w:rPr>
+          <w:rFonts w:ascii="Calibri" w:hAnsi="Calibri" w:cs="Calibri"/>
+          <w:color w:val="000000"/>
+        </w:rPr>
+        <w:t>Descrição: Um usuário do tipo empresa só poderá aprovar candidatos de acordo com a quantidade de vagas restantes para aquela proposta de emprego, quando a quantidade chegar a 0, todos os outros candidatos serão rejeitados automaticamente</w:t>
+      </w:r>
+      <w:r>
+        <w:rPr>
+          <w:rFonts w:ascii="Calibri" w:hAnsi="Calibri" w:cs="Calibri"/>
+          <w:color w:val="000000"/>
+        </w:rPr>
+        <w:t>.</w:t>
+      </w:r>
+    </w:p>
+    <w:p>
+      <w:pPr>
+        <w:pBdr>
+          <w:top w:val="nil"/>
+          <w:left w:val="nil"/>
+          <w:bottom w:val="nil"/>
+          <w:right w:val="nil"/>
+          <w:between w:val="nil"/>
+        </w:pBdr>
+        <w:spacing w:line="360" w:lineRule="auto"/>
+        <w:rPr>
+          <w:rFonts w:ascii="Calibri" w:hAnsi="Calibri" w:cs="Calibri"/>
+          <w:color w:val="000000"/>
+        </w:rPr>
+      </w:pPr>
+    </w:p>
+    <w:p>
+      <w:pPr>
+        <w:pBdr>
+          <w:top w:val="nil"/>
+          <w:left w:val="nil"/>
+          <w:bottom w:val="nil"/>
+          <w:right w:val="nil"/>
+          <w:between w:val="nil"/>
+        </w:pBdr>
+        <w:spacing w:line="360" w:lineRule="auto"/>
+        <w:rPr>
+          <w:rFonts w:ascii="Calibri" w:hAnsi="Calibri" w:cs="Calibri"/>
+          <w:b/>
+          <w:color w:val="000000"/>
+        </w:rPr>
+      </w:pPr>
+      <w:r>
+        <w:rPr>
+          <w:rFonts w:ascii="Calibri" w:hAnsi="Calibri" w:cs="Calibri"/>
+          <w:b/>
+          <w:color w:val="000000"/>
+        </w:rPr>
+        <w:t>NF12 – Exibição de vagas</w:t>
+      </w:r>
+    </w:p>
+    <w:p>
+      <w:pPr>
+        <w:pBdr>
+          <w:top w:val="nil"/>
+          <w:left w:val="nil"/>
+          <w:bottom w:val="nil"/>
+          <w:right w:val="nil"/>
+          <w:between w:val="nil"/>
+        </w:pBdr>
+        <w:spacing w:line="360" w:lineRule="auto"/>
+        <w:rPr>
+          <w:rFonts w:ascii="Calibri" w:hAnsi="Calibri" w:cs="Calibri"/>
+          <w:color w:val="000000"/>
+        </w:rPr>
+      </w:pPr>
+      <w:r>
+        <w:rPr>
+          <w:rFonts w:ascii="Calibri" w:hAnsi="Calibri" w:cs="Calibri"/>
+          <w:color w:val="000000"/>
+        </w:rPr>
+        <w:lastRenderedPageBreak/>
+        <w:t>Descrição: Após o candidato ter se inscrito em uma vaga, esta para de aparecer para ele na tela de “Vagas”. As vagas deverão ser ordenadas pela quantidade de requisitos compatíveis.</w:t>
+      </w:r>
+    </w:p>
+    <w:p>
+      <w:pPr>
+        <w:pBdr>
+          <w:top w:val="nil"/>
+          <w:left w:val="nil"/>
+          <w:bottom w:val="nil"/>
+          <w:right w:val="nil"/>
+          <w:between w:val="nil"/>
+        </w:pBdr>
+        <w:tabs>
+          <w:tab w:val="left" w:pos="800"/>
+          <w:tab w:val="right" w:pos="8640"/>
+        </w:tabs>
+        <w:spacing w:line="360" w:lineRule="auto"/>
+        <w:rPr>
+          <w:rFonts w:ascii="Calibri" w:hAnsi="Calibri" w:cs="Calibri"/>
+          <w:b/>
+          <w:bCs/>
+        </w:rPr>
+      </w:pPr>
     </w:p>
     <w:p>
       <w:pPr>
@@ -9876,7 +10562,7 @@
     </w:p>
     <w:p>
       <w:pPr>
-        <w:pStyle w:val="Legenda"/>
+        <w:pStyle w:val="Caption"/>
         <w:rPr>
           <w:rFonts w:ascii="Calibri" w:hAnsi="Calibri" w:cs="Calibri"/>
           <w:bCs/>
@@ -10576,7 +11262,7 @@
     </w:p>
     <w:p>
       <w:pPr>
-        <w:pStyle w:val="PargrafodaLista"/>
+        <w:pStyle w:val="ListParagraph"/>
         <w:numPr>
           <w:ilvl w:val="0"/>
           <w:numId w:val="10"/>
@@ -10598,7 +11284,7 @@
     </w:p>
     <w:p>
       <w:pPr>
-        <w:pStyle w:val="PargrafodaLista"/>
+        <w:pStyle w:val="ListParagraph"/>
         <w:numPr>
           <w:ilvl w:val="0"/>
           <w:numId w:val="10"/>
@@ -10627,7 +11313,7 @@
     </w:p>
     <w:p>
       <w:pPr>
-        <w:pStyle w:val="PargrafodaLista"/>
+        <w:pStyle w:val="ListParagraph"/>
         <w:numPr>
           <w:ilvl w:val="0"/>
           <w:numId w:val="10"/>
@@ -10649,7 +11335,7 @@
     </w:p>
     <w:p>
       <w:pPr>
-        <w:pStyle w:val="PargrafodaLista"/>
+        <w:pStyle w:val="ListParagraph"/>
         <w:numPr>
           <w:ilvl w:val="0"/>
           <w:numId w:val="10"/>
@@ -10671,7 +11357,7 @@
     </w:p>
     <w:p>
       <w:pPr>
-        <w:pStyle w:val="PargrafodaLista"/>
+        <w:pStyle w:val="ListParagraph"/>
         <w:numPr>
           <w:ilvl w:val="0"/>
           <w:numId w:val="10"/>
@@ -10700,7 +11386,7 @@
     </w:p>
     <w:p>
       <w:pPr>
-        <w:pStyle w:val="PargrafodaLista"/>
+        <w:pStyle w:val="ListParagraph"/>
         <w:numPr>
           <w:ilvl w:val="0"/>
           <w:numId w:val="10"/>
@@ -10731,7 +11417,7 @@
     </w:p>
     <w:p>
       <w:pPr>
-        <w:pStyle w:val="PargrafodaLista"/>
+        <w:pStyle w:val="ListParagraph"/>
         <w:numPr>
           <w:ilvl w:val="0"/>
           <w:numId w:val="30"/>
@@ -11018,7 +11704,7 @@
     </w:p>
     <w:p>
       <w:pPr>
-        <w:pStyle w:val="PargrafodaLista"/>
+        <w:pStyle w:val="ListParagraph"/>
         <w:numPr>
           <w:ilvl w:val="0"/>
           <w:numId w:val="11"/>
@@ -11040,7 +11726,7 @@
     </w:p>
     <w:p>
       <w:pPr>
-        <w:pStyle w:val="PargrafodaLista"/>
+        <w:pStyle w:val="ListParagraph"/>
         <w:numPr>
           <w:ilvl w:val="0"/>
           <w:numId w:val="11"/>
@@ -11062,7 +11748,7 @@
     </w:p>
     <w:p>
       <w:pPr>
-        <w:pStyle w:val="PargrafodaLista"/>
+        <w:pStyle w:val="ListParagraph"/>
         <w:numPr>
           <w:ilvl w:val="0"/>
           <w:numId w:val="11"/>
@@ -11085,7 +11771,7 @@
     </w:p>
     <w:p>
       <w:pPr>
-        <w:pStyle w:val="PargrafodaLista"/>
+        <w:pStyle w:val="ListParagraph"/>
         <w:numPr>
           <w:ilvl w:val="0"/>
           <w:numId w:val="11"/>
@@ -11107,7 +11793,7 @@
     </w:p>
     <w:p>
       <w:pPr>
-        <w:pStyle w:val="PargrafodaLista"/>
+        <w:pStyle w:val="ListParagraph"/>
         <w:numPr>
           <w:ilvl w:val="0"/>
           <w:numId w:val="11"/>
@@ -11129,7 +11815,7 @@
     </w:p>
     <w:p>
       <w:pPr>
-        <w:pStyle w:val="PargrafodaLista"/>
+        <w:pStyle w:val="ListParagraph"/>
         <w:numPr>
           <w:ilvl w:val="0"/>
           <w:numId w:val="11"/>
@@ -11158,7 +11844,7 @@
     </w:p>
     <w:p>
       <w:pPr>
-        <w:pStyle w:val="PargrafodaLista"/>
+        <w:pStyle w:val="ListParagraph"/>
         <w:numPr>
           <w:ilvl w:val="0"/>
           <w:numId w:val="11"/>
@@ -11208,7 +11894,7 @@
     </w:p>
     <w:p>
       <w:pPr>
-        <w:pStyle w:val="PargrafodaLista"/>
+        <w:pStyle w:val="ListParagraph"/>
         <w:numPr>
           <w:ilvl w:val="0"/>
           <w:numId w:val="12"/>
@@ -11230,7 +11916,7 @@
     </w:p>
     <w:p>
       <w:pPr>
-        <w:pStyle w:val="PargrafodaLista"/>
+        <w:pStyle w:val="ListParagraph"/>
         <w:numPr>
           <w:ilvl w:val="0"/>
           <w:numId w:val="12"/>
@@ -11252,7 +11938,7 @@
     </w:p>
     <w:p>
       <w:pPr>
-        <w:pStyle w:val="PargrafodaLista"/>
+        <w:pStyle w:val="ListParagraph"/>
         <w:numPr>
           <w:ilvl w:val="0"/>
           <w:numId w:val="12"/>
@@ -11274,7 +11960,7 @@
     </w:p>
     <w:p>
       <w:pPr>
-        <w:pStyle w:val="PargrafodaLista"/>
+        <w:pStyle w:val="ListParagraph"/>
         <w:numPr>
           <w:ilvl w:val="0"/>
           <w:numId w:val="12"/>
@@ -11296,7 +11982,7 @@
     </w:p>
     <w:p>
       <w:pPr>
-        <w:pStyle w:val="PargrafodaLista"/>
+        <w:pStyle w:val="ListParagraph"/>
         <w:numPr>
           <w:ilvl w:val="0"/>
           <w:numId w:val="12"/>
@@ -11318,7 +12004,7 @@
     </w:p>
     <w:p>
       <w:pPr>
-        <w:pStyle w:val="PargrafodaLista"/>
+        <w:pStyle w:val="ListParagraph"/>
         <w:numPr>
           <w:ilvl w:val="0"/>
           <w:numId w:val="12"/>
@@ -11340,7 +12026,7 @@
     </w:p>
     <w:p>
       <w:pPr>
-        <w:pStyle w:val="PargrafodaLista"/>
+        <w:pStyle w:val="ListParagraph"/>
         <w:numPr>
           <w:ilvl w:val="0"/>
           <w:numId w:val="12"/>
@@ -11369,7 +12055,7 @@
     </w:p>
     <w:p>
       <w:pPr>
-        <w:pStyle w:val="PargrafodaLista"/>
+        <w:pStyle w:val="ListParagraph"/>
         <w:numPr>
           <w:ilvl w:val="0"/>
           <w:numId w:val="12"/>
@@ -11400,7 +12086,7 @@
     </w:p>
     <w:p>
       <w:pPr>
-        <w:pStyle w:val="PargrafodaLista"/>
+        <w:pStyle w:val="ListParagraph"/>
         <w:numPr>
           <w:ilvl w:val="0"/>
           <w:numId w:val="30"/>
@@ -11714,7 +12400,7 @@
     </w:p>
     <w:p>
       <w:pPr>
-        <w:pStyle w:val="PargrafodaLista"/>
+        <w:pStyle w:val="ListParagraph"/>
         <w:numPr>
           <w:ilvl w:val="0"/>
           <w:numId w:val="13"/>
@@ -11736,7 +12422,7 @@
     </w:p>
     <w:p>
       <w:pPr>
-        <w:pStyle w:val="PargrafodaLista"/>
+        <w:pStyle w:val="ListParagraph"/>
         <w:numPr>
           <w:ilvl w:val="0"/>
           <w:numId w:val="13"/>
@@ -11758,7 +12444,7 @@
     </w:p>
     <w:p>
       <w:pPr>
-        <w:pStyle w:val="PargrafodaLista"/>
+        <w:pStyle w:val="ListParagraph"/>
         <w:numPr>
           <w:ilvl w:val="0"/>
           <w:numId w:val="13"/>
@@ -11780,7 +12466,7 @@
     </w:p>
     <w:p>
       <w:pPr>
-        <w:pStyle w:val="PargrafodaLista"/>
+        <w:pStyle w:val="ListParagraph"/>
         <w:numPr>
           <w:ilvl w:val="0"/>
           <w:numId w:val="13"/>
@@ -11802,7 +12488,7 @@
     </w:p>
     <w:p>
       <w:pPr>
-        <w:pStyle w:val="PargrafodaLista"/>
+        <w:pStyle w:val="ListParagraph"/>
         <w:numPr>
           <w:ilvl w:val="0"/>
           <w:numId w:val="13"/>
@@ -11824,7 +12510,7 @@
     </w:p>
     <w:p>
       <w:pPr>
-        <w:pStyle w:val="PargrafodaLista"/>
+        <w:pStyle w:val="ListParagraph"/>
         <w:numPr>
           <w:ilvl w:val="0"/>
           <w:numId w:val="13"/>
@@ -11846,7 +12532,7 @@
     </w:p>
     <w:p>
       <w:pPr>
-        <w:pStyle w:val="PargrafodaLista"/>
+        <w:pStyle w:val="ListParagraph"/>
         <w:numPr>
           <w:ilvl w:val="0"/>
           <w:numId w:val="13"/>
@@ -11896,7 +12582,7 @@
     </w:p>
     <w:p>
       <w:pPr>
-        <w:pStyle w:val="PargrafodaLista"/>
+        <w:pStyle w:val="ListParagraph"/>
         <w:numPr>
           <w:ilvl w:val="0"/>
           <w:numId w:val="14"/>
@@ -11918,7 +12604,7 @@
     </w:p>
     <w:p>
       <w:pPr>
-        <w:pStyle w:val="PargrafodaLista"/>
+        <w:pStyle w:val="ListParagraph"/>
         <w:numPr>
           <w:ilvl w:val="0"/>
           <w:numId w:val="14"/>
@@ -11940,7 +12626,7 @@
     </w:p>
     <w:p>
       <w:pPr>
-        <w:pStyle w:val="PargrafodaLista"/>
+        <w:pStyle w:val="ListParagraph"/>
         <w:numPr>
           <w:ilvl w:val="0"/>
           <w:numId w:val="14"/>
@@ -11962,7 +12648,7 @@
     </w:p>
     <w:p>
       <w:pPr>
-        <w:pStyle w:val="PargrafodaLista"/>
+        <w:pStyle w:val="ListParagraph"/>
         <w:numPr>
           <w:ilvl w:val="0"/>
           <w:numId w:val="14"/>
@@ -11984,7 +12670,7 @@
     </w:p>
     <w:p>
       <w:pPr>
-        <w:pStyle w:val="PargrafodaLista"/>
+        <w:pStyle w:val="ListParagraph"/>
         <w:numPr>
           <w:ilvl w:val="0"/>
           <w:numId w:val="14"/>
@@ -12006,7 +12692,7 @@
     </w:p>
     <w:p>
       <w:pPr>
-        <w:pStyle w:val="PargrafodaLista"/>
+        <w:pStyle w:val="ListParagraph"/>
         <w:numPr>
           <w:ilvl w:val="0"/>
           <w:numId w:val="14"/>
@@ -12028,7 +12714,7 @@
     </w:p>
     <w:p>
       <w:pPr>
-        <w:pStyle w:val="PargrafodaLista"/>
+        <w:pStyle w:val="ListParagraph"/>
         <w:numPr>
           <w:ilvl w:val="0"/>
           <w:numId w:val="14"/>
@@ -12060,7 +12746,7 @@
     </w:p>
     <w:p>
       <w:pPr>
-        <w:pStyle w:val="PargrafodaLista"/>
+        <w:pStyle w:val="ListParagraph"/>
         <w:numPr>
           <w:ilvl w:val="0"/>
           <w:numId w:val="30"/>
@@ -12328,7 +13014,7 @@
     </w:p>
     <w:p>
       <w:pPr>
-        <w:pStyle w:val="PargrafodaLista"/>
+        <w:pStyle w:val="ListParagraph"/>
         <w:numPr>
           <w:ilvl w:val="0"/>
           <w:numId w:val="15"/>
@@ -12350,7 +13036,7 @@
     </w:p>
     <w:p>
       <w:pPr>
-        <w:pStyle w:val="PargrafodaLista"/>
+        <w:pStyle w:val="ListParagraph"/>
         <w:numPr>
           <w:ilvl w:val="0"/>
           <w:numId w:val="15"/>
@@ -12386,7 +13072,7 @@
     </w:p>
     <w:p>
       <w:pPr>
-        <w:pStyle w:val="PargrafodaLista"/>
+        <w:pStyle w:val="ListParagraph"/>
         <w:numPr>
           <w:ilvl w:val="1"/>
           <w:numId w:val="15"/>
@@ -12408,7 +13094,7 @@
     </w:p>
     <w:p>
       <w:pPr>
-        <w:pStyle w:val="PargrafodaLista"/>
+        <w:pStyle w:val="ListParagraph"/>
         <w:numPr>
           <w:ilvl w:val="1"/>
           <w:numId w:val="15"/>
@@ -12430,7 +13116,7 @@
     </w:p>
     <w:p>
       <w:pPr>
-        <w:pStyle w:val="PargrafodaLista"/>
+        <w:pStyle w:val="ListParagraph"/>
         <w:numPr>
           <w:ilvl w:val="1"/>
           <w:numId w:val="15"/>
@@ -12452,7 +13138,7 @@
     </w:p>
     <w:p>
       <w:pPr>
-        <w:pStyle w:val="PargrafodaLista"/>
+        <w:pStyle w:val="ListParagraph"/>
         <w:numPr>
           <w:ilvl w:val="0"/>
           <w:numId w:val="15"/>
@@ -12481,7 +13167,7 @@
     </w:p>
     <w:p>
       <w:pPr>
-        <w:pStyle w:val="PargrafodaLista"/>
+        <w:pStyle w:val="ListParagraph"/>
         <w:numPr>
           <w:ilvl w:val="0"/>
           <w:numId w:val="15"/>
@@ -12517,7 +13203,7 @@
     </w:p>
     <w:p>
       <w:pPr>
-        <w:pStyle w:val="PargrafodaLista"/>
+        <w:pStyle w:val="ListParagraph"/>
         <w:numPr>
           <w:ilvl w:val="0"/>
           <w:numId w:val="15"/>
@@ -12539,7 +13225,7 @@
     </w:p>
     <w:p>
       <w:pPr>
-        <w:pStyle w:val="PargrafodaLista"/>
+        <w:pStyle w:val="ListParagraph"/>
         <w:numPr>
           <w:ilvl w:val="1"/>
           <w:numId w:val="15"/>
@@ -12561,7 +13247,7 @@
     </w:p>
     <w:p>
       <w:pPr>
-        <w:pStyle w:val="PargrafodaLista"/>
+        <w:pStyle w:val="ListParagraph"/>
         <w:numPr>
           <w:ilvl w:val="1"/>
           <w:numId w:val="15"/>
@@ -12583,7 +13269,7 @@
     </w:p>
     <w:p>
       <w:pPr>
-        <w:pStyle w:val="PargrafodaLista"/>
+        <w:pStyle w:val="ListParagraph"/>
         <w:numPr>
           <w:ilvl w:val="1"/>
           <w:numId w:val="15"/>
@@ -12605,7 +13291,7 @@
     </w:p>
     <w:p>
       <w:pPr>
-        <w:pStyle w:val="PargrafodaLista"/>
+        <w:pStyle w:val="ListParagraph"/>
         <w:numPr>
           <w:ilvl w:val="0"/>
           <w:numId w:val="15"/>
@@ -12627,7 +13313,7 @@
     </w:p>
     <w:p>
       <w:pPr>
-        <w:pStyle w:val="PargrafodaLista"/>
+        <w:pStyle w:val="ListParagraph"/>
         <w:numPr>
           <w:ilvl w:val="0"/>
           <w:numId w:val="15"/>
@@ -12649,7 +13335,7 @@
     </w:p>
     <w:p>
       <w:pPr>
-        <w:pStyle w:val="PargrafodaLista"/>
+        <w:pStyle w:val="ListParagraph"/>
         <w:numPr>
           <w:ilvl w:val="0"/>
           <w:numId w:val="15"/>
@@ -12671,7 +13357,7 @@
     </w:p>
     <w:p>
       <w:pPr>
-        <w:pStyle w:val="PargrafodaLista"/>
+        <w:pStyle w:val="ListParagraph"/>
         <w:numPr>
           <w:ilvl w:val="1"/>
           <w:numId w:val="15"/>
@@ -12693,7 +13379,7 @@
     </w:p>
     <w:p>
       <w:pPr>
-        <w:pStyle w:val="PargrafodaLista"/>
+        <w:pStyle w:val="ListParagraph"/>
         <w:numPr>
           <w:ilvl w:val="1"/>
           <w:numId w:val="15"/>
@@ -12715,7 +13401,7 @@
     </w:p>
     <w:p>
       <w:pPr>
-        <w:pStyle w:val="PargrafodaLista"/>
+        <w:pStyle w:val="ListParagraph"/>
         <w:numPr>
           <w:ilvl w:val="0"/>
           <w:numId w:val="15"/>
@@ -12737,7 +13423,7 @@
     </w:p>
     <w:p>
       <w:pPr>
-        <w:pStyle w:val="PargrafodaLista"/>
+        <w:pStyle w:val="ListParagraph"/>
         <w:numPr>
           <w:ilvl w:val="0"/>
           <w:numId w:val="15"/>
@@ -12759,7 +13445,7 @@
     </w:p>
     <w:p>
       <w:pPr>
-        <w:pStyle w:val="PargrafodaLista"/>
+        <w:pStyle w:val="ListParagraph"/>
         <w:numPr>
           <w:ilvl w:val="1"/>
           <w:numId w:val="15"/>
@@ -12781,7 +13467,7 @@
     </w:p>
     <w:p>
       <w:pPr>
-        <w:pStyle w:val="PargrafodaLista"/>
+        <w:pStyle w:val="ListParagraph"/>
         <w:numPr>
           <w:ilvl w:val="1"/>
           <w:numId w:val="15"/>
@@ -12803,7 +13489,7 @@
     </w:p>
     <w:p>
       <w:pPr>
-        <w:pStyle w:val="PargrafodaLista"/>
+        <w:pStyle w:val="ListParagraph"/>
         <w:numPr>
           <w:ilvl w:val="0"/>
           <w:numId w:val="15"/>
@@ -12825,7 +13511,7 @@
     </w:p>
     <w:p>
       <w:pPr>
-        <w:pStyle w:val="PargrafodaLista"/>
+        <w:pStyle w:val="ListParagraph"/>
         <w:numPr>
           <w:ilvl w:val="0"/>
           <w:numId w:val="15"/>
@@ -12847,7 +13533,7 @@
     </w:p>
     <w:p>
       <w:pPr>
-        <w:pStyle w:val="PargrafodaLista"/>
+        <w:pStyle w:val="ListParagraph"/>
         <w:numPr>
           <w:ilvl w:val="0"/>
           <w:numId w:val="15"/>
@@ -12896,7 +13582,7 @@
     </w:p>
     <w:p>
       <w:pPr>
-        <w:pStyle w:val="PargrafodaLista"/>
+        <w:pStyle w:val="ListParagraph"/>
         <w:numPr>
           <w:ilvl w:val="0"/>
           <w:numId w:val="17"/>
@@ -12918,7 +13604,7 @@
     </w:p>
     <w:p>
       <w:pPr>
-        <w:pStyle w:val="PargrafodaLista"/>
+        <w:pStyle w:val="ListParagraph"/>
         <w:numPr>
           <w:ilvl w:val="0"/>
           <w:numId w:val="17"/>
@@ -12940,7 +13626,7 @@
     </w:p>
     <w:p>
       <w:pPr>
-        <w:pStyle w:val="PargrafodaLista"/>
+        <w:pStyle w:val="ListParagraph"/>
         <w:numPr>
           <w:ilvl w:val="0"/>
           <w:numId w:val="17"/>
@@ -12962,7 +13648,7 @@
     </w:p>
     <w:p>
       <w:pPr>
-        <w:pStyle w:val="PargrafodaLista"/>
+        <w:pStyle w:val="ListParagraph"/>
         <w:numPr>
           <w:ilvl w:val="0"/>
           <w:numId w:val="17"/>
@@ -12994,7 +13680,7 @@
     </w:p>
     <w:p>
       <w:pPr>
-        <w:pStyle w:val="PargrafodaLista"/>
+        <w:pStyle w:val="ListParagraph"/>
         <w:spacing w:after="160" w:line="259" w:lineRule="auto"/>
         <w:ind w:left="1428"/>
         <w:rPr>
@@ -13005,7 +13691,7 @@
     </w:p>
     <w:p>
       <w:pPr>
-        <w:pStyle w:val="PargrafodaLista"/>
+        <w:pStyle w:val="ListParagraph"/>
         <w:numPr>
           <w:ilvl w:val="0"/>
           <w:numId w:val="30"/>
@@ -13244,7 +13930,7 @@
     </w:p>
     <w:p>
       <w:pPr>
-        <w:pStyle w:val="PargrafodaLista"/>
+        <w:pStyle w:val="ListParagraph"/>
         <w:numPr>
           <w:ilvl w:val="0"/>
           <w:numId w:val="24"/>
@@ -13265,7 +13951,7 @@
     </w:p>
     <w:p>
       <w:pPr>
-        <w:pStyle w:val="PargrafodaLista"/>
+        <w:pStyle w:val="ListParagraph"/>
         <w:numPr>
           <w:ilvl w:val="0"/>
           <w:numId w:val="24"/>
@@ -13286,7 +13972,7 @@
     </w:p>
     <w:p>
       <w:pPr>
-        <w:pStyle w:val="PargrafodaLista"/>
+        <w:pStyle w:val="ListParagraph"/>
         <w:numPr>
           <w:ilvl w:val="0"/>
           <w:numId w:val="24"/>
@@ -13307,7 +13993,7 @@
     </w:p>
     <w:p>
       <w:pPr>
-        <w:pStyle w:val="PargrafodaLista"/>
+        <w:pStyle w:val="ListParagraph"/>
         <w:numPr>
           <w:ilvl w:val="0"/>
           <w:numId w:val="24"/>
@@ -13328,7 +14014,7 @@
     </w:p>
     <w:p>
       <w:pPr>
-        <w:pStyle w:val="PargrafodaLista"/>
+        <w:pStyle w:val="ListParagraph"/>
         <w:numPr>
           <w:ilvl w:val="0"/>
           <w:numId w:val="24"/>
@@ -13349,7 +14035,7 @@
     </w:p>
     <w:p>
       <w:pPr>
-        <w:pStyle w:val="PargrafodaLista"/>
+        <w:pStyle w:val="ListParagraph"/>
         <w:numPr>
           <w:ilvl w:val="0"/>
           <w:numId w:val="25"/>
@@ -13384,7 +14070,7 @@
     </w:p>
     <w:p>
       <w:pPr>
-        <w:pStyle w:val="PargrafodaLista"/>
+        <w:pStyle w:val="ListParagraph"/>
         <w:numPr>
           <w:ilvl w:val="0"/>
           <w:numId w:val="25"/>
@@ -13405,7 +14091,7 @@
     </w:p>
     <w:p>
       <w:pPr>
-        <w:pStyle w:val="PargrafodaLista"/>
+        <w:pStyle w:val="ListParagraph"/>
         <w:numPr>
           <w:ilvl w:val="0"/>
           <w:numId w:val="25"/>
@@ -13426,7 +14112,7 @@
     </w:p>
     <w:p>
       <w:pPr>
-        <w:pStyle w:val="PargrafodaLista"/>
+        <w:pStyle w:val="ListParagraph"/>
         <w:numPr>
           <w:ilvl w:val="0"/>
           <w:numId w:val="25"/>
@@ -13447,7 +14133,7 @@
     </w:p>
     <w:p>
       <w:pPr>
-        <w:pStyle w:val="PargrafodaLista"/>
+        <w:pStyle w:val="ListParagraph"/>
         <w:numPr>
           <w:ilvl w:val="0"/>
           <w:numId w:val="24"/>
@@ -13468,7 +14154,7 @@
     </w:p>
     <w:p>
       <w:pPr>
-        <w:pStyle w:val="PargrafodaLista"/>
+        <w:pStyle w:val="ListParagraph"/>
         <w:numPr>
           <w:ilvl w:val="0"/>
           <w:numId w:val="24"/>
@@ -13489,7 +14175,7 @@
     </w:p>
     <w:p>
       <w:pPr>
-        <w:pStyle w:val="PargrafodaLista"/>
+        <w:pStyle w:val="ListParagraph"/>
         <w:numPr>
           <w:ilvl w:val="0"/>
           <w:numId w:val="24"/>
@@ -13510,7 +14196,7 @@
     </w:p>
     <w:p>
       <w:pPr>
-        <w:pStyle w:val="PargrafodaLista"/>
+        <w:pStyle w:val="ListParagraph"/>
         <w:numPr>
           <w:ilvl w:val="0"/>
           <w:numId w:val="24"/>
@@ -13538,7 +14224,7 @@
     </w:p>
     <w:p>
       <w:pPr>
-        <w:pStyle w:val="PargrafodaLista"/>
+        <w:pStyle w:val="ListParagraph"/>
         <w:numPr>
           <w:ilvl w:val="0"/>
           <w:numId w:val="24"/>
@@ -13587,7 +14273,7 @@
     </w:p>
     <w:p>
       <w:pPr>
-        <w:pStyle w:val="PargrafodaLista"/>
+        <w:pStyle w:val="ListParagraph"/>
         <w:numPr>
           <w:ilvl w:val="0"/>
           <w:numId w:val="28"/>
@@ -13609,7 +14295,7 @@
     </w:p>
     <w:p>
       <w:pPr>
-        <w:pStyle w:val="PargrafodaLista"/>
+        <w:pStyle w:val="ListParagraph"/>
         <w:numPr>
           <w:ilvl w:val="0"/>
           <w:numId w:val="28"/>
@@ -13630,7 +14316,7 @@
     </w:p>
     <w:p>
       <w:pPr>
-        <w:pStyle w:val="PargrafodaLista"/>
+        <w:pStyle w:val="ListParagraph"/>
         <w:numPr>
           <w:ilvl w:val="0"/>
           <w:numId w:val="28"/>
@@ -13651,7 +14337,7 @@
     </w:p>
     <w:p>
       <w:pPr>
-        <w:pStyle w:val="PargrafodaLista"/>
+        <w:pStyle w:val="ListParagraph"/>
         <w:numPr>
           <w:ilvl w:val="0"/>
           <w:numId w:val="28"/>
@@ -13672,7 +14358,7 @@
     </w:p>
     <w:p>
       <w:pPr>
-        <w:pStyle w:val="PargrafodaLista"/>
+        <w:pStyle w:val="ListParagraph"/>
         <w:numPr>
           <w:ilvl w:val="0"/>
           <w:numId w:val="28"/>
@@ -13700,7 +14386,7 @@
     </w:p>
     <w:p>
       <w:pPr>
-        <w:pStyle w:val="PargrafodaLista"/>
+        <w:pStyle w:val="ListParagraph"/>
         <w:numPr>
           <w:ilvl w:val="0"/>
           <w:numId w:val="28"/>
@@ -13721,7 +14407,7 @@
     </w:p>
     <w:p>
       <w:pPr>
-        <w:pStyle w:val="PargrafodaLista"/>
+        <w:pStyle w:val="ListParagraph"/>
         <w:numPr>
           <w:ilvl w:val="0"/>
           <w:numId w:val="28"/>
@@ -13742,7 +14428,7 @@
     </w:p>
     <w:p>
       <w:pPr>
-        <w:pStyle w:val="PargrafodaLista"/>
+        <w:pStyle w:val="ListParagraph"/>
         <w:spacing w:after="160" w:line="259" w:lineRule="auto"/>
         <w:ind w:left="1428"/>
         <w:rPr>
@@ -13753,7 +14439,7 @@
     </w:p>
     <w:p>
       <w:pPr>
-        <w:pStyle w:val="PargrafodaLista"/>
+        <w:pStyle w:val="ListParagraph"/>
         <w:numPr>
           <w:ilvl w:val="0"/>
           <w:numId w:val="30"/>
@@ -13971,7 +14657,7 @@
     </w:p>
     <w:p>
       <w:pPr>
-        <w:pStyle w:val="PargrafodaLista"/>
+        <w:pStyle w:val="ListParagraph"/>
         <w:numPr>
           <w:ilvl w:val="0"/>
           <w:numId w:val="18"/>
@@ -13992,7 +14678,7 @@
     </w:p>
     <w:p>
       <w:pPr>
-        <w:pStyle w:val="PargrafodaLista"/>
+        <w:pStyle w:val="ListParagraph"/>
         <w:numPr>
           <w:ilvl w:val="0"/>
           <w:numId w:val="18"/>
@@ -14013,7 +14699,7 @@
     </w:p>
     <w:p>
       <w:pPr>
-        <w:pStyle w:val="PargrafodaLista"/>
+        <w:pStyle w:val="ListParagraph"/>
         <w:numPr>
           <w:ilvl w:val="1"/>
           <w:numId w:val="19"/>
@@ -14034,7 +14720,7 @@
     </w:p>
     <w:p>
       <w:pPr>
-        <w:pStyle w:val="PargrafodaLista"/>
+        <w:pStyle w:val="ListParagraph"/>
         <w:numPr>
           <w:ilvl w:val="1"/>
           <w:numId w:val="19"/>
@@ -14055,7 +14741,7 @@
     </w:p>
     <w:p>
       <w:pPr>
-        <w:pStyle w:val="PargrafodaLista"/>
+        <w:pStyle w:val="ListParagraph"/>
         <w:numPr>
           <w:ilvl w:val="1"/>
           <w:numId w:val="19"/>
@@ -14076,7 +14762,7 @@
     </w:p>
     <w:p>
       <w:pPr>
-        <w:pStyle w:val="PargrafodaLista"/>
+        <w:pStyle w:val="ListParagraph"/>
         <w:numPr>
           <w:ilvl w:val="1"/>
           <w:numId w:val="19"/>
@@ -14097,7 +14783,7 @@
     </w:p>
     <w:p>
       <w:pPr>
-        <w:pStyle w:val="PargrafodaLista"/>
+        <w:pStyle w:val="ListParagraph"/>
         <w:numPr>
           <w:ilvl w:val="1"/>
           <w:numId w:val="19"/>
@@ -14118,7 +14804,7 @@
     </w:p>
     <w:p>
       <w:pPr>
-        <w:pStyle w:val="PargrafodaLista"/>
+        <w:pStyle w:val="ListParagraph"/>
         <w:numPr>
           <w:ilvl w:val="0"/>
           <w:numId w:val="18"/>
@@ -14139,7 +14825,7 @@
     </w:p>
     <w:p>
       <w:pPr>
-        <w:pStyle w:val="PargrafodaLista"/>
+        <w:pStyle w:val="ListParagraph"/>
         <w:numPr>
           <w:ilvl w:val="0"/>
           <w:numId w:val="18"/>
@@ -14160,7 +14846,7 @@
     </w:p>
     <w:p>
       <w:pPr>
-        <w:pStyle w:val="PargrafodaLista"/>
+        <w:pStyle w:val="ListParagraph"/>
         <w:numPr>
           <w:ilvl w:val="0"/>
           <w:numId w:val="18"/>
@@ -14182,7 +14868,7 @@
     </w:p>
     <w:p>
       <w:pPr>
-        <w:pStyle w:val="PargrafodaLista"/>
+        <w:pStyle w:val="ListParagraph"/>
         <w:numPr>
           <w:ilvl w:val="1"/>
           <w:numId w:val="18"/>
@@ -14203,7 +14889,7 @@
     </w:p>
     <w:p>
       <w:pPr>
-        <w:pStyle w:val="PargrafodaLista"/>
+        <w:pStyle w:val="ListParagraph"/>
         <w:numPr>
           <w:ilvl w:val="1"/>
           <w:numId w:val="18"/>
@@ -14224,7 +14910,7 @@
     </w:p>
     <w:p>
       <w:pPr>
-        <w:pStyle w:val="PargrafodaLista"/>
+        <w:pStyle w:val="ListParagraph"/>
         <w:numPr>
           <w:ilvl w:val="1"/>
           <w:numId w:val="18"/>
@@ -14245,7 +14931,7 @@
     </w:p>
     <w:p>
       <w:pPr>
-        <w:pStyle w:val="PargrafodaLista"/>
+        <w:pStyle w:val="ListParagraph"/>
         <w:numPr>
           <w:ilvl w:val="1"/>
           <w:numId w:val="18"/>
@@ -14266,7 +14952,7 @@
     </w:p>
     <w:p>
       <w:pPr>
-        <w:pStyle w:val="PargrafodaLista"/>
+        <w:pStyle w:val="ListParagraph"/>
         <w:numPr>
           <w:ilvl w:val="1"/>
           <w:numId w:val="18"/>
@@ -14287,7 +14973,7 @@
     </w:p>
     <w:p>
       <w:pPr>
-        <w:pStyle w:val="PargrafodaLista"/>
+        <w:pStyle w:val="ListParagraph"/>
         <w:numPr>
           <w:ilvl w:val="1"/>
           <w:numId w:val="18"/>
@@ -14308,7 +14994,7 @@
     </w:p>
     <w:p>
       <w:pPr>
-        <w:pStyle w:val="PargrafodaLista"/>
+        <w:pStyle w:val="ListParagraph"/>
         <w:numPr>
           <w:ilvl w:val="1"/>
           <w:numId w:val="18"/>
@@ -14329,7 +15015,7 @@
     </w:p>
     <w:p>
       <w:pPr>
-        <w:pStyle w:val="PargrafodaLista"/>
+        <w:pStyle w:val="ListParagraph"/>
         <w:numPr>
           <w:ilvl w:val="1"/>
           <w:numId w:val="18"/>
@@ -14350,7 +15036,7 @@
     </w:p>
     <w:p>
       <w:pPr>
-        <w:pStyle w:val="PargrafodaLista"/>
+        <w:pStyle w:val="ListParagraph"/>
         <w:numPr>
           <w:ilvl w:val="1"/>
           <w:numId w:val="18"/>
@@ -14371,7 +15057,7 @@
     </w:p>
     <w:p>
       <w:pPr>
-        <w:pStyle w:val="PargrafodaLista"/>
+        <w:pStyle w:val="ListParagraph"/>
         <w:numPr>
           <w:ilvl w:val="0"/>
           <w:numId w:val="18"/>
@@ -14392,7 +15078,7 @@
     </w:p>
     <w:p>
       <w:pPr>
-        <w:pStyle w:val="PargrafodaLista"/>
+        <w:pStyle w:val="ListParagraph"/>
         <w:numPr>
           <w:ilvl w:val="0"/>
           <w:numId w:val="18"/>
@@ -14413,7 +15099,7 @@
     </w:p>
     <w:p>
       <w:pPr>
-        <w:pStyle w:val="PargrafodaLista"/>
+        <w:pStyle w:val="ListParagraph"/>
         <w:numPr>
           <w:ilvl w:val="0"/>
           <w:numId w:val="18"/>
@@ -14434,7 +15120,7 @@
     </w:p>
     <w:p>
       <w:pPr>
-        <w:pStyle w:val="PargrafodaLista"/>
+        <w:pStyle w:val="ListParagraph"/>
         <w:numPr>
           <w:ilvl w:val="1"/>
           <w:numId w:val="18"/>
@@ -14455,7 +15141,7 @@
     </w:p>
     <w:p>
       <w:pPr>
-        <w:pStyle w:val="PargrafodaLista"/>
+        <w:pStyle w:val="ListParagraph"/>
         <w:numPr>
           <w:ilvl w:val="1"/>
           <w:numId w:val="18"/>
@@ -14476,7 +15162,7 @@
     </w:p>
     <w:p>
       <w:pPr>
-        <w:pStyle w:val="PargrafodaLista"/>
+        <w:pStyle w:val="ListParagraph"/>
         <w:numPr>
           <w:ilvl w:val="0"/>
           <w:numId w:val="18"/>
@@ -14497,7 +15183,7 @@
     </w:p>
     <w:p>
       <w:pPr>
-        <w:pStyle w:val="PargrafodaLista"/>
+        <w:pStyle w:val="ListParagraph"/>
         <w:numPr>
           <w:ilvl w:val="0"/>
           <w:numId w:val="18"/>
@@ -14518,7 +15204,7 @@
     </w:p>
     <w:p>
       <w:pPr>
-        <w:pStyle w:val="PargrafodaLista"/>
+        <w:pStyle w:val="ListParagraph"/>
         <w:numPr>
           <w:ilvl w:val="0"/>
           <w:numId w:val="18"/>
@@ -14539,7 +15225,7 @@
     </w:p>
     <w:p>
       <w:pPr>
-        <w:pStyle w:val="PargrafodaLista"/>
+        <w:pStyle w:val="ListParagraph"/>
         <w:numPr>
           <w:ilvl w:val="1"/>
           <w:numId w:val="18"/>
@@ -14560,7 +15246,7 @@
     </w:p>
     <w:p>
       <w:pPr>
-        <w:pStyle w:val="PargrafodaLista"/>
+        <w:pStyle w:val="ListParagraph"/>
         <w:numPr>
           <w:ilvl w:val="1"/>
           <w:numId w:val="18"/>
@@ -14581,7 +15267,7 @@
     </w:p>
     <w:p>
       <w:pPr>
-        <w:pStyle w:val="PargrafodaLista"/>
+        <w:pStyle w:val="ListParagraph"/>
         <w:numPr>
           <w:ilvl w:val="0"/>
           <w:numId w:val="18"/>
@@ -14602,7 +15288,7 @@
     </w:p>
     <w:p>
       <w:pPr>
-        <w:pStyle w:val="PargrafodaLista"/>
+        <w:pStyle w:val="ListParagraph"/>
         <w:numPr>
           <w:ilvl w:val="0"/>
           <w:numId w:val="18"/>
@@ -14623,7 +15309,7 @@
     </w:p>
     <w:p>
       <w:pPr>
-        <w:pStyle w:val="PargrafodaLista"/>
+        <w:pStyle w:val="ListParagraph"/>
         <w:numPr>
           <w:ilvl w:val="0"/>
           <w:numId w:val="18"/>
@@ -14644,7 +15330,7 @@
     </w:p>
     <w:p>
       <w:pPr>
-        <w:pStyle w:val="PargrafodaLista"/>
+        <w:pStyle w:val="ListParagraph"/>
         <w:numPr>
           <w:ilvl w:val="1"/>
           <w:numId w:val="18"/>
@@ -14665,7 +15351,7 @@
     </w:p>
     <w:p>
       <w:pPr>
-        <w:pStyle w:val="PargrafodaLista"/>
+        <w:pStyle w:val="ListParagraph"/>
         <w:numPr>
           <w:ilvl w:val="1"/>
           <w:numId w:val="18"/>
@@ -14693,7 +15379,7 @@
     </w:p>
     <w:p>
       <w:pPr>
-        <w:pStyle w:val="PargrafodaLista"/>
+        <w:pStyle w:val="ListParagraph"/>
         <w:numPr>
           <w:ilvl w:val="0"/>
           <w:numId w:val="18"/>
@@ -14714,7 +15400,7 @@
     </w:p>
     <w:p>
       <w:pPr>
-        <w:pStyle w:val="PargrafodaLista"/>
+        <w:pStyle w:val="ListParagraph"/>
         <w:numPr>
           <w:ilvl w:val="0"/>
           <w:numId w:val="18"/>
@@ -14735,7 +15421,7 @@
     </w:p>
     <w:p>
       <w:pPr>
-        <w:pStyle w:val="PargrafodaLista"/>
+        <w:pStyle w:val="ListParagraph"/>
         <w:numPr>
           <w:ilvl w:val="0"/>
           <w:numId w:val="18"/>
@@ -14756,7 +15442,7 @@
     </w:p>
     <w:p>
       <w:pPr>
-        <w:pStyle w:val="PargrafodaLista"/>
+        <w:pStyle w:val="ListParagraph"/>
         <w:numPr>
           <w:ilvl w:val="1"/>
           <w:numId w:val="18"/>
@@ -14777,7 +15463,7 @@
     </w:p>
     <w:p>
       <w:pPr>
-        <w:pStyle w:val="PargrafodaLista"/>
+        <w:pStyle w:val="ListParagraph"/>
         <w:numPr>
           <w:ilvl w:val="1"/>
           <w:numId w:val="18"/>
@@ -14819,7 +15505,7 @@
     </w:p>
     <w:p>
       <w:pPr>
-        <w:pStyle w:val="PargrafodaLista"/>
+        <w:pStyle w:val="ListParagraph"/>
         <w:numPr>
           <w:ilvl w:val="0"/>
           <w:numId w:val="18"/>
@@ -14840,7 +15526,7 @@
     </w:p>
     <w:p>
       <w:pPr>
-        <w:pStyle w:val="PargrafodaLista"/>
+        <w:pStyle w:val="ListParagraph"/>
         <w:numPr>
           <w:ilvl w:val="0"/>
           <w:numId w:val="18"/>
@@ -14861,7 +15547,7 @@
     </w:p>
     <w:p>
       <w:pPr>
-        <w:pStyle w:val="PargrafodaLista"/>
+        <w:pStyle w:val="ListParagraph"/>
         <w:numPr>
           <w:ilvl w:val="0"/>
           <w:numId w:val="18"/>
@@ -14882,7 +15568,7 @@
     </w:p>
     <w:p>
       <w:pPr>
-        <w:pStyle w:val="PargrafodaLista"/>
+        <w:pStyle w:val="ListParagraph"/>
         <w:numPr>
           <w:ilvl w:val="0"/>
           <w:numId w:val="18"/>
@@ -14932,7 +15618,7 @@
     </w:p>
     <w:p>
       <w:pPr>
-        <w:pStyle w:val="PargrafodaLista"/>
+        <w:pStyle w:val="ListParagraph"/>
         <w:numPr>
           <w:ilvl w:val="0"/>
           <w:numId w:val="22"/>
@@ -14953,7 +15639,7 @@
     </w:p>
     <w:p>
       <w:pPr>
-        <w:pStyle w:val="PargrafodaLista"/>
+        <w:pStyle w:val="ListParagraph"/>
         <w:numPr>
           <w:ilvl w:val="0"/>
           <w:numId w:val="22"/>
@@ -14974,7 +15660,7 @@
     </w:p>
     <w:p>
       <w:pPr>
-        <w:pStyle w:val="PargrafodaLista"/>
+        <w:pStyle w:val="ListParagraph"/>
         <w:numPr>
           <w:ilvl w:val="0"/>
           <w:numId w:val="22"/>
@@ -14995,7 +15681,7 @@
     </w:p>
     <w:p>
       <w:pPr>
-        <w:pStyle w:val="PargrafodaLista"/>
+        <w:pStyle w:val="ListParagraph"/>
         <w:numPr>
           <w:ilvl w:val="0"/>
           <w:numId w:val="22"/>
@@ -15332,7 +16018,7 @@
     </w:p>
     <w:tbl>
       <w:tblPr>
-        <w:tblStyle w:val="TabeladeGrade4-nfase1"/>
+        <w:tblStyle w:val="GridTable4-Accent1"/>
         <w:tblW w:w="0" w:type="auto"/>
         <w:tblLook w:val="04A0" w:firstRow="1" w:lastRow="0" w:firstColumn="1" w:lastColumn="0" w:noHBand="0" w:noVBand="1"/>
       </w:tblPr>
@@ -16447,7 +17133,7 @@
     </w:p>
     <w:tbl>
       <w:tblPr>
-        <w:tblStyle w:val="TabeladeGrade4-nfase1"/>
+        <w:tblStyle w:val="GridTable4-Accent1"/>
         <w:tblW w:w="0" w:type="auto"/>
         <w:tblLook w:val="04A0" w:firstRow="1" w:lastRow="0" w:firstColumn="1" w:lastColumn="0" w:noHBand="0" w:noVBand="1"/>
       </w:tblPr>
@@ -17061,7 +17747,7 @@
     </w:p>
     <w:tbl>
       <w:tblPr>
-        <w:tblStyle w:val="TabeladeGrade4-nfase1"/>
+        <w:tblStyle w:val="GridTable4-Accent1"/>
         <w:tblW w:w="9064" w:type="dxa"/>
         <w:tblLook w:val="04A0" w:firstRow="1" w:lastRow="0" w:firstColumn="1" w:lastColumn="0" w:noHBand="0" w:noVBand="1"/>
       </w:tblPr>
@@ -17591,7 +18277,7 @@
     </w:p>
     <w:tbl>
       <w:tblPr>
-        <w:tblStyle w:val="TabeladeGrade4-nfase1"/>
+        <w:tblStyle w:val="GridTable4-Accent1"/>
         <w:tblW w:w="9064" w:type="dxa"/>
         <w:tblLook w:val="04A0" w:firstRow="1" w:lastRow="0" w:firstColumn="1" w:lastColumn="0" w:noHBand="0" w:noVBand="1"/>
       </w:tblPr>
@@ -18212,7 +18898,7 @@
     </w:p>
     <w:tbl>
       <w:tblPr>
-        <w:tblStyle w:val="TabeladeGrade4-nfase1"/>
+        <w:tblStyle w:val="GridTable4-Accent1"/>
         <w:tblW w:w="9064" w:type="dxa"/>
         <w:tblLook w:val="04A0" w:firstRow="1" w:lastRow="0" w:firstColumn="1" w:lastColumn="0" w:noHBand="0" w:noVBand="1"/>
       </w:tblPr>
@@ -18733,7 +19419,7 @@
     </w:p>
     <w:tbl>
       <w:tblPr>
-        <w:tblStyle w:val="TabeladeGrade4-nfase1"/>
+        <w:tblStyle w:val="GridTable4-Accent1"/>
         <w:tblW w:w="9064" w:type="dxa"/>
         <w:tblLook w:val="04A0" w:firstRow="1" w:lastRow="0" w:firstColumn="1" w:lastColumn="0" w:noHBand="0" w:noVBand="1"/>
       </w:tblPr>
@@ -19579,7 +20265,7 @@
     </w:p>
     <w:tbl>
       <w:tblPr>
-        <w:tblStyle w:val="TabeladeGrade4-nfase1"/>
+        <w:tblStyle w:val="GridTable4-Accent1"/>
         <w:tblW w:w="9064" w:type="dxa"/>
         <w:tblLook w:val="04A0" w:firstRow="1" w:lastRow="0" w:firstColumn="1" w:lastColumn="0" w:noHBand="0" w:noVBand="1"/>
       </w:tblPr>
@@ -20341,7 +21027,7 @@
     </w:p>
     <w:tbl>
       <w:tblPr>
-        <w:tblStyle w:val="TabeladeGrade4-nfase1"/>
+        <w:tblStyle w:val="GridTable4-Accent1"/>
         <w:tblW w:w="9064" w:type="dxa"/>
         <w:tblLook w:val="04A0" w:firstRow="1" w:lastRow="0" w:firstColumn="1" w:lastColumn="0" w:noHBand="0" w:noVBand="1"/>
       </w:tblPr>
@@ -20869,7 +21555,7 @@
     </w:p>
     <w:tbl>
       <w:tblPr>
-        <w:tblStyle w:val="TabeladeGrade4-nfase1"/>
+        <w:tblStyle w:val="GridTable4-Accent1"/>
         <w:tblW w:w="9064" w:type="dxa"/>
         <w:tblLook w:val="04A0" w:firstRow="1" w:lastRow="0" w:firstColumn="1" w:lastColumn="0" w:noHBand="0" w:noVBand="1"/>
       </w:tblPr>
@@ -21372,7 +22058,7 @@
     </w:p>
     <w:tbl>
       <w:tblPr>
-        <w:tblStyle w:val="TabeladeGrade4-nfase1"/>
+        <w:tblStyle w:val="GridTable4-Accent1"/>
         <w:tblW w:w="9064" w:type="dxa"/>
         <w:tblLook w:val="04A0" w:firstRow="1" w:lastRow="0" w:firstColumn="1" w:lastColumn="0" w:noHBand="0" w:noVBand="1"/>
       </w:tblPr>
@@ -21999,7 +22685,7 @@
     </w:p>
     <w:tbl>
       <w:tblPr>
-        <w:tblStyle w:val="TabeladeGrade4-nfase1"/>
+        <w:tblStyle w:val="GridTable4-Accent1"/>
         <w:tblW w:w="9064" w:type="dxa"/>
         <w:tblLook w:val="04A0" w:firstRow="1" w:lastRow="0" w:firstColumn="1" w:lastColumn="0" w:noHBand="0" w:noVBand="1"/>
       </w:tblPr>
@@ -22729,7 +23415,7 @@
     </w:p>
     <w:tbl>
       <w:tblPr>
-        <w:tblStyle w:val="TabeladeGrade4-nfase1"/>
+        <w:tblStyle w:val="GridTable4-Accent1"/>
         <w:tblW w:w="9064" w:type="dxa"/>
         <w:tblLook w:val="04A0" w:firstRow="1" w:lastRow="0" w:firstColumn="1" w:lastColumn="0" w:noHBand="0" w:noVBand="1"/>
       </w:tblPr>
@@ -23898,7 +24584,7 @@
     </w:p>
     <w:tbl>
       <w:tblPr>
-        <w:tblStyle w:val="TabeladeGrade4-nfase1"/>
+        <w:tblStyle w:val="GridTable4-Accent1"/>
         <w:tblW w:w="9064" w:type="dxa"/>
         <w:tblLook w:val="04A0" w:firstRow="1" w:lastRow="0" w:firstColumn="1" w:lastColumn="0" w:noHBand="0" w:noVBand="1"/>
       </w:tblPr>
@@ -24290,7 +24976,7 @@
     </w:p>
     <w:tbl>
       <w:tblPr>
-        <w:tblStyle w:val="TabeladeGrade4-nfase1"/>
+        <w:tblStyle w:val="GridTable4-Accent1"/>
         <w:tblW w:w="9064" w:type="dxa"/>
         <w:tblLook w:val="04A0" w:firstRow="1" w:lastRow="0" w:firstColumn="1" w:lastColumn="0" w:noHBand="0" w:noVBand="1"/>
       </w:tblPr>
@@ -24809,7 +25495,7 @@
     </w:p>
     <w:tbl>
       <w:tblPr>
-        <w:tblStyle w:val="TabeladeGrade4-nfase1"/>
+        <w:tblStyle w:val="GridTable4-Accent1"/>
         <w:tblW w:w="9064" w:type="dxa"/>
         <w:tblLook w:val="04A0" w:firstRow="1" w:lastRow="0" w:firstColumn="1" w:lastColumn="0" w:noHBand="0" w:noVBand="1"/>
       </w:tblPr>
@@ -25209,7 +25895,7 @@
     </w:p>
     <w:tbl>
       <w:tblPr>
-        <w:tblStyle w:val="TabeladeGrade4-nfase1"/>
+        <w:tblStyle w:val="GridTable4-Accent1"/>
         <w:tblW w:w="9064" w:type="dxa"/>
         <w:tblLook w:val="04A0" w:firstRow="1" w:lastRow="0" w:firstColumn="1" w:lastColumn="0" w:noHBand="0" w:noVBand="1"/>
       </w:tblPr>
@@ -25846,7 +26532,7 @@
     </w:p>
     <w:tbl>
       <w:tblPr>
-        <w:tblStyle w:val="TabeladeGrade4-nfase1"/>
+        <w:tblStyle w:val="GridTable4-Accent1"/>
         <w:tblW w:w="9064" w:type="dxa"/>
         <w:tblLook w:val="04A0" w:firstRow="1" w:lastRow="0" w:firstColumn="1" w:lastColumn="0" w:noHBand="0" w:noVBand="1"/>
       </w:tblPr>
@@ -26365,7 +27051,7 @@
     </w:p>
     <w:tbl>
       <w:tblPr>
-        <w:tblStyle w:val="TabeladeGrade4-nfase1"/>
+        <w:tblStyle w:val="GridTable4-Accent1"/>
         <w:tblW w:w="9064" w:type="dxa"/>
         <w:tblLook w:val="04A0" w:firstRow="1" w:lastRow="0" w:firstColumn="1" w:lastColumn="0" w:noHBand="0" w:noVBand="1"/>
       </w:tblPr>
@@ -26765,7 +27451,7 @@
     </w:p>
     <w:tbl>
       <w:tblPr>
-        <w:tblStyle w:val="TabeladeGrade4-nfase1"/>
+        <w:tblStyle w:val="GridTable4-Accent1"/>
         <w:tblW w:w="9064" w:type="dxa"/>
         <w:tblLook w:val="04A0" w:firstRow="1" w:lastRow="0" w:firstColumn="1" w:lastColumn="0" w:noHBand="0" w:noVBand="1"/>
       </w:tblPr>
@@ -27384,7 +28070,7 @@
     </w:p>
     <w:tbl>
       <w:tblPr>
-        <w:tblStyle w:val="TabeladeGrade4-nfase1"/>
+        <w:tblStyle w:val="GridTable4-Accent1"/>
         <w:tblW w:w="9064" w:type="dxa"/>
         <w:tblLook w:val="04A0" w:firstRow="1" w:lastRow="0" w:firstColumn="1" w:lastColumn="0" w:noHBand="0" w:noVBand="1"/>
       </w:tblPr>
@@ -28450,7 +29136,7 @@
     </w:p>
     <w:tbl>
       <w:tblPr>
-        <w:tblStyle w:val="TabeladeGrade4-nfase1"/>
+        <w:tblStyle w:val="GridTable4-Accent1"/>
         <w:tblW w:w="9064" w:type="dxa"/>
         <w:tblLook w:val="04A0" w:firstRow="1" w:lastRow="0" w:firstColumn="1" w:lastColumn="0" w:noHBand="0" w:noVBand="1"/>
       </w:tblPr>
@@ -33279,7 +33965,7 @@
       </w:pPr>
     </w:pPrDefault>
   </w:docDefaults>
-  <w:latentStyles w:defLockedState="0" w:defUIPriority="99" w:defSemiHidden="0" w:defUnhideWhenUsed="0" w:defQFormat="0" w:count="377">
+  <w:latentStyles w:defLockedState="0" w:defUIPriority="99" w:defSemiHidden="0" w:defUnhideWhenUsed="0" w:defQFormat="0" w:count="375">
     <w:lsdException w:name="Normal" w:uiPriority="0" w:qFormat="1"/>
     <w:lsdException w:name="heading 1" w:uiPriority="9" w:qFormat="1"/>
     <w:lsdException w:name="heading 2" w:semiHidden="1" w:uiPriority="9" w:unhideWhenUsed="1" w:qFormat="1"/>
@@ -33385,6 +34071,7 @@
     <w:lsdException w:name="HTML Sample" w:semiHidden="1" w:unhideWhenUsed="1"/>
     <w:lsdException w:name="HTML Typewriter" w:semiHidden="1" w:unhideWhenUsed="1"/>
     <w:lsdException w:name="HTML Variable" w:semiHidden="1" w:unhideWhenUsed="1"/>
+    <w:lsdException w:name="Normal Table" w:semiHidden="1" w:unhideWhenUsed="1"/>
     <w:lsdException w:name="annotation subject" w:semiHidden="1" w:unhideWhenUsed="1"/>
     <w:lsdException w:name="No List" w:semiHidden="1" w:unhideWhenUsed="1"/>
     <w:lsdException w:name="Outline List 1" w:semiHidden="1" w:unhideWhenUsed="1"/>
@@ -33430,9 +34117,11 @@
     <w:lsdException w:name="Table Subtle 1" w:semiHidden="1" w:unhideWhenUsed="1"/>
     <w:lsdException w:name="Table Subtle 2" w:semiHidden="1" w:unhideWhenUsed="1"/>
     <w:lsdException w:name="Table Web 1" w:semiHidden="1" w:unhideWhenUsed="1"/>
+    <w:lsdException w:name="Table Web 2" w:semiHidden="1" w:unhideWhenUsed="1"/>
     <w:lsdException w:name="Table Web 3" w:semiHidden="1" w:unhideWhenUsed="1"/>
     <w:lsdException w:name="Balloon Text" w:semiHidden="1" w:unhideWhenUsed="1"/>
     <w:lsdException w:name="Table Grid" w:uiPriority="39"/>
+    <w:lsdException w:name="Table Theme" w:semiHidden="1" w:unhideWhenUsed="1"/>
     <w:lsdException w:name="Placeholder Text" w:semiHidden="1"/>
     <w:lsdException w:name="No Spacing" w:uiPriority="1" w:qFormat="1"/>
     <w:lsdException w:name="Light Shading" w:uiPriority="60"/>
@@ -33652,8 +34341,6 @@
     <w:lsdException w:name="Smart Hyperlink" w:semiHidden="1" w:unhideWhenUsed="1"/>
     <w:lsdException w:name="Hashtag" w:semiHidden="1" w:unhideWhenUsed="1"/>
     <w:lsdException w:name="Unresolved Mention" w:semiHidden="1" w:unhideWhenUsed="1"/>
-    <w:lsdException w:name="Smart Link" w:semiHidden="1" w:unhideWhenUsed="1"/>
-    <w:lsdException w:name="Smart Link Error" w:semiHidden="1" w:unhideWhenUsed="1"/>
   </w:latentStyles>
   <w:style w:type="paragraph" w:default="1" w:styleId="Normal">
     <w:name w:val="Normal"/>
@@ -33668,13 +34355,13 @@
       <w:szCs w:val="24"/>
     </w:rPr>
   </w:style>
-  <w:style w:type="character" w:default="1" w:styleId="Fontepargpadro">
+  <w:style w:type="character" w:default="1" w:styleId="DefaultParagraphFont">
     <w:name w:val="Default Paragraph Font"/>
     <w:uiPriority w:val="1"/>
     <w:semiHidden/>
     <w:unhideWhenUsed/>
   </w:style>
-  <w:style w:type="table" w:default="1" w:styleId="Tabelanormal">
+  <w:style w:type="table" w:default="1" w:styleId="TableNormal">
     <w:name w:val="Normal Table"/>
     <w:uiPriority w:val="99"/>
     <w:semiHidden/>
@@ -33689,13 +34376,13 @@
       </w:tblCellMar>
     </w:tblPr>
   </w:style>
-  <w:style w:type="numbering" w:default="1" w:styleId="Semlista">
+  <w:style w:type="numbering" w:default="1" w:styleId="NoList">
     <w:name w:val="No List"/>
     <w:uiPriority w:val="99"/>
     <w:semiHidden/>
     <w:unhideWhenUsed/>
   </w:style>
-  <w:style w:type="paragraph" w:styleId="PargrafodaLista">
+  <w:style w:type="paragraph" w:styleId="ListParagraph">
     <w:name w:val="List Paragraph"/>
     <w:basedOn w:val="Normal"/>
     <w:uiPriority w:val="34"/>
@@ -33706,7 +34393,7 @@
       <w:contextualSpacing/>
     </w:pPr>
   </w:style>
-  <w:style w:type="paragraph" w:styleId="Legenda">
+  <w:style w:type="paragraph" w:styleId="Caption">
     <w:name w:val="caption"/>
     <w:basedOn w:val="Normal"/>
     <w:next w:val="Normal"/>
@@ -33725,9 +34412,9 @@
       <w:szCs w:val="18"/>
     </w:rPr>
   </w:style>
-  <w:style w:type="table" w:styleId="Tabelacomgrade">
+  <w:style w:type="table" w:styleId="TableGrid">
     <w:name w:val="Table Grid"/>
-    <w:basedOn w:val="Tabelanormal"/>
+    <w:basedOn w:val="TableNormal"/>
     <w:uiPriority w:val="39"/>
     <w:rsid w:val="00B01D06"/>
     <w:pPr>
@@ -33744,9 +34431,9 @@
       </w:tblBorders>
     </w:tblPr>
   </w:style>
-  <w:style w:type="table" w:styleId="TabeladeGrade1Clara-nfase1">
+  <w:style w:type="table" w:styleId="GridTable1Light-Accent1">
     <w:name w:val="Grid Table 1 Light Accent 1"/>
-    <w:basedOn w:val="Tabelanormal"/>
+    <w:basedOn w:val="TableNormal"/>
     <w:uiPriority w:val="46"/>
     <w:rsid w:val="00B01D06"/>
     <w:pPr>
@@ -33801,9 +34488,9 @@
       </w:rPr>
     </w:tblStylePr>
   </w:style>
-  <w:style w:type="table" w:styleId="TabeladeGrade4-nfase1">
+  <w:style w:type="table" w:styleId="GridTable4-Accent1">
     <w:name w:val="Grid Table 4 Accent 1"/>
-    <w:basedOn w:val="Tabelanormal"/>
+    <w:basedOn w:val="TableNormal"/>
     <w:uiPriority w:val="49"/>
     <w:rsid w:val="00B01D06"/>
     <w:pPr>
@@ -33877,9 +34564,9 @@
       </w:tcPr>
     </w:tblStylePr>
   </w:style>
-  <w:style w:type="table" w:styleId="TabeladeLista4-nfase5">
+  <w:style w:type="table" w:styleId="ListTable4-Accent5">
     <w:name w:val="List Table 4 Accent 5"/>
-    <w:basedOn w:val="Tabelanormal"/>
+    <w:basedOn w:val="TableNormal"/>
     <w:uiPriority w:val="49"/>
     <w:rsid w:val="00674BE2"/>
     <w:pPr>
@@ -33953,14 +34640,25 @@
   </w:style>
   <w:style w:type="character" w:styleId="Hyperlink">
     <w:name w:val="Hyperlink"/>
-    <w:basedOn w:val="Fontepargpadro"/>
+    <w:basedOn w:val="DefaultParagraphFont"/>
     <w:uiPriority w:val="99"/>
-    <w:semiHidden/>
     <w:unhideWhenUsed/>
     <w:rsid w:val="006A48C8"/>
     <w:rPr>
       <w:color w:val="0000FF"/>
       <w:u w:val="single"/>
+    </w:rPr>
+  </w:style>
+  <w:style w:type="character" w:styleId="UnresolvedMention">
+    <w:name w:val="Unresolved Mention"/>
+    <w:basedOn w:val="DefaultParagraphFont"/>
+    <w:uiPriority w:val="99"/>
+    <w:semiHidden/>
+    <w:unhideWhenUsed/>
+    <w:rsid w:val="004F62F5"/>
+    <w:rPr>
+      <w:color w:val="605E5C"/>
+      <w:shd w:val="clear" w:color="auto" w:fill="E1DFDD"/>
     </w:rPr>
   </w:style>
 </w:styles>
@@ -34266,7 +34964,7 @@
 </file>
 
 <file path=customXml/itemProps1.xml><?xml version="1.0" encoding="utf-8"?>
-<ds:datastoreItem xmlns:ds="http://schemas.openxmlformats.org/officeDocument/2006/customXml" ds:itemID="{7C017CA0-CB83-4389-9FEF-B1FE02EBB70D}">
+<ds:datastoreItem xmlns:ds="http://schemas.openxmlformats.org/officeDocument/2006/customXml" ds:itemID="{85BBF9DA-1D12-4862-9B75-D94543EC2830}">
   <ds:schemaRefs>
     <ds:schemaRef ds:uri="http://schemas.openxmlformats.org/officeDocument/2006/bibliography"/>
   </ds:schemaRefs>

</xml_diff>